<commit_message>
made maps for evaluations
</commit_message>
<xml_diff>
--- a/qmd/species_evaluation.docx
+++ b/qmd/species_evaluation.docx
@@ -1,52 +1,70 @@
 
 <file path=word/document.xml><?xml version="1.0" encoding="utf-8"?>
-<w:document xmlns:wpc="http://schemas.microsoft.com/office/word/2010/wordprocessingCanvas" xmlns:cx="http://schemas.microsoft.com/office/drawing/2014/chartex" xmlns:cx1="http://schemas.microsoft.com/office/drawing/2015/9/8/chartex" xmlns:cx2="http://schemas.microsoft.com/office/drawing/2015/10/21/chartex" xmlns:cx3="http://schemas.microsoft.com/office/drawing/2016/5/9/chartex" xmlns:cx4="http://schemas.microsoft.com/office/drawing/2016/5/10/chartex" xmlns:cx5="http://schemas.microsoft.com/office/drawing/2016/5/11/chartex" xmlns:cx6="http://schemas.microsoft.com/office/drawing/2016/5/12/chartex" xmlns:cx7="http://schemas.microsoft.com/office/drawing/2016/5/13/chartex" xmlns:cx8="http://schemas.microsoft.com/office/drawing/2016/5/14/chartex" xmlns:mc="http://schemas.openxmlformats.org/markup-compatibility/2006" xmlns:aink="http://schemas.microsoft.com/office/drawing/2016/ink" xmlns:am3d="http://schemas.microsoft.com/office/drawing/2017/model3d" xmlns:o="urn:schemas-microsoft-com:office:office" xmlns:oel="http://schemas.microsoft.com/office/2019/extlst" xmlns:r="http://schemas.openxmlformats.org/officeDocument/2006/relationships" xmlns:m="http://schemas.openxmlformats.org/officeDocument/2006/math" xmlns:v="urn:schemas-microsoft-com:vml" xmlns:wp14="http://schemas.microsoft.com/office/word/2010/wordprocessingDrawing" xmlns:wp="http://schemas.openxmlformats.org/drawingml/2006/wordprocessingDrawing" xmlns:w10="urn:schemas-microsoft-com:office:word" xmlns:w="http://schemas.openxmlformats.org/wordprocessingml/2006/main" xmlns:w14="http://schemas.microsoft.com/office/word/2010/wordml" xmlns:w15="http://schemas.microsoft.com/office/word/2012/wordml" xmlns:w16cex="http://schemas.microsoft.com/office/word/2018/wordml/cex" xmlns:w16cid="http://schemas.microsoft.com/office/word/2016/wordml/cid" xmlns:w16="http://schemas.microsoft.com/office/word/2018/wordml" xmlns:w16du="http://schemas.microsoft.com/office/word/2023/wordml/word16du" xmlns:w16sdtdh="http://schemas.microsoft.com/office/word/2020/wordml/sdtdatahash" xmlns:w16se="http://schemas.microsoft.com/office/word/2015/wordml/symex" xmlns:wpg="http://schemas.microsoft.com/office/word/2010/wordprocessingGroup" xmlns:wpi="http://schemas.microsoft.com/office/word/2010/wordprocessingInk" xmlns:wne="http://schemas.microsoft.com/office/word/2006/wordml" xmlns:wps="http://schemas.microsoft.com/office/word/2010/wordprocessingShape" mc:Ignorable="w14 w15 w16se w16cid w16 w16cex w16sdtdh w16du wp14">
+<w:document xmlns:w="http://schemas.openxmlformats.org/wordprocessingml/2006/main" xmlns:m="http://schemas.openxmlformats.org/officeDocument/2006/math" xmlns:r="http://schemas.openxmlformats.org/officeDocument/2006/relationships" xmlns:o="urn:schemas-microsoft-com:office:office" xmlns:v="urn:schemas-microsoft-com:vml" xmlns:w10="urn:schemas-microsoft-com:office:word" xmlns:a="http://schemas.openxmlformats.org/drawingml/2006/main" xmlns:pic="http://schemas.openxmlformats.org/drawingml/2006/picture" xmlns:wp="http://schemas.openxmlformats.org/drawingml/2006/wordprocessingDrawing">
   <w:body>
+    <w:bookmarkStart w:id="44" w:name="ground-juniper-juniperus-communis"/>
     <w:p>
       <w:pPr>
         <w:pStyle w:val="Heading1"/>
       </w:pPr>
-      <w:bookmarkStart w:id="0" w:name="ground-juniper-juniperus-communis"/>
-      <w:r>
-        <w:t>Ground Juniper (</w:t>
+      <w:r>
+        <w:t xml:space="preserve">Ground Juniper (</w:t>
       </w:r>
       <w:r>
         <w:rPr>
+          <w:iCs/>
           <w:i/>
-          <w:iCs/>
         </w:rPr>
-        <w:t>Juniperus communis</w:t>
-      </w:r>
-      <w:r>
-        <w:t>)</w:t>
-      </w:r>
-    </w:p>
+        <w:t xml:space="preserve">Juniperus communis</w:t>
+      </w:r>
+      <w:r>
+        <w:t xml:space="preserve">)</w:t>
+      </w:r>
+    </w:p>
+    <w:bookmarkStart w:id="33" w:name="X51ad01e79f3b8a8cc628ec0c11202629fb83d47"/>
     <w:p>
       <w:pPr>
         <w:pStyle w:val="Heading2"/>
       </w:pPr>
-      <w:bookmarkStart w:id="1" w:name="X51ad01e79f3b8a8cc628ec0c11202629fb83d47"/>
-      <w:r>
-        <w:t>Species observation records and conservation categories</w:t>
-      </w:r>
-    </w:p>
+      <w:r>
+        <w:t xml:space="preserve">Species observation records and conservation categories</w:t>
+      </w:r>
+    </w:p>
+    <w:bookmarkStart w:id="20" w:name="X1e35e8005c98a9d1e3d0e51dc18ee7bddfddeca"/>
     <w:p>
       <w:pPr>
         <w:pStyle w:val="Heading3"/>
       </w:pPr>
-      <w:bookmarkStart w:id="2" w:name="X1e35e8005c98a9d1e3d0e51dc18ee7bddfddeca"/>
-      <w:r>
-        <w:t>What, if any, are the scientific name synonyms for the species</w:t>
-      </w:r>
-    </w:p>
+      <w:r>
+        <w:t xml:space="preserve">What, if any, are the scientific name synonyms for the species</w:t>
+      </w:r>
+    </w:p>
+    <w:p>
+      <w:pPr>
+        <w:pStyle w:val="BodyText"/>
+      </w:pPr>
+      <w:r>
+        <w:t xml:space="preserve">Current and historic synonyms for Juniperus communis are: Juniperus caucasica, Juniperus communis alopecuroides, Juniperus communis alopecuroides, Juniperus communis viminalis, Juniperus communis stricta, Juniperus depressa, Juniperus reflexa {GBIF Secretariat 2023}.</w:t>
+      </w:r>
+      <w:r>
+        <w:t xml:space="preserve"> </w:t>
+      </w:r>
+      <w:r>
+        <w:rPr>
+          <w:bCs/>
+          <w:b/>
+        </w:rPr>
+        <w:t xml:space="preserve">[SPECIALISTS REVIEW USDA PLANTS AND OTHER LITERATURE FOR MORE SPECIES.]</w:t>
+      </w:r>
+    </w:p>
+    <w:bookmarkEnd w:id="20"/>
+    <w:bookmarkStart w:id="21" w:name="X85a407d97a5308300937db69dffd58838bada2b"/>
     <w:p>
       <w:pPr>
         <w:pStyle w:val="Heading3"/>
       </w:pPr>
-      <w:bookmarkStart w:id="3" w:name="X85a407d97a5308300937db69dffd58838bada2b"/>
-      <w:bookmarkEnd w:id="2"/>
-      <w:r>
-        <w:t>NatureServe Conservation Status (Global/State):</w:t>
+      <w:r>
+        <w:t xml:space="preserve">NatureServe Conservation Status (Global/State):</w:t>
       </w:r>
     </w:p>
     <w:p>
@@ -54,17 +72,17 @@
         <w:pStyle w:val="BodyText"/>
       </w:pPr>
       <w:r>
-        <w:t>G5/S1(NE), SNR(SD)</w:t>
-      </w:r>
-    </w:p>
+        <w:t xml:space="preserve">G5/S1(NE), SNR(SD)</w:t>
+      </w:r>
+    </w:p>
+    <w:bookmarkEnd w:id="21"/>
+    <w:bookmarkStart w:id="22" w:name="X751cf39444aef36985c3e33f59c4971d5140f31"/>
     <w:p>
       <w:pPr>
         <w:pStyle w:val="Heading3"/>
       </w:pPr>
-      <w:bookmarkStart w:id="4" w:name="X751cf39444aef36985c3e33f59c4971d5140f31"/>
-      <w:bookmarkEnd w:id="3"/>
-      <w:r>
-        <w:t>Additional Qualifying Conservation Categories (including Local Concern)</w:t>
+      <w:r>
+        <w:t xml:space="preserve">Additional Qualifying Conservation Categories (including Local Concern)</w:t>
       </w:r>
     </w:p>
     <w:p>
@@ -72,17 +90,17 @@
         <w:pStyle w:val="BodyText"/>
       </w:pPr>
       <w:r>
-        <w:t>Nebraska SWAP Tier 2.</w:t>
-      </w:r>
-    </w:p>
+        <w:t xml:space="preserve">Nebraska SWAP Tier 2.</w:t>
+      </w:r>
+    </w:p>
+    <w:bookmarkEnd w:id="22"/>
+    <w:bookmarkStart w:id="25" w:name="X618de49e13ff6ec48bb317d0d1216e9e1856d44"/>
     <w:p>
       <w:pPr>
         <w:pStyle w:val="Heading3"/>
       </w:pPr>
-      <w:bookmarkStart w:id="5" w:name="X618de49e13ff6ec48bb317d0d1216e9e1856d44"/>
-      <w:bookmarkEnd w:id="4"/>
-      <w:r>
-        <w:t>Number of Occurrence records by Data Source</w:t>
+      <w:r>
+        <w:t xml:space="preserve">Number of Occurrence records by Data Source</w:t>
       </w:r>
     </w:p>
     <w:p>
@@ -90,16 +108,16 @@
         <w:pStyle w:val="BodyText"/>
       </w:pPr>
       <w:r>
-        <w:t>Observations: GFIB - 2, Seinet - 11, Nebraska Natural Heritage - 16.</w:t>
-      </w:r>
-    </w:p>
+        <w:t xml:space="preserve">Observations: GFIB - 2, Seinet - 11, Nebraska Natural Heritage - 16.</w:t>
+      </w:r>
+    </w:p>
+    <w:bookmarkStart w:id="23" w:name="X394f4386eb39dc6d4439daa6c680a8ceb3cde29"/>
     <w:p>
       <w:pPr>
         <w:pStyle w:val="Heading4"/>
       </w:pPr>
-      <w:bookmarkStart w:id="6" w:name="X394f4386eb39dc6d4439daa6c680a8ceb3cde29"/>
-      <w:r>
-        <w:t>Year of first observation for the combined data:</w:t>
+      <w:r>
+        <w:t xml:space="preserve">Year of first observation for the combined data:</w:t>
       </w:r>
     </w:p>
     <w:p>
@@ -107,17 +125,17 @@
         <w:pStyle w:val="BodyText"/>
       </w:pPr>
       <w:r>
-        <w:t>1972</w:t>
-      </w:r>
-    </w:p>
+        <w:t xml:space="preserve">1972</w:t>
+      </w:r>
+    </w:p>
+    <w:bookmarkEnd w:id="23"/>
+    <w:bookmarkStart w:id="24" w:name="Xfa718ca45524d1fbde6c38bd52fea44bf0f2eac"/>
     <w:p>
       <w:pPr>
         <w:pStyle w:val="Heading4"/>
       </w:pPr>
-      <w:bookmarkStart w:id="7" w:name="Xfa718ca45524d1fbde6c38bd52fea44bf0f2eac"/>
-      <w:bookmarkEnd w:id="6"/>
-      <w:r>
-        <w:t>Year of last observation for the combined data:</w:t>
+      <w:r>
+        <w:t xml:space="preserve">Year of last observation for the combined data:</w:t>
       </w:r>
     </w:p>
     <w:p>
@@ -125,18 +143,18 @@
         <w:pStyle w:val="BodyText"/>
       </w:pPr>
       <w:r>
-        <w:t>NA</w:t>
-      </w:r>
-    </w:p>
+        <w:t xml:space="preserve">NA</w:t>
+      </w:r>
+    </w:p>
+    <w:bookmarkEnd w:id="24"/>
+    <w:bookmarkEnd w:id="25"/>
+    <w:bookmarkStart w:id="26" w:name="X8a65b2757b72105116f2641e9a8de9e7e58f99c"/>
     <w:p>
       <w:pPr>
         <w:pStyle w:val="Heading3"/>
       </w:pPr>
-      <w:bookmarkStart w:id="8" w:name="X8a65b2757b72105116f2641e9a8de9e7e58f99c"/>
-      <w:bookmarkEnd w:id="5"/>
-      <w:bookmarkEnd w:id="7"/>
-      <w:r>
-        <w:t>Is the species currently federally designated as threatened, endangered, proposed, or candidate speecies under the Endangered Species Act?</w:t>
+      <w:r>
+        <w:t xml:space="preserve">Is the species currently federally designated as threatened, endangered, proposed, or candidate speecies under the Endangered Species Act?</w:t>
       </w:r>
     </w:p>
     <w:p>
@@ -144,27 +162,74 @@
         <w:pStyle w:val="BodyText"/>
       </w:pPr>
       <w:r>
-        <w:t>No</w:t>
-      </w:r>
-    </w:p>
+        <w:t xml:space="preserve">No</w:t>
+      </w:r>
+    </w:p>
+    <w:bookmarkEnd w:id="26"/>
+    <w:bookmarkStart w:id="30" w:name="species-native-range"/>
     <w:p>
       <w:pPr>
         <w:pStyle w:val="Heading3"/>
       </w:pPr>
-      <w:bookmarkStart w:id="9" w:name="species-native-range-globalstate"/>
-      <w:bookmarkEnd w:id="8"/>
-      <w:r>
-        <w:t>Species’ Native Range (Global/State):</w:t>
-      </w:r>
-    </w:p>
+      <w:r>
+        <w:t xml:space="preserve">Species’ Native Range</w:t>
+      </w:r>
+    </w:p>
+    <w:p>
+      <w:pPr>
+        <w:pStyle w:val="BodyText"/>
+      </w:pPr>
+      <w:r>
+        <w:drawing>
+          <wp:inline>
+            <wp:extent cx="5943600" cy="5486399"/>
+            <wp:effectExtent b="0" l="0" r="0" t="0"/>
+            <wp:docPr descr="" title="" id="28" name="Picture"/>
+            <a:graphic>
+              <a:graphicData uri="http://schemas.openxmlformats.org/drawingml/2006/picture">
+                <pic:pic>
+                  <pic:nvPicPr>
+                    <pic:cNvPr descr="species_evaluation_files/figure-docx/unnamed-chunk-6-1.png" id="29" name="Picture"/>
+                    <pic:cNvPicPr>
+                      <a:picLocks noChangeArrowheads="1" noChangeAspect="1"/>
+                    </pic:cNvPicPr>
+                  </pic:nvPicPr>
+                  <pic:blipFill>
+                    <a:blip r:embed="rId27"/>
+                    <a:stretch>
+                      <a:fillRect/>
+                    </a:stretch>
+                  </pic:blipFill>
+                  <pic:spPr bwMode="auto">
+                    <a:xfrm>
+                      <a:off x="0" y="0"/>
+                      <a:ext cx="5943600" cy="5486399"/>
+                    </a:xfrm>
+                    <a:prstGeom prst="rect">
+                      <a:avLst/>
+                    </a:prstGeom>
+                    <a:noFill/>
+                    <a:ln w="9525">
+                      <a:noFill/>
+                      <a:headEnd/>
+                      <a:tailEnd/>
+                    </a:ln>
+                  </pic:spPr>
+                </pic:pic>
+              </a:graphicData>
+            </a:graphic>
+          </wp:inline>
+        </w:drawing>
+      </w:r>
+    </w:p>
+    <w:bookmarkEnd w:id="30"/>
+    <w:bookmarkStart w:id="32" w:name="is-the-species-native-and-known-to-occur"/>
     <w:p>
       <w:pPr>
         <w:pStyle w:val="Heading3"/>
       </w:pPr>
-      <w:bookmarkStart w:id="10" w:name="is-the-species-native-and-known-to-occur"/>
-      <w:bookmarkEnd w:id="9"/>
-      <w:r>
-        <w:t>Is the species native and known to occur?</w:t>
+      <w:r>
+        <w:t xml:space="preserve">Is the species native and known to occur?</w:t>
       </w:r>
     </w:p>
     <w:p>
@@ -172,27 +237,198 @@
         <w:pStyle w:val="BodyText"/>
       </w:pPr>
       <w:r>
-        <w:t>Yes</w:t>
-      </w:r>
-    </w:p>
+        <w:t xml:space="preserve">Yes</w:t>
+      </w:r>
+    </w:p>
+    <w:bookmarkStart w:id="31" w:name="justification-for-no"/>
     <w:p>
       <w:pPr>
         <w:pStyle w:val="Heading4"/>
       </w:pPr>
-      <w:bookmarkStart w:id="11" w:name="justification-for-no"/>
-      <w:r>
-        <w:t>Justification for ‘no’:</w:t>
-      </w:r>
-      <w:bookmarkEnd w:id="0"/>
-      <w:bookmarkEnd w:id="1"/>
-      <w:bookmarkEnd w:id="10"/>
-      <w:bookmarkEnd w:id="11"/>
-    </w:p>
+      <w:r>
+        <w:t xml:space="preserve">Justification for</w:t>
+      </w:r>
+      <w:r>
+        <w:t xml:space="preserve"> </w:t>
+      </w:r>
+      <w:r>
+        <w:t xml:space="preserve">‘</w:t>
+      </w:r>
+      <w:r>
+        <w:t xml:space="preserve">no</w:t>
+      </w:r>
+      <w:r>
+        <w:t xml:space="preserve">’</w:t>
+      </w:r>
+      <w:r>
+        <w:t xml:space="preserve">:</w:t>
+      </w:r>
+    </w:p>
+    <w:bookmarkEnd w:id="31"/>
+    <w:bookmarkEnd w:id="32"/>
+    <w:bookmarkEnd w:id="33"/>
+    <w:bookmarkStart w:id="43" w:name="species-information"/>
+    <w:p>
+      <w:pPr>
+        <w:pStyle w:val="Heading2"/>
+      </w:pPr>
+      <w:r>
+        <w:t xml:space="preserve">Species information</w:t>
+      </w:r>
+    </w:p>
+    <w:bookmarkStart w:id="37" w:name="Xdf3812f17de77fd201ca588da0890b1731ec6f1"/>
+    <w:p>
+      <w:pPr>
+        <w:pStyle w:val="Heading3"/>
+      </w:pPr>
+      <w:r>
+        <w:t xml:space="preserve">Species Current Range Size and Configuration</w:t>
+      </w:r>
+    </w:p>
+    <w:bookmarkStart w:id="34" w:name="what-is-the-size-of-the-species-range"/>
+    <w:p>
+      <w:pPr>
+        <w:pStyle w:val="Heading4"/>
+      </w:pPr>
+      <w:r>
+        <w:t xml:space="preserve">What is the size of the species’ range?</w:t>
+      </w:r>
+    </w:p>
+    <w:p>
+      <w:pPr>
+        <w:pStyle w:val="BodyText"/>
+      </w:pPr>
+      <w:r>
+        <w:t xml:space="preserve">[Large, Moderate, Regional Endemic, State Endemic, Local Endemic – refer to process paper for category definitions]</w:t>
+      </w:r>
+    </w:p>
+    <w:bookmarkEnd w:id="34"/>
+    <w:bookmarkStart w:id="35" w:name="X69481bff9bfa40fd55818e6663ed8c54317ba05"/>
+    <w:p>
+      <w:pPr>
+        <w:pStyle w:val="Heading4"/>
+      </w:pPr>
+      <w:r>
+        <w:t xml:space="preserve">Is the portion of the species range that overlaps the plan area disjunct from the main range of the species (i.e., the range overlapping the plan area is smaller and not connected to the larger range of the species)?</w:t>
+      </w:r>
+    </w:p>
+    <w:p>
+      <w:pPr>
+        <w:pStyle w:val="BodyText"/>
+      </w:pPr>
+      <w:r>
+        <w:t xml:space="preserve">[Yes, No, Unknown]</w:t>
+      </w:r>
+    </w:p>
+    <w:bookmarkEnd w:id="35"/>
+    <w:bookmarkStart w:id="36" w:name="X9799c4e89902b26ce0956713c9ba4ad45160b33"/>
+    <w:p>
+      <w:pPr>
+        <w:pStyle w:val="Heading4"/>
+      </w:pPr>
+      <w:r>
+        <w:t xml:space="preserve">Based on the species’ ecology and the environmental conditions present, does the plan area overlap the edge of the species range?</w:t>
+      </w:r>
+    </w:p>
+    <w:p>
+      <w:pPr>
+        <w:pStyle w:val="BodyText"/>
+      </w:pPr>
+      <w:r>
+        <w:t xml:space="preserve">[Yes, No, Unknown]</w:t>
+      </w:r>
+    </w:p>
+    <w:bookmarkEnd w:id="36"/>
+    <w:bookmarkEnd w:id="37"/>
+    <w:bookmarkStart w:id="42" w:name="species-landscape-scale-habitat"/>
+    <w:p>
+      <w:pPr>
+        <w:pStyle w:val="Heading3"/>
+      </w:pPr>
+      <w:r>
+        <w:t xml:space="preserve">Species’ Landscape-scale Habitat</w:t>
+      </w:r>
+    </w:p>
+    <w:bookmarkStart w:id="38" w:name="X4ff1efe6fb9b3ff130e81eda3ff00dbc8e52109"/>
+    <w:p>
+      <w:pPr>
+        <w:pStyle w:val="Heading4"/>
+      </w:pPr>
+      <w:r>
+        <w:t xml:space="preserve">What are the landscape-scale habitat types or ecosystems the species occupies based on Best Available Scientific Information (BASI), inside and out of the plan area.</w:t>
+      </w:r>
+    </w:p>
+    <w:p>
+      <w:pPr>
+        <w:pStyle w:val="BodyText"/>
+      </w:pPr>
+      <w:r>
+        <w:t xml:space="preserve">[Narrative description pulled in from NatureServe– will need manual review to ensure fine-scale habitat features are not mixed in with landscape, and additional BASI as appropriate; NatureServe also doesn’t capture many plants, so this may also need to be written manually]</w:t>
+      </w:r>
+    </w:p>
+    <w:bookmarkEnd w:id="38"/>
+    <w:bookmarkStart w:id="39" w:name="X308e5402261aca7f59209fdc8d88f59a4766237"/>
+    <w:p>
+      <w:pPr>
+        <w:pStyle w:val="Heading4"/>
+      </w:pPr>
+      <w:r>
+        <w:t xml:space="preserve">Based on BASI , what are the landscape-scale habitat types or ecosystems in the plan area are likely to support the species?</w:t>
+      </w:r>
+    </w:p>
+    <w:p>
+      <w:pPr>
+        <w:pStyle w:val="BodyText"/>
+      </w:pPr>
+      <w:r>
+        <w:t xml:space="preserve">[Checklist of categories from Ecology Group pulled in from spreadsheet – this will get pulled in automatically from Mike’s NatureServe pull + crosswalk, but will still require manual review for accuracy (especially for the plantation category)]</w:t>
+      </w:r>
+    </w:p>
+    <w:bookmarkEnd w:id="39"/>
+    <w:bookmarkStart w:id="40" w:name="X7038591b7eda5b32d9fd932385bd80ff1c94ae3"/>
+    <w:p>
+      <w:pPr>
+        <w:pStyle w:val="Heading4"/>
+      </w:pPr>
+      <w:r>
+        <w:t xml:space="preserve">Macrohabitat Availability and Distribution</w:t>
+      </w:r>
+    </w:p>
+    <w:p>
+      <w:pPr>
+        <w:pStyle w:val="BodyText"/>
+      </w:pPr>
+      <w:r>
+        <w:t xml:space="preserve">[See Appendix.]</w:t>
+      </w:r>
+    </w:p>
+    <w:bookmarkEnd w:id="40"/>
+    <w:bookmarkStart w:id="41" w:name="Xc772ab4332e44d08532a5babdabee8abe717079"/>
+    <w:p>
+      <w:pPr>
+        <w:pStyle w:val="Heading4"/>
+      </w:pPr>
+      <w:r>
+        <w:t xml:space="preserve">Species Response to Macrohabitat Threats and Trends</w:t>
+      </w:r>
+    </w:p>
+    <w:p>
+      <w:pPr>
+        <w:pStyle w:val="BodyText"/>
+      </w:pPr>
+      <w:r>
+        <w:t xml:space="preserve">[Intent of this section is to tier to the Appendix, but bring in any species-specific info about how the species responds to general habitat trends/threats. The appendix explains the macrohabitat availability, distribution, and threats, but this is where you would connect it to the species- e.g., if fire is a threat, but species actually needs fire for its seeds to germinate, or it actually uses roadside habitat so road development is not as much of a threat].</w:t>
+      </w:r>
+    </w:p>
+    <w:bookmarkEnd w:id="41"/>
+    <w:bookmarkEnd w:id="42"/>
+    <w:bookmarkEnd w:id="43"/>
+    <w:bookmarkEnd w:id="44"/>
     <w:sectPr>
-      <w:headerReference w:type="default" r:id="rId9"/>
-      <w:footerReference w:type="default" r:id="rId10"/>
-      <w:pgSz w:w="12240" w:h="15840"/>
-      <w:pgMar w:top="1440" w:right="1440" w:bottom="1440" w:left="1440" w:header="720" w:footer="720" w:gutter="0"/>
+      <w:headerReference r:id="rId9" w:type="default"/>
+      <w:footerReference r:id="rId10" w:type="default"/>
+      <w:pgSz w:h="15840" w:w="12240"/>
+      <w:pgMar w:bottom="1440" w:footer="720" w:gutter="0" w:header="720" w:left="1440" w:right="1440" w:top="1440"/>
       <w:cols w:space="720"/>
       <w:docGrid w:linePitch="360"/>
     </w:sectPr>
@@ -200,36 +436,8 @@
 </w:document>
 </file>
 
-<file path=word/endnotes.xml><?xml version="1.0" encoding="utf-8"?>
-<w:endnotes xmlns:wpc="http://schemas.microsoft.com/office/word/2010/wordprocessingCanvas" xmlns:cx="http://schemas.microsoft.com/office/drawing/2014/chartex" xmlns:cx1="http://schemas.microsoft.com/office/drawing/2015/9/8/chartex" xmlns:cx2="http://schemas.microsoft.com/office/drawing/2015/10/21/chartex" xmlns:cx3="http://schemas.microsoft.com/office/drawing/2016/5/9/chartex" xmlns:cx4="http://schemas.microsoft.com/office/drawing/2016/5/10/chartex" xmlns:cx5="http://schemas.microsoft.com/office/drawing/2016/5/11/chartex" xmlns:cx6="http://schemas.microsoft.com/office/drawing/2016/5/12/chartex" xmlns:cx7="http://schemas.microsoft.com/office/drawing/2016/5/13/chartex" xmlns:cx8="http://schemas.microsoft.com/office/drawing/2016/5/14/chartex" xmlns:mc="http://schemas.openxmlformats.org/markup-compatibility/2006" xmlns:aink="http://schemas.microsoft.com/office/drawing/2016/ink" xmlns:am3d="http://schemas.microsoft.com/office/drawing/2017/model3d" xmlns:o="urn:schemas-microsoft-com:office:office" xmlns:oel="http://schemas.microsoft.com/office/2019/extlst" xmlns:r="http://schemas.openxmlformats.org/officeDocument/2006/relationships" xmlns:m="http://schemas.openxmlformats.org/officeDocument/2006/math" xmlns:v="urn:schemas-microsoft-com:vml" xmlns:wp14="http://schemas.microsoft.com/office/word/2010/wordprocessingDrawing" xmlns:wp="http://schemas.openxmlformats.org/drawingml/2006/wordprocessingDrawing" xmlns:w10="urn:schemas-microsoft-com:office:word" xmlns:w="http://schemas.openxmlformats.org/wordprocessingml/2006/main" xmlns:w14="http://schemas.microsoft.com/office/word/2010/wordml" xmlns:w15="http://schemas.microsoft.com/office/word/2012/wordml" xmlns:w16cex="http://schemas.microsoft.com/office/word/2018/wordml/cex" xmlns:w16cid="http://schemas.microsoft.com/office/word/2016/wordml/cid" xmlns:w16="http://schemas.microsoft.com/office/word/2018/wordml" xmlns:w16du="http://schemas.microsoft.com/office/word/2023/wordml/word16du" xmlns:w16sdtdh="http://schemas.microsoft.com/office/word/2020/wordml/sdtdatahash" xmlns:w16se="http://schemas.microsoft.com/office/word/2015/wordml/symex" xmlns:wpg="http://schemas.microsoft.com/office/word/2010/wordprocessingGroup" xmlns:wpi="http://schemas.microsoft.com/office/word/2010/wordprocessingInk" xmlns:wne="http://schemas.microsoft.com/office/word/2006/wordml" xmlns:wps="http://schemas.microsoft.com/office/word/2010/wordprocessingShape" mc:Ignorable="w14 w15 w16se w16cid w16 w16cex w16sdtdh w16du wp14">
-  <w:endnote w:type="separator" w:id="-1">
-    <w:p>
-      <w:pPr>
-        <w:spacing w:line="240" w:lineRule="auto"/>
-      </w:pPr>
-      <w:r>
-        <w:separator/>
-      </w:r>
-    </w:p>
-  </w:endnote>
-  <w:endnote w:type="continuationSeparator" w:id="0">
-    <w:p>
-      <w:pPr>
-        <w:spacing w:line="240" w:lineRule="auto"/>
-      </w:pPr>
-      <w:r>
-        <w:continuationSeparator/>
-      </w:r>
-    </w:p>
-  </w:endnote>
-  <w:endnote w:type="continuationNotice" w:id="1">
-    <w:p>
-      <w:pPr>
-        <w:spacing w:line="240" w:lineRule="auto"/>
-      </w:pPr>
-    </w:p>
-  </w:endnote>
-</w:endnotes>
+<file path=word/comments.xml><?xml version="1.0" encoding="utf-8"?>
+<w:comments xmlns:w="http://schemas.openxmlformats.org/wordprocessingml/2006/main" xmlns:m="http://schemas.openxmlformats.org/officeDocument/2006/math" xmlns:r="http://schemas.openxmlformats.org/officeDocument/2006/relationships" xmlns:o="urn:schemas-microsoft-com:office:office" xmlns:v="urn:schemas-microsoft-com:vml" xmlns:w10="urn:schemas-microsoft-com:office:word" xmlns:a="http://schemas.openxmlformats.org/drawingml/2006/main" xmlns:pic="http://schemas.openxmlformats.org/drawingml/2006/picture" xmlns:wp="http://schemas.openxmlformats.org/drawingml/2006/wordprocessingDrawing"/>
 </file>
 
 <file path=word/footer1.xml><?xml version="1.0" encoding="utf-8"?>
@@ -288,26 +496,19 @@
 </file>
 
 <file path=word/footnotes.xml><?xml version="1.0" encoding="utf-8"?>
-<w:footnotes xmlns:wpc="http://schemas.microsoft.com/office/word/2010/wordprocessingCanvas" xmlns:cx="http://schemas.microsoft.com/office/drawing/2014/chartex" xmlns:cx1="http://schemas.microsoft.com/office/drawing/2015/9/8/chartex" xmlns:cx2="http://schemas.microsoft.com/office/drawing/2015/10/21/chartex" xmlns:cx3="http://schemas.microsoft.com/office/drawing/2016/5/9/chartex" xmlns:cx4="http://schemas.microsoft.com/office/drawing/2016/5/10/chartex" xmlns:cx5="http://schemas.microsoft.com/office/drawing/2016/5/11/chartex" xmlns:cx6="http://schemas.microsoft.com/office/drawing/2016/5/12/chartex" xmlns:cx7="http://schemas.microsoft.com/office/drawing/2016/5/13/chartex" xmlns:cx8="http://schemas.microsoft.com/office/drawing/2016/5/14/chartex" xmlns:mc="http://schemas.openxmlformats.org/markup-compatibility/2006" xmlns:aink="http://schemas.microsoft.com/office/drawing/2016/ink" xmlns:am3d="http://schemas.microsoft.com/office/drawing/2017/model3d" xmlns:o="urn:schemas-microsoft-com:office:office" xmlns:oel="http://schemas.microsoft.com/office/2019/extlst" xmlns:r="http://schemas.openxmlformats.org/officeDocument/2006/relationships" xmlns:m="http://schemas.openxmlformats.org/officeDocument/2006/math" xmlns:v="urn:schemas-microsoft-com:vml" xmlns:wp14="http://schemas.microsoft.com/office/word/2010/wordprocessingDrawing" xmlns:wp="http://schemas.openxmlformats.org/drawingml/2006/wordprocessingDrawing" xmlns:w10="urn:schemas-microsoft-com:office:word" xmlns:w="http://schemas.openxmlformats.org/wordprocessingml/2006/main" xmlns:w14="http://schemas.microsoft.com/office/word/2010/wordml" xmlns:w15="http://schemas.microsoft.com/office/word/2012/wordml" xmlns:w16cex="http://schemas.microsoft.com/office/word/2018/wordml/cex" xmlns:w16cid="http://schemas.microsoft.com/office/word/2016/wordml/cid" xmlns:w16="http://schemas.microsoft.com/office/word/2018/wordml" xmlns:w16du="http://schemas.microsoft.com/office/word/2023/wordml/word16du" xmlns:w16sdtdh="http://schemas.microsoft.com/office/word/2020/wordml/sdtdatahash" xmlns:w16se="http://schemas.microsoft.com/office/word/2015/wordml/symex" xmlns:wpg="http://schemas.microsoft.com/office/word/2010/wordprocessingGroup" xmlns:wpi="http://schemas.microsoft.com/office/word/2010/wordprocessingInk" xmlns:wne="http://schemas.microsoft.com/office/word/2006/wordml" xmlns:wps="http://schemas.microsoft.com/office/word/2010/wordprocessingShape" mc:Ignorable="w14 w15 w16se w16cid w16 w16cex w16sdtdh w16du wp14">
+<w:footnotes xmlns:w="http://schemas.openxmlformats.org/wordprocessingml/2006/main" xmlns:m="http://schemas.openxmlformats.org/officeDocument/2006/math" xmlns:r="http://schemas.openxmlformats.org/officeDocument/2006/relationships" xmlns:o="urn:schemas-microsoft-com:office:office" xmlns:v="urn:schemas-microsoft-com:vml" xmlns:w10="urn:schemas-microsoft-com:office:word" xmlns:a="http://schemas.openxmlformats.org/drawingml/2006/main" xmlns:pic="http://schemas.openxmlformats.org/drawingml/2006/picture" xmlns:wp="http://schemas.openxmlformats.org/drawingml/2006/wordprocessingDrawing">
+  <w:footnote w:type="continuationSeparator" w:id="0">
+    <w:p>
+      <w:r>
+        <w:continuationSeparator/>
+      </w:r>
+    </w:p>
+  </w:footnote>
   <w:footnote w:type="separator" w:id="-1">
     <w:p>
       <w:r>
         <w:separator/>
       </w:r>
-    </w:p>
-  </w:footnote>
-  <w:footnote w:type="continuationSeparator" w:id="0">
-    <w:p>
-      <w:r>
-        <w:continuationSeparator/>
-      </w:r>
-    </w:p>
-  </w:footnote>
-  <w:footnote w:type="continuationNotice" w:id="1">
-    <w:p>
-      <w:pPr>
-        <w:spacing w:line="240" w:lineRule="auto"/>
-      </w:pPr>
     </w:p>
   </w:footnote>
 </w:footnotes>
@@ -327,85 +528,8 @@
 </file>
 
 <file path=word/numbering.xml><?xml version="1.0" encoding="utf-8"?>
-<w:numbering xmlns:wpc="http://schemas.microsoft.com/office/word/2010/wordprocessingCanvas" xmlns:cx="http://schemas.microsoft.com/office/drawing/2014/chartex" xmlns:cx1="http://schemas.microsoft.com/office/drawing/2015/9/8/chartex" xmlns:cx2="http://schemas.microsoft.com/office/drawing/2015/10/21/chartex" xmlns:cx3="http://schemas.microsoft.com/office/drawing/2016/5/9/chartex" xmlns:cx4="http://schemas.microsoft.com/office/drawing/2016/5/10/chartex" xmlns:cx5="http://schemas.microsoft.com/office/drawing/2016/5/11/chartex" xmlns:cx6="http://schemas.microsoft.com/office/drawing/2016/5/12/chartex" xmlns:cx7="http://schemas.microsoft.com/office/drawing/2016/5/13/chartex" xmlns:cx8="http://schemas.microsoft.com/office/drawing/2016/5/14/chartex" xmlns:mc="http://schemas.openxmlformats.org/markup-compatibility/2006" xmlns:aink="http://schemas.microsoft.com/office/drawing/2016/ink" xmlns:am3d="http://schemas.microsoft.com/office/drawing/2017/model3d" xmlns:o="urn:schemas-microsoft-com:office:office" xmlns:oel="http://schemas.microsoft.com/office/2019/extlst" xmlns:r="http://schemas.openxmlformats.org/officeDocument/2006/relationships" xmlns:m="http://schemas.openxmlformats.org/officeDocument/2006/math" xmlns:v="urn:schemas-microsoft-com:vml" xmlns:wp14="http://schemas.microsoft.com/office/word/2010/wordprocessingDrawing" xmlns:wp="http://schemas.openxmlformats.org/drawingml/2006/wordprocessingDrawing" xmlns:w10="urn:schemas-microsoft-com:office:word" xmlns:w="http://schemas.openxmlformats.org/wordprocessingml/2006/main" xmlns:w14="http://schemas.microsoft.com/office/word/2010/wordml" xmlns:w15="http://schemas.microsoft.com/office/word/2012/wordml" xmlns:w16cex="http://schemas.microsoft.com/office/word/2018/wordml/cex" xmlns:w16cid="http://schemas.microsoft.com/office/word/2016/wordml/cid" xmlns:w16="http://schemas.microsoft.com/office/word/2018/wordml" xmlns:w16du="http://schemas.microsoft.com/office/word/2023/wordml/word16du" xmlns:w16sdtdh="http://schemas.microsoft.com/office/word/2020/wordml/sdtdatahash" xmlns:w16se="http://schemas.microsoft.com/office/word/2015/wordml/symex" xmlns:wpg="http://schemas.microsoft.com/office/word/2010/wordprocessingGroup" xmlns:wpi="http://schemas.microsoft.com/office/word/2010/wordprocessingInk" xmlns:wne="http://schemas.microsoft.com/office/word/2006/wordml" xmlns:wps="http://schemas.microsoft.com/office/word/2010/wordprocessingShape" mc:Ignorable="w14 w15 w16se w16cid w16 w16cex w16sdtdh w16du wp14">
-  <w:abstractNum w:abstractNumId="0" w15:restartNumberingAfterBreak="0">
-    <w:nsid w:val="0000A990"/>
-    <w:multiLevelType w:val="multilevel"/>
-    <w:tmpl w:val="A84A87A2"/>
-    <w:lvl w:ilvl="0">
-      <w:numFmt w:val="bullet"/>
-      <w:lvlText w:val=" "/>
-      <w:lvlJc w:val="left"/>
-      <w:pPr>
-        <w:ind w:left="720" w:hanging="480"/>
-      </w:pPr>
-    </w:lvl>
-    <w:lvl w:ilvl="1">
-      <w:numFmt w:val="bullet"/>
-      <w:lvlText w:val=" "/>
-      <w:lvlJc w:val="left"/>
-      <w:pPr>
-        <w:ind w:left="1440" w:hanging="480"/>
-      </w:pPr>
-    </w:lvl>
-    <w:lvl w:ilvl="2">
-      <w:numFmt w:val="bullet"/>
-      <w:lvlText w:val=" "/>
-      <w:lvlJc w:val="left"/>
-      <w:pPr>
-        <w:ind w:left="2160" w:hanging="480"/>
-      </w:pPr>
-    </w:lvl>
-    <w:lvl w:ilvl="3">
-      <w:numFmt w:val="bullet"/>
-      <w:lvlText w:val=" "/>
-      <w:lvlJc w:val="left"/>
-      <w:pPr>
-        <w:ind w:left="2880" w:hanging="480"/>
-      </w:pPr>
-    </w:lvl>
-    <w:lvl w:ilvl="4">
-      <w:numFmt w:val="bullet"/>
-      <w:lvlText w:val=" "/>
-      <w:lvlJc w:val="left"/>
-      <w:pPr>
-        <w:ind w:left="3600" w:hanging="480"/>
-      </w:pPr>
-    </w:lvl>
-    <w:lvl w:ilvl="5">
-      <w:numFmt w:val="bullet"/>
-      <w:lvlText w:val=" "/>
-      <w:lvlJc w:val="left"/>
-      <w:pPr>
-        <w:ind w:left="4320" w:hanging="480"/>
-      </w:pPr>
-    </w:lvl>
-    <w:lvl w:ilvl="6">
-      <w:numFmt w:val="bullet"/>
-      <w:lvlText w:val=" "/>
-      <w:lvlJc w:val="left"/>
-      <w:pPr>
-        <w:ind w:left="5040" w:hanging="480"/>
-      </w:pPr>
-    </w:lvl>
-    <w:lvl w:ilvl="7">
-      <w:numFmt w:val="bullet"/>
-      <w:lvlText w:val=" "/>
-      <w:lvlJc w:val="left"/>
-      <w:pPr>
-        <w:ind w:left="5760" w:hanging="480"/>
-      </w:pPr>
-    </w:lvl>
-    <w:lvl w:ilvl="8">
-      <w:numFmt w:val="bullet"/>
-      <w:lvlText w:val=" "/>
-      <w:lvlJc w:val="left"/>
-      <w:pPr>
-        <w:ind w:left="6480" w:hanging="480"/>
-      </w:pPr>
-    </w:lvl>
-  </w:abstractNum>
-  <w:abstractNum w:abstractNumId="1" w15:restartNumberingAfterBreak="0">
+<w:numbering xmlns:aink="http://schemas.microsoft.com/office/drawing/2016/ink" xmlns:am3d="http://schemas.microsoft.com/office/drawing/2017/model3d" xmlns:cx="http://schemas.microsoft.com/office/drawing/2014/chartex" xmlns:cx1="http://schemas.microsoft.com/office/drawing/2015/9/8/chartex" xmlns:cx2="http://schemas.microsoft.com/office/drawing/2015/10/21/chartex" xmlns:cx3="http://schemas.microsoft.com/office/drawing/2016/5/9/chartex" xmlns:cx4="http://schemas.microsoft.com/office/drawing/2016/5/10/chartex" xmlns:cx5="http://schemas.microsoft.com/office/drawing/2016/5/11/chartex" xmlns:cx6="http://schemas.microsoft.com/office/drawing/2016/5/12/chartex" xmlns:cx7="http://schemas.microsoft.com/office/drawing/2016/5/13/chartex" xmlns:cx8="http://schemas.microsoft.com/office/drawing/2016/5/14/chartex" xmlns:m="http://schemas.openxmlformats.org/officeDocument/2006/math" xmlns:mc="http://schemas.openxmlformats.org/markup-compatibility/2006" xmlns:o="urn:schemas-microsoft-com:office:office" xmlns:oel="http://schemas.microsoft.com/office/2019/extlst" xmlns:r="http://schemas.openxmlformats.org/officeDocument/2006/relationships" xmlns:v="urn:schemas-microsoft-com:vml" xmlns:w="http://schemas.openxmlformats.org/wordprocessingml/2006/main" xmlns:w10="urn:schemas-microsoft-com:office:word" xmlns:w14="http://schemas.microsoft.com/office/word/2010/wordml" xmlns:w15="http://schemas.microsoft.com/office/word/2012/wordml" xmlns:w16="http://schemas.microsoft.com/office/word/2018/wordml" xmlns:w16cex="http://schemas.microsoft.com/office/word/2018/wordml/cex" xmlns:w16cid="http://schemas.microsoft.com/office/word/2016/wordml/cid" xmlns:w16du="http://schemas.microsoft.com/office/word/2023/wordml/word16du" xmlns:w16sdtdh="http://schemas.microsoft.com/office/word/2020/wordml/sdtdatahash" xmlns:w16se="http://schemas.microsoft.com/office/word/2015/wordml/symex" xmlns:wne="http://schemas.microsoft.com/office/word/2006/wordml" xmlns:wp="http://schemas.openxmlformats.org/drawingml/2006/wordprocessingDrawing" xmlns:wp14="http://schemas.microsoft.com/office/word/2010/wordprocessingDrawing" xmlns:wpc="http://schemas.microsoft.com/office/word/2010/wordprocessingCanvas" xmlns:wpg="http://schemas.microsoft.com/office/word/2010/wordprocessingGroup" xmlns:wpi="http://schemas.microsoft.com/office/word/2010/wordprocessingInk" xmlns:wps="http://schemas.microsoft.com/office/word/2010/wordprocessingShape" mc:Ignorable="w14 w15 w16se w16cid w16 w16cex w16sdtdh w16du wp14">
+  <w:abstractNum w15:restartNumberingAfterBreak="0" w:abstractNumId="0">
     <w:nsid w:val="12D8142A"/>
     <w:multiLevelType w:val="hybridMultilevel"/>
     <w:tmpl w:val="8BB6628A"/>
@@ -417,9 +541,9 @@
       <w:lvlJc w:val="left"/>
       <w:pPr>
         <w:tabs>
-          <w:tab w:val="num" w:pos="360"/>
+          <w:tab w:pos="360" w:val="num"/>
         </w:tabs>
-        <w:ind w:left="360" w:hanging="360"/>
+        <w:ind w:hanging="360" w:left="360"/>
       </w:pPr>
       <w:rPr>
         <w:rFonts w:ascii="Symbol" w:hAnsi="Symbol" w:hint="default"/>
@@ -427,128 +551,128 @@
         <w:szCs w:val="20"/>
       </w:rPr>
     </w:lvl>
-    <w:lvl w:ilvl="1" w:tplc="04090003" w:tentative="1">
+    <w:lvl w:ilvl="1" w:tentative="1" w:tplc="04090003">
       <w:start w:val="1"/>
       <w:numFmt w:val="bullet"/>
       <w:lvlText w:val="o"/>
       <w:lvlJc w:val="left"/>
       <w:pPr>
         <w:tabs>
-          <w:tab w:val="num" w:pos="1440"/>
+          <w:tab w:pos="1440" w:val="num"/>
         </w:tabs>
-        <w:ind w:left="1440" w:hanging="360"/>
+        <w:ind w:hanging="360" w:left="1440"/>
       </w:pPr>
       <w:rPr>
-        <w:rFonts w:ascii="Courier New" w:hAnsi="Courier New" w:cs="Courier New" w:hint="default"/>
+        <w:rFonts w:ascii="Courier New" w:cs="Courier New" w:hAnsi="Courier New" w:hint="default"/>
       </w:rPr>
     </w:lvl>
-    <w:lvl w:ilvl="2" w:tplc="04090005" w:tentative="1">
+    <w:lvl w:ilvl="2" w:tentative="1" w:tplc="04090005">
       <w:start w:val="1"/>
       <w:numFmt w:val="bullet"/>
       <w:lvlText w:val=""/>
       <w:lvlJc w:val="left"/>
       <w:pPr>
         <w:tabs>
-          <w:tab w:val="num" w:pos="2160"/>
+          <w:tab w:pos="2160" w:val="num"/>
         </w:tabs>
-        <w:ind w:left="2160" w:hanging="360"/>
+        <w:ind w:hanging="360" w:left="2160"/>
       </w:pPr>
       <w:rPr>
         <w:rFonts w:ascii="Wingdings" w:hAnsi="Wingdings" w:hint="default"/>
       </w:rPr>
     </w:lvl>
-    <w:lvl w:ilvl="3" w:tplc="04090001" w:tentative="1">
+    <w:lvl w:ilvl="3" w:tentative="1" w:tplc="04090001">
       <w:start w:val="1"/>
       <w:numFmt w:val="bullet"/>
       <w:lvlText w:val=""/>
       <w:lvlJc w:val="left"/>
       <w:pPr>
         <w:tabs>
-          <w:tab w:val="num" w:pos="2880"/>
+          <w:tab w:pos="2880" w:val="num"/>
         </w:tabs>
-        <w:ind w:left="2880" w:hanging="360"/>
+        <w:ind w:hanging="360" w:left="2880"/>
       </w:pPr>
       <w:rPr>
         <w:rFonts w:ascii="Symbol" w:hAnsi="Symbol" w:hint="default"/>
       </w:rPr>
     </w:lvl>
-    <w:lvl w:ilvl="4" w:tplc="04090003" w:tentative="1">
+    <w:lvl w:ilvl="4" w:tentative="1" w:tplc="04090003">
       <w:start w:val="1"/>
       <w:numFmt w:val="bullet"/>
       <w:lvlText w:val="o"/>
       <w:lvlJc w:val="left"/>
       <w:pPr>
         <w:tabs>
-          <w:tab w:val="num" w:pos="3600"/>
+          <w:tab w:pos="3600" w:val="num"/>
         </w:tabs>
-        <w:ind w:left="3600" w:hanging="360"/>
+        <w:ind w:hanging="360" w:left="3600"/>
       </w:pPr>
       <w:rPr>
-        <w:rFonts w:ascii="Courier New" w:hAnsi="Courier New" w:cs="Courier New" w:hint="default"/>
+        <w:rFonts w:ascii="Courier New" w:cs="Courier New" w:hAnsi="Courier New" w:hint="default"/>
       </w:rPr>
     </w:lvl>
-    <w:lvl w:ilvl="5" w:tplc="04090005" w:tentative="1">
+    <w:lvl w:ilvl="5" w:tentative="1" w:tplc="04090005">
       <w:start w:val="1"/>
       <w:numFmt w:val="bullet"/>
       <w:lvlText w:val=""/>
       <w:lvlJc w:val="left"/>
       <w:pPr>
         <w:tabs>
-          <w:tab w:val="num" w:pos="4320"/>
+          <w:tab w:pos="4320" w:val="num"/>
         </w:tabs>
-        <w:ind w:left="4320" w:hanging="360"/>
+        <w:ind w:hanging="360" w:left="4320"/>
       </w:pPr>
       <w:rPr>
         <w:rFonts w:ascii="Wingdings" w:hAnsi="Wingdings" w:hint="default"/>
       </w:rPr>
     </w:lvl>
-    <w:lvl w:ilvl="6" w:tplc="04090001" w:tentative="1">
+    <w:lvl w:ilvl="6" w:tentative="1" w:tplc="04090001">
       <w:start w:val="1"/>
       <w:numFmt w:val="bullet"/>
       <w:lvlText w:val=""/>
       <w:lvlJc w:val="left"/>
       <w:pPr>
         <w:tabs>
-          <w:tab w:val="num" w:pos="5040"/>
+          <w:tab w:pos="5040" w:val="num"/>
         </w:tabs>
-        <w:ind w:left="5040" w:hanging="360"/>
+        <w:ind w:hanging="360" w:left="5040"/>
       </w:pPr>
       <w:rPr>
         <w:rFonts w:ascii="Symbol" w:hAnsi="Symbol" w:hint="default"/>
       </w:rPr>
     </w:lvl>
-    <w:lvl w:ilvl="7" w:tplc="04090003" w:tentative="1">
+    <w:lvl w:ilvl="7" w:tentative="1" w:tplc="04090003">
       <w:start w:val="1"/>
       <w:numFmt w:val="bullet"/>
       <w:lvlText w:val="o"/>
       <w:lvlJc w:val="left"/>
       <w:pPr>
         <w:tabs>
-          <w:tab w:val="num" w:pos="5760"/>
+          <w:tab w:pos="5760" w:val="num"/>
         </w:tabs>
-        <w:ind w:left="5760" w:hanging="360"/>
+        <w:ind w:hanging="360" w:left="5760"/>
       </w:pPr>
       <w:rPr>
-        <w:rFonts w:ascii="Courier New" w:hAnsi="Courier New" w:cs="Courier New" w:hint="default"/>
+        <w:rFonts w:ascii="Courier New" w:cs="Courier New" w:hAnsi="Courier New" w:hint="default"/>
       </w:rPr>
     </w:lvl>
-    <w:lvl w:ilvl="8" w:tplc="04090005" w:tentative="1">
+    <w:lvl w:ilvl="8" w:tentative="1" w:tplc="04090005">
       <w:start w:val="1"/>
       <w:numFmt w:val="bullet"/>
       <w:lvlText w:val=""/>
       <w:lvlJc w:val="left"/>
       <w:pPr>
         <w:tabs>
-          <w:tab w:val="num" w:pos="6480"/>
+          <w:tab w:pos="6480" w:val="num"/>
         </w:tabs>
-        <w:ind w:left="6480" w:hanging="360"/>
+        <w:ind w:hanging="360" w:left="6480"/>
       </w:pPr>
       <w:rPr>
         <w:rFonts w:ascii="Wingdings" w:hAnsi="Wingdings" w:hint="default"/>
       </w:rPr>
     </w:lvl>
   </w:abstractNum>
-  <w:abstractNum w:abstractNumId="2" w15:restartNumberingAfterBreak="0">
+  <w:abstractNum w15:restartNumberingAfterBreak="0" w:abstractNumId="1">
     <w:nsid w:val="2EB46D2B"/>
     <w:multiLevelType w:val="hybridMultilevel"/>
     <w:tmpl w:val="BA34E8F6"/>
@@ -559,83 +683,83 @@
       <w:lvlText w:val="%1."/>
       <w:lvlJc w:val="left"/>
       <w:pPr>
-        <w:ind w:left="1800" w:hanging="360"/>
-      </w:pPr>
-    </w:lvl>
-    <w:lvl w:ilvl="1" w:tplc="04090019" w:tentative="1">
+        <w:ind w:hanging="360" w:left="1800"/>
+      </w:pPr>
+    </w:lvl>
+    <w:lvl w:ilvl="1" w:tentative="1" w:tplc="04090019">
       <w:start w:val="1"/>
       <w:numFmt w:val="lowerLetter"/>
       <w:lvlText w:val="%2."/>
       <w:lvlJc w:val="left"/>
       <w:pPr>
-        <w:ind w:left="2520" w:hanging="360"/>
-      </w:pPr>
-    </w:lvl>
-    <w:lvl w:ilvl="2" w:tplc="0409001B" w:tentative="1">
+        <w:ind w:hanging="360" w:left="2520"/>
+      </w:pPr>
+    </w:lvl>
+    <w:lvl w:ilvl="2" w:tentative="1" w:tplc="0409001B">
       <w:start w:val="1"/>
       <w:numFmt w:val="lowerRoman"/>
       <w:lvlText w:val="%3."/>
       <w:lvlJc w:val="right"/>
       <w:pPr>
-        <w:ind w:left="3240" w:hanging="180"/>
-      </w:pPr>
-    </w:lvl>
-    <w:lvl w:ilvl="3" w:tplc="0409000F" w:tentative="1">
+        <w:ind w:hanging="180" w:left="3240"/>
+      </w:pPr>
+    </w:lvl>
+    <w:lvl w:ilvl="3" w:tentative="1" w:tplc="0409000F">
       <w:start w:val="1"/>
       <w:numFmt w:val="decimal"/>
       <w:lvlText w:val="%4."/>
       <w:lvlJc w:val="left"/>
       <w:pPr>
-        <w:ind w:left="3960" w:hanging="360"/>
-      </w:pPr>
-    </w:lvl>
-    <w:lvl w:ilvl="4" w:tplc="04090019" w:tentative="1">
+        <w:ind w:hanging="360" w:left="3960"/>
+      </w:pPr>
+    </w:lvl>
+    <w:lvl w:ilvl="4" w:tentative="1" w:tplc="04090019">
       <w:start w:val="1"/>
       <w:numFmt w:val="lowerLetter"/>
       <w:lvlText w:val="%5."/>
       <w:lvlJc w:val="left"/>
       <w:pPr>
-        <w:ind w:left="4680" w:hanging="360"/>
-      </w:pPr>
-    </w:lvl>
-    <w:lvl w:ilvl="5" w:tplc="0409001B" w:tentative="1">
+        <w:ind w:hanging="360" w:left="4680"/>
+      </w:pPr>
+    </w:lvl>
+    <w:lvl w:ilvl="5" w:tentative="1" w:tplc="0409001B">
       <w:start w:val="1"/>
       <w:numFmt w:val="lowerRoman"/>
       <w:lvlText w:val="%6."/>
       <w:lvlJc w:val="right"/>
       <w:pPr>
-        <w:ind w:left="5400" w:hanging="180"/>
-      </w:pPr>
-    </w:lvl>
-    <w:lvl w:ilvl="6" w:tplc="0409000F" w:tentative="1">
+        <w:ind w:hanging="180" w:left="5400"/>
+      </w:pPr>
+    </w:lvl>
+    <w:lvl w:ilvl="6" w:tentative="1" w:tplc="0409000F">
       <w:start w:val="1"/>
       <w:numFmt w:val="decimal"/>
       <w:lvlText w:val="%7."/>
       <w:lvlJc w:val="left"/>
       <w:pPr>
-        <w:ind w:left="6120" w:hanging="360"/>
-      </w:pPr>
-    </w:lvl>
-    <w:lvl w:ilvl="7" w:tplc="04090019" w:tentative="1">
+        <w:ind w:hanging="360" w:left="6120"/>
+      </w:pPr>
+    </w:lvl>
+    <w:lvl w:ilvl="7" w:tentative="1" w:tplc="04090019">
       <w:start w:val="1"/>
       <w:numFmt w:val="lowerLetter"/>
       <w:lvlText w:val="%8."/>
       <w:lvlJc w:val="left"/>
       <w:pPr>
-        <w:ind w:left="6840" w:hanging="360"/>
-      </w:pPr>
-    </w:lvl>
-    <w:lvl w:ilvl="8" w:tplc="0409001B" w:tentative="1">
+        <w:ind w:hanging="360" w:left="6840"/>
+      </w:pPr>
+    </w:lvl>
+    <w:lvl w:ilvl="8" w:tentative="1" w:tplc="0409001B">
       <w:start w:val="1"/>
       <w:numFmt w:val="lowerRoman"/>
       <w:lvlText w:val="%9."/>
       <w:lvlJc w:val="right"/>
       <w:pPr>
-        <w:ind w:left="7560" w:hanging="180"/>
+        <w:ind w:hanging="180" w:left="7560"/>
       </w:pPr>
     </w:lvl>
   </w:abstractNum>
-  <w:abstractNum w:abstractNumId="3" w15:restartNumberingAfterBreak="0">
+  <w:abstractNum w15:restartNumberingAfterBreak="0" w:abstractNumId="2">
     <w:nsid w:val="46A743BC"/>
     <w:multiLevelType w:val="hybridMultilevel"/>
     <w:tmpl w:val="C5A840B8"/>
@@ -647,112 +771,112 @@
       <w:lvlJc w:val="left"/>
       <w:pPr>
         <w:tabs>
-          <w:tab w:val="num" w:pos="360"/>
+          <w:tab w:pos="360" w:val="num"/>
         </w:tabs>
-        <w:ind w:left="360" w:hanging="360"/>
+        <w:ind w:hanging="360" w:left="360"/>
       </w:pPr>
       <w:rPr>
         <w:rFonts w:hint="default"/>
       </w:rPr>
     </w:lvl>
-    <w:lvl w:ilvl="1" w:tplc="04090019" w:tentative="1">
+    <w:lvl w:ilvl="1" w:tentative="1" w:tplc="04090019">
       <w:start w:val="1"/>
       <w:numFmt w:val="lowerLetter"/>
       <w:lvlText w:val="%2."/>
       <w:lvlJc w:val="left"/>
       <w:pPr>
         <w:tabs>
-          <w:tab w:val="num" w:pos="1440"/>
+          <w:tab w:pos="1440" w:val="num"/>
         </w:tabs>
-        <w:ind w:left="1440" w:hanging="360"/>
-      </w:pPr>
-    </w:lvl>
-    <w:lvl w:ilvl="2" w:tplc="0409001B" w:tentative="1">
+        <w:ind w:hanging="360" w:left="1440"/>
+      </w:pPr>
+    </w:lvl>
+    <w:lvl w:ilvl="2" w:tentative="1" w:tplc="0409001B">
       <w:start w:val="1"/>
       <w:numFmt w:val="lowerRoman"/>
       <w:lvlText w:val="%3."/>
       <w:lvlJc w:val="right"/>
       <w:pPr>
         <w:tabs>
-          <w:tab w:val="num" w:pos="2160"/>
+          <w:tab w:pos="2160" w:val="num"/>
         </w:tabs>
-        <w:ind w:left="2160" w:hanging="180"/>
-      </w:pPr>
-    </w:lvl>
-    <w:lvl w:ilvl="3" w:tplc="0409000F" w:tentative="1">
+        <w:ind w:hanging="180" w:left="2160"/>
+      </w:pPr>
+    </w:lvl>
+    <w:lvl w:ilvl="3" w:tentative="1" w:tplc="0409000F">
       <w:start w:val="1"/>
       <w:numFmt w:val="decimal"/>
       <w:lvlText w:val="%4."/>
       <w:lvlJc w:val="left"/>
       <w:pPr>
         <w:tabs>
-          <w:tab w:val="num" w:pos="2880"/>
+          <w:tab w:pos="2880" w:val="num"/>
         </w:tabs>
-        <w:ind w:left="2880" w:hanging="360"/>
-      </w:pPr>
-    </w:lvl>
-    <w:lvl w:ilvl="4" w:tplc="04090019" w:tentative="1">
+        <w:ind w:hanging="360" w:left="2880"/>
+      </w:pPr>
+    </w:lvl>
+    <w:lvl w:ilvl="4" w:tentative="1" w:tplc="04090019">
       <w:start w:val="1"/>
       <w:numFmt w:val="lowerLetter"/>
       <w:lvlText w:val="%5."/>
       <w:lvlJc w:val="left"/>
       <w:pPr>
         <w:tabs>
-          <w:tab w:val="num" w:pos="3600"/>
+          <w:tab w:pos="3600" w:val="num"/>
         </w:tabs>
-        <w:ind w:left="3600" w:hanging="360"/>
-      </w:pPr>
-    </w:lvl>
-    <w:lvl w:ilvl="5" w:tplc="0409001B" w:tentative="1">
+        <w:ind w:hanging="360" w:left="3600"/>
+      </w:pPr>
+    </w:lvl>
+    <w:lvl w:ilvl="5" w:tentative="1" w:tplc="0409001B">
       <w:start w:val="1"/>
       <w:numFmt w:val="lowerRoman"/>
       <w:lvlText w:val="%6."/>
       <w:lvlJc w:val="right"/>
       <w:pPr>
         <w:tabs>
-          <w:tab w:val="num" w:pos="4320"/>
+          <w:tab w:pos="4320" w:val="num"/>
         </w:tabs>
-        <w:ind w:left="4320" w:hanging="180"/>
-      </w:pPr>
-    </w:lvl>
-    <w:lvl w:ilvl="6" w:tplc="0409000F" w:tentative="1">
+        <w:ind w:hanging="180" w:left="4320"/>
+      </w:pPr>
+    </w:lvl>
+    <w:lvl w:ilvl="6" w:tentative="1" w:tplc="0409000F">
       <w:start w:val="1"/>
       <w:numFmt w:val="decimal"/>
       <w:lvlText w:val="%7."/>
       <w:lvlJc w:val="left"/>
       <w:pPr>
         <w:tabs>
-          <w:tab w:val="num" w:pos="5040"/>
+          <w:tab w:pos="5040" w:val="num"/>
         </w:tabs>
-        <w:ind w:left="5040" w:hanging="360"/>
-      </w:pPr>
-    </w:lvl>
-    <w:lvl w:ilvl="7" w:tplc="04090019" w:tentative="1">
+        <w:ind w:hanging="360" w:left="5040"/>
+      </w:pPr>
+    </w:lvl>
+    <w:lvl w:ilvl="7" w:tentative="1" w:tplc="04090019">
       <w:start w:val="1"/>
       <w:numFmt w:val="lowerLetter"/>
       <w:lvlText w:val="%8."/>
       <w:lvlJc w:val="left"/>
       <w:pPr>
         <w:tabs>
-          <w:tab w:val="num" w:pos="5760"/>
+          <w:tab w:pos="5760" w:val="num"/>
         </w:tabs>
-        <w:ind w:left="5760" w:hanging="360"/>
-      </w:pPr>
-    </w:lvl>
-    <w:lvl w:ilvl="8" w:tplc="0409001B" w:tentative="1">
+        <w:ind w:hanging="360" w:left="5760"/>
+      </w:pPr>
+    </w:lvl>
+    <w:lvl w:ilvl="8" w:tentative="1" w:tplc="0409001B">
       <w:start w:val="1"/>
       <w:numFmt w:val="lowerRoman"/>
       <w:lvlText w:val="%9."/>
       <w:lvlJc w:val="right"/>
       <w:pPr>
         <w:tabs>
-          <w:tab w:val="num" w:pos="6480"/>
+          <w:tab w:pos="6480" w:val="num"/>
         </w:tabs>
-        <w:ind w:left="6480" w:hanging="180"/>
+        <w:ind w:hanging="180" w:left="6480"/>
       </w:pPr>
     </w:lvl>
   </w:abstractNum>
-  <w:abstractNum w:abstractNumId="4" w15:restartNumberingAfterBreak="0">
+  <w:abstractNum w15:restartNumberingAfterBreak="0" w:abstractNumId="3">
     <w:nsid w:val="4C40691B"/>
     <w:multiLevelType w:val="hybridMultilevel"/>
     <w:tmpl w:val="D9A4FB6E"/>
@@ -763,10 +887,10 @@
       <w:lvlText w:val="♦"/>
       <w:lvlJc w:val="left"/>
       <w:pPr>
-        <w:ind w:left="720" w:hanging="360"/>
+        <w:ind w:hanging="360" w:left="720"/>
       </w:pPr>
       <w:rPr>
-        <w:rFonts w:ascii="Times New Roman" w:hAnsi="Times New Roman" w:cs="Times New Roman" w:hint="default"/>
+        <w:rFonts w:ascii="Times New Roman" w:cs="Times New Roman" w:hAnsi="Times New Roman" w:hint="default"/>
         <w:sz w:val="20"/>
         <w:szCs w:val="20"/>
       </w:rPr>
@@ -778,121 +902,121 @@
       <w:lvlJc w:val="left"/>
       <w:pPr>
         <w:tabs>
-          <w:tab w:val="num" w:pos="1440"/>
+          <w:tab w:pos="1440" w:val="num"/>
         </w:tabs>
-        <w:ind w:left="1440" w:hanging="360"/>
+        <w:ind w:hanging="360" w:left="1440"/>
       </w:pPr>
       <w:rPr>
-        <w:rFonts w:ascii="Courier New" w:hAnsi="Courier New" w:cs="Courier New" w:hint="default"/>
+        <w:rFonts w:ascii="Courier New" w:cs="Courier New" w:hAnsi="Courier New" w:hint="default"/>
       </w:rPr>
     </w:lvl>
-    <w:lvl w:ilvl="2" w:tplc="04090005" w:tentative="1">
+    <w:lvl w:ilvl="2" w:tentative="1" w:tplc="04090005">
       <w:start w:val="1"/>
       <w:numFmt w:val="bullet"/>
       <w:lvlText w:val=""/>
       <w:lvlJc w:val="left"/>
       <w:pPr>
         <w:tabs>
-          <w:tab w:val="num" w:pos="2160"/>
+          <w:tab w:pos="2160" w:val="num"/>
         </w:tabs>
-        <w:ind w:left="2160" w:hanging="360"/>
+        <w:ind w:hanging="360" w:left="2160"/>
       </w:pPr>
       <w:rPr>
         <w:rFonts w:ascii="Wingdings" w:hAnsi="Wingdings" w:hint="default"/>
       </w:rPr>
     </w:lvl>
-    <w:lvl w:ilvl="3" w:tplc="04090001" w:tentative="1">
+    <w:lvl w:ilvl="3" w:tentative="1" w:tplc="04090001">
       <w:start w:val="1"/>
       <w:numFmt w:val="bullet"/>
       <w:lvlText w:val=""/>
       <w:lvlJc w:val="left"/>
       <w:pPr>
         <w:tabs>
-          <w:tab w:val="num" w:pos="2880"/>
+          <w:tab w:pos="2880" w:val="num"/>
         </w:tabs>
-        <w:ind w:left="2880" w:hanging="360"/>
+        <w:ind w:hanging="360" w:left="2880"/>
       </w:pPr>
       <w:rPr>
         <w:rFonts w:ascii="Symbol" w:hAnsi="Symbol" w:hint="default"/>
       </w:rPr>
     </w:lvl>
-    <w:lvl w:ilvl="4" w:tplc="04090003" w:tentative="1">
+    <w:lvl w:ilvl="4" w:tentative="1" w:tplc="04090003">
       <w:start w:val="1"/>
       <w:numFmt w:val="bullet"/>
       <w:lvlText w:val="o"/>
       <w:lvlJc w:val="left"/>
       <w:pPr>
         <w:tabs>
-          <w:tab w:val="num" w:pos="3600"/>
+          <w:tab w:pos="3600" w:val="num"/>
         </w:tabs>
-        <w:ind w:left="3600" w:hanging="360"/>
+        <w:ind w:hanging="360" w:left="3600"/>
       </w:pPr>
       <w:rPr>
-        <w:rFonts w:ascii="Courier New" w:hAnsi="Courier New" w:cs="Courier New" w:hint="default"/>
+        <w:rFonts w:ascii="Courier New" w:cs="Courier New" w:hAnsi="Courier New" w:hint="default"/>
       </w:rPr>
     </w:lvl>
-    <w:lvl w:ilvl="5" w:tplc="04090005" w:tentative="1">
+    <w:lvl w:ilvl="5" w:tentative="1" w:tplc="04090005">
       <w:start w:val="1"/>
       <w:numFmt w:val="bullet"/>
       <w:lvlText w:val=""/>
       <w:lvlJc w:val="left"/>
       <w:pPr>
         <w:tabs>
-          <w:tab w:val="num" w:pos="4320"/>
+          <w:tab w:pos="4320" w:val="num"/>
         </w:tabs>
-        <w:ind w:left="4320" w:hanging="360"/>
+        <w:ind w:hanging="360" w:left="4320"/>
       </w:pPr>
       <w:rPr>
         <w:rFonts w:ascii="Wingdings" w:hAnsi="Wingdings" w:hint="default"/>
       </w:rPr>
     </w:lvl>
-    <w:lvl w:ilvl="6" w:tplc="04090001" w:tentative="1">
+    <w:lvl w:ilvl="6" w:tentative="1" w:tplc="04090001">
       <w:start w:val="1"/>
       <w:numFmt w:val="bullet"/>
       <w:lvlText w:val=""/>
       <w:lvlJc w:val="left"/>
       <w:pPr>
         <w:tabs>
-          <w:tab w:val="num" w:pos="5040"/>
+          <w:tab w:pos="5040" w:val="num"/>
         </w:tabs>
-        <w:ind w:left="5040" w:hanging="360"/>
+        <w:ind w:hanging="360" w:left="5040"/>
       </w:pPr>
       <w:rPr>
         <w:rFonts w:ascii="Symbol" w:hAnsi="Symbol" w:hint="default"/>
       </w:rPr>
     </w:lvl>
-    <w:lvl w:ilvl="7" w:tplc="04090003" w:tentative="1">
+    <w:lvl w:ilvl="7" w:tentative="1" w:tplc="04090003">
       <w:start w:val="1"/>
       <w:numFmt w:val="bullet"/>
       <w:lvlText w:val="o"/>
       <w:lvlJc w:val="left"/>
       <w:pPr>
         <w:tabs>
-          <w:tab w:val="num" w:pos="5760"/>
+          <w:tab w:pos="5760" w:val="num"/>
         </w:tabs>
-        <w:ind w:left="5760" w:hanging="360"/>
+        <w:ind w:hanging="360" w:left="5760"/>
       </w:pPr>
       <w:rPr>
-        <w:rFonts w:ascii="Courier New" w:hAnsi="Courier New" w:cs="Courier New" w:hint="default"/>
+        <w:rFonts w:ascii="Courier New" w:cs="Courier New" w:hAnsi="Courier New" w:hint="default"/>
       </w:rPr>
     </w:lvl>
-    <w:lvl w:ilvl="8" w:tplc="04090005" w:tentative="1">
+    <w:lvl w:ilvl="8" w:tentative="1" w:tplc="04090005">
       <w:start w:val="1"/>
       <w:numFmt w:val="bullet"/>
       <w:lvlText w:val=""/>
       <w:lvlJc w:val="left"/>
       <w:pPr>
         <w:tabs>
-          <w:tab w:val="num" w:pos="6480"/>
+          <w:tab w:pos="6480" w:val="num"/>
         </w:tabs>
-        <w:ind w:left="6480" w:hanging="360"/>
+        <w:ind w:hanging="360" w:left="6480"/>
       </w:pPr>
       <w:rPr>
         <w:rFonts w:ascii="Wingdings" w:hAnsi="Wingdings" w:hint="default"/>
       </w:rPr>
     </w:lvl>
   </w:abstractNum>
-  <w:abstractNum w:abstractNumId="5" w15:restartNumberingAfterBreak="0">
+  <w:abstractNum w15:restartNumberingAfterBreak="0" w:abstractNumId="4">
     <w:nsid w:val="64C05D4B"/>
     <w:multiLevelType w:val="hybridMultilevel"/>
     <w:tmpl w:val="2EEA0E70"/>
@@ -903,7 +1027,7 @@
       <w:lvlText w:val=""/>
       <w:lvlJc w:val="left"/>
       <w:pPr>
-        <w:ind w:left="1440" w:hanging="360"/>
+        <w:ind w:hanging="360" w:left="1440"/>
       </w:pPr>
       <w:rPr>
         <w:rFonts w:ascii="Wingdings" w:hAnsi="Wingdings" w:hint="default"/>
@@ -911,128 +1035,128 @@
         <w:szCs w:val="20"/>
       </w:rPr>
     </w:lvl>
-    <w:lvl w:ilvl="1" w:tplc="04090003" w:tentative="1">
+    <w:lvl w:ilvl="1" w:tentative="1" w:tplc="04090003">
       <w:start w:val="1"/>
       <w:numFmt w:val="bullet"/>
       <w:lvlText w:val="o"/>
       <w:lvlJc w:val="left"/>
       <w:pPr>
         <w:tabs>
-          <w:tab w:val="num" w:pos="1440"/>
+          <w:tab w:pos="1440" w:val="num"/>
         </w:tabs>
-        <w:ind w:left="1440" w:hanging="360"/>
+        <w:ind w:hanging="360" w:left="1440"/>
       </w:pPr>
       <w:rPr>
-        <w:rFonts w:ascii="Courier New" w:hAnsi="Courier New" w:cs="Courier New" w:hint="default"/>
+        <w:rFonts w:ascii="Courier New" w:cs="Courier New" w:hAnsi="Courier New" w:hint="default"/>
       </w:rPr>
     </w:lvl>
-    <w:lvl w:ilvl="2" w:tplc="04090005" w:tentative="1">
+    <w:lvl w:ilvl="2" w:tentative="1" w:tplc="04090005">
       <w:start w:val="1"/>
       <w:numFmt w:val="bullet"/>
       <w:lvlText w:val=""/>
       <w:lvlJc w:val="left"/>
       <w:pPr>
         <w:tabs>
-          <w:tab w:val="num" w:pos="2160"/>
+          <w:tab w:pos="2160" w:val="num"/>
         </w:tabs>
-        <w:ind w:left="2160" w:hanging="360"/>
+        <w:ind w:hanging="360" w:left="2160"/>
       </w:pPr>
       <w:rPr>
         <w:rFonts w:ascii="Wingdings" w:hAnsi="Wingdings" w:hint="default"/>
       </w:rPr>
     </w:lvl>
-    <w:lvl w:ilvl="3" w:tplc="04090001" w:tentative="1">
+    <w:lvl w:ilvl="3" w:tentative="1" w:tplc="04090001">
       <w:start w:val="1"/>
       <w:numFmt w:val="bullet"/>
       <w:lvlText w:val=""/>
       <w:lvlJc w:val="left"/>
       <w:pPr>
         <w:tabs>
-          <w:tab w:val="num" w:pos="2880"/>
+          <w:tab w:pos="2880" w:val="num"/>
         </w:tabs>
-        <w:ind w:left="2880" w:hanging="360"/>
+        <w:ind w:hanging="360" w:left="2880"/>
       </w:pPr>
       <w:rPr>
         <w:rFonts w:ascii="Symbol" w:hAnsi="Symbol" w:hint="default"/>
       </w:rPr>
     </w:lvl>
-    <w:lvl w:ilvl="4" w:tplc="04090003" w:tentative="1">
+    <w:lvl w:ilvl="4" w:tentative="1" w:tplc="04090003">
       <w:start w:val="1"/>
       <w:numFmt w:val="bullet"/>
       <w:lvlText w:val="o"/>
       <w:lvlJc w:val="left"/>
       <w:pPr>
         <w:tabs>
-          <w:tab w:val="num" w:pos="3600"/>
+          <w:tab w:pos="3600" w:val="num"/>
         </w:tabs>
-        <w:ind w:left="3600" w:hanging="360"/>
+        <w:ind w:hanging="360" w:left="3600"/>
       </w:pPr>
       <w:rPr>
-        <w:rFonts w:ascii="Courier New" w:hAnsi="Courier New" w:cs="Courier New" w:hint="default"/>
+        <w:rFonts w:ascii="Courier New" w:cs="Courier New" w:hAnsi="Courier New" w:hint="default"/>
       </w:rPr>
     </w:lvl>
-    <w:lvl w:ilvl="5" w:tplc="04090005" w:tentative="1">
+    <w:lvl w:ilvl="5" w:tentative="1" w:tplc="04090005">
       <w:start w:val="1"/>
       <w:numFmt w:val="bullet"/>
       <w:lvlText w:val=""/>
       <w:lvlJc w:val="left"/>
       <w:pPr>
         <w:tabs>
-          <w:tab w:val="num" w:pos="4320"/>
+          <w:tab w:pos="4320" w:val="num"/>
         </w:tabs>
-        <w:ind w:left="4320" w:hanging="360"/>
+        <w:ind w:hanging="360" w:left="4320"/>
       </w:pPr>
       <w:rPr>
         <w:rFonts w:ascii="Wingdings" w:hAnsi="Wingdings" w:hint="default"/>
       </w:rPr>
     </w:lvl>
-    <w:lvl w:ilvl="6" w:tplc="04090001" w:tentative="1">
+    <w:lvl w:ilvl="6" w:tentative="1" w:tplc="04090001">
       <w:start w:val="1"/>
       <w:numFmt w:val="bullet"/>
       <w:lvlText w:val=""/>
       <w:lvlJc w:val="left"/>
       <w:pPr>
         <w:tabs>
-          <w:tab w:val="num" w:pos="5040"/>
+          <w:tab w:pos="5040" w:val="num"/>
         </w:tabs>
-        <w:ind w:left="5040" w:hanging="360"/>
+        <w:ind w:hanging="360" w:left="5040"/>
       </w:pPr>
       <w:rPr>
         <w:rFonts w:ascii="Symbol" w:hAnsi="Symbol" w:hint="default"/>
       </w:rPr>
     </w:lvl>
-    <w:lvl w:ilvl="7" w:tplc="04090003" w:tentative="1">
+    <w:lvl w:ilvl="7" w:tentative="1" w:tplc="04090003">
       <w:start w:val="1"/>
       <w:numFmt w:val="bullet"/>
       <w:lvlText w:val="o"/>
       <w:lvlJc w:val="left"/>
       <w:pPr>
         <w:tabs>
-          <w:tab w:val="num" w:pos="5760"/>
+          <w:tab w:pos="5760" w:val="num"/>
         </w:tabs>
-        <w:ind w:left="5760" w:hanging="360"/>
+        <w:ind w:hanging="360" w:left="5760"/>
       </w:pPr>
       <w:rPr>
-        <w:rFonts w:ascii="Courier New" w:hAnsi="Courier New" w:cs="Courier New" w:hint="default"/>
+        <w:rFonts w:ascii="Courier New" w:cs="Courier New" w:hAnsi="Courier New" w:hint="default"/>
       </w:rPr>
     </w:lvl>
-    <w:lvl w:ilvl="8" w:tplc="04090005" w:tentative="1">
+    <w:lvl w:ilvl="8" w:tentative="1" w:tplc="04090005">
       <w:start w:val="1"/>
       <w:numFmt w:val="bullet"/>
       <w:lvlText w:val=""/>
       <w:lvlJc w:val="left"/>
       <w:pPr>
         <w:tabs>
-          <w:tab w:val="num" w:pos="6480"/>
+          <w:tab w:pos="6480" w:val="num"/>
         </w:tabs>
-        <w:ind w:left="6480" w:hanging="360"/>
+        <w:ind w:hanging="360" w:left="6480"/>
       </w:pPr>
       <w:rPr>
         <w:rFonts w:ascii="Wingdings" w:hAnsi="Wingdings" w:hint="default"/>
       </w:rPr>
     </w:lvl>
   </w:abstractNum>
-  <w:abstractNum w:abstractNumId="6" w15:restartNumberingAfterBreak="0">
+  <w:abstractNum w15:restartNumberingAfterBreak="0" w:abstractNumId="5">
     <w:nsid w:val="7DA15F63"/>
     <w:multiLevelType w:val="hybridMultilevel"/>
     <w:tmpl w:val="12B4CD58"/>
@@ -1043,116 +1167,192 @@
       <w:lvlText w:val="%1."/>
       <w:lvlJc w:val="right"/>
       <w:pPr>
-        <w:ind w:left="1440" w:hanging="360"/>
-      </w:pPr>
-    </w:lvl>
-    <w:lvl w:ilvl="1" w:tplc="04090019" w:tentative="1">
+        <w:ind w:hanging="360" w:left="1440"/>
+      </w:pPr>
+    </w:lvl>
+    <w:lvl w:ilvl="1" w:tentative="1" w:tplc="04090019">
       <w:start w:val="1"/>
       <w:numFmt w:val="lowerLetter"/>
       <w:lvlText w:val="%2."/>
       <w:lvlJc w:val="left"/>
       <w:pPr>
-        <w:ind w:left="2160" w:hanging="360"/>
-      </w:pPr>
-    </w:lvl>
-    <w:lvl w:ilvl="2" w:tplc="0409001B" w:tentative="1">
+        <w:ind w:hanging="360" w:left="2160"/>
+      </w:pPr>
+    </w:lvl>
+    <w:lvl w:ilvl="2" w:tentative="1" w:tplc="0409001B">
       <w:start w:val="1"/>
       <w:numFmt w:val="lowerRoman"/>
       <w:lvlText w:val="%3."/>
       <w:lvlJc w:val="right"/>
       <w:pPr>
-        <w:ind w:left="2880" w:hanging="180"/>
-      </w:pPr>
-    </w:lvl>
-    <w:lvl w:ilvl="3" w:tplc="0409000F" w:tentative="1">
+        <w:ind w:hanging="180" w:left="2880"/>
+      </w:pPr>
+    </w:lvl>
+    <w:lvl w:ilvl="3" w:tentative="1" w:tplc="0409000F">
       <w:start w:val="1"/>
       <w:numFmt w:val="decimal"/>
       <w:lvlText w:val="%4."/>
       <w:lvlJc w:val="left"/>
       <w:pPr>
-        <w:ind w:left="3600" w:hanging="360"/>
-      </w:pPr>
-    </w:lvl>
-    <w:lvl w:ilvl="4" w:tplc="04090019" w:tentative="1">
+        <w:ind w:hanging="360" w:left="3600"/>
+      </w:pPr>
+    </w:lvl>
+    <w:lvl w:ilvl="4" w:tentative="1" w:tplc="04090019">
       <w:start w:val="1"/>
       <w:numFmt w:val="lowerLetter"/>
       <w:lvlText w:val="%5."/>
       <w:lvlJc w:val="left"/>
       <w:pPr>
-        <w:ind w:left="4320" w:hanging="360"/>
-      </w:pPr>
-    </w:lvl>
-    <w:lvl w:ilvl="5" w:tplc="0409001B" w:tentative="1">
+        <w:ind w:hanging="360" w:left="4320"/>
+      </w:pPr>
+    </w:lvl>
+    <w:lvl w:ilvl="5" w:tentative="1" w:tplc="0409001B">
       <w:start w:val="1"/>
       <w:numFmt w:val="lowerRoman"/>
       <w:lvlText w:val="%6."/>
       <w:lvlJc w:val="right"/>
       <w:pPr>
-        <w:ind w:left="5040" w:hanging="180"/>
-      </w:pPr>
-    </w:lvl>
-    <w:lvl w:ilvl="6" w:tplc="0409000F" w:tentative="1">
+        <w:ind w:hanging="180" w:left="5040"/>
+      </w:pPr>
+    </w:lvl>
+    <w:lvl w:ilvl="6" w:tentative="1" w:tplc="0409000F">
       <w:start w:val="1"/>
       <w:numFmt w:val="decimal"/>
       <w:lvlText w:val="%7."/>
       <w:lvlJc w:val="left"/>
       <w:pPr>
-        <w:ind w:left="5760" w:hanging="360"/>
-      </w:pPr>
-    </w:lvl>
-    <w:lvl w:ilvl="7" w:tplc="04090019" w:tentative="1">
+        <w:ind w:hanging="360" w:left="5760"/>
+      </w:pPr>
+    </w:lvl>
+    <w:lvl w:ilvl="7" w:tentative="1" w:tplc="04090019">
       <w:start w:val="1"/>
       <w:numFmt w:val="lowerLetter"/>
       <w:lvlText w:val="%8."/>
       <w:lvlJc w:val="left"/>
       <w:pPr>
-        <w:ind w:left="6480" w:hanging="360"/>
-      </w:pPr>
-    </w:lvl>
-    <w:lvl w:ilvl="8" w:tplc="0409001B" w:tentative="1">
+        <w:ind w:hanging="360" w:left="6480"/>
+      </w:pPr>
+    </w:lvl>
+    <w:lvl w:ilvl="8" w:tentative="1" w:tplc="0409001B">
       <w:start w:val="1"/>
       <w:numFmt w:val="lowerRoman"/>
       <w:lvlText w:val="%9."/>
       <w:lvlJc w:val="right"/>
       <w:pPr>
-        <w:ind w:left="7200" w:hanging="180"/>
+        <w:ind w:hanging="180" w:left="7200"/>
       </w:pPr>
     </w:lvl>
   </w:abstractNum>
-  <w:num w:numId="1" w16cid:durableId="2136094959">
+  <w:abstractNum w:abstractNumId="990">
+    <w:nsid w:val="A990"/>
+    <w:multiLevelType w:val="multilevel"/>
+    <w:lvl w:ilvl="0">
+      <w:numFmt w:val="bullet"/>
+      <w:lvlText w:val=" "/>
+      <w:lvlJc w:val="left"/>
+      <w:pPr>
+        <w:ind w:left="720" w:hanging="480"/>
+      </w:pPr>
+    </w:lvl>
+    <w:lvl w:ilvl="1">
+      <w:numFmt w:val="bullet"/>
+      <w:lvlText w:val=" "/>
+      <w:lvlJc w:val="left"/>
+      <w:pPr>
+        <w:ind w:left="1440" w:hanging="480"/>
+      </w:pPr>
+    </w:lvl>
+    <w:lvl w:ilvl="2">
+      <w:numFmt w:val="bullet"/>
+      <w:lvlText w:val=" "/>
+      <w:lvlJc w:val="left"/>
+      <w:pPr>
+        <w:ind w:left="2160" w:hanging="480"/>
+      </w:pPr>
+    </w:lvl>
+    <w:lvl w:ilvl="3">
+      <w:numFmt w:val="bullet"/>
+      <w:lvlText w:val=" "/>
+      <w:lvlJc w:val="left"/>
+      <w:pPr>
+        <w:ind w:left="2880" w:hanging="480"/>
+      </w:pPr>
+    </w:lvl>
+    <w:lvl w:ilvl="4">
+      <w:numFmt w:val="bullet"/>
+      <w:lvlText w:val=" "/>
+      <w:lvlJc w:val="left"/>
+      <w:pPr>
+        <w:ind w:left="3600" w:hanging="480"/>
+      </w:pPr>
+    </w:lvl>
+    <w:lvl w:ilvl="5">
+      <w:numFmt w:val="bullet"/>
+      <w:lvlText w:val=" "/>
+      <w:lvlJc w:val="left"/>
+      <w:pPr>
+        <w:ind w:left="4320" w:hanging="480"/>
+      </w:pPr>
+    </w:lvl>
+    <w:lvl w:ilvl="6">
+      <w:numFmt w:val="bullet"/>
+      <w:lvlText w:val=" "/>
+      <w:lvlJc w:val="left"/>
+      <w:pPr>
+        <w:ind w:left="5040" w:hanging="480"/>
+      </w:pPr>
+    </w:lvl>
+    <w:lvl w:ilvl="7">
+      <w:numFmt w:val="bullet"/>
+      <w:lvlText w:val=" "/>
+      <w:lvlJc w:val="left"/>
+      <w:pPr>
+        <w:ind w:left="5760" w:hanging="480"/>
+      </w:pPr>
+    </w:lvl>
+    <w:lvl w:ilvl="8">
+      <w:numFmt w:val="bullet"/>
+      <w:lvlText w:val=" "/>
+      <w:lvlJc w:val="left"/>
+      <w:pPr>
+        <w:ind w:left="6480" w:hanging="480"/>
+      </w:pPr>
+    </w:lvl>
+  </w:abstractNum>
+  <w:num w16cid:durableId="2136094959" w:numId="1">
+    <w:abstractNumId w:val="0"/>
+  </w:num>
+  <w:num w16cid:durableId="92215204" w:numId="2">
+    <w:abstractNumId w:val="3"/>
+  </w:num>
+  <w:num w16cid:durableId="1346135002" w:numId="3">
+    <w:abstractNumId w:val="4"/>
+  </w:num>
+  <w:num w16cid:durableId="1616255837" w:numId="4">
+    <w:abstractNumId w:val="2"/>
+  </w:num>
+  <w:num w16cid:durableId="177040113" w:numId="5">
     <w:abstractNumId w:val="1"/>
   </w:num>
-  <w:num w:numId="2" w16cid:durableId="92215204">
-    <w:abstractNumId w:val="4"/>
-  </w:num>
-  <w:num w:numId="3" w16cid:durableId="1346135002">
+  <w:num w16cid:durableId="2021275145" w:numId="6">
     <w:abstractNumId w:val="5"/>
   </w:num>
-  <w:num w:numId="4" w16cid:durableId="1616255837">
-    <w:abstractNumId w:val="3"/>
-  </w:num>
-  <w:num w:numId="5" w16cid:durableId="177040113">
-    <w:abstractNumId w:val="2"/>
-  </w:num>
-  <w:num w:numId="6" w16cid:durableId="2021275145">
-    <w:abstractNumId w:val="6"/>
-  </w:num>
-  <w:num w:numId="7" w16cid:durableId="1148522676">
-    <w:abstractNumId w:val="0"/>
+  <w:num w:numId="1000">
+    <w:abstractNumId w:val="990"/>
   </w:num>
 </w:numbering>
 </file>
 
 <file path=word/styles.xml><?xml version="1.0" encoding="utf-8"?>
-<w:styles xmlns:mc="http://schemas.openxmlformats.org/markup-compatibility/2006" xmlns:r="http://schemas.openxmlformats.org/officeDocument/2006/relationships" xmlns:w="http://schemas.openxmlformats.org/wordprocessingml/2006/main" xmlns:w14="http://schemas.microsoft.com/office/word/2010/wordml" xmlns:w15="http://schemas.microsoft.com/office/word/2012/wordml" xmlns:w16cex="http://schemas.microsoft.com/office/word/2018/wordml/cex" xmlns:w16cid="http://schemas.microsoft.com/office/word/2016/wordml/cid" xmlns:w16="http://schemas.microsoft.com/office/word/2018/wordml" xmlns:w16du="http://schemas.microsoft.com/office/word/2023/wordml/word16du" xmlns:w16sdtdh="http://schemas.microsoft.com/office/word/2020/wordml/sdtdatahash" xmlns:w16se="http://schemas.microsoft.com/office/word/2015/wordml/symex" mc:Ignorable="w14 w15 w16se w16cid w16 w16cex w16sdtdh w16du">
+<w:styles xmlns:mc="http://schemas.openxmlformats.org/markup-compatibility/2006" xmlns:r="http://schemas.openxmlformats.org/officeDocument/2006/relationships" xmlns:w="http://schemas.openxmlformats.org/wordprocessingml/2006/main" xmlns:w14="http://schemas.microsoft.com/office/word/2010/wordml" xmlns:w15="http://schemas.microsoft.com/office/word/2012/wordml" xmlns:w16="http://schemas.microsoft.com/office/word/2018/wordml" xmlns:w16cex="http://schemas.microsoft.com/office/word/2018/wordml/cex" xmlns:w16cid="http://schemas.microsoft.com/office/word/2016/wordml/cid" xmlns:w16du="http://schemas.microsoft.com/office/word/2023/wordml/word16du" xmlns:w16sdtdh="http://schemas.microsoft.com/office/word/2020/wordml/sdtdatahash" xmlns:w16se="http://schemas.microsoft.com/office/word/2015/wordml/symex" mc:Ignorable="w14 w15 w16se w16cid w16 w16cex w16sdtdh w16du">
   <w:docDefaults>
     <w:rPrDefault>
       <w:rPr>
-        <w:rFonts w:asciiTheme="minorHAnsi" w:eastAsiaTheme="minorHAnsi" w:hAnsiTheme="minorHAnsi" w:cstheme="minorBidi"/>
+        <w:rFonts w:asciiTheme="minorHAnsi" w:cstheme="minorBidi" w:eastAsiaTheme="minorHAnsi" w:hAnsiTheme="minorHAnsi"/>
         <w:kern w:val="2"/>
         <w:sz w:val="22"/>
         <w:szCs w:val="22"/>
-        <w:lang w:val="en-US" w:eastAsia="en-US" w:bidi="ar-SA"/>
+        <w:lang w:bidi="ar-SA" w:eastAsia="en-US" w:val="en-US"/>
         <w14:ligatures w14:val="standardContextual"/>
       </w:rPr>
     </w:rPrDefault>
@@ -1162,17 +1362,17 @@
       </w:pPr>
     </w:pPrDefault>
   </w:docDefaults>
-  <w:latentStyles w:defLockedState="0" w:defUIPriority="99" w:defSemiHidden="0" w:defUnhideWhenUsed="0" w:defQFormat="0" w:count="376">
-    <w:lsdException w:name="Normal" w:uiPriority="0" w:qFormat="1"/>
-    <w:lsdException w:name="heading 1" w:uiPriority="0" w:qFormat="1"/>
-    <w:lsdException w:name="heading 2" w:semiHidden="1" w:uiPriority="0" w:unhideWhenUsed="1" w:qFormat="1"/>
-    <w:lsdException w:name="heading 3" w:semiHidden="1" w:uiPriority="0" w:unhideWhenUsed="1" w:qFormat="1"/>
-    <w:lsdException w:name="heading 4" w:semiHidden="1" w:uiPriority="0" w:unhideWhenUsed="1" w:qFormat="1"/>
-    <w:lsdException w:name="heading 5" w:semiHidden="1" w:uiPriority="0" w:unhideWhenUsed="1" w:qFormat="1"/>
-    <w:lsdException w:name="heading 6" w:semiHidden="1" w:uiPriority="0" w:unhideWhenUsed="1" w:qFormat="1"/>
-    <w:lsdException w:name="heading 7" w:semiHidden="1" w:uiPriority="9" w:unhideWhenUsed="1" w:qFormat="1"/>
-    <w:lsdException w:name="heading 8" w:semiHidden="1" w:uiPriority="9" w:unhideWhenUsed="1" w:qFormat="1"/>
-    <w:lsdException w:name="heading 9" w:semiHidden="1" w:uiPriority="9" w:unhideWhenUsed="1" w:qFormat="1"/>
+  <w:latentStyles w:count="376" w:defLockedState="0" w:defQFormat="0" w:defSemiHidden="0" w:defUIPriority="99" w:defUnhideWhenUsed="0">
+    <w:lsdException w:name="Normal" w:qFormat="1" w:uiPriority="0"/>
+    <w:lsdException w:name="heading 1" w:qFormat="1" w:uiPriority="0"/>
+    <w:lsdException w:name="heading 2" w:qFormat="1" w:semiHidden="1" w:uiPriority="0" w:unhideWhenUsed="1"/>
+    <w:lsdException w:name="heading 3" w:qFormat="1" w:semiHidden="1" w:uiPriority="0" w:unhideWhenUsed="1"/>
+    <w:lsdException w:name="heading 4" w:qFormat="1" w:semiHidden="1" w:uiPriority="0" w:unhideWhenUsed="1"/>
+    <w:lsdException w:name="heading 5" w:qFormat="1" w:semiHidden="1" w:uiPriority="0" w:unhideWhenUsed="1"/>
+    <w:lsdException w:name="heading 6" w:qFormat="1" w:semiHidden="1" w:uiPriority="0" w:unhideWhenUsed="1"/>
+    <w:lsdException w:name="heading 7" w:qFormat="1" w:semiHidden="1" w:uiPriority="9" w:unhideWhenUsed="1"/>
+    <w:lsdException w:name="heading 8" w:qFormat="1" w:semiHidden="1" w:uiPriority="9" w:unhideWhenUsed="1"/>
+    <w:lsdException w:name="heading 9" w:qFormat="1" w:semiHidden="1" w:uiPriority="9" w:unhideWhenUsed="1"/>
     <w:lsdException w:name="index 1" w:semiHidden="1" w:unhideWhenUsed="1"/>
     <w:lsdException w:name="index 2" w:semiHidden="1" w:unhideWhenUsed="1"/>
     <w:lsdException w:name="index 3" w:semiHidden="1" w:unhideWhenUsed="1"/>
@@ -1183,7 +1383,7 @@
     <w:lsdException w:name="index 8" w:semiHidden="1" w:unhideWhenUsed="1"/>
     <w:lsdException w:name="index 9" w:semiHidden="1" w:unhideWhenUsed="1"/>
     <w:lsdException w:name="toc 1" w:semiHidden="1" w:uiPriority="39" w:unhideWhenUsed="1"/>
-    <w:lsdException w:name="toc 2" w:semiHidden="1" w:uiPriority="39" w:unhideWhenUsed="1" w:qFormat="1"/>
+    <w:lsdException w:name="toc 2" w:qFormat="1" w:semiHidden="1" w:uiPriority="39" w:unhideWhenUsed="1"/>
     <w:lsdException w:name="toc 3" w:semiHidden="1" w:uiPriority="39" w:unhideWhenUsed="1"/>
     <w:lsdException w:name="toc 4" w:semiHidden="1" w:uiPriority="39" w:unhideWhenUsed="1"/>
     <w:lsdException w:name="toc 5" w:semiHidden="1" w:uiPriority="39" w:unhideWhenUsed="1"/>
@@ -1197,7 +1397,7 @@
     <w:lsdException w:name="header" w:semiHidden="1" w:uiPriority="0" w:unhideWhenUsed="1"/>
     <w:lsdException w:name="footer" w:semiHidden="1" w:unhideWhenUsed="1"/>
     <w:lsdException w:name="index heading" w:semiHidden="1" w:unhideWhenUsed="1"/>
-    <w:lsdException w:name="caption" w:semiHidden="1" w:uiPriority="35" w:unhideWhenUsed="1" w:qFormat="1"/>
+    <w:lsdException w:name="caption" w:qFormat="1" w:semiHidden="1" w:uiPriority="35" w:unhideWhenUsed="1"/>
     <w:lsdException w:name="table of figures" w:semiHidden="1" w:unhideWhenUsed="1"/>
     <w:lsdException w:name="envelope address" w:semiHidden="1" w:unhideWhenUsed="1"/>
     <w:lsdException w:name="envelope return" w:semiHidden="1" w:unhideWhenUsed="1"/>
@@ -1225,11 +1425,11 @@
     <w:lsdException w:name="List Number 3" w:semiHidden="1" w:uiPriority="0" w:unhideWhenUsed="1"/>
     <w:lsdException w:name="List Number 4" w:semiHidden="1" w:unhideWhenUsed="1"/>
     <w:lsdException w:name="List Number 5" w:semiHidden="1" w:unhideWhenUsed="1"/>
-    <w:lsdException w:name="Title" w:uiPriority="10" w:qFormat="1"/>
+    <w:lsdException w:name="Title" w:qFormat="1" w:uiPriority="10"/>
     <w:lsdException w:name="Closing" w:semiHidden="1" w:unhideWhenUsed="1"/>
     <w:lsdException w:name="Signature" w:semiHidden="1" w:unhideWhenUsed="1"/>
     <w:lsdException w:name="Default Paragraph Font" w:semiHidden="1" w:uiPriority="1" w:unhideWhenUsed="1"/>
-    <w:lsdException w:name="Body Text" w:semiHidden="1" w:uiPriority="0" w:unhideWhenUsed="1" w:qFormat="1"/>
+    <w:lsdException w:name="Body Text" w:qFormat="1" w:semiHidden="1" w:uiPriority="0" w:unhideWhenUsed="1"/>
     <w:lsdException w:name="Body Text Indent" w:semiHidden="1" w:unhideWhenUsed="1"/>
     <w:lsdException w:name="List Continue" w:semiHidden="1" w:unhideWhenUsed="1"/>
     <w:lsdException w:name="List Continue 2" w:semiHidden="1" w:unhideWhenUsed="1"/>
@@ -1237,7 +1437,7 @@
     <w:lsdException w:name="List Continue 4" w:semiHidden="1" w:unhideWhenUsed="1"/>
     <w:lsdException w:name="List Continue 5" w:semiHidden="1" w:unhideWhenUsed="1"/>
     <w:lsdException w:name="Message Header" w:semiHidden="1" w:unhideWhenUsed="1"/>
-    <w:lsdException w:name="Subtitle" w:uiPriority="11" w:qFormat="1"/>
+    <w:lsdException w:name="Subtitle" w:qFormat="1" w:uiPriority="11"/>
     <w:lsdException w:name="Salutation" w:semiHidden="1" w:unhideWhenUsed="1"/>
     <w:lsdException w:name="Date" w:semiHidden="1" w:unhideWhenUsed="1"/>
     <w:lsdException w:name="Body Text First Indent" w:semiHidden="1" w:unhideWhenUsed="1"/>
@@ -1250,8 +1450,8 @@
     <w:lsdException w:name="Block Text" w:semiHidden="1" w:unhideWhenUsed="1"/>
     <w:lsdException w:name="Hyperlink" w:semiHidden="1" w:unhideWhenUsed="1"/>
     <w:lsdException w:name="FollowedHyperlink" w:semiHidden="1" w:unhideWhenUsed="1"/>
-    <w:lsdException w:name="Strong" w:uiPriority="22" w:qFormat="1"/>
-    <w:lsdException w:name="Emphasis" w:uiPriority="20" w:qFormat="1"/>
+    <w:lsdException w:name="Strong" w:qFormat="1" w:uiPriority="22"/>
+    <w:lsdException w:name="Emphasis" w:qFormat="1" w:uiPriority="20"/>
     <w:lsdException w:name="Document Map" w:semiHidden="1" w:unhideWhenUsed="1"/>
     <w:lsdException w:name="Plain Text" w:semiHidden="1" w:unhideWhenUsed="1"/>
     <w:lsdException w:name="E-mail Signature" w:semiHidden="1" w:unhideWhenUsed="1"/>
@@ -1320,7 +1520,7 @@
     <w:lsdException w:name="Table Grid" w:uiPriority="59"/>
     <w:lsdException w:name="Table Theme" w:semiHidden="1" w:unhideWhenUsed="1"/>
     <w:lsdException w:name="Placeholder Text" w:semiHidden="1"/>
-    <w:lsdException w:name="No Spacing" w:uiPriority="1" w:qFormat="1"/>
+    <w:lsdException w:name="No Spacing" w:qFormat="1" w:uiPriority="1"/>
     <w:lsdException w:name="Light Shading" w:uiPriority="60"/>
     <w:lsdException w:name="Light List" w:uiPriority="61"/>
     <w:lsdException w:name="Light Grid" w:uiPriority="62"/>
@@ -1342,9 +1542,9 @@
     <w:lsdException w:name="Medium Shading 2 Accent 1" w:uiPriority="64"/>
     <w:lsdException w:name="Medium List 1 Accent 1" w:uiPriority="65"/>
     <w:lsdException w:name="Revision" w:semiHidden="1"/>
-    <w:lsdException w:name="List Paragraph" w:uiPriority="34" w:qFormat="1"/>
-    <w:lsdException w:name="Quote" w:uiPriority="29" w:qFormat="1"/>
-    <w:lsdException w:name="Intense Quote" w:uiPriority="30" w:qFormat="1"/>
+    <w:lsdException w:name="List Paragraph" w:qFormat="1" w:uiPriority="34"/>
+    <w:lsdException w:name="Quote" w:qFormat="1" w:uiPriority="29"/>
+    <w:lsdException w:name="Intense Quote" w:qFormat="1" w:uiPriority="30"/>
     <w:lsdException w:name="Medium List 2 Accent 1" w:uiPriority="66"/>
     <w:lsdException w:name="Medium Grid 1 Accent 1" w:uiPriority="67"/>
     <w:lsdException w:name="Medium Grid 2 Accent 1" w:uiPriority="68"/>
@@ -1423,13 +1623,13 @@
     <w:lsdException w:name="Colorful Shading Accent 6" w:uiPriority="71"/>
     <w:lsdException w:name="Colorful List Accent 6" w:uiPriority="72"/>
     <w:lsdException w:name="Colorful Grid Accent 6" w:uiPriority="73"/>
-    <w:lsdException w:name="Subtle Emphasis" w:uiPriority="19" w:qFormat="1"/>
-    <w:lsdException w:name="Intense Emphasis" w:uiPriority="21" w:qFormat="1"/>
-    <w:lsdException w:name="Subtle Reference" w:uiPriority="31" w:qFormat="1"/>
-    <w:lsdException w:name="Intense Reference" w:uiPriority="32" w:qFormat="1"/>
-    <w:lsdException w:name="Book Title" w:uiPriority="33" w:qFormat="1"/>
+    <w:lsdException w:name="Subtle Emphasis" w:qFormat="1" w:uiPriority="19"/>
+    <w:lsdException w:name="Intense Emphasis" w:qFormat="1" w:uiPriority="21"/>
+    <w:lsdException w:name="Subtle Reference" w:qFormat="1" w:uiPriority="31"/>
+    <w:lsdException w:name="Intense Reference" w:qFormat="1" w:uiPriority="32"/>
+    <w:lsdException w:name="Book Title" w:qFormat="1" w:uiPriority="33"/>
     <w:lsdException w:name="Bibliography" w:semiHidden="1" w:uiPriority="37" w:unhideWhenUsed="1"/>
-    <w:lsdException w:name="TOC Heading" w:semiHidden="1" w:uiPriority="39" w:unhideWhenUsed="1" w:qFormat="1"/>
+    <w:lsdException w:name="TOC Heading" w:qFormat="1" w:semiHidden="1" w:uiPriority="39" w:unhideWhenUsed="1"/>
     <w:lsdException w:name="Plain Table 1" w:uiPriority="41"/>
     <w:lsdException w:name="Plain Table 2" w:uiPriority="42"/>
     <w:lsdException w:name="Plain Table 3" w:uiPriority="43"/>
@@ -1540,7 +1740,7 @@
     <w:lsdException w:name="Unresolved Mention" w:semiHidden="1" w:unhideWhenUsed="1"/>
     <w:lsdException w:name="Smart Link" w:semiHidden="1" w:unhideWhenUsed="1"/>
   </w:latentStyles>
-  <w:style w:type="paragraph" w:default="1" w:styleId="Normal">
+  <w:style w:default="1" w:styleId="Normal" w:type="paragraph">
     <w:name w:val="Normal"/>
     <w:qFormat/>
     <w:rsid w:val="006D2766"/>
@@ -1552,7 +1752,7 @@
       <w14:ligatures w14:val="none"/>
     </w:rPr>
   </w:style>
-  <w:style w:type="paragraph" w:styleId="Heading1">
+  <w:style w:styleId="Heading1" w:type="paragraph">
     <w:name w:val="heading 1"/>
     <w:next w:val="BodyText"/>
     <w:link w:val="Heading1Char"/>
@@ -1561,13 +1761,13 @@
     <w:pPr>
       <w:keepNext/>
       <w:pBdr>
-        <w:bottom w:val="single" w:sz="4" w:space="1" w:color="auto"/>
+        <w:bottom w:color="auto" w:space="1" w:sz="4" w:val="single"/>
       </w:pBdr>
       <w:spacing w:after="120" w:line="240" w:lineRule="auto"/>
       <w:outlineLvl w:val="0"/>
     </w:pPr>
     <w:rPr>
-      <w:rFonts w:ascii="Times New Roman" w:eastAsia="Times New Roman" w:hAnsi="Times New Roman" w:cs="Arial"/>
+      <w:rFonts w:ascii="Times New Roman" w:cs="Arial" w:eastAsia="Times New Roman" w:hAnsi="Times New Roman"/>
       <w:b/>
       <w:bCs/>
       <w:color w:val="000000"/>
@@ -1577,7 +1777,7 @@
       <w14:ligatures w14:val="none"/>
     </w:rPr>
   </w:style>
-  <w:style w:type="paragraph" w:styleId="Heading2">
+  <w:style w:styleId="Heading2" w:type="paragraph">
     <w:name w:val="heading 2"/>
     <w:next w:val="BodyText"/>
     <w:link w:val="Heading2Char"/>
@@ -1585,11 +1785,11 @@
     <w:rsid w:val="00C45B78"/>
     <w:pPr>
       <w:keepNext/>
-      <w:spacing w:before="240" w:after="120" w:line="240" w:lineRule="auto"/>
+      <w:spacing w:after="120" w:before="240" w:line="240" w:lineRule="auto"/>
       <w:outlineLvl w:val="1"/>
     </w:pPr>
     <w:rPr>
-      <w:rFonts w:ascii="Times New Roman" w:eastAsia="Times New Roman" w:hAnsi="Times New Roman" w:cs="Arial"/>
+      <w:rFonts w:ascii="Times New Roman" w:cs="Arial" w:eastAsia="Times New Roman" w:hAnsi="Times New Roman"/>
       <w:b/>
       <w:iCs/>
       <w:color w:val="000000"/>
@@ -1599,7 +1799,7 @@
       <w14:ligatures w14:val="none"/>
     </w:rPr>
   </w:style>
-  <w:style w:type="paragraph" w:styleId="Heading3">
+  <w:style w:styleId="Heading3" w:type="paragraph">
     <w:name w:val="heading 3"/>
     <w:basedOn w:val="Heading2"/>
     <w:next w:val="BodyText"/>
@@ -1617,7 +1817,7 @@
       <w:u w:val="single"/>
     </w:rPr>
   </w:style>
-  <w:style w:type="paragraph" w:styleId="Heading4">
+  <w:style w:styleId="Heading4" w:type="paragraph">
     <w:name w:val="heading 4"/>
     <w:basedOn w:val="Heading3"/>
     <w:next w:val="BodyText"/>
@@ -1628,7 +1828,7 @@
       <w:keepLines/>
       <w:widowControl w:val="0"/>
       <w:tabs>
-        <w:tab w:val="num" w:pos="2880"/>
+        <w:tab w:pos="2880" w:val="num"/>
       </w:tabs>
       <w:suppressAutoHyphens/>
       <w:autoSpaceDE w:val="0"/>
@@ -1644,7 +1844,7 @@
       <w:u w:val="none"/>
     </w:rPr>
   </w:style>
-  <w:style w:type="paragraph" w:styleId="Heading5">
+  <w:style w:styleId="Heading5" w:type="paragraph">
     <w:name w:val="heading 5"/>
     <w:next w:val="BodyText"/>
     <w:link w:val="Heading5Char"/>
@@ -1656,7 +1856,7 @@
       <w:outlineLvl w:val="4"/>
     </w:pPr>
     <w:rPr>
-      <w:rFonts w:ascii="Times New Roman" w:eastAsia="Times New Roman" w:hAnsi="Times New Roman" w:cs="Arial"/>
+      <w:rFonts w:ascii="Times New Roman" w:cs="Arial" w:eastAsia="Times New Roman" w:hAnsi="Times New Roman"/>
       <w:bCs/>
       <w:color w:val="000000"/>
       <w:kern w:val="32"/>
@@ -1666,7 +1866,7 @@
       <w14:ligatures w14:val="none"/>
     </w:rPr>
   </w:style>
-  <w:style w:type="paragraph" w:styleId="Heading6">
+  <w:style w:styleId="Heading6" w:type="paragraph">
     <w:name w:val="heading 6"/>
     <w:basedOn w:val="Heading5"/>
     <w:next w:val="BodyText"/>
@@ -1683,7 +1883,7 @@
       <w:sz w:val="23"/>
     </w:rPr>
   </w:style>
-  <w:style w:type="paragraph" w:styleId="Heading7">
+  <w:style w:styleId="Heading7" w:type="paragraph">
     <w:name w:val="heading 7"/>
     <w:basedOn w:val="Normal"/>
     <w:next w:val="Normal"/>
@@ -1697,16 +1897,16 @@
       <w:outlineLvl w:val="6"/>
     </w:pPr>
     <w:rPr>
-      <w:rFonts w:ascii="Arial" w:eastAsiaTheme="majorEastAsia" w:hAnsi="Arial" w:cstheme="majorBidi"/>
+      <w:rFonts w:ascii="Arial" w:cstheme="majorBidi" w:eastAsiaTheme="majorEastAsia" w:hAnsi="Arial"/>
       <w:b/>
       <w:iCs/>
-      <w:color w:val="000000" w:themeColor="text1"/>
+      <w:color w:themeColor="text1" w:val="000000"/>
       <w:kern w:val="24"/>
       <w:sz w:val="20"/>
       <w:szCs w:val="24"/>
     </w:rPr>
   </w:style>
-  <w:style w:type="paragraph" w:styleId="Heading8">
+  <w:style w:styleId="Heading8" w:type="paragraph">
     <w:name w:val="heading 8"/>
     <w:basedOn w:val="Normal"/>
     <w:next w:val="Normal"/>
@@ -1725,11 +1925,11 @@
       <w:rFonts w:eastAsiaTheme="majorEastAsia"/>
       <w:b/>
       <w:bCs/>
-      <w:color w:val="272727" w:themeColor="text1" w:themeTint="D8"/>
+      <w:color w:themeColor="text1" w:themeTint="D8" w:val="272727"/>
       <w:sz w:val="24"/>
     </w:rPr>
   </w:style>
-  <w:style w:type="paragraph" w:styleId="Heading9">
+  <w:style w:styleId="Heading9" w:type="paragraph">
     <w:name w:val="heading 9"/>
     <w:basedOn w:val="Normal"/>
     <w:next w:val="Normal"/>
@@ -1745,44 +1945,44 @@
       <w:outlineLvl w:val="8"/>
     </w:pPr>
     <w:rPr>
-      <w:rFonts w:eastAsiaTheme="majorEastAsia" w:cstheme="majorBidi"/>
-      <w:color w:val="272727" w:themeColor="text1" w:themeTint="D8"/>
-    </w:rPr>
-  </w:style>
-  <w:style w:type="character" w:default="1" w:styleId="DefaultParagraphFont">
+      <w:rFonts w:cstheme="majorBidi" w:eastAsiaTheme="majorEastAsia"/>
+      <w:color w:themeColor="text1" w:themeTint="D8" w:val="272727"/>
+    </w:rPr>
+  </w:style>
+  <w:style w:default="1" w:styleId="DefaultParagraphFont" w:type="character">
     <w:name w:val="Default Paragraph Font"/>
     <w:uiPriority w:val="1"/>
     <w:semiHidden/>
     <w:unhideWhenUsed/>
   </w:style>
-  <w:style w:type="table" w:default="1" w:styleId="TableNormal">
+  <w:style w:default="1" w:styleId="TableNormal" w:type="table">
     <w:name w:val="Normal Table"/>
     <w:uiPriority w:val="99"/>
     <w:semiHidden/>
     <w:unhideWhenUsed/>
     <w:tblPr>
-      <w:tblInd w:w="0" w:type="dxa"/>
+      <w:tblInd w:type="dxa" w:w="0"/>
       <w:tblCellMar>
-        <w:top w:w="0" w:type="dxa"/>
-        <w:left w:w="108" w:type="dxa"/>
-        <w:bottom w:w="0" w:type="dxa"/>
-        <w:right w:w="108" w:type="dxa"/>
+        <w:top w:type="dxa" w:w="0"/>
+        <w:left w:type="dxa" w:w="108"/>
+        <w:bottom w:type="dxa" w:w="0"/>
+        <w:right w:type="dxa" w:w="108"/>
       </w:tblCellMar>
     </w:tblPr>
   </w:style>
-  <w:style w:type="numbering" w:default="1" w:styleId="NoList">
+  <w:style w:default="1" w:styleId="NoList" w:type="numbering">
     <w:name w:val="No List"/>
     <w:uiPriority w:val="99"/>
     <w:semiHidden/>
     <w:unhideWhenUsed/>
   </w:style>
-  <w:style w:type="character" w:customStyle="1" w:styleId="Heading1Char">
+  <w:style w:customStyle="1" w:styleId="Heading1Char" w:type="character">
     <w:name w:val="Heading 1 Char"/>
     <w:basedOn w:val="DefaultParagraphFont"/>
     <w:link w:val="Heading1"/>
     <w:rsid w:val="00C45B78"/>
     <w:rPr>
-      <w:rFonts w:ascii="Times New Roman" w:eastAsia="Times New Roman" w:hAnsi="Times New Roman" w:cs="Arial"/>
+      <w:rFonts w:ascii="Times New Roman" w:cs="Arial" w:eastAsia="Times New Roman" w:hAnsi="Times New Roman"/>
       <w:b/>
       <w:bCs/>
       <w:color w:val="000000"/>
@@ -1792,13 +1992,13 @@
       <w14:ligatures w14:val="none"/>
     </w:rPr>
   </w:style>
-  <w:style w:type="character" w:customStyle="1" w:styleId="Heading2Char">
+  <w:style w:customStyle="1" w:styleId="Heading2Char" w:type="character">
     <w:name w:val="Heading 2 Char"/>
     <w:basedOn w:val="DefaultParagraphFont"/>
     <w:link w:val="Heading2"/>
     <w:rsid w:val="00C45B78"/>
     <w:rPr>
-      <w:rFonts w:ascii="Times New Roman" w:eastAsia="Times New Roman" w:hAnsi="Times New Roman" w:cs="Arial"/>
+      <w:rFonts w:ascii="Times New Roman" w:cs="Arial" w:eastAsia="Times New Roman" w:hAnsi="Times New Roman"/>
       <w:b/>
       <w:iCs/>
       <w:color w:val="000000"/>
@@ -1808,13 +2008,13 @@
       <w14:ligatures w14:val="none"/>
     </w:rPr>
   </w:style>
-  <w:style w:type="character" w:customStyle="1" w:styleId="Heading3Char">
+  <w:style w:customStyle="1" w:styleId="Heading3Char" w:type="character">
     <w:name w:val="Heading 3 Char"/>
     <w:basedOn w:val="DefaultParagraphFont"/>
     <w:link w:val="Heading3"/>
     <w:rsid w:val="00C45B78"/>
     <w:rPr>
-      <w:rFonts w:ascii="Times New Roman" w:eastAsia="Times New Roman" w:hAnsi="Times New Roman" w:cs="Arial"/>
+      <w:rFonts w:ascii="Times New Roman" w:cs="Arial" w:eastAsia="Times New Roman" w:hAnsi="Times New Roman"/>
       <w:bCs/>
       <w:iCs/>
       <w:color w:val="000000"/>
@@ -1825,13 +2025,13 @@
       <w14:ligatures w14:val="none"/>
     </w:rPr>
   </w:style>
-  <w:style w:type="character" w:customStyle="1" w:styleId="Heading4Char">
+  <w:style w:customStyle="1" w:styleId="Heading4Char" w:type="character">
     <w:name w:val="Heading 4 Char"/>
     <w:basedOn w:val="DefaultParagraphFont"/>
     <w:link w:val="Heading4"/>
     <w:rsid w:val="00C45B78"/>
     <w:rPr>
-      <w:rFonts w:ascii="Times New Roman" w:eastAsia="Times New Roman" w:hAnsi="Times New Roman" w:cs="Arial"/>
+      <w:rFonts w:ascii="Times New Roman" w:cs="Arial" w:eastAsia="Times New Roman" w:hAnsi="Times New Roman"/>
       <w:b/>
       <w:iCs/>
       <w:color w:val="000000"/>
@@ -1841,13 +2041,13 @@
       <w14:ligatures w14:val="none"/>
     </w:rPr>
   </w:style>
-  <w:style w:type="character" w:customStyle="1" w:styleId="Heading5Char">
+  <w:style w:customStyle="1" w:styleId="Heading5Char" w:type="character">
     <w:name w:val="Heading 5 Char"/>
     <w:basedOn w:val="DefaultParagraphFont"/>
     <w:link w:val="Heading5"/>
     <w:rsid w:val="00C45B78"/>
     <w:rPr>
-      <w:rFonts w:ascii="Times New Roman" w:eastAsia="Times New Roman" w:hAnsi="Times New Roman" w:cs="Arial"/>
+      <w:rFonts w:ascii="Times New Roman" w:cs="Arial" w:eastAsia="Times New Roman" w:hAnsi="Times New Roman"/>
       <w:bCs/>
       <w:color w:val="000000"/>
       <w:kern w:val="32"/>
@@ -1857,13 +2057,13 @@
       <w14:ligatures w14:val="none"/>
     </w:rPr>
   </w:style>
-  <w:style w:type="character" w:customStyle="1" w:styleId="Heading6Char">
+  <w:style w:customStyle="1" w:styleId="Heading6Char" w:type="character">
     <w:name w:val="Heading 6 Char"/>
     <w:basedOn w:val="DefaultParagraphFont"/>
     <w:link w:val="Heading6"/>
     <w:rsid w:val="00C45B78"/>
     <w:rPr>
-      <w:rFonts w:ascii="Times New Roman" w:eastAsia="Times New Roman" w:hAnsi="Times New Roman" w:cs="Arial"/>
+      <w:rFonts w:ascii="Times New Roman" w:cs="Arial" w:eastAsia="Times New Roman" w:hAnsi="Times New Roman"/>
       <w:b/>
       <w:i/>
       <w:color w:val="000000"/>
@@ -1874,24 +2074,24 @@
       <w14:ligatures w14:val="none"/>
     </w:rPr>
   </w:style>
-  <w:style w:type="character" w:customStyle="1" w:styleId="Heading7Char">
+  <w:style w:customStyle="1" w:styleId="Heading7Char" w:type="character">
     <w:name w:val="Heading 7 Char"/>
     <w:basedOn w:val="DefaultParagraphFont"/>
     <w:link w:val="Heading7"/>
     <w:uiPriority w:val="9"/>
     <w:rsid w:val="00C45B78"/>
     <w:rPr>
-      <w:rFonts w:ascii="Arial" w:eastAsiaTheme="majorEastAsia" w:hAnsi="Arial" w:cstheme="majorBidi"/>
+      <w:rFonts w:ascii="Arial" w:cstheme="majorBidi" w:eastAsiaTheme="majorEastAsia" w:hAnsi="Arial"/>
       <w:b/>
       <w:iCs/>
-      <w:color w:val="000000" w:themeColor="text1"/>
+      <w:color w:themeColor="text1" w:val="000000"/>
       <w:kern w:val="24"/>
       <w:sz w:val="20"/>
       <w:szCs w:val="24"/>
       <w14:ligatures w14:val="none"/>
     </w:rPr>
   </w:style>
-  <w:style w:type="character" w:customStyle="1" w:styleId="Heading8Char">
+  <w:style w:customStyle="1" w:styleId="Heading8Char" w:type="character">
     <w:name w:val="Heading 8 Char"/>
     <w:basedOn w:val="DefaultParagraphFont"/>
     <w:link w:val="Heading8"/>
@@ -1901,13 +2101,13 @@
       <w:rFonts w:eastAsiaTheme="majorEastAsia"/>
       <w:b/>
       <w:bCs/>
-      <w:color w:val="272727" w:themeColor="text1" w:themeTint="D8"/>
+      <w:color w:themeColor="text1" w:themeTint="D8" w:val="272727"/>
       <w:kern w:val="0"/>
       <w:sz w:val="24"/>
       <w14:ligatures w14:val="none"/>
     </w:rPr>
   </w:style>
-  <w:style w:type="character" w:customStyle="1" w:styleId="Heading9Char">
+  <w:style w:customStyle="1" w:styleId="Heading9Char" w:type="character">
     <w:name w:val="Heading 9 Char"/>
     <w:basedOn w:val="DefaultParagraphFont"/>
     <w:link w:val="Heading9"/>
@@ -1915,11 +2115,11 @@
     <w:semiHidden/>
     <w:rsid w:val="0015795F"/>
     <w:rPr>
-      <w:rFonts w:eastAsiaTheme="majorEastAsia" w:cstheme="majorBidi"/>
-      <w:color w:val="272727" w:themeColor="text1" w:themeTint="D8"/>
-    </w:rPr>
-  </w:style>
-  <w:style w:type="paragraph" w:styleId="BodyText">
+      <w:rFonts w:cstheme="majorBidi" w:eastAsiaTheme="majorEastAsia"/>
+      <w:color w:themeColor="text1" w:themeTint="D8" w:val="272727"/>
+    </w:rPr>
+  </w:style>
+  <w:style w:styleId="BodyText" w:type="paragraph">
     <w:name w:val="Body Text"/>
     <w:link w:val="BodyTextChar"/>
     <w:qFormat/>
@@ -1928,39 +2128,39 @@
       <w:spacing w:line="252" w:lineRule="auto"/>
     </w:pPr>
     <w:rPr>
-      <w:rFonts w:ascii="Arial" w:eastAsia="Times New Roman" w:hAnsi="Arial" w:cs="Times New Roman"/>
+      <w:rFonts w:ascii="Arial" w:cs="Times New Roman" w:eastAsia="Times New Roman" w:hAnsi="Arial"/>
       <w:color w:val="000000"/>
       <w:kern w:val="22"/>
       <w:sz w:val="20"/>
       <w14:ligatures w14:val="none"/>
     </w:rPr>
   </w:style>
-  <w:style w:type="character" w:customStyle="1" w:styleId="BodyTextChar">
+  <w:style w:customStyle="1" w:styleId="BodyTextChar" w:type="character">
     <w:name w:val="Body Text Char"/>
     <w:basedOn w:val="DefaultParagraphFont"/>
     <w:link w:val="BodyText"/>
     <w:rsid w:val="00C45B78"/>
     <w:rPr>
-      <w:rFonts w:ascii="Arial" w:eastAsia="Times New Roman" w:hAnsi="Arial" w:cs="Times New Roman"/>
+      <w:rFonts w:ascii="Arial" w:cs="Times New Roman" w:eastAsia="Times New Roman" w:hAnsi="Arial"/>
       <w:color w:val="000000"/>
       <w:kern w:val="22"/>
       <w:sz w:val="20"/>
       <w14:ligatures w14:val="none"/>
     </w:rPr>
   </w:style>
-  <w:style w:type="paragraph" w:styleId="Header">
+  <w:style w:styleId="Header" w:type="paragraph">
     <w:name w:val="header"/>
     <w:link w:val="HeaderChar"/>
     <w:rsid w:val="00C45B78"/>
     <w:pPr>
       <w:tabs>
-        <w:tab w:val="right" w:pos="8640"/>
+        <w:tab w:pos="8640" w:val="right"/>
       </w:tabs>
       <w:spacing w:after="0" w:line="240" w:lineRule="auto"/>
       <w:jc w:val="center"/>
     </w:pPr>
     <w:rPr>
-      <w:rFonts w:ascii="Arial" w:eastAsia="Times New Roman" w:hAnsi="Arial" w:cs="Times New Roman"/>
+      <w:rFonts w:ascii="Arial" w:cs="Times New Roman" w:eastAsia="Times New Roman" w:hAnsi="Arial"/>
       <w:bCs/>
       <w:i/>
       <w:kern w:val="18"/>
@@ -1969,13 +2169,13 @@
       <w14:ligatures w14:val="none"/>
     </w:rPr>
   </w:style>
-  <w:style w:type="character" w:customStyle="1" w:styleId="HeaderChar">
+  <w:style w:customStyle="1" w:styleId="HeaderChar" w:type="character">
     <w:name w:val="Header Char"/>
     <w:basedOn w:val="DefaultParagraphFont"/>
     <w:link w:val="Header"/>
     <w:rsid w:val="00C45B78"/>
     <w:rPr>
-      <w:rFonts w:ascii="Arial" w:eastAsia="Times New Roman" w:hAnsi="Arial" w:cs="Times New Roman"/>
+      <w:rFonts w:ascii="Arial" w:cs="Times New Roman" w:eastAsia="Times New Roman" w:hAnsi="Arial"/>
       <w:bCs/>
       <w:i/>
       <w:kern w:val="18"/>
@@ -1984,7 +2184,7 @@
       <w14:ligatures w14:val="none"/>
     </w:rPr>
   </w:style>
-  <w:style w:type="paragraph" w:styleId="Footer">
+  <w:style w:styleId="Footer" w:type="paragraph">
     <w:name w:val="footer"/>
     <w:basedOn w:val="Normal"/>
     <w:link w:val="FooterChar"/>
@@ -1995,27 +2195,27 @@
       <w:jc w:val="center"/>
     </w:pPr>
     <w:rPr>
-      <w:rFonts w:ascii="Arial" w:eastAsia="Times New Roman" w:hAnsi="Arial" w:cs="Times New Roman"/>
+      <w:rFonts w:ascii="Arial" w:cs="Times New Roman" w:eastAsia="Times New Roman" w:hAnsi="Arial"/>
       <w:kern w:val="24"/>
       <w:sz w:val="18"/>
       <w:szCs w:val="24"/>
     </w:rPr>
   </w:style>
-  <w:style w:type="character" w:customStyle="1" w:styleId="FooterChar">
+  <w:style w:customStyle="1" w:styleId="FooterChar" w:type="character">
     <w:name w:val="Footer Char"/>
     <w:basedOn w:val="DefaultParagraphFont"/>
     <w:link w:val="Footer"/>
     <w:uiPriority w:val="99"/>
     <w:rsid w:val="00C45B78"/>
     <w:rPr>
-      <w:rFonts w:ascii="Arial" w:eastAsia="Times New Roman" w:hAnsi="Arial" w:cs="Times New Roman"/>
+      <w:rFonts w:ascii="Arial" w:cs="Times New Roman" w:eastAsia="Times New Roman" w:hAnsi="Arial"/>
       <w:kern w:val="24"/>
       <w:sz w:val="18"/>
       <w:szCs w:val="24"/>
       <w14:ligatures w14:val="none"/>
     </w:rPr>
   </w:style>
-  <w:style w:type="character" w:styleId="PageNumber">
+  <w:style w:styleId="PageNumber" w:type="character">
     <w:name w:val="page number"/>
     <w:basedOn w:val="DefaultParagraphFont"/>
     <w:rsid w:val="00C45B78"/>
@@ -2024,7 +2224,7 @@
       <w:sz w:val="20"/>
     </w:rPr>
   </w:style>
-  <w:style w:type="character" w:styleId="Hyperlink">
+  <w:style w:styleId="Hyperlink" w:type="character">
     <w:name w:val="Hyperlink"/>
     <w:basedOn w:val="DefaultParagraphFont"/>
     <w:uiPriority w:val="99"/>
@@ -2035,14 +2235,14 @@
       <w:u w:val="single"/>
     </w:rPr>
   </w:style>
-  <w:style w:type="paragraph" w:styleId="TOC1">
+  <w:style w:styleId="TOC1" w:type="paragraph">
     <w:name w:val="toc 1"/>
     <w:basedOn w:val="Normal"/>
     <w:next w:val="Normal"/>
     <w:uiPriority w:val="39"/>
     <w:rsid w:val="00C45B78"/>
     <w:pPr>
-      <w:spacing w:before="120" w:after="120"/>
+      <w:spacing w:after="120" w:before="120"/>
     </w:pPr>
     <w:rPr>
       <w:rFonts w:cstheme="minorHAnsi"/>
@@ -2053,7 +2253,7 @@
       <w:szCs w:val="20"/>
     </w:rPr>
   </w:style>
-  <w:style w:type="paragraph" w:styleId="TOC2">
+  <w:style w:styleId="TOC2" w:type="paragraph">
     <w:name w:val="toc 2"/>
     <w:basedOn w:val="Normal"/>
     <w:next w:val="Normal"/>
@@ -2072,7 +2272,7 @@
       <w:szCs w:val="20"/>
     </w:rPr>
   </w:style>
-  <w:style w:type="character" w:customStyle="1" w:styleId="TOC2Char">
+  <w:style w:customStyle="1" w:styleId="TOC2Char" w:type="character">
     <w:name w:val="TOC 2 Char"/>
     <w:basedOn w:val="DefaultParagraphFont"/>
     <w:link w:val="TOC2"/>
@@ -2087,7 +2287,7 @@
       <w14:ligatures w14:val="none"/>
     </w:rPr>
   </w:style>
-  <w:style w:type="paragraph" w:customStyle="1" w:styleId="TOCTitle">
+  <w:style w:customStyle="1" w:styleId="TOCTitle" w:type="paragraph">
     <w:name w:val="TOC Title"/>
     <w:basedOn w:val="TOC1"/>
     <w:next w:val="BodyText"/>
@@ -2102,7 +2302,7 @@
       <w:szCs w:val="32"/>
     </w:rPr>
   </w:style>
-  <w:style w:type="paragraph" w:styleId="CommentText">
+  <w:style w:styleId="CommentText" w:type="paragraph">
     <w:name w:val="annotation text"/>
     <w:basedOn w:val="Normal"/>
     <w:link w:val="CommentTextChar"/>
@@ -2112,24 +2312,24 @@
       <w:spacing w:after="200" w:line="240" w:lineRule="auto"/>
     </w:pPr>
     <w:rPr>
-      <w:rFonts w:ascii="Times New Roman" w:eastAsia="Times New Roman" w:hAnsi="Times New Roman" w:cs="Times New Roman"/>
+      <w:rFonts w:ascii="Times New Roman" w:cs="Times New Roman" w:eastAsia="Times New Roman" w:hAnsi="Times New Roman"/>
       <w:kern w:val="24"/>
       <w:szCs w:val="20"/>
     </w:rPr>
   </w:style>
-  <w:style w:type="character" w:customStyle="1" w:styleId="CommentTextChar">
+  <w:style w:customStyle="1" w:styleId="CommentTextChar" w:type="character">
     <w:name w:val="Comment Text Char"/>
     <w:basedOn w:val="DefaultParagraphFont"/>
     <w:link w:val="CommentText"/>
     <w:rsid w:val="00C45B78"/>
     <w:rPr>
-      <w:rFonts w:ascii="Times New Roman" w:eastAsia="Times New Roman" w:hAnsi="Times New Roman" w:cs="Times New Roman"/>
+      <w:rFonts w:ascii="Times New Roman" w:cs="Times New Roman" w:eastAsia="Times New Roman" w:hAnsi="Times New Roman"/>
       <w:kern w:val="24"/>
       <w:szCs w:val="20"/>
       <w14:ligatures w14:val="none"/>
     </w:rPr>
   </w:style>
-  <w:style w:type="paragraph" w:customStyle="1" w:styleId="BodyTextAfterTable">
+  <w:style w:customStyle="1" w:styleId="BodyTextAfterTable" w:type="paragraph">
     <w:name w:val="Body Text After Table"/>
     <w:basedOn w:val="BodyText"/>
     <w:next w:val="BodyText"/>
@@ -2139,7 +2339,7 @@
       <w:spacing w:before="360"/>
     </w:pPr>
   </w:style>
-  <w:style w:type="table" w:styleId="TableGrid">
+  <w:style w:styleId="TableGrid" w:type="table">
     <w:name w:val="Table Grid"/>
     <w:basedOn w:val="TableNormal"/>
     <w:uiPriority w:val="59"/>
@@ -2153,16 +2353,16 @@
     </w:rPr>
     <w:tblPr>
       <w:tblBorders>
-        <w:top w:val="single" w:sz="4" w:space="0" w:color="auto"/>
-        <w:left w:val="single" w:sz="4" w:space="0" w:color="auto"/>
-        <w:bottom w:val="single" w:sz="4" w:space="0" w:color="auto"/>
-        <w:right w:val="single" w:sz="4" w:space="0" w:color="auto"/>
-        <w:insideH w:val="single" w:sz="4" w:space="0" w:color="auto"/>
-        <w:insideV w:val="single" w:sz="4" w:space="0" w:color="auto"/>
+        <w:top w:color="auto" w:space="0" w:sz="4" w:val="single"/>
+        <w:left w:color="auto" w:space="0" w:sz="4" w:val="single"/>
+        <w:bottom w:color="auto" w:space="0" w:sz="4" w:val="single"/>
+        <w:right w:color="auto" w:space="0" w:sz="4" w:val="single"/>
+        <w:insideH w:color="auto" w:space="0" w:sz="4" w:val="single"/>
+        <w:insideV w:color="auto" w:space="0" w:sz="4" w:val="single"/>
       </w:tblBorders>
     </w:tblPr>
   </w:style>
-  <w:style w:type="paragraph" w:styleId="BalloonText">
+  <w:style w:styleId="BalloonText" w:type="paragraph">
     <w:name w:val="Balloon Text"/>
     <w:basedOn w:val="Normal"/>
     <w:link w:val="BalloonTextChar"/>
@@ -2174,13 +2374,13 @@
       <w:spacing w:line="240" w:lineRule="auto"/>
     </w:pPr>
     <w:rPr>
-      <w:rFonts w:ascii="Segoe UI" w:eastAsia="Times New Roman" w:hAnsi="Segoe UI" w:cs="Segoe UI"/>
+      <w:rFonts w:ascii="Segoe UI" w:cs="Segoe UI" w:eastAsia="Times New Roman" w:hAnsi="Segoe UI"/>
       <w:kern w:val="24"/>
       <w:sz w:val="18"/>
       <w:szCs w:val="18"/>
     </w:rPr>
   </w:style>
-  <w:style w:type="character" w:customStyle="1" w:styleId="BalloonTextChar">
+  <w:style w:customStyle="1" w:styleId="BalloonTextChar" w:type="character">
     <w:name w:val="Balloon Text Char"/>
     <w:basedOn w:val="DefaultParagraphFont"/>
     <w:link w:val="BalloonText"/>
@@ -2188,14 +2388,14 @@
     <w:semiHidden/>
     <w:rsid w:val="00C45B78"/>
     <w:rPr>
-      <w:rFonts w:ascii="Segoe UI" w:eastAsia="Times New Roman" w:hAnsi="Segoe UI" w:cs="Segoe UI"/>
+      <w:rFonts w:ascii="Segoe UI" w:cs="Segoe UI" w:eastAsia="Times New Roman" w:hAnsi="Segoe UI"/>
       <w:kern w:val="24"/>
       <w:sz w:val="18"/>
       <w:szCs w:val="18"/>
       <w14:ligatures w14:val="none"/>
     </w:rPr>
   </w:style>
-  <w:style w:type="character" w:styleId="CommentReference">
+  <w:style w:styleId="CommentReference" w:type="character">
     <w:name w:val="annotation reference"/>
     <w:basedOn w:val="DefaultParagraphFont"/>
     <w:semiHidden/>
@@ -2206,7 +2406,7 @@
       <w:szCs w:val="16"/>
     </w:rPr>
   </w:style>
-  <w:style w:type="paragraph" w:styleId="CommentSubject">
+  <w:style w:styleId="CommentSubject" w:type="paragraph">
     <w:name w:val="annotation subject"/>
     <w:basedOn w:val="CommentText"/>
     <w:next w:val="CommentText"/>
@@ -2224,7 +2424,7 @@
       <w:sz w:val="20"/>
     </w:rPr>
   </w:style>
-  <w:style w:type="character" w:customStyle="1" w:styleId="CommentSubjectChar">
+  <w:style w:customStyle="1" w:styleId="CommentSubjectChar" w:type="character">
     <w:name w:val="Comment Subject Char"/>
     <w:basedOn w:val="CommentTextChar"/>
     <w:link w:val="CommentSubject"/>
@@ -2232,7 +2432,7 @@
     <w:semiHidden/>
     <w:rsid w:val="00C45B78"/>
     <w:rPr>
-      <w:rFonts w:ascii="Times New Roman" w:eastAsia="Times New Roman" w:hAnsi="Times New Roman" w:cs="Times New Roman"/>
+      <w:rFonts w:ascii="Times New Roman" w:cs="Times New Roman" w:eastAsia="Times New Roman" w:hAnsi="Times New Roman"/>
       <w:b/>
       <w:bCs/>
       <w:kern w:val="24"/>
@@ -2241,7 +2441,7 @@
       <w14:ligatures w14:val="none"/>
     </w:rPr>
   </w:style>
-  <w:style w:type="paragraph" w:styleId="TOC3">
+  <w:style w:styleId="TOC3" w:type="paragraph">
     <w:name w:val="toc 3"/>
     <w:basedOn w:val="Normal"/>
     <w:next w:val="Normal"/>
@@ -2261,7 +2461,7 @@
       <w:szCs w:val="20"/>
     </w:rPr>
   </w:style>
-  <w:style w:type="character" w:customStyle="1" w:styleId="TOC3Char">
+  <w:style w:customStyle="1" w:styleId="TOC3Char" w:type="character">
     <w:name w:val="TOC 3 Char"/>
     <w:basedOn w:val="TOC2Char"/>
     <w:link w:val="TOC3"/>
@@ -2278,7 +2478,7 @@
       <w14:ligatures w14:val="none"/>
     </w:rPr>
   </w:style>
-  <w:style w:type="paragraph" w:styleId="TOC4">
+  <w:style w:styleId="TOC4" w:type="paragraph">
     <w:name w:val="toc 4"/>
     <w:basedOn w:val="Normal"/>
     <w:next w:val="Normal"/>
@@ -2294,7 +2494,7 @@
       <w:szCs w:val="18"/>
     </w:rPr>
   </w:style>
-  <w:style w:type="paragraph" w:styleId="TOC5">
+  <w:style w:styleId="TOC5" w:type="paragraph">
     <w:name w:val="toc 5"/>
     <w:basedOn w:val="Normal"/>
     <w:next w:val="Normal"/>
@@ -2310,7 +2510,7 @@
       <w:szCs w:val="18"/>
     </w:rPr>
   </w:style>
-  <w:style w:type="paragraph" w:styleId="TOC6">
+  <w:style w:styleId="TOC6" w:type="paragraph">
     <w:name w:val="toc 6"/>
     <w:basedOn w:val="Normal"/>
     <w:next w:val="Normal"/>
@@ -2326,7 +2526,7 @@
       <w:szCs w:val="18"/>
     </w:rPr>
   </w:style>
-  <w:style w:type="paragraph" w:styleId="TOC7">
+  <w:style w:styleId="TOC7" w:type="paragraph">
     <w:name w:val="toc 7"/>
     <w:basedOn w:val="Normal"/>
     <w:next w:val="Normal"/>
@@ -2342,7 +2542,7 @@
       <w:szCs w:val="18"/>
     </w:rPr>
   </w:style>
-  <w:style w:type="paragraph" w:styleId="TOC8">
+  <w:style w:styleId="TOC8" w:type="paragraph">
     <w:name w:val="toc 8"/>
     <w:basedOn w:val="Normal"/>
     <w:next w:val="Normal"/>
@@ -2358,7 +2558,7 @@
       <w:szCs w:val="18"/>
     </w:rPr>
   </w:style>
-  <w:style w:type="paragraph" w:styleId="TOC9">
+  <w:style w:styleId="TOC9" w:type="paragraph">
     <w:name w:val="toc 9"/>
     <w:basedOn w:val="Normal"/>
     <w:next w:val="Normal"/>
@@ -2374,7 +2574,7 @@
       <w:szCs w:val="18"/>
     </w:rPr>
   </w:style>
-  <w:style w:type="paragraph" w:styleId="Revision">
+  <w:style w:styleId="Revision" w:type="paragraph">
     <w:name w:val="Revision"/>
     <w:hidden/>
     <w:uiPriority w:val="99"/>
@@ -2384,13 +2584,13 @@
       <w:spacing w:after="0" w:line="240" w:lineRule="auto"/>
     </w:pPr>
     <w:rPr>
-      <w:rFonts w:ascii="Times New Roman" w:eastAsia="Times New Roman" w:hAnsi="Times New Roman" w:cs="Times New Roman"/>
+      <w:rFonts w:ascii="Times New Roman" w:cs="Times New Roman" w:eastAsia="Times New Roman" w:hAnsi="Times New Roman"/>
       <w:kern w:val="24"/>
       <w:szCs w:val="24"/>
       <w14:ligatures w14:val="none"/>
     </w:rPr>
   </w:style>
-  <w:style w:type="character" w:styleId="FollowedHyperlink">
+  <w:style w:styleId="FollowedHyperlink" w:type="character">
     <w:name w:val="FollowedHyperlink"/>
     <w:basedOn w:val="DefaultParagraphFont"/>
     <w:uiPriority w:val="99"/>
@@ -2398,11 +2598,11 @@
     <w:unhideWhenUsed/>
     <w:rsid w:val="00C45B78"/>
     <w:rPr>
-      <w:color w:val="954F72" w:themeColor="followedHyperlink"/>
+      <w:color w:themeColor="followedHyperlink" w:val="954F72"/>
       <w:u w:val="single"/>
     </w:rPr>
   </w:style>
-  <w:style w:type="paragraph" w:styleId="FootnoteText">
+  <w:style w:styleId="FootnoteText" w:type="paragraph">
     <w:name w:val="footnote text"/>
     <w:basedOn w:val="Normal"/>
     <w:link w:val="FootnoteTextChar"/>
@@ -2415,7 +2615,7 @@
       <w:szCs w:val="20"/>
     </w:rPr>
   </w:style>
-  <w:style w:type="character" w:customStyle="1" w:styleId="FootnoteTextChar">
+  <w:style w:customStyle="1" w:styleId="FootnoteTextChar" w:type="character">
     <w:name w:val="Footnote Text Char"/>
     <w:basedOn w:val="DefaultParagraphFont"/>
     <w:link w:val="FootnoteText"/>
@@ -2429,7 +2629,7 @@
       <w14:ligatures w14:val="none"/>
     </w:rPr>
   </w:style>
-  <w:style w:type="character" w:styleId="FootnoteReference">
+  <w:style w:styleId="FootnoteReference" w:type="character">
     <w:name w:val="footnote reference"/>
     <w:basedOn w:val="DefaultParagraphFont"/>
     <w:uiPriority w:val="99"/>
@@ -2440,7 +2640,7 @@
       <w:vertAlign w:val="superscript"/>
     </w:rPr>
   </w:style>
-  <w:style w:type="character" w:styleId="LineNumber">
+  <w:style w:styleId="LineNumber" w:type="character">
     <w:name w:val="line number"/>
     <w:basedOn w:val="DefaultParagraphFont"/>
     <w:uiPriority w:val="99"/>
@@ -2448,7 +2648,7 @@
     <w:unhideWhenUsed/>
     <w:rsid w:val="00C45B78"/>
   </w:style>
-  <w:style w:type="table" w:styleId="TableGridLight">
+  <w:style w:styleId="TableGridLight" w:type="table">
     <w:name w:val="Grid Table Light"/>
     <w:basedOn w:val="TableNormal"/>
     <w:uiPriority w:val="40"/>
@@ -2462,26 +2662,26 @@
     </w:rPr>
     <w:tblPr>
       <w:tblBorders>
-        <w:top w:val="single" w:sz="4" w:space="0" w:color="BFBFBF" w:themeColor="background1" w:themeShade="BF"/>
-        <w:left w:val="single" w:sz="4" w:space="0" w:color="BFBFBF" w:themeColor="background1" w:themeShade="BF"/>
-        <w:bottom w:val="single" w:sz="4" w:space="0" w:color="BFBFBF" w:themeColor="background1" w:themeShade="BF"/>
-        <w:right w:val="single" w:sz="4" w:space="0" w:color="BFBFBF" w:themeColor="background1" w:themeShade="BF"/>
-        <w:insideH w:val="single" w:sz="4" w:space="0" w:color="BFBFBF" w:themeColor="background1" w:themeShade="BF"/>
-        <w:insideV w:val="single" w:sz="4" w:space="0" w:color="BFBFBF" w:themeColor="background1" w:themeShade="BF"/>
+        <w:top w:color="BFBFBF" w:space="0" w:sz="4" w:themeColor="background1" w:themeShade="BF" w:val="single"/>
+        <w:left w:color="BFBFBF" w:space="0" w:sz="4" w:themeColor="background1" w:themeShade="BF" w:val="single"/>
+        <w:bottom w:color="BFBFBF" w:space="0" w:sz="4" w:themeColor="background1" w:themeShade="BF" w:val="single"/>
+        <w:right w:color="BFBFBF" w:space="0" w:sz="4" w:themeColor="background1" w:themeShade="BF" w:val="single"/>
+        <w:insideH w:color="BFBFBF" w:space="0" w:sz="4" w:themeColor="background1" w:themeShade="BF" w:val="single"/>
+        <w:insideV w:color="BFBFBF" w:space="0" w:sz="4" w:themeColor="background1" w:themeShade="BF" w:val="single"/>
       </w:tblBorders>
     </w:tblPr>
   </w:style>
-  <w:style w:type="paragraph" w:customStyle="1" w:styleId="TableHeading">
+  <w:style w:customStyle="1" w:styleId="TableHeading" w:type="paragraph">
     <w:name w:val="Table Heading"/>
     <w:link w:val="TableHeadingChar"/>
     <w:rsid w:val="00C45B78"/>
     <w:pPr>
       <w:keepNext/>
-      <w:spacing w:before="40" w:after="40" w:line="240" w:lineRule="auto"/>
+      <w:spacing w:after="40" w:before="40" w:line="240" w:lineRule="auto"/>
       <w:jc w:val="center"/>
     </w:pPr>
     <w:rPr>
-      <w:rFonts w:ascii="Arial" w:eastAsia="Times New Roman" w:hAnsi="Arial" w:cs="Times New Roman"/>
+      <w:rFonts w:ascii="Arial" w:cs="Times New Roman" w:eastAsia="Times New Roman" w:hAnsi="Arial"/>
       <w:b/>
       <w:color w:val="000000"/>
       <w:kern w:val="24"/>
@@ -2489,13 +2689,13 @@
       <w14:ligatures w14:val="none"/>
     </w:rPr>
   </w:style>
-  <w:style w:type="character" w:customStyle="1" w:styleId="TableHeadingChar">
+  <w:style w:customStyle="1" w:styleId="TableHeadingChar" w:type="character">
     <w:name w:val="Table Heading Char"/>
     <w:basedOn w:val="DefaultParagraphFont"/>
     <w:link w:val="TableHeading"/>
     <w:rsid w:val="00C45B78"/>
     <w:rPr>
-      <w:rFonts w:ascii="Arial" w:eastAsia="Times New Roman" w:hAnsi="Arial" w:cs="Times New Roman"/>
+      <w:rFonts w:ascii="Arial" w:cs="Times New Roman" w:eastAsia="Times New Roman" w:hAnsi="Arial"/>
       <w:b/>
       <w:color w:val="000000"/>
       <w:kern w:val="24"/>
@@ -2503,15 +2703,15 @@
       <w14:ligatures w14:val="none"/>
     </w:rPr>
   </w:style>
-  <w:style w:type="paragraph" w:customStyle="1" w:styleId="tablenote">
+  <w:style w:customStyle="1" w:styleId="tablenote" w:type="paragraph">
     <w:name w:val="table note"/>
     <w:link w:val="tablenoteChar"/>
     <w:rsid w:val="00C45B78"/>
     <w:pPr>
-      <w:spacing w:before="40" w:after="0" w:line="240" w:lineRule="auto"/>
-    </w:pPr>
-    <w:rPr>
-      <w:rFonts w:ascii="Arial" w:eastAsia="Times New Roman" w:hAnsi="Arial" w:cs="Times New Roman"/>
+      <w:spacing w:after="0" w:before="40" w:line="240" w:lineRule="auto"/>
+    </w:pPr>
+    <w:rPr>
+      <w:rFonts w:ascii="Arial" w:cs="Times New Roman" w:eastAsia="Times New Roman" w:hAnsi="Arial"/>
       <w:color w:val="000000"/>
       <w:kern w:val="22"/>
       <w:sz w:val="18"/>
@@ -2519,12 +2719,12 @@
       <w14:ligatures w14:val="none"/>
     </w:rPr>
   </w:style>
-  <w:style w:type="character" w:customStyle="1" w:styleId="tablenoteChar">
+  <w:style w:customStyle="1" w:styleId="tablenoteChar" w:type="character">
     <w:name w:val="table note Char"/>
     <w:link w:val="tablenote"/>
     <w:rsid w:val="00C45B78"/>
     <w:rPr>
-      <w:rFonts w:ascii="Arial" w:eastAsia="Times New Roman" w:hAnsi="Arial" w:cs="Times New Roman"/>
+      <w:rFonts w:ascii="Arial" w:cs="Times New Roman" w:eastAsia="Times New Roman" w:hAnsi="Arial"/>
       <w:color w:val="000000"/>
       <w:kern w:val="22"/>
       <w:sz w:val="18"/>
@@ -2532,20 +2732,20 @@
       <w14:ligatures w14:val="none"/>
     </w:rPr>
   </w:style>
-  <w:style w:type="paragraph" w:customStyle="1" w:styleId="CaptionFigure">
+  <w:style w:customStyle="1" w:styleId="CaptionFigure" w:type="paragraph">
     <w:name w:val="Caption Figure"/>
     <w:basedOn w:val="Caption"/>
     <w:qFormat/>
     <w:rsid w:val="00C45B78"/>
     <w:pPr>
-      <w:spacing w:before="0" w:after="240"/>
+      <w:spacing w:after="240" w:before="0"/>
     </w:pPr>
     <w:rPr>
       <w:sz w:val="20"/>
       <w:szCs w:val="20"/>
     </w:rPr>
   </w:style>
-  <w:style w:type="paragraph" w:styleId="Caption">
+  <w:style w:styleId="Caption" w:type="paragraph">
     <w:name w:val="caption"/>
     <w:basedOn w:val="Normal"/>
     <w:next w:val="BodyText"/>
@@ -2554,10 +2754,10 @@
     <w:qFormat/>
     <w:rsid w:val="00C45B78"/>
     <w:pPr>
-      <w:spacing w:before="120" w:after="40" w:line="240" w:lineRule="auto"/>
-    </w:pPr>
-    <w:rPr>
-      <w:rFonts w:ascii="Arial" w:eastAsia="Times New Roman" w:hAnsi="Arial" w:cs="Times New Roman"/>
+      <w:spacing w:after="40" w:before="120" w:line="240" w:lineRule="auto"/>
+    </w:pPr>
+    <w:rPr>
+      <w:rFonts w:ascii="Arial" w:cs="Times New Roman" w:eastAsia="Times New Roman" w:hAnsi="Arial"/>
       <w:b/>
       <w:bCs/>
       <w:kern w:val="24"/>
@@ -2565,7 +2765,7 @@
       <w:szCs w:val="18"/>
     </w:rPr>
   </w:style>
-  <w:style w:type="paragraph" w:customStyle="1" w:styleId="CaptionTable">
+  <w:style w:customStyle="1" w:styleId="CaptionTable" w:type="paragraph">
     <w:name w:val="Caption Table"/>
     <w:basedOn w:val="Caption"/>
     <w:next w:val="BodyText"/>
@@ -2581,7 +2781,7 @@
       <w:szCs w:val="24"/>
     </w:rPr>
   </w:style>
-  <w:style w:type="paragraph" w:styleId="ListBullet">
+  <w:style w:styleId="ListBullet" w:type="paragraph">
     <w:name w:val="List Bullet"/>
     <w:basedOn w:val="BodyText"/>
     <w:rsid w:val="00C45B78"/>
@@ -2590,12 +2790,12 @@
         <w:numId w:val="1"/>
       </w:numPr>
       <w:tabs>
-        <w:tab w:val="clear" w:pos="360"/>
+        <w:tab w:pos="360" w:val="clear"/>
       </w:tabs>
       <w:spacing w:after="120"/>
     </w:pPr>
   </w:style>
-  <w:style w:type="paragraph" w:styleId="ListBullet2">
+  <w:style w:styleId="ListBullet2" w:type="paragraph">
     <w:name w:val="List Bullet 2"/>
     <w:basedOn w:val="ListBullet"/>
     <w:rsid w:val="00C45B78"/>
@@ -2605,7 +2805,7 @@
       </w:numPr>
     </w:pPr>
   </w:style>
-  <w:style w:type="paragraph" w:styleId="ListBullet3">
+  <w:style w:styleId="ListBullet3" w:type="paragraph">
     <w:name w:val="List Bullet 3"/>
     <w:basedOn w:val="BodyText"/>
     <w:rsid w:val="00C45B78"/>
@@ -2616,7 +2816,7 @@
       <w:spacing w:after="120"/>
     </w:pPr>
   </w:style>
-  <w:style w:type="paragraph" w:styleId="ListNumber">
+  <w:style w:styleId="ListNumber" w:type="paragraph">
     <w:name w:val="List Number"/>
     <w:basedOn w:val="BodyText"/>
     <w:rsid w:val="00C45B78"/>
@@ -2630,7 +2830,7 @@
       <w:szCs w:val="24"/>
     </w:rPr>
   </w:style>
-  <w:style w:type="paragraph" w:styleId="ListNumber2">
+  <w:style w:styleId="ListNumber2" w:type="paragraph">
     <w:name w:val="List Number 2"/>
     <w:basedOn w:val="ListNumber3"/>
     <w:rsid w:val="00C45B78"/>
@@ -2642,7 +2842,7 @@
       <w:ind w:left="1080"/>
     </w:pPr>
   </w:style>
-  <w:style w:type="paragraph" w:styleId="ListNumber3">
+  <w:style w:styleId="ListNumber3" w:type="paragraph">
     <w:name w:val="List Number 3"/>
     <w:basedOn w:val="BodyText"/>
     <w:rsid w:val="00C45B78"/>
@@ -2653,19 +2853,19 @@
       <w:spacing w:after="120"/>
     </w:pPr>
   </w:style>
-  <w:style w:type="paragraph" w:customStyle="1" w:styleId="TableCell">
+  <w:style w:customStyle="1" w:styleId="TableCell" w:type="paragraph">
     <w:name w:val="Table Cell"/>
     <w:basedOn w:val="BodyText"/>
     <w:rsid w:val="00C45B78"/>
     <w:pPr>
-      <w:spacing w:before="40" w:after="40" w:line="247" w:lineRule="auto"/>
+      <w:spacing w:after="40" w:before="40" w:line="247" w:lineRule="auto"/>
       <w:jc w:val="center"/>
     </w:pPr>
     <w:rPr>
       <w:sz w:val="18"/>
     </w:rPr>
   </w:style>
-  <w:style w:type="paragraph" w:customStyle="1" w:styleId="TableCellLeft">
+  <w:style w:customStyle="1" w:styleId="TableCellLeft" w:type="paragraph">
     <w:name w:val="Table Cell Left"/>
     <w:basedOn w:val="TableCell"/>
     <w:qFormat/>
@@ -2674,7 +2874,7 @@
       <w:jc w:val="left"/>
     </w:pPr>
   </w:style>
-  <w:style w:type="table" w:customStyle="1" w:styleId="EnterpriseTableStyle1">
+  <w:style w:customStyle="1" w:styleId="EnterpriseTableStyle1" w:type="table">
     <w:name w:val="Enterprise Table Style1"/>
     <w:basedOn w:val="TableNormal"/>
     <w:uiPriority w:val="99"/>
@@ -2683,7 +2883,7 @@
       <w:spacing w:after="0" w:line="240" w:lineRule="auto"/>
     </w:pPr>
     <w:rPr>
-      <w:rFonts w:ascii="Times" w:eastAsia="Times New Roman" w:hAnsi="Times" w:cs="Times New Roman"/>
+      <w:rFonts w:ascii="Times" w:cs="Times New Roman" w:eastAsia="Times New Roman" w:hAnsi="Times"/>
       <w:kern w:val="0"/>
       <w:sz w:val="20"/>
       <w:szCs w:val="20"/>
@@ -2691,19 +2891,19 @@
     </w:rPr>
     <w:tblPr>
       <w:tblBorders>
-        <w:top w:val="single" w:sz="4" w:space="0" w:color="A6A6A6" w:themeColor="background1" w:themeShade="A6"/>
-        <w:left w:val="single" w:sz="4" w:space="0" w:color="A6A6A6" w:themeColor="background1" w:themeShade="A6"/>
-        <w:bottom w:val="single" w:sz="4" w:space="0" w:color="auto"/>
-        <w:right w:val="single" w:sz="4" w:space="0" w:color="A6A6A6" w:themeColor="background1" w:themeShade="A6"/>
-        <w:insideH w:val="single" w:sz="4" w:space="0" w:color="A6A6A6" w:themeColor="background1" w:themeShade="A6"/>
-        <w:insideV w:val="single" w:sz="4" w:space="0" w:color="A6A6A6" w:themeColor="background1" w:themeShade="A6"/>
+        <w:top w:color="A6A6A6" w:space="0" w:sz="4" w:themeColor="background1" w:themeShade="A6" w:val="single"/>
+        <w:left w:color="A6A6A6" w:space="0" w:sz="4" w:themeColor="background1" w:themeShade="A6" w:val="single"/>
+        <w:bottom w:color="auto" w:space="0" w:sz="4" w:val="single"/>
+        <w:right w:color="A6A6A6" w:space="0" w:sz="4" w:themeColor="background1" w:themeShade="A6" w:val="single"/>
+        <w:insideH w:color="A6A6A6" w:space="0" w:sz="4" w:themeColor="background1" w:themeShade="A6" w:val="single"/>
+        <w:insideV w:color="A6A6A6" w:space="0" w:sz="4" w:themeColor="background1" w:themeShade="A6" w:val="single"/>
       </w:tblBorders>
     </w:tblPr>
     <w:trPr>
       <w:cantSplit/>
     </w:trPr>
     <w:tcPr>
-      <w:shd w:val="clear" w:color="auto" w:fill="auto"/>
+      <w:shd w:color="auto" w:fill="auto" w:val="clear"/>
     </w:tcPr>
     <w:tblStylePr w:type="firstRow">
       <w:tblPr/>
@@ -2712,8 +2912,8 @@
       </w:trPr>
       <w:tcPr>
         <w:tcBorders>
-          <w:top w:val="single" w:sz="8" w:space="0" w:color="auto"/>
-          <w:bottom w:val="single" w:sz="8" w:space="0" w:color="auto"/>
+          <w:top w:color="auto" w:space="0" w:sz="8" w:val="single"/>
+          <w:bottom w:color="auto" w:space="0" w:sz="8" w:val="single"/>
         </w:tcBorders>
       </w:tcPr>
     </w:tblStylePr>
@@ -2721,22 +2921,22 @@
       <w:tblPr/>
       <w:tcPr>
         <w:tcBorders>
-          <w:bottom w:val="single" w:sz="4" w:space="0" w:color="auto"/>
+          <w:bottom w:color="auto" w:space="0" w:sz="4" w:val="single"/>
         </w:tcBorders>
-        <w:shd w:val="clear" w:color="auto" w:fill="auto"/>
+        <w:shd w:color="auto" w:fill="auto" w:val="clear"/>
       </w:tcPr>
     </w:tblStylePr>
   </w:style>
-  <w:style w:type="paragraph" w:customStyle="1" w:styleId="reference">
+  <w:style w:customStyle="1" w:styleId="reference" w:type="paragraph">
     <w:name w:val="reference"/>
     <w:basedOn w:val="BodyText"/>
     <w:locked/>
     <w:rsid w:val="00C45B78"/>
     <w:pPr>
-      <w:ind w:left="720" w:hanging="720"/>
-    </w:pPr>
-  </w:style>
-  <w:style w:type="paragraph" w:styleId="BodyTextIndent">
+      <w:ind w:hanging="720" w:left="720"/>
+    </w:pPr>
+  </w:style>
+  <w:style w:styleId="BodyTextIndent" w:type="paragraph">
     <w:name w:val="Body Text Indent"/>
     <w:basedOn w:val="Normal"/>
     <w:link w:val="BodyTextIndentChar"/>
@@ -2751,26 +2951,26 @@
       <w:ind w:left="360"/>
     </w:pPr>
     <w:rPr>
-      <w:rFonts w:ascii="Arial" w:eastAsia="Calibri" w:hAnsi="Arial" w:cs="Calibri"/>
+      <w:rFonts w:ascii="Arial" w:cs="Calibri" w:eastAsia="Calibri" w:hAnsi="Arial"/>
       <w:sz w:val="20"/>
       <w:szCs w:val="20"/>
     </w:rPr>
   </w:style>
-  <w:style w:type="character" w:customStyle="1" w:styleId="BodyTextIndentChar">
+  <w:style w:customStyle="1" w:styleId="BodyTextIndentChar" w:type="character">
     <w:name w:val="Body Text Indent Char"/>
     <w:basedOn w:val="DefaultParagraphFont"/>
     <w:link w:val="BodyTextIndent"/>
     <w:uiPriority w:val="99"/>
     <w:rsid w:val="00C45B78"/>
     <w:rPr>
-      <w:rFonts w:ascii="Arial" w:eastAsia="Calibri" w:hAnsi="Arial" w:cs="Calibri"/>
+      <w:rFonts w:ascii="Arial" w:cs="Calibri" w:eastAsia="Calibri" w:hAnsi="Arial"/>
       <w:kern w:val="0"/>
       <w:sz w:val="20"/>
       <w:szCs w:val="20"/>
       <w14:ligatures w14:val="none"/>
     </w:rPr>
   </w:style>
-  <w:style w:type="character" w:styleId="UnresolvedMention">
+  <w:style w:styleId="UnresolvedMention" w:type="character">
     <w:name w:val="Unresolved Mention"/>
     <w:basedOn w:val="DefaultParagraphFont"/>
     <w:uiPriority w:val="99"/>
@@ -2779,10 +2979,10 @@
     <w:rsid w:val="00C45B78"/>
     <w:rPr>
       <w:color w:val="605E5C"/>
-      <w:shd w:val="clear" w:color="auto" w:fill="E1DFDD"/>
-    </w:rPr>
-  </w:style>
-  <w:style w:type="paragraph" w:customStyle="1" w:styleId="BlockQuote">
+      <w:shd w:color="auto" w:fill="E1DFDD" w:val="clear"/>
+    </w:rPr>
+  </w:style>
+  <w:style w:customStyle="1" w:styleId="BlockQuote" w:type="paragraph">
     <w:name w:val="Block Quote"/>
     <w:basedOn w:val="BodyText"/>
     <w:next w:val="BodyText"/>
@@ -2799,229 +2999,261 @@
   <w:style w:type="paragraph" w:customStyle="1" w:styleId="SourceCode">
     <w:name w:val="Source Code"/>
     <w:basedOn w:val="Normal"/>
-    <w:pPr>
-      <w:shd w:val="clear" w:color="auto" w:fill="F1F3F5"/>
-      <w:wordWrap w:val="0"/>
+    <w:link w:val="VerbatimChar"/>
+    <w:pPr>
+      <w:wordWrap w:val="off"/>
+      <w:shd w:val="clear" w:fill="f1f3f5"/>
     </w:pPr>
   </w:style>
   <w:style w:type="character" w:customStyle="1" w:styleId="KeywordTok">
     <w:name w:val="KeywordTok"/>
-    <w:rPr>
-      <w:color w:val="003B4F"/>
-      <w:shd w:val="clear" w:color="auto" w:fill="F1F3F5"/>
+    <w:basedOn w:val="VerbatimChar"/>
+    <w:rPr>
+      <w:color w:val="003b4f"/>
+      <w:shd w:val="clear" w:fill="f1f3f5"/>
     </w:rPr>
   </w:style>
   <w:style w:type="character" w:customStyle="1" w:styleId="DataTypeTok">
     <w:name w:val="DataTypeTok"/>
-    <w:rPr>
-      <w:color w:val="AD0000"/>
-      <w:shd w:val="clear" w:color="auto" w:fill="F1F3F5"/>
+    <w:basedOn w:val="VerbatimChar"/>
+    <w:rPr>
+      <w:color w:val="ad0000"/>
+      <w:shd w:val="clear" w:fill="f1f3f5"/>
     </w:rPr>
   </w:style>
   <w:style w:type="character" w:customStyle="1" w:styleId="DecValTok">
     <w:name w:val="DecValTok"/>
-    <w:rPr>
-      <w:color w:val="AD0000"/>
-      <w:shd w:val="clear" w:color="auto" w:fill="F1F3F5"/>
+    <w:basedOn w:val="VerbatimChar"/>
+    <w:rPr>
+      <w:color w:val="ad0000"/>
+      <w:shd w:val="clear" w:fill="f1f3f5"/>
     </w:rPr>
   </w:style>
   <w:style w:type="character" w:customStyle="1" w:styleId="BaseNTok">
     <w:name w:val="BaseNTok"/>
-    <w:rPr>
-      <w:color w:val="AD0000"/>
-      <w:shd w:val="clear" w:color="auto" w:fill="F1F3F5"/>
+    <w:basedOn w:val="VerbatimChar"/>
+    <w:rPr>
+      <w:color w:val="ad0000"/>
+      <w:shd w:val="clear" w:fill="f1f3f5"/>
     </w:rPr>
   </w:style>
   <w:style w:type="character" w:customStyle="1" w:styleId="FloatTok">
     <w:name w:val="FloatTok"/>
-    <w:rPr>
-      <w:color w:val="AD0000"/>
-      <w:shd w:val="clear" w:color="auto" w:fill="F1F3F5"/>
+    <w:basedOn w:val="VerbatimChar"/>
+    <w:rPr>
+      <w:color w:val="ad0000"/>
+      <w:shd w:val="clear" w:fill="f1f3f5"/>
     </w:rPr>
   </w:style>
   <w:style w:type="character" w:customStyle="1" w:styleId="ConstantTok">
     <w:name w:val="ConstantTok"/>
-    <w:rPr>
-      <w:color w:val="8F5902"/>
-      <w:shd w:val="clear" w:color="auto" w:fill="F1F3F5"/>
+    <w:basedOn w:val="VerbatimChar"/>
+    <w:rPr>
+      <w:color w:val="8f5902"/>
+      <w:shd w:val="clear" w:fill="f1f3f5"/>
     </w:rPr>
   </w:style>
   <w:style w:type="character" w:customStyle="1" w:styleId="CharTok">
     <w:name w:val="CharTok"/>
-    <w:rPr>
-      <w:color w:val="20794D"/>
-      <w:shd w:val="clear" w:color="auto" w:fill="F1F3F5"/>
+    <w:basedOn w:val="VerbatimChar"/>
+    <w:rPr>
+      <w:color w:val="20794d"/>
+      <w:shd w:val="clear" w:fill="f1f3f5"/>
     </w:rPr>
   </w:style>
   <w:style w:type="character" w:customStyle="1" w:styleId="SpecialCharTok">
     <w:name w:val="SpecialCharTok"/>
-    <w:rPr>
-      <w:color w:val="5E5E5E"/>
-      <w:shd w:val="clear" w:color="auto" w:fill="F1F3F5"/>
+    <w:basedOn w:val="VerbatimChar"/>
+    <w:rPr>
+      <w:color w:val="5e5e5e"/>
+      <w:shd w:val="clear" w:fill="f1f3f5"/>
     </w:rPr>
   </w:style>
   <w:style w:type="character" w:customStyle="1" w:styleId="StringTok">
     <w:name w:val="StringTok"/>
-    <w:rPr>
-      <w:color w:val="20794D"/>
-      <w:shd w:val="clear" w:color="auto" w:fill="F1F3F5"/>
+    <w:basedOn w:val="VerbatimChar"/>
+    <w:rPr>
+      <w:color w:val="20794d"/>
+      <w:shd w:val="clear" w:fill="f1f3f5"/>
     </w:rPr>
   </w:style>
   <w:style w:type="character" w:customStyle="1" w:styleId="VerbatimStringTok">
     <w:name w:val="VerbatimStringTok"/>
-    <w:rPr>
-      <w:color w:val="20794D"/>
-      <w:shd w:val="clear" w:color="auto" w:fill="F1F3F5"/>
+    <w:basedOn w:val="VerbatimChar"/>
+    <w:rPr>
+      <w:color w:val="20794d"/>
+      <w:shd w:val="clear" w:fill="f1f3f5"/>
     </w:rPr>
   </w:style>
   <w:style w:type="character" w:customStyle="1" w:styleId="SpecialStringTok">
     <w:name w:val="SpecialStringTok"/>
-    <w:rPr>
-      <w:color w:val="20794D"/>
-      <w:shd w:val="clear" w:color="auto" w:fill="F1F3F5"/>
+    <w:basedOn w:val="VerbatimChar"/>
+    <w:rPr>
+      <w:color w:val="20794d"/>
+      <w:shd w:val="clear" w:fill="f1f3f5"/>
     </w:rPr>
   </w:style>
   <w:style w:type="character" w:customStyle="1" w:styleId="ImportTok">
     <w:name w:val="ImportTok"/>
-    <w:rPr>
-      <w:color w:val="00769E"/>
-      <w:shd w:val="clear" w:color="auto" w:fill="F1F3F5"/>
+    <w:basedOn w:val="VerbatimChar"/>
+    <w:rPr>
+      <w:color w:val="00769e"/>
+      <w:shd w:val="clear" w:fill="f1f3f5"/>
     </w:rPr>
   </w:style>
   <w:style w:type="character" w:customStyle="1" w:styleId="CommentTok">
     <w:name w:val="CommentTok"/>
-    <w:rPr>
-      <w:color w:val="5E5E5E"/>
-      <w:shd w:val="clear" w:color="auto" w:fill="F1F3F5"/>
+    <w:basedOn w:val="VerbatimChar"/>
+    <w:rPr>
+      <w:color w:val="5e5e5e"/>
+      <w:shd w:val="clear" w:fill="f1f3f5"/>
     </w:rPr>
   </w:style>
   <w:style w:type="character" w:customStyle="1" w:styleId="DocumentationTok">
     <w:name w:val="DocumentationTok"/>
-    <w:rPr>
+    <w:basedOn w:val="VerbatimChar"/>
+    <w:rPr>
+      <w:color w:val="5e5e5e"/>
+      <w:shd w:val="clear" w:fill="f1f3f5"/>
       <w:i/>
-      <w:color w:val="5E5E5E"/>
-      <w:shd w:val="clear" w:color="auto" w:fill="F1F3F5"/>
     </w:rPr>
   </w:style>
   <w:style w:type="character" w:customStyle="1" w:styleId="AnnotationTok">
     <w:name w:val="AnnotationTok"/>
-    <w:rPr>
-      <w:color w:val="5E5E5E"/>
-      <w:shd w:val="clear" w:color="auto" w:fill="F1F3F5"/>
+    <w:basedOn w:val="VerbatimChar"/>
+    <w:rPr>
+      <w:color w:val="5e5e5e"/>
+      <w:shd w:val="clear" w:fill="f1f3f5"/>
     </w:rPr>
   </w:style>
   <w:style w:type="character" w:customStyle="1" w:styleId="CommentVarTok">
     <w:name w:val="CommentVarTok"/>
-    <w:rPr>
+    <w:basedOn w:val="VerbatimChar"/>
+    <w:rPr>
+      <w:color w:val="5e5e5e"/>
+      <w:shd w:val="clear" w:fill="f1f3f5"/>
       <w:i/>
-      <w:color w:val="5E5E5E"/>
-      <w:shd w:val="clear" w:color="auto" w:fill="F1F3F5"/>
     </w:rPr>
   </w:style>
   <w:style w:type="character" w:customStyle="1" w:styleId="OtherTok">
     <w:name w:val="OtherTok"/>
-    <w:rPr>
-      <w:color w:val="003B4F"/>
-      <w:shd w:val="clear" w:color="auto" w:fill="F1F3F5"/>
+    <w:basedOn w:val="VerbatimChar"/>
+    <w:rPr>
+      <w:color w:val="003b4f"/>
+      <w:shd w:val="clear" w:fill="f1f3f5"/>
     </w:rPr>
   </w:style>
   <w:style w:type="character" w:customStyle="1" w:styleId="FunctionTok">
     <w:name w:val="FunctionTok"/>
-    <w:rPr>
-      <w:color w:val="4758AB"/>
-      <w:shd w:val="clear" w:color="auto" w:fill="F1F3F5"/>
+    <w:basedOn w:val="VerbatimChar"/>
+    <w:rPr>
+      <w:color w:val="4758ab"/>
+      <w:shd w:val="clear" w:fill="f1f3f5"/>
     </w:rPr>
   </w:style>
   <w:style w:type="character" w:customStyle="1" w:styleId="VariableTok">
     <w:name w:val="VariableTok"/>
+    <w:basedOn w:val="VerbatimChar"/>
     <w:rPr>
       <w:color w:val="111111"/>
-      <w:shd w:val="clear" w:color="auto" w:fill="F1F3F5"/>
+      <w:shd w:val="clear" w:fill="f1f3f5"/>
     </w:rPr>
   </w:style>
   <w:style w:type="character" w:customStyle="1" w:styleId="ControlFlowTok">
     <w:name w:val="ControlFlowTok"/>
-    <w:rPr>
-      <w:color w:val="003B4F"/>
-      <w:shd w:val="clear" w:color="auto" w:fill="F1F3F5"/>
+    <w:basedOn w:val="VerbatimChar"/>
+    <w:rPr>
+      <w:color w:val="003b4f"/>
+      <w:shd w:val="clear" w:fill="f1f3f5"/>
     </w:rPr>
   </w:style>
   <w:style w:type="character" w:customStyle="1" w:styleId="OperatorTok">
     <w:name w:val="OperatorTok"/>
-    <w:rPr>
-      <w:color w:val="5E5E5E"/>
-      <w:shd w:val="clear" w:color="auto" w:fill="F1F3F5"/>
+    <w:basedOn w:val="VerbatimChar"/>
+    <w:rPr>
+      <w:color w:val="5e5e5e"/>
+      <w:shd w:val="clear" w:fill="f1f3f5"/>
     </w:rPr>
   </w:style>
   <w:style w:type="character" w:customStyle="1" w:styleId="BuiltInTok">
     <w:name w:val="BuiltInTok"/>
-    <w:rPr>
-      <w:color w:val="003B4F"/>
-      <w:shd w:val="clear" w:color="auto" w:fill="F1F3F5"/>
+    <w:basedOn w:val="VerbatimChar"/>
+    <w:rPr>
+      <w:color w:val="003b4f"/>
+      <w:shd w:val="clear" w:fill="f1f3f5"/>
     </w:rPr>
   </w:style>
   <w:style w:type="character" w:customStyle="1" w:styleId="ExtensionTok">
     <w:name w:val="ExtensionTok"/>
-    <w:rPr>
-      <w:color w:val="003B4F"/>
-      <w:shd w:val="clear" w:color="auto" w:fill="F1F3F5"/>
+    <w:basedOn w:val="VerbatimChar"/>
+    <w:rPr>
+      <w:color w:val="003b4f"/>
+      <w:shd w:val="clear" w:fill="f1f3f5"/>
     </w:rPr>
   </w:style>
   <w:style w:type="character" w:customStyle="1" w:styleId="PreprocessorTok">
     <w:name w:val="PreprocessorTok"/>
-    <w:rPr>
-      <w:color w:val="AD0000"/>
-      <w:shd w:val="clear" w:color="auto" w:fill="F1F3F5"/>
+    <w:basedOn w:val="VerbatimChar"/>
+    <w:rPr>
+      <w:color w:val="ad0000"/>
+      <w:shd w:val="clear" w:fill="f1f3f5"/>
     </w:rPr>
   </w:style>
   <w:style w:type="character" w:customStyle="1" w:styleId="AttributeTok">
     <w:name w:val="AttributeTok"/>
+    <w:basedOn w:val="VerbatimChar"/>
     <w:rPr>
       <w:color w:val="657422"/>
-      <w:shd w:val="clear" w:color="auto" w:fill="F1F3F5"/>
+      <w:shd w:val="clear" w:fill="f1f3f5"/>
     </w:rPr>
   </w:style>
   <w:style w:type="character" w:customStyle="1" w:styleId="RegionMarkerTok">
     <w:name w:val="RegionMarkerTok"/>
-    <w:rPr>
-      <w:color w:val="003B4F"/>
-      <w:shd w:val="clear" w:color="auto" w:fill="F1F3F5"/>
+    <w:basedOn w:val="VerbatimChar"/>
+    <w:rPr>
+      <w:color w:val="003b4f"/>
+      <w:shd w:val="clear" w:fill="f1f3f5"/>
     </w:rPr>
   </w:style>
   <w:style w:type="character" w:customStyle="1" w:styleId="InformationTok">
     <w:name w:val="InformationTok"/>
-    <w:rPr>
-      <w:color w:val="5E5E5E"/>
-      <w:shd w:val="clear" w:color="auto" w:fill="F1F3F5"/>
+    <w:basedOn w:val="VerbatimChar"/>
+    <w:rPr>
+      <w:color w:val="5e5e5e"/>
+      <w:shd w:val="clear" w:fill="f1f3f5"/>
     </w:rPr>
   </w:style>
   <w:style w:type="character" w:customStyle="1" w:styleId="WarningTok">
     <w:name w:val="WarningTok"/>
-    <w:rPr>
+    <w:basedOn w:val="VerbatimChar"/>
+    <w:rPr>
+      <w:color w:val="5e5e5e"/>
+      <w:shd w:val="clear" w:fill="f1f3f5"/>
       <w:i/>
-      <w:color w:val="5E5E5E"/>
-      <w:shd w:val="clear" w:color="auto" w:fill="F1F3F5"/>
     </w:rPr>
   </w:style>
   <w:style w:type="character" w:customStyle="1" w:styleId="AlertTok">
     <w:name w:val="AlertTok"/>
-    <w:rPr>
-      <w:color w:val="AD0000"/>
-      <w:shd w:val="clear" w:color="auto" w:fill="F1F3F5"/>
+    <w:basedOn w:val="VerbatimChar"/>
+    <w:rPr>
+      <w:color w:val="ad0000"/>
+      <w:shd w:val="clear" w:fill="f1f3f5"/>
     </w:rPr>
   </w:style>
   <w:style w:type="character" w:customStyle="1" w:styleId="ErrorTok">
     <w:name w:val="ErrorTok"/>
-    <w:rPr>
-      <w:color w:val="AD0000"/>
-      <w:shd w:val="clear" w:color="auto" w:fill="F1F3F5"/>
+    <w:basedOn w:val="VerbatimChar"/>
+    <w:rPr>
+      <w:color w:val="ad0000"/>
+      <w:shd w:val="clear" w:fill="f1f3f5"/>
     </w:rPr>
   </w:style>
   <w:style w:type="character" w:customStyle="1" w:styleId="NormalTok">
     <w:name w:val="NormalTok"/>
-    <w:rPr>
-      <w:color w:val="003B4F"/>
-      <w:shd w:val="clear" w:color="auto" w:fill="F1F3F5"/>
+    <w:basedOn w:val="VerbatimChar"/>
+    <w:rPr>
+      <w:color w:val="003b4f"/>
+      <w:shd w:val="clear" w:fill="f1f3f5"/>
     </w:rPr>
   </w:style>
 </w:styles>
@@ -3320,269 +3552,4 @@
     </a:ext>
   </a:extLst>
 </a:theme>
-</file>
-
-<file path=customXml/item1.xml><?xml version="1.0" encoding="utf-8"?>
-<?mso-contentType ?>
-<FormTemplates xmlns="http://schemas.microsoft.com/sharepoint/v3/contenttype/forms">
-  <Display>DocumentLibraryForm</Display>
-  <Edit>DocumentLibraryForm</Edit>
-  <New>DocumentLibraryForm</New>
-</FormTemplates>
-</file>
-
-<file path=customXml/item2.xml><?xml version="1.0" encoding="utf-8"?>
-<ct:contentTypeSchema xmlns:ct="http://schemas.microsoft.com/office/2006/metadata/contentType" xmlns:ma="http://schemas.microsoft.com/office/2006/metadata/properties/metaAttributes" ct:_="" ma:_="" ma:contentTypeName="Document" ma:contentTypeID="0x01010060503D4BA0F68C4182336DE20BA13487" ma:contentTypeVersion="14" ma:contentTypeDescription="Create a new document." ma:contentTypeScope="" ma:versionID="fbaa246a391f0b2d8e1079174e038aef">
-  <xsd:schema xmlns:xsd="http://www.w3.org/2001/XMLSchema" xmlns:xs="http://www.w3.org/2001/XMLSchema" xmlns:p="http://schemas.microsoft.com/office/2006/metadata/properties" xmlns:ns2="a6a2b1f6-3df7-4aa2-8f71-3c19eb8f1b77" xmlns:ns3="b355cb27-d675-450b-9661-86e24d269bf4" targetNamespace="http://schemas.microsoft.com/office/2006/metadata/properties" ma:root="true" ma:fieldsID="21d111b1b530bb193cb36f47af8de345" ns2:_="" ns3:_="">
-    <xsd:import namespace="a6a2b1f6-3df7-4aa2-8f71-3c19eb8f1b77"/>
-    <xsd:import namespace="b355cb27-d675-450b-9661-86e24d269bf4"/>
-    <xsd:element name="properties">
-      <xsd:complexType>
-        <xsd:sequence>
-          <xsd:element name="documentManagement">
-            <xsd:complexType>
-              <xsd:all>
-                <xsd:element ref="ns2:lcf76f155ced4ddcb4097134ff3c332f" minOccurs="0"/>
-                <xsd:element ref="ns3:TaxCatchAll" minOccurs="0"/>
-                <xsd:element ref="ns2:MediaServiceMetadata" minOccurs="0"/>
-                <xsd:element ref="ns2:MediaServiceFastMetadata" minOccurs="0"/>
-                <xsd:element ref="ns2:MediaServiceSearchProperties" minOccurs="0"/>
-                <xsd:element ref="ns2:MediaServiceObjectDetectorVersions" minOccurs="0"/>
-                <xsd:element ref="ns2:MediaServiceDateTaken" minOccurs="0"/>
-                <xsd:element ref="ns2:MediaServiceOCR" minOccurs="0"/>
-                <xsd:element ref="ns2:MediaServiceGenerationTime" minOccurs="0"/>
-                <xsd:element ref="ns2:MediaServiceEventHashCode" minOccurs="0"/>
-                <xsd:element ref="ns2:MediaServiceLocation" minOccurs="0"/>
-                <xsd:element ref="ns3:SharedWithUsers" minOccurs="0"/>
-                <xsd:element ref="ns3:SharedWithDetails" minOccurs="0"/>
-              </xsd:all>
-            </xsd:complexType>
-          </xsd:element>
-        </xsd:sequence>
-      </xsd:complexType>
-    </xsd:element>
-  </xsd:schema>
-  <xsd:schema xmlns:xsd="http://www.w3.org/2001/XMLSchema" xmlns:xs="http://www.w3.org/2001/XMLSchema" xmlns:dms="http://schemas.microsoft.com/office/2006/documentManagement/types" xmlns:pc="http://schemas.microsoft.com/office/infopath/2007/PartnerControls" targetNamespace="a6a2b1f6-3df7-4aa2-8f71-3c19eb8f1b77" elementFormDefault="qualified">
-    <xsd:import namespace="http://schemas.microsoft.com/office/2006/documentManagement/types"/>
-    <xsd:import namespace="http://schemas.microsoft.com/office/infopath/2007/PartnerControls"/>
-    <xsd:element name="lcf76f155ced4ddcb4097134ff3c332f" ma:index="9" nillable="true" ma:taxonomy="true" ma:internalName="lcf76f155ced4ddcb4097134ff3c332f" ma:taxonomyFieldName="MediaServiceImageTags" ma:displayName="Image Tags" ma:readOnly="false" ma:fieldId="{5cf76f15-5ced-4ddc-b409-7134ff3c332f}" ma:taxonomyMulti="true" ma:sspId="8ff62593-b918-4deb-ac08-0d74ac0cc7e6" ma:termSetId="09814cd3-568e-fe90-9814-8d621ff8fb84" ma:anchorId="fba54fb3-c3e1-fe81-a776-ca4b69148c4d" ma:open="true" ma:isKeyword="false">
-      <xsd:complexType>
-        <xsd:sequence>
-          <xsd:element ref="pc:Terms" minOccurs="0" maxOccurs="1"/>
-        </xsd:sequence>
-      </xsd:complexType>
-    </xsd:element>
-    <xsd:element name="MediaServiceMetadata" ma:index="11" nillable="true" ma:displayName="MediaServiceMetadata" ma:hidden="true" ma:internalName="MediaServiceMetadata" ma:readOnly="true">
-      <xsd:simpleType>
-        <xsd:restriction base="dms:Note"/>
-      </xsd:simpleType>
-    </xsd:element>
-    <xsd:element name="MediaServiceFastMetadata" ma:index="12" nillable="true" ma:displayName="MediaServiceFastMetadata" ma:hidden="true" ma:internalName="MediaServiceFastMetadata" ma:readOnly="true">
-      <xsd:simpleType>
-        <xsd:restriction base="dms:Note"/>
-      </xsd:simpleType>
-    </xsd:element>
-    <xsd:element name="MediaServiceSearchProperties" ma:index="13" nillable="true" ma:displayName="MediaServiceSearchProperties" ma:hidden="true" ma:internalName="MediaServiceSearchProperties" ma:readOnly="true">
-      <xsd:simpleType>
-        <xsd:restriction base="dms:Note"/>
-      </xsd:simpleType>
-    </xsd:element>
-    <xsd:element name="MediaServiceObjectDetectorVersions" ma:index="14" nillable="true" ma:displayName="MediaServiceObjectDetectorVersions" ma:hidden="true" ma:indexed="true" ma:internalName="MediaServiceObjectDetectorVersions" ma:readOnly="true">
-      <xsd:simpleType>
-        <xsd:restriction base="dms:Text"/>
-      </xsd:simpleType>
-    </xsd:element>
-    <xsd:element name="MediaServiceDateTaken" ma:index="15" nillable="true" ma:displayName="MediaServiceDateTaken" ma:hidden="true" ma:indexed="true" ma:internalName="MediaServiceDateTaken" ma:readOnly="true">
-      <xsd:simpleType>
-        <xsd:restriction base="dms:Text"/>
-      </xsd:simpleType>
-    </xsd:element>
-    <xsd:element name="MediaServiceOCR" ma:index="16" nillable="true" ma:displayName="Extracted Text" ma:internalName="MediaServiceOCR" ma:readOnly="true">
-      <xsd:simpleType>
-        <xsd:restriction base="dms:Note">
-          <xsd:maxLength value="255"/>
-        </xsd:restriction>
-      </xsd:simpleType>
-    </xsd:element>
-    <xsd:element name="MediaServiceGenerationTime" ma:index="17" nillable="true" ma:displayName="MediaServiceGenerationTime" ma:hidden="true" ma:internalName="MediaServiceGenerationTime" ma:readOnly="true">
-      <xsd:simpleType>
-        <xsd:restriction base="dms:Text"/>
-      </xsd:simpleType>
-    </xsd:element>
-    <xsd:element name="MediaServiceEventHashCode" ma:index="18" nillable="true" ma:displayName="MediaServiceEventHashCode" ma:hidden="true" ma:internalName="MediaServiceEventHashCode" ma:readOnly="true">
-      <xsd:simpleType>
-        <xsd:restriction base="dms:Text"/>
-      </xsd:simpleType>
-    </xsd:element>
-    <xsd:element name="MediaServiceLocation" ma:index="19" nillable="true" ma:displayName="Location" ma:indexed="true" ma:internalName="MediaServiceLocation" ma:readOnly="true">
-      <xsd:simpleType>
-        <xsd:restriction base="dms:Text"/>
-      </xsd:simpleType>
-    </xsd:element>
-  </xsd:schema>
-  <xsd:schema xmlns:xsd="http://www.w3.org/2001/XMLSchema" xmlns:xs="http://www.w3.org/2001/XMLSchema" xmlns:dms="http://schemas.microsoft.com/office/2006/documentManagement/types" xmlns:pc="http://schemas.microsoft.com/office/infopath/2007/PartnerControls" targetNamespace="b355cb27-d675-450b-9661-86e24d269bf4" elementFormDefault="qualified">
-    <xsd:import namespace="http://schemas.microsoft.com/office/2006/documentManagement/types"/>
-    <xsd:import namespace="http://schemas.microsoft.com/office/infopath/2007/PartnerControls"/>
-    <xsd:element name="TaxCatchAll" ma:index="10" nillable="true" ma:displayName="Taxonomy Catch All Column" ma:hidden="true" ma:list="{fbc47e9c-103d-4457-8bf1-b26b8dd9254d}" ma:internalName="TaxCatchAll" ma:showField="CatchAllData" ma:web="b355cb27-d675-450b-9661-86e24d269bf4">
-      <xsd:complexType>
-        <xsd:complexContent>
-          <xsd:extension base="dms:MultiChoiceLookup">
-            <xsd:sequence>
-              <xsd:element name="Value" type="dms:Lookup" maxOccurs="unbounded" minOccurs="0" nillable="true"/>
-            </xsd:sequence>
-          </xsd:extension>
-        </xsd:complexContent>
-      </xsd:complexType>
-    </xsd:element>
-    <xsd:element name="SharedWithUsers" ma:index="20" nillable="true" ma:displayName="Shared With" ma:internalName="SharedWithUsers" ma:readOnly="true">
-      <xsd:complexType>
-        <xsd:complexContent>
-          <xsd:extension base="dms:UserMulti">
-            <xsd:sequence>
-              <xsd:element name="UserInfo" minOccurs="0" maxOccurs="unbounded">
-                <xsd:complexType>
-                  <xsd:sequence>
-                    <xsd:element name="DisplayName" type="xsd:string" minOccurs="0"/>
-                    <xsd:element name="AccountId" type="dms:UserId" minOccurs="0" nillable="true"/>
-                    <xsd:element name="AccountType" type="xsd:string" minOccurs="0"/>
-                  </xsd:sequence>
-                </xsd:complexType>
-              </xsd:element>
-            </xsd:sequence>
-          </xsd:extension>
-        </xsd:complexContent>
-      </xsd:complexType>
-    </xsd:element>
-    <xsd:element name="SharedWithDetails" ma:index="21" nillable="true" ma:displayName="Shared With Details" ma:internalName="SharedWithDetails" ma:readOnly="true">
-      <xsd:simpleType>
-        <xsd:restriction base="dms:Note">
-          <xsd:maxLength value="255"/>
-        </xsd:restriction>
-      </xsd:simpleType>
-    </xsd:element>
-  </xsd:schema>
-  <xsd:schema xmlns="http://schemas.openxmlformats.org/package/2006/metadata/core-properties" xmlns:xsd="http://www.w3.org/2001/XMLSchema" xmlns:xsi="http://www.w3.org/2001/XMLSchema-instance" xmlns:dc="http://purl.org/dc/elements/1.1/" xmlns:dcterms="http://purl.org/dc/terms/" xmlns:odoc="http://schemas.microsoft.com/internal/obd" targetNamespace="http://schemas.openxmlformats.org/package/2006/metadata/core-properties" elementFormDefault="qualified" attributeFormDefault="unqualified" blockDefault="#all">
-    <xsd:import namespace="http://purl.org/dc/elements/1.1/" schemaLocation="http://dublincore.org/schemas/xmls/qdc/2003/04/02/dc.xsd"/>
-    <xsd:import namespace="http://purl.org/dc/terms/" schemaLocation="http://dublincore.org/schemas/xmls/qdc/2003/04/02/dcterms.xsd"/>
-    <xsd:element name="coreProperties" type="CT_coreProperties"/>
-    <xsd:complexType name="CT_coreProperties">
-      <xsd:all>
-        <xsd:element ref="dc:creator" minOccurs="0" maxOccurs="1"/>
-        <xsd:element ref="dcterms:created" minOccurs="0" maxOccurs="1"/>
-        <xsd:element ref="dc:identifier" minOccurs="0" maxOccurs="1"/>
-        <xsd:element name="contentType" minOccurs="0" maxOccurs="1" type="xsd:string" ma:index="0" ma:displayName="Content Type"/>
-        <xsd:element ref="dc:title" minOccurs="0" maxOccurs="1" ma:index="4" ma:displayName="Title"/>
-        <xsd:element ref="dc:subject" minOccurs="0" maxOccurs="1"/>
-        <xsd:element ref="dc:description" minOccurs="0" maxOccurs="1"/>
-        <xsd:element name="keywords" minOccurs="0" maxOccurs="1" type="xsd:string"/>
-        <xsd:element ref="dc:language" minOccurs="0" maxOccurs="1"/>
-        <xsd:element name="category" minOccurs="0" maxOccurs="1" type="xsd:string"/>
-        <xsd:element name="version" minOccurs="0" maxOccurs="1" type="xsd:string"/>
-        <xsd:element name="revision" minOccurs="0" maxOccurs="1" type="xsd:string">
-          <xsd:annotation>
-            <xsd:documentation>
-                        This value indicates the number of saves or revisions. The application is responsible for updating this value after each revision.
-                    </xsd:documentation>
-          </xsd:annotation>
-        </xsd:element>
-        <xsd:element name="lastModifiedBy" minOccurs="0" maxOccurs="1" type="xsd:string"/>
-        <xsd:element ref="dcterms:modified" minOccurs="0" maxOccurs="1"/>
-        <xsd:element name="contentStatus" minOccurs="0" maxOccurs="1" type="xsd:string"/>
-      </xsd:all>
-    </xsd:complexType>
-  </xsd:schema>
-  <xs:schema xmlns:pc="http://schemas.microsoft.com/office/infopath/2007/PartnerControls" xmlns:xs="http://www.w3.org/2001/XMLSchema" targetNamespace="http://schemas.microsoft.com/office/infopath/2007/PartnerControls" elementFormDefault="qualified" attributeFormDefault="unqualified">
-    <xs:element name="Person">
-      <xs:complexType>
-        <xs:sequence>
-          <xs:element ref="pc:DisplayName" minOccurs="0"/>
-          <xs:element ref="pc:AccountId" minOccurs="0"/>
-          <xs:element ref="pc:AccountType" minOccurs="0"/>
-        </xs:sequence>
-      </xs:complexType>
-    </xs:element>
-    <xs:element name="DisplayName" type="xs:string"/>
-    <xs:element name="AccountId" type="xs:string"/>
-    <xs:element name="AccountType" type="xs:string"/>
-    <xs:element name="BDCAssociatedEntity">
-      <xs:complexType>
-        <xs:sequence>
-          <xs:element ref="pc:BDCEntity" minOccurs="0" maxOccurs="unbounded"/>
-        </xs:sequence>
-        <xs:attribute ref="pc:EntityNamespace"/>
-        <xs:attribute ref="pc:EntityName"/>
-        <xs:attribute ref="pc:SystemInstanceName"/>
-        <xs:attribute ref="pc:AssociationName"/>
-      </xs:complexType>
-    </xs:element>
-    <xs:attribute name="EntityNamespace" type="xs:string"/>
-    <xs:attribute name="EntityName" type="xs:string"/>
-    <xs:attribute name="SystemInstanceName" type="xs:string"/>
-    <xs:attribute name="AssociationName" type="xs:string"/>
-    <xs:element name="BDCEntity">
-      <xs:complexType>
-        <xs:sequence>
-          <xs:element ref="pc:EntityDisplayName" minOccurs="0"/>
-          <xs:element ref="pc:EntityInstanceReference" minOccurs="0"/>
-          <xs:element ref="pc:EntityId1" minOccurs="0"/>
-          <xs:element ref="pc:EntityId2" minOccurs="0"/>
-          <xs:element ref="pc:EntityId3" minOccurs="0"/>
-          <xs:element ref="pc:EntityId4" minOccurs="0"/>
-          <xs:element ref="pc:EntityId5" minOccurs="0"/>
-        </xs:sequence>
-      </xs:complexType>
-    </xs:element>
-    <xs:element name="EntityDisplayName" type="xs:string"/>
-    <xs:element name="EntityInstanceReference" type="xs:string"/>
-    <xs:element name="EntityId1" type="xs:string"/>
-    <xs:element name="EntityId2" type="xs:string"/>
-    <xs:element name="EntityId3" type="xs:string"/>
-    <xs:element name="EntityId4" type="xs:string"/>
-    <xs:element name="EntityId5" type="xs:string"/>
-    <xs:element name="Terms">
-      <xs:complexType>
-        <xs:sequence>
-          <xs:element ref="pc:TermInfo" minOccurs="0" maxOccurs="unbounded"/>
-        </xs:sequence>
-      </xs:complexType>
-    </xs:element>
-    <xs:element name="TermInfo">
-      <xs:complexType>
-        <xs:sequence>
-          <xs:element ref="pc:TermName" minOccurs="0"/>
-          <xs:element ref="pc:TermId" minOccurs="0"/>
-        </xs:sequence>
-      </xs:complexType>
-    </xs:element>
-    <xs:element name="TermName" type="xs:string"/>
-    <xs:element name="TermId" type="xs:string"/>
-  </xs:schema>
-</ct:contentTypeSchema>
-</file>
-
-<file path=customXml/itemProps1.xml><?xml version="1.0" encoding="utf-8"?>
-<ds:datastoreItem xmlns:ds="http://schemas.openxmlformats.org/officeDocument/2006/customXml" ds:itemID="{DBE0748F-6C9B-46E6-B81B-20C587EEDF03}">
-  <ds:schemaRefs>
-    <ds:schemaRef ds:uri="http://schemas.microsoft.com/sharepoint/v3/contenttype/forms"/>
-  </ds:schemaRefs>
-</ds:datastoreItem>
-</file>
-
-<file path=customXml/itemProps2.xml><?xml version="1.0" encoding="utf-8"?>
-<ds:datastoreItem xmlns:ds="http://schemas.openxmlformats.org/officeDocument/2006/customXml" ds:itemID="{9FFC6EFF-8118-49F7-B8A4-255466E6B924}">
-  <ds:schemaRefs>
-    <ds:schemaRef ds:uri="http://schemas.microsoft.com/office/2006/metadata/contentType"/>
-    <ds:schemaRef ds:uri="http://schemas.microsoft.com/office/2006/metadata/properties/metaAttributes"/>
-    <ds:schemaRef ds:uri="http://www.w3.org/2001/XMLSchema"/>
-    <ds:schemaRef ds:uri="http://schemas.microsoft.com/office/2006/metadata/properties"/>
-    <ds:schemaRef ds:uri="a6a2b1f6-3df7-4aa2-8f71-3c19eb8f1b77"/>
-    <ds:schemaRef ds:uri="b355cb27-d675-450b-9661-86e24d269bf4"/>
-    <ds:schemaRef ds:uri="http://schemas.microsoft.com/office/2006/documentManagement/types"/>
-    <ds:schemaRef ds:uri="http://schemas.microsoft.com/office/infopath/2007/PartnerControls"/>
-    <ds:schemaRef ds:uri="http://schemas.openxmlformats.org/package/2006/metadata/core-properties"/>
-    <ds:schemaRef ds:uri="http://purl.org/dc/elements/1.1/"/>
-    <ds:schemaRef ds:uri="http://purl.org/dc/terms/"/>
-    <ds:schemaRef ds:uri="http://schemas.microsoft.com/internal/obd"/>
-  </ds:schemaRefs>
-</ds:datastoreItem>
 </file>
</xml_diff>

<commit_message>
upated the maps on species_evaluation
</commit_message>
<xml_diff>
--- a/qmd/species_evaluation.docx
+++ b/qmd/species_evaluation.docx
@@ -2,13 +2,16 @@
 <file path=word/document.xml><?xml version="1.0" encoding="utf-8"?>
 <w:document xmlns:w="http://schemas.openxmlformats.org/wordprocessingml/2006/main" xmlns:m="http://schemas.openxmlformats.org/officeDocument/2006/math" xmlns:r="http://schemas.openxmlformats.org/officeDocument/2006/relationships" xmlns:o="urn:schemas-microsoft-com:office:office" xmlns:v="urn:schemas-microsoft-com:vml" xmlns:w10="urn:schemas-microsoft-com:office:word" xmlns:a="http://schemas.openxmlformats.org/drawingml/2006/main" xmlns:pic="http://schemas.openxmlformats.org/drawingml/2006/picture" xmlns:wp="http://schemas.openxmlformats.org/drawingml/2006/wordprocessingDrawing">
   <w:body>
-    <w:bookmarkStart w:id="29" w:name="X165d2cbe1e02bc14abdad1206399c90077850b1"/>
+    <w:bookmarkStart w:id="28" w:name="X165d2cbe1e02bc14abdad1206399c90077850b1"/>
     <w:p>
       <w:pPr>
         <w:pStyle w:val="Heading1"/>
       </w:pPr>
       <w:r>
-        <w:t xml:space="preserve">Grasshopper Sparrow (</w:t>
+        <w:t xml:space="preserve">Grasshopper Sparrow</w:t>
+      </w:r>
+      <w:r>
+        <w:t xml:space="preserve">(</w:t>
       </w:r>
       <w:r>
         <w:rPr>
@@ -21,7 +24,7 @@
         <w:t xml:space="preserve">)</w:t>
       </w:r>
     </w:p>
-    <w:bookmarkStart w:id="28" w:name="X51ad01e79f3b8a8cc628ec0c11202629fb83d47"/>
+    <w:bookmarkStart w:id="27" w:name="X51ad01e79f3b8a8cc628ec0c11202629fb83d47"/>
     <w:p>
       <w:pPr>
         <w:pStyle w:val="Heading2"/>
@@ -94,7 +97,7 @@
       </w:r>
     </w:p>
     <w:bookmarkEnd w:id="22"/>
-    <w:bookmarkStart w:id="25" w:name="X618de49e13ff6ec48bb317d0d1216e9e1856d44"/>
+    <w:bookmarkStart w:id="24" w:name="X618de49e13ff6ec48bb317d0d1216e9e1856d44"/>
     <w:p>
       <w:pPr>
         <w:pStyle w:val="Heading3"/>
@@ -111,13 +114,13 @@
         <w:t xml:space="preserve">Observations: GFIB - 413, iDigBio - 1, Bird Conservancy of the Rockies - 6299.</w:t>
       </w:r>
     </w:p>
-    <w:bookmarkStart w:id="23" w:name="X394f4386eb39dc6d4439daa6c680a8ceb3cde29"/>
+    <w:bookmarkStart w:id="23" w:name="X202e2ed2a0564ff881792413ba09990c8f6dc90"/>
     <w:p>
       <w:pPr>
         <w:pStyle w:val="Heading4"/>
       </w:pPr>
       <w:r>
-        <w:t xml:space="preserve">Year of first observation for the combined data:</w:t>
+        <w:t xml:space="preserve">Year of first and last observation for all occurrence data:</w:t>
       </w:r>
     </w:p>
     <w:p>
@@ -125,17 +128,18 @@
         <w:pStyle w:val="BodyText"/>
       </w:pPr>
       <w:r>
-        <w:t xml:space="preserve">1987</w:t>
+        <w:t xml:space="preserve">[1987, NA]</w:t>
       </w:r>
     </w:p>
     <w:bookmarkEnd w:id="23"/>
-    <w:bookmarkStart w:id="24" w:name="Xfa718ca45524d1fbde6c38bd52fea44bf0f2eac"/>
-    <w:p>
-      <w:pPr>
-        <w:pStyle w:val="Heading4"/>
-      </w:pPr>
-      <w:r>
-        <w:t xml:space="preserve">Year of last observation for the combined data:</w:t>
+    <w:bookmarkEnd w:id="24"/>
+    <w:bookmarkStart w:id="25" w:name="X8a65b2757b72105116f2641e9a8de9e7e58f99c"/>
+    <w:p>
+      <w:pPr>
+        <w:pStyle w:val="Heading3"/>
+      </w:pPr>
+      <w:r>
+        <w:t xml:space="preserve">Is the species currently federally designated as threatened, endangered, proposed, or candidate speecies under the Endangered Species Act?</w:t>
       </w:r>
     </w:p>
     <w:p>
@@ -143,121 +147,22 @@
         <w:pStyle w:val="BodyText"/>
       </w:pPr>
       <w:r>
-        <w:t xml:space="preserve">NA</w:t>
-      </w:r>
-    </w:p>
-    <w:bookmarkEnd w:id="24"/>
+        <w:t xml:space="preserve">No</w:t>
+      </w:r>
+    </w:p>
     <w:bookmarkEnd w:id="25"/>
-    <w:bookmarkStart w:id="26" w:name="X8a65b2757b72105116f2641e9a8de9e7e58f99c"/>
+    <w:bookmarkStart w:id="26" w:name="species-native-range"/>
     <w:p>
       <w:pPr>
         <w:pStyle w:val="Heading3"/>
       </w:pPr>
       <w:r>
-        <w:t xml:space="preserve">Is the species currently federally designated as threatened, endangered, proposed, or candidate speecies under the Endangered Species Act?</w:t>
-      </w:r>
-    </w:p>
-    <w:p>
-      <w:pPr>
-        <w:pStyle w:val="BodyText"/>
-      </w:pPr>
-      <w:r>
-        <w:t xml:space="preserve">No</w:t>
+        <w:t xml:space="preserve">Species’ Native Range</w:t>
       </w:r>
     </w:p>
     <w:bookmarkEnd w:id="26"/>
-    <w:bookmarkStart w:id="27" w:name="species-native-range"/>
-    <w:p>
-      <w:pPr>
-        <w:pStyle w:val="Heading3"/>
-      </w:pPr>
-      <w:r>
-        <w:t xml:space="preserve">Species’ Native Range</w:t>
-      </w:r>
-    </w:p>
     <w:bookmarkEnd w:id="27"/>
     <w:bookmarkEnd w:id="28"/>
-    <w:bookmarkEnd w:id="29"/>
-    <w:tbl>
-      <w:tblPr>
-        <w:tblStyle w:val="Table"/>
-        <w:tblW w:type="pct" w:w="5000"/>
-        <w:tblLayout w:type="fixed"/>
-        <w:tblLook w:firstRow="0" w:lastRow="0" w:firstColumn="0" w:lastColumn="0" w:noHBand="0" w:noVBand="0" w:val="0000"/>
-      </w:tblPr>
-      <w:tblGrid>
-        <w:gridCol w:w="7920"/>
-      </w:tblGrid>
-      <w:tr>
-        <w:tc>
-          <w:tcPr/>
-          <w:bookmarkStart w:id="33" w:name="fig-breeding-range"/>
-          <w:p>
-            <w:pPr>
-              <w:pStyle w:val="Compact"/>
-              <w:jc w:val="center"/>
-            </w:pPr>
-            <w:r>
-              <w:drawing>
-                <wp:inline>
-                  <wp:extent cx="5943600" cy="5943600"/>
-                  <wp:effectExtent b="0" l="0" r="0" t="0"/>
-                  <wp:docPr descr="" title="" id="31" name="Picture"/>
-                  <a:graphic>
-                    <a:graphicData uri="http://schemas.openxmlformats.org/drawingml/2006/picture">
-                      <pic:pic>
-                        <pic:nvPicPr>
-                          <pic:cNvPr descr="species_evaluation_files/figure-docx/fig-breeding-range-1.png" id="32" name="Picture"/>
-                          <pic:cNvPicPr>
-                            <a:picLocks noChangeArrowheads="1" noChangeAspect="1"/>
-                          </pic:cNvPicPr>
-                        </pic:nvPicPr>
-                        <pic:blipFill>
-                          <a:blip r:embed="rId30"/>
-                          <a:stretch>
-                            <a:fillRect/>
-                          </a:stretch>
-                        </pic:blipFill>
-                        <pic:spPr bwMode="auto">
-                          <a:xfrm>
-                            <a:off x="0" y="0"/>
-                            <a:ext cx="5943600" cy="5943600"/>
-                          </a:xfrm>
-                          <a:prstGeom prst="rect">
-                            <a:avLst/>
-                          </a:prstGeom>
-                          <a:noFill/>
-                          <a:ln w="9525">
-                            <a:noFill/>
-                            <a:headEnd/>
-                            <a:tailEnd/>
-                          </a:ln>
-                        </pic:spPr>
-                      </pic:pic>
-                    </a:graphicData>
-                  </a:graphic>
-                </wp:inline>
-              </w:drawing>
-            </w:r>
-          </w:p>
-          <w:p>
-            <w:pPr>
-              <w:pStyle w:val="Caption"/>
-              <w:jc w:val="center"/>
-            </w:pPr>
-            <w:pPr>
-              <w:jc w:val="start"/>
-              <w:spacing w:before="200"/>
-              <w:pStyle w:val="ImageCaption"/>
-            </w:pPr>
-            <w:r>
-              <w:t xml:space="preserve">Figure 1: North American Seasonal Ranges</w:t>
-            </w:r>
-          </w:p>
-          <w:bookmarkEnd w:id="33"/>
-        </w:tc>
-      </w:tr>
-    </w:tbl>
     <w:p>
       <w:pPr>
         <w:pStyle w:val="CaptionedFigure"/>
@@ -265,20 +170,20 @@
       <w:r>
         <w:drawing>
           <wp:inline>
-            <wp:extent cx="5943600" cy="5486400"/>
+            <wp:extent cx="5943600" cy="5943600"/>
             <wp:effectExtent b="0" l="0" r="0" t="0"/>
-            <wp:docPr descr="North American Seasonal Ranges" title="" id="35" name="Picture"/>
+            <wp:docPr descr="North American Seasonal Ranges" title="" id="30" name="Picture"/>
             <a:graphic>
               <a:graphicData uri="http://schemas.openxmlformats.org/drawingml/2006/picture">
                 <pic:pic>
                   <pic:nvPicPr>
-                    <pic:cNvPr descr="species_evaluation_files/figure-docx/occurrence-records-1.png" id="36" name="Picture"/>
+                    <pic:cNvPr descr="species_evaluation_files/figure-docx/breeding-range-1.png" id="31" name="Picture"/>
                     <pic:cNvPicPr>
                       <a:picLocks noChangeArrowheads="1" noChangeAspect="1"/>
                     </pic:cNvPicPr>
                   </pic:nvPicPr>
                   <pic:blipFill>
-                    <a:blip r:embed="rId34"/>
+                    <a:blip r:embed="rId29"/>
                     <a:stretch>
                       <a:fillRect/>
                     </a:stretch>
@@ -286,7 +191,7 @@
                   <pic:spPr bwMode="auto">
                     <a:xfrm>
                       <a:off x="0" y="0"/>
-                      <a:ext cx="5943600" cy="5486400"/>
+                      <a:ext cx="5943600" cy="5943600"/>
                     </a:xfrm>
                     <a:prstGeom prst="rect">
                       <a:avLst/>
@@ -313,7 +218,62 @@
         <w:t xml:space="preserve">North American Seasonal Ranges</w:t>
       </w:r>
     </w:p>
-    <w:bookmarkStart w:id="38" w:name="is-the-species-native-and-known-to-occur"/>
+    <w:p>
+      <w:pPr>
+        <w:pStyle w:val="CaptionedFigure"/>
+      </w:pPr>
+      <w:r>
+        <w:drawing>
+          <wp:inline>
+            <wp:extent cx="5943600" cy="5715000"/>
+            <wp:effectExtent b="0" l="0" r="0" t="0"/>
+            <wp:docPr descr="North American Seasonal Ranges" title="" id="33" name="Picture"/>
+            <a:graphic>
+              <a:graphicData uri="http://schemas.openxmlformats.org/drawingml/2006/picture">
+                <pic:pic>
+                  <pic:nvPicPr>
+                    <pic:cNvPr descr="species_evaluation_files/figure-docx/occurrence-records-1.png" id="34" name="Picture"/>
+                    <pic:cNvPicPr>
+                      <a:picLocks noChangeArrowheads="1" noChangeAspect="1"/>
+                    </pic:cNvPicPr>
+                  </pic:nvPicPr>
+                  <pic:blipFill>
+                    <a:blip r:embed="rId32"/>
+                    <a:stretch>
+                      <a:fillRect/>
+                    </a:stretch>
+                  </pic:blipFill>
+                  <pic:spPr bwMode="auto">
+                    <a:xfrm>
+                      <a:off x="0" y="0"/>
+                      <a:ext cx="5943600" cy="5715000"/>
+                    </a:xfrm>
+                    <a:prstGeom prst="rect">
+                      <a:avLst/>
+                    </a:prstGeom>
+                    <a:noFill/>
+                    <a:ln w="9525">
+                      <a:noFill/>
+                      <a:headEnd/>
+                      <a:tailEnd/>
+                    </a:ln>
+                  </pic:spPr>
+                </pic:pic>
+              </a:graphicData>
+            </a:graphic>
+          </wp:inline>
+        </w:drawing>
+      </w:r>
+    </w:p>
+    <w:p>
+      <w:pPr>
+        <w:pStyle w:val="ImageCaption"/>
+      </w:pPr>
+      <w:r>
+        <w:t xml:space="preserve">North American Seasonal Ranges</w:t>
+      </w:r>
+    </w:p>
+    <w:bookmarkStart w:id="36" w:name="is-the-species-native-and-known-to-occur"/>
     <w:p>
       <w:pPr>
         <w:pStyle w:val="Heading3"/>
@@ -330,7 +290,7 @@
         <w:t xml:space="preserve">Yes</w:t>
       </w:r>
     </w:p>
-    <w:bookmarkStart w:id="37" w:name="justification-for-no"/>
+    <w:bookmarkStart w:id="35" w:name="justification-for-no"/>
     <w:p>
       <w:pPr>
         <w:pStyle w:val="Heading4"/>
@@ -354,33 +314,97 @@
         <w:t xml:space="preserve">:</w:t>
       </w:r>
     </w:p>
+    <w:bookmarkEnd w:id="35"/>
+    <w:bookmarkEnd w:id="36"/>
+    <w:bookmarkStart w:id="46" w:name="species-information"/>
+    <w:p>
+      <w:pPr>
+        <w:pStyle w:val="Heading2"/>
+      </w:pPr>
+      <w:r>
+        <w:t xml:space="preserve">Species information</w:t>
+      </w:r>
+    </w:p>
+    <w:bookmarkStart w:id="40" w:name="Xdf3812f17de77fd201ca588da0890b1731ec6f1"/>
+    <w:p>
+      <w:pPr>
+        <w:pStyle w:val="Heading3"/>
+      </w:pPr>
+      <w:r>
+        <w:t xml:space="preserve">Species Current Range Size and Configuration</w:t>
+      </w:r>
+    </w:p>
+    <w:bookmarkStart w:id="37" w:name="what-is-the-size-of-the-species-range"/>
+    <w:p>
+      <w:pPr>
+        <w:pStyle w:val="Heading4"/>
+      </w:pPr>
+      <w:r>
+        <w:t xml:space="preserve">What is the size of the species’ range?</w:t>
+      </w:r>
+    </w:p>
+    <w:p>
+      <w:pPr>
+        <w:pStyle w:val="BodyText"/>
+      </w:pPr>
+      <w:r>
+        <w:t xml:space="preserve">[Large, Moderate, Regional Endemic, State Endemic, Local Endemic – refer to process paper for category definitions]</w:t>
+      </w:r>
+    </w:p>
     <w:bookmarkEnd w:id="37"/>
+    <w:bookmarkStart w:id="38" w:name="X69481bff9bfa40fd55818e6663ed8c54317ba05"/>
+    <w:p>
+      <w:pPr>
+        <w:pStyle w:val="Heading4"/>
+      </w:pPr>
+      <w:r>
+        <w:t xml:space="preserve">Is the portion of the species range that overlaps the plan area disjunct from the main range of the species (i.e., the range overlapping the plan area is smaller and not connected to the larger range of the species)?</w:t>
+      </w:r>
+    </w:p>
+    <w:p>
+      <w:pPr>
+        <w:pStyle w:val="BodyText"/>
+      </w:pPr>
+      <w:r>
+        <w:t xml:space="preserve">[Yes, No, Unknown]</w:t>
+      </w:r>
+    </w:p>
     <w:bookmarkEnd w:id="38"/>
-    <w:bookmarkStart w:id="48" w:name="species-information"/>
-    <w:p>
-      <w:pPr>
-        <w:pStyle w:val="Heading2"/>
-      </w:pPr>
-      <w:r>
-        <w:t xml:space="preserve">Species information</w:t>
-      </w:r>
-    </w:p>
-    <w:bookmarkStart w:id="42" w:name="Xdf3812f17de77fd201ca588da0890b1731ec6f1"/>
+    <w:bookmarkStart w:id="39" w:name="X9799c4e89902b26ce0956713c9ba4ad45160b33"/>
+    <w:p>
+      <w:pPr>
+        <w:pStyle w:val="Heading4"/>
+      </w:pPr>
+      <w:r>
+        <w:t xml:space="preserve">Based on the species’ ecology and the environmental conditions present, does the plan area overlap the edge of the species range?</w:t>
+      </w:r>
+    </w:p>
+    <w:p>
+      <w:pPr>
+        <w:pStyle w:val="BodyText"/>
+      </w:pPr>
+      <w:r>
+        <w:t xml:space="preserve">[Yes, No, Unknown]</w:t>
+      </w:r>
+    </w:p>
+    <w:bookmarkEnd w:id="39"/>
+    <w:bookmarkEnd w:id="40"/>
+    <w:bookmarkStart w:id="45" w:name="species-landscape-scale-habitat"/>
     <w:p>
       <w:pPr>
         <w:pStyle w:val="Heading3"/>
       </w:pPr>
       <w:r>
-        <w:t xml:space="preserve">Species Current Range Size and Configuration</w:t>
-      </w:r>
-    </w:p>
-    <w:bookmarkStart w:id="39" w:name="what-is-the-size-of-the-species-range"/>
+        <w:t xml:space="preserve">Species’ Landscape-scale Habitat</w:t>
+      </w:r>
+    </w:p>
+    <w:bookmarkStart w:id="41" w:name="X4ff1efe6fb9b3ff130e81eda3ff00dbc8e52109"/>
     <w:p>
       <w:pPr>
         <w:pStyle w:val="Heading4"/>
       </w:pPr>
       <w:r>
-        <w:t xml:space="preserve">What is the size of the species’ range?</w:t>
+        <w:t xml:space="preserve">What are the landscape-scale habitat types or ecosystems the species occupies based on Best Available Scientific Information (BASI), inside and out of the plan area.</w:t>
       </w:r>
     </w:p>
     <w:p>
@@ -388,17 +412,17 @@
         <w:pStyle w:val="BodyText"/>
       </w:pPr>
       <w:r>
-        <w:t xml:space="preserve">[Large, Moderate, Regional Endemic, State Endemic, Local Endemic – refer to process paper for category definitions]</w:t>
-      </w:r>
-    </w:p>
-    <w:bookmarkEnd w:id="39"/>
-    <w:bookmarkStart w:id="40" w:name="X69481bff9bfa40fd55818e6663ed8c54317ba05"/>
+        <w:t xml:space="preserve">[Narrative description pulled in from NatureServe– will need manual review to ensure fine-scale habitat features are not mixed in with landscape, and additional BASI as appropriate; NatureServe also doesn’t capture many plants, so this may also need to be written manually]</w:t>
+      </w:r>
+    </w:p>
+    <w:bookmarkEnd w:id="41"/>
+    <w:bookmarkStart w:id="42" w:name="X308e5402261aca7f59209fdc8d88f59a4766237"/>
     <w:p>
       <w:pPr>
         <w:pStyle w:val="Heading4"/>
       </w:pPr>
       <w:r>
-        <w:t xml:space="preserve">Is the portion of the species range that overlaps the plan area disjunct from the main range of the species (i.e., the range overlapping the plan area is smaller and not connected to the larger range of the species)?</w:t>
+        <w:t xml:space="preserve">Based on BASI , what are the landscape-scale habitat types or ecosystems in the plan area are likely to support the species?</w:t>
       </w:r>
     </w:p>
     <w:p>
@@ -406,17 +430,17 @@
         <w:pStyle w:val="BodyText"/>
       </w:pPr>
       <w:r>
-        <w:t xml:space="preserve">[Yes, No, Unknown]</w:t>
-      </w:r>
-    </w:p>
-    <w:bookmarkEnd w:id="40"/>
-    <w:bookmarkStart w:id="41" w:name="X9799c4e89902b26ce0956713c9ba4ad45160b33"/>
+        <w:t xml:space="preserve">[Checklist of categories from Ecology Group pulled in from spreadsheet – this will get pulled in automatically from Mike’s NatureServe pull + crosswalk, but will still require manual review for accuracy (especially for the plantation category)]</w:t>
+      </w:r>
+    </w:p>
+    <w:bookmarkEnd w:id="42"/>
+    <w:bookmarkStart w:id="43" w:name="X7038591b7eda5b32d9fd932385bd80ff1c94ae3"/>
     <w:p>
       <w:pPr>
         <w:pStyle w:val="Heading4"/>
       </w:pPr>
       <w:r>
-        <w:t xml:space="preserve">Based on the species’ ecology and the environmental conditions present, does the plan area overlap the edge of the species range?</w:t>
+        <w:t xml:space="preserve">Macrohabitat Availability and Distribution</w:t>
       </w:r>
     </w:p>
     <w:p>
@@ -424,27 +448,17 @@
         <w:pStyle w:val="BodyText"/>
       </w:pPr>
       <w:r>
-        <w:t xml:space="preserve">[Yes, No, Unknown]</w:t>
-      </w:r>
-    </w:p>
-    <w:bookmarkEnd w:id="41"/>
-    <w:bookmarkEnd w:id="42"/>
-    <w:bookmarkStart w:id="47" w:name="species-landscape-scale-habitat"/>
-    <w:p>
-      <w:pPr>
-        <w:pStyle w:val="Heading3"/>
-      </w:pPr>
-      <w:r>
-        <w:t xml:space="preserve">Species’ Landscape-scale Habitat</w:t>
-      </w:r>
-    </w:p>
-    <w:bookmarkStart w:id="43" w:name="X4ff1efe6fb9b3ff130e81eda3ff00dbc8e52109"/>
+        <w:t xml:space="preserve">[See Appendix.]</w:t>
+      </w:r>
+    </w:p>
+    <w:bookmarkEnd w:id="43"/>
+    <w:bookmarkStart w:id="44" w:name="Xc772ab4332e44d08532a5babdabee8abe717079"/>
     <w:p>
       <w:pPr>
         <w:pStyle w:val="Heading4"/>
       </w:pPr>
       <w:r>
-        <w:t xml:space="preserve">What are the landscape-scale habitat types or ecosystems the species occupies based on Best Available Scientific Information (BASI), inside and out of the plan area.</w:t>
+        <w:t xml:space="preserve">Species Response to Macrohabitat Threats and Trends</w:t>
       </w:r>
     </w:p>
     <w:p>
@@ -452,66 +466,12 @@
         <w:pStyle w:val="BodyText"/>
       </w:pPr>
       <w:r>
-        <w:t xml:space="preserve">[Narrative description pulled in from NatureServe– will need manual review to ensure fine-scale habitat features are not mixed in with landscape, and additional BASI as appropriate; NatureServe also doesn’t capture many plants, so this may also need to be written manually]</w:t>
-      </w:r>
-    </w:p>
-    <w:bookmarkEnd w:id="43"/>
-    <w:bookmarkStart w:id="44" w:name="X308e5402261aca7f59209fdc8d88f59a4766237"/>
-    <w:p>
-      <w:pPr>
-        <w:pStyle w:val="Heading4"/>
-      </w:pPr>
-      <w:r>
-        <w:t xml:space="preserve">Based on BASI , what are the landscape-scale habitat types or ecosystems in the plan area are likely to support the species?</w:t>
-      </w:r>
-    </w:p>
-    <w:p>
-      <w:pPr>
-        <w:pStyle w:val="BodyText"/>
-      </w:pPr>
-      <w:r>
-        <w:t xml:space="preserve">[Checklist of categories from Ecology Group pulled in from spreadsheet – this will get pulled in automatically from Mike’s NatureServe pull + crosswalk, but will still require manual review for accuracy (especially for the plantation category)]</w:t>
+        <w:t xml:space="preserve">[Intent of this section is to tier to the Appendix, but bring in any species-specific info about how the species responds to general habitat trends/threats. The appendix explains the macrohabitat availability, distribution, and threats, but this is where you would connect it to the species- e.g., if fire is a threat, but species actually needs fire for its seeds to germinate, or it actually uses roadside habitat so road development is not as much of a threat].</w:t>
       </w:r>
     </w:p>
     <w:bookmarkEnd w:id="44"/>
-    <w:bookmarkStart w:id="45" w:name="X7038591b7eda5b32d9fd932385bd80ff1c94ae3"/>
-    <w:p>
-      <w:pPr>
-        <w:pStyle w:val="Heading4"/>
-      </w:pPr>
-      <w:r>
-        <w:t xml:space="preserve">Macrohabitat Availability and Distribution</w:t>
-      </w:r>
-    </w:p>
-    <w:p>
-      <w:pPr>
-        <w:pStyle w:val="BodyText"/>
-      </w:pPr>
-      <w:r>
-        <w:t xml:space="preserve">[See Appendix.]</w:t>
-      </w:r>
-    </w:p>
     <w:bookmarkEnd w:id="45"/>
-    <w:bookmarkStart w:id="46" w:name="Xc772ab4332e44d08532a5babdabee8abe717079"/>
-    <w:p>
-      <w:pPr>
-        <w:pStyle w:val="Heading4"/>
-      </w:pPr>
-      <w:r>
-        <w:t xml:space="preserve">Species Response to Macrohabitat Threats and Trends</w:t>
-      </w:r>
-    </w:p>
-    <w:p>
-      <w:pPr>
-        <w:pStyle w:val="BodyText"/>
-      </w:pPr>
-      <w:r>
-        <w:t xml:space="preserve">[Intent of this section is to tier to the Appendix, but bring in any species-specific info about how the species responds to general habitat trends/threats. The appendix explains the macrohabitat availability, distribution, and threats, but this is where you would connect it to the species- e.g., if fire is a threat, but species actually needs fire for its seeds to germinate, or it actually uses roadside habitat so road development is not as much of a threat].</w:t>
-      </w:r>
-    </w:p>
     <w:bookmarkEnd w:id="46"/>
-    <w:bookmarkEnd w:id="47"/>
-    <w:bookmarkEnd w:id="48"/>
     <w:sectPr>
       <w:headerReference r:id="rId9" w:type="default"/>
       <w:footerReference r:id="rId10" w:type="default"/>

</xml_diff>

<commit_message>
added comments and output all paramaterized reports
</commit_message>
<xml_diff>
--- a/qmd/species_evaluation.docx
+++ b/qmd/species_evaluation.docx
@@ -1,45 +1,42 @@
 
 <file path=word/document.xml><?xml version="1.0" encoding="utf-8"?>
-<w:document xmlns:w="http://schemas.openxmlformats.org/wordprocessingml/2006/main" xmlns:m="http://schemas.openxmlformats.org/officeDocument/2006/math" xmlns:r="http://schemas.openxmlformats.org/officeDocument/2006/relationships" xmlns:o="urn:schemas-microsoft-com:office:office" xmlns:v="urn:schemas-microsoft-com:vml" xmlns:w10="urn:schemas-microsoft-com:office:word" xmlns:a="http://schemas.openxmlformats.org/drawingml/2006/main" xmlns:pic="http://schemas.openxmlformats.org/drawingml/2006/picture" xmlns:wp="http://schemas.openxmlformats.org/drawingml/2006/wordprocessingDrawing">
+<w:document xmlns:wpc="http://schemas.microsoft.com/office/word/2010/wordprocessingCanvas" xmlns:cx="http://schemas.microsoft.com/office/drawing/2014/chartex" xmlns:cx1="http://schemas.microsoft.com/office/drawing/2015/9/8/chartex" xmlns:cx2="http://schemas.microsoft.com/office/drawing/2015/10/21/chartex" xmlns:cx3="http://schemas.microsoft.com/office/drawing/2016/5/9/chartex" xmlns:cx4="http://schemas.microsoft.com/office/drawing/2016/5/10/chartex" xmlns:cx5="http://schemas.microsoft.com/office/drawing/2016/5/11/chartex" xmlns:cx6="http://schemas.microsoft.com/office/drawing/2016/5/12/chartex" xmlns:cx7="http://schemas.microsoft.com/office/drawing/2016/5/13/chartex" xmlns:cx8="http://schemas.microsoft.com/office/drawing/2016/5/14/chartex" xmlns:mc="http://schemas.openxmlformats.org/markup-compatibility/2006" xmlns:aink="http://schemas.microsoft.com/office/drawing/2016/ink" xmlns:am3d="http://schemas.microsoft.com/office/drawing/2017/model3d" xmlns:o="urn:schemas-microsoft-com:office:office" xmlns:oel="http://schemas.microsoft.com/office/2019/extlst" xmlns:r="http://schemas.openxmlformats.org/officeDocument/2006/relationships" xmlns:m="http://schemas.openxmlformats.org/officeDocument/2006/math" xmlns:v="urn:schemas-microsoft-com:vml" xmlns:wp14="http://schemas.microsoft.com/office/word/2010/wordprocessingDrawing" xmlns:wp="http://schemas.openxmlformats.org/drawingml/2006/wordprocessingDrawing" xmlns:w10="urn:schemas-microsoft-com:office:word" xmlns:w="http://schemas.openxmlformats.org/wordprocessingml/2006/main" xmlns:w14="http://schemas.microsoft.com/office/word/2010/wordml" xmlns:w15="http://schemas.microsoft.com/office/word/2012/wordml" xmlns:w16cex="http://schemas.microsoft.com/office/word/2018/wordml/cex" xmlns:w16cid="http://schemas.microsoft.com/office/word/2016/wordml/cid" xmlns:w16="http://schemas.microsoft.com/office/word/2018/wordml" xmlns:w16du="http://schemas.microsoft.com/office/word/2023/wordml/word16du" xmlns:w16sdtdh="http://schemas.microsoft.com/office/word/2020/wordml/sdtdatahash" xmlns:w16se="http://schemas.microsoft.com/office/word/2015/wordml/symex" xmlns:wpg="http://schemas.microsoft.com/office/word/2010/wordprocessingGroup" xmlns:wpi="http://schemas.microsoft.com/office/word/2010/wordprocessingInk" xmlns:wne="http://schemas.microsoft.com/office/word/2006/wordml" xmlns:wps="http://schemas.microsoft.com/office/word/2010/wordprocessingShape" mc:Ignorable="w14 w15 w16se w16cid w16 w16cex w16sdtdh w16du wp14">
   <w:body>
-    <w:bookmarkStart w:id="28" w:name="X165d2cbe1e02bc14abdad1206399c90077850b1"/>
     <w:p>
       <w:pPr>
         <w:pStyle w:val="Heading1"/>
       </w:pPr>
-      <w:r>
-        <w:t xml:space="preserve">Grasshopper Sparrow</w:t>
-      </w:r>
-      <w:r>
-        <w:t xml:space="preserve">(</w:t>
+      <w:bookmarkStart w:id="0" w:name="whooping-crane-grus-americana"/>
+      <w:r>
+        <w:t>Whooping Crane(</w:t>
       </w:r>
       <w:r>
         <w:rPr>
           <w:i/>
           <w:iCs/>
         </w:rPr>
-        <w:t xml:space="preserve">Ammodramus savannarum</w:t>
-      </w:r>
-      <w:r>
-        <w:t xml:space="preserve">)</w:t>
-      </w:r>
-    </w:p>
-    <w:bookmarkStart w:id="27" w:name="X51ad01e79f3b8a8cc628ec0c11202629fb83d47"/>
+        <w:t>Grus americana</w:t>
+      </w:r>
+      <w:r>
+        <w:t>)</w:t>
+      </w:r>
+    </w:p>
     <w:p>
       <w:pPr>
         <w:pStyle w:val="Heading2"/>
       </w:pPr>
-      <w:r>
-        <w:t xml:space="preserve">Species observation records and conservation categories</w:t>
-      </w:r>
-    </w:p>
-    <w:bookmarkStart w:id="20" w:name="X1e35e8005c98a9d1e3d0e51dc18ee7bddfddeca"/>
+      <w:bookmarkStart w:id="1" w:name="X51ad01e79f3b8a8cc628ec0c11202629fb83d47"/>
+      <w:r>
+        <w:t>Species observation records and conservation categories</w:t>
+      </w:r>
+    </w:p>
     <w:p>
       <w:pPr>
         <w:pStyle w:val="Heading3"/>
       </w:pPr>
-      <w:r>
-        <w:t xml:space="preserve">What, if any, are the scientific name synonyms for the species</w:t>
+      <w:bookmarkStart w:id="2" w:name="X1e35e8005c98a9d1e3d0e51dc18ee7bddfddeca"/>
+      <w:r>
+        <w:t>What, if any, are the scientific name synonyms for the species</w:t>
       </w:r>
     </w:p>
     <w:p>
@@ -47,143 +44,135 @@
         <w:pStyle w:val="BodyText"/>
       </w:pPr>
       <w:r>
-        <w:t xml:space="preserve">There are no known synonyms for this species {GBIF Secretariat 2023}.</w:t>
-      </w:r>
-      <w:r>
-        <w:t xml:space="preserve"> </w:t>
-      </w:r>
+        <w:t>Current and historic synonyms for Grus americana are: Ardea americana {GBIF Secretariat 2023}.</w:t>
+      </w:r>
+    </w:p>
+    <w:p>
+      <w:pPr>
+        <w:pStyle w:val="Heading3"/>
+      </w:pPr>
+      <w:bookmarkStart w:id="3" w:name="X85a407d97a5308300937db69dffd58838bada2b"/>
+      <w:bookmarkEnd w:id="2"/>
+      <w:r>
+        <w:t>NatureServe Conservation Status (Global/State):</w:t>
+      </w:r>
+    </w:p>
+    <w:p>
+      <w:pPr>
+        <w:pStyle w:val="BodyText"/>
+      </w:pPr>
+      <w:r>
+        <w:t>G1/S1(NE), S1M(SD)</w:t>
+      </w:r>
+    </w:p>
+    <w:p>
+      <w:pPr>
+        <w:pStyle w:val="Heading3"/>
+      </w:pPr>
+      <w:bookmarkStart w:id="4" w:name="X751cf39444aef36985c3e33f59c4971d5140f31"/>
+      <w:bookmarkEnd w:id="3"/>
+      <w:r>
+        <w:t>Additional Qualifying Conservation Categories (including Local Concern)</w:t>
+      </w:r>
+    </w:p>
+    <w:p>
+      <w:pPr>
+        <w:pStyle w:val="BodyText"/>
+      </w:pPr>
+      <w:r>
+        <w:t>Nebraska SWAP Tier 1, FWS Endangered; Experimental population, non-essential.</w:t>
+      </w:r>
+    </w:p>
+    <w:p>
+      <w:pPr>
+        <w:pStyle w:val="Heading3"/>
+      </w:pPr>
+      <w:bookmarkStart w:id="5" w:name="X618de49e13ff6ec48bb317d0d1216e9e1856d44"/>
+      <w:bookmarkEnd w:id="4"/>
+      <w:r>
+        <w:t>Number of Occurrence records by Data Source</w:t>
+      </w:r>
+    </w:p>
+    <w:p>
+      <w:pPr>
+        <w:pStyle w:val="BodyText"/>
+      </w:pPr>
+      <w:r>
+        <w:t>Observations: GFIB - 1, Nebraska Natural Heritage - 1, South Dakota Natural Heritage - 5.</w:t>
+      </w:r>
+    </w:p>
+    <w:p>
+      <w:pPr>
+        <w:pStyle w:val="Heading4"/>
+      </w:pPr>
+      <w:bookmarkStart w:id="6" w:name="X202e2ed2a0564ff881792413ba09990c8f6dc90"/>
+      <w:r>
+        <w:t>Year of first and last observation for all occurrence data:</w:t>
+      </w:r>
+    </w:p>
+    <w:p>
+      <w:pPr>
+        <w:pStyle w:val="BodyText"/>
+      </w:pPr>
+      <w:r>
+        <w:t>First: 1974, Last: NA</w:t>
+      </w:r>
+    </w:p>
+    <w:p>
+      <w:pPr>
+        <w:pStyle w:val="Heading3"/>
+      </w:pPr>
+      <w:bookmarkStart w:id="7" w:name="X8a65b2757b72105116f2641e9a8de9e7e58f99c"/>
+      <w:bookmarkEnd w:id="5"/>
+      <w:bookmarkEnd w:id="6"/>
+      <w:r>
+        <w:t>Is the species currently federally designated as threatened, endangered, proposed, or candidate speecies under the Endangered Species Act?</w:t>
+      </w:r>
+    </w:p>
+    <w:p>
+      <w:pPr>
+        <w:pStyle w:val="BodyText"/>
+      </w:pPr>
+      <w:r>
+        <w:t>Yes. Current USFWS status: Endangered; Experimental population, non-essential.</w:t>
+      </w:r>
+    </w:p>
+    <w:p>
+      <w:pPr>
+        <w:pStyle w:val="Heading3"/>
+      </w:pPr>
+      <w:bookmarkStart w:id="8" w:name="species-native-range"/>
+      <w:bookmarkEnd w:id="7"/>
+      <w:r>
+        <w:lastRenderedPageBreak/>
+        <w:t>Species’ Native Range</w:t>
+      </w:r>
+    </w:p>
+    <w:bookmarkEnd w:id="0"/>
+    <w:bookmarkEnd w:id="1"/>
+    <w:bookmarkEnd w:id="8"/>
+    <w:p>
       <w:r>
         <w:rPr>
-          <w:b/>
-          <w:bCs/>
+          <w:noProof/>
         </w:rPr>
-        <w:t xml:space="preserve">[SPECIALISTS REVIEW USDA PLANTS AND OTHER LITERATURE FOR MORE SPECIES.]</w:t>
-      </w:r>
-    </w:p>
-    <w:bookmarkEnd w:id="20"/>
-    <w:bookmarkStart w:id="21" w:name="X85a407d97a5308300937db69dffd58838bada2b"/>
-    <w:p>
-      <w:pPr>
-        <w:pStyle w:val="Heading3"/>
-      </w:pPr>
-      <w:r>
-        <w:t xml:space="preserve">NatureServe Conservation Status (Global/State):</w:t>
-      </w:r>
-    </w:p>
-    <w:p>
-      <w:pPr>
-        <w:pStyle w:val="BodyText"/>
-      </w:pPr>
-      <w:r>
-        <w:t xml:space="preserve">G5/S4(NE), S4B(SD)</w:t>
-      </w:r>
-    </w:p>
-    <w:bookmarkEnd w:id="21"/>
-    <w:bookmarkStart w:id="22" w:name="X751cf39444aef36985c3e33f59c4971d5140f31"/>
-    <w:p>
-      <w:pPr>
-        <w:pStyle w:val="Heading3"/>
-      </w:pPr>
-      <w:r>
-        <w:t xml:space="preserve">Additional Qualifying Conservation Categories (including Local Concern)</w:t>
-      </w:r>
-    </w:p>
-    <w:p>
-      <w:pPr>
-        <w:pStyle w:val="BodyText"/>
-      </w:pPr>
-      <w:r>
-        <w:t xml:space="preserve">Region 2 Sensitive Species.</w:t>
-      </w:r>
-    </w:p>
-    <w:bookmarkEnd w:id="22"/>
-    <w:bookmarkStart w:id="24" w:name="X618de49e13ff6ec48bb317d0d1216e9e1856d44"/>
-    <w:p>
-      <w:pPr>
-        <w:pStyle w:val="Heading3"/>
-      </w:pPr>
-      <w:r>
-        <w:t xml:space="preserve">Number of Occurrence records by Data Source</w:t>
-      </w:r>
-    </w:p>
-    <w:p>
-      <w:pPr>
-        <w:pStyle w:val="BodyText"/>
-      </w:pPr>
-      <w:r>
-        <w:t xml:space="preserve">Observations: GFIB - 413, iDigBio - 1, Bird Conservancy of the Rockies - 6299.</w:t>
-      </w:r>
-    </w:p>
-    <w:bookmarkStart w:id="23" w:name="X202e2ed2a0564ff881792413ba09990c8f6dc90"/>
-    <w:p>
-      <w:pPr>
-        <w:pStyle w:val="Heading4"/>
-      </w:pPr>
-      <w:r>
-        <w:t xml:space="preserve">Year of first and last observation for all occurrence data:</w:t>
-      </w:r>
-    </w:p>
-    <w:p>
-      <w:pPr>
-        <w:pStyle w:val="BodyText"/>
-      </w:pPr>
-      <w:r>
-        <w:t xml:space="preserve">[1987, NA]</w:t>
-      </w:r>
-    </w:p>
-    <w:bookmarkEnd w:id="23"/>
-    <w:bookmarkEnd w:id="24"/>
-    <w:bookmarkStart w:id="25" w:name="X8a65b2757b72105116f2641e9a8de9e7e58f99c"/>
-    <w:p>
-      <w:pPr>
-        <w:pStyle w:val="Heading3"/>
-      </w:pPr>
-      <w:r>
-        <w:t xml:space="preserve">Is the species currently federally designated as threatened, endangered, proposed, or candidate speecies under the Endangered Species Act?</w:t>
-      </w:r>
-    </w:p>
-    <w:p>
-      <w:pPr>
-        <w:pStyle w:val="BodyText"/>
-      </w:pPr>
-      <w:r>
-        <w:t xml:space="preserve">No</w:t>
-      </w:r>
-    </w:p>
-    <w:bookmarkEnd w:id="25"/>
-    <w:bookmarkStart w:id="26" w:name="species-native-range"/>
-    <w:p>
-      <w:pPr>
-        <w:pStyle w:val="Heading3"/>
-      </w:pPr>
-      <w:r>
-        <w:t xml:space="preserve">Species’ Native Range</w:t>
-      </w:r>
-    </w:p>
-    <w:bookmarkEnd w:id="26"/>
-    <w:bookmarkEnd w:id="27"/>
-    <w:bookmarkEnd w:id="28"/>
-    <w:p>
-      <w:pPr>
-        <w:pStyle w:val="CaptionedFigure"/>
-      </w:pPr>
-      <w:r>
         <w:drawing>
-          <wp:inline>
-            <wp:extent cx="5943600" cy="5943600"/>
-            <wp:effectExtent b="0" l="0" r="0" t="0"/>
-            <wp:docPr descr="North American Seasonal Ranges" title="" id="30" name="Picture"/>
-            <a:graphic>
+          <wp:inline distT="0" distB="0" distL="0" distR="0" wp14:anchorId="73B7CB83" wp14:editId="73B7CB84">
+            <wp:extent cx="5943600" cy="5800725"/>
+            <wp:effectExtent l="0" t="0" r="0" b="0"/>
+            <wp:docPr id="30" name="Picture" descr="Occurrence records within Nebraska National Forests and Grasslands."/>
+            <wp:cNvGraphicFramePr/>
+            <a:graphic xmlns:a="http://schemas.openxmlformats.org/drawingml/2006/main">
               <a:graphicData uri="http://schemas.openxmlformats.org/drawingml/2006/picture">
-                <pic:pic>
+                <pic:pic xmlns:pic="http://schemas.openxmlformats.org/drawingml/2006/picture">
                   <pic:nvPicPr>
-                    <pic:cNvPr descr="species_evaluation_files/figure-docx/breeding-range-1.png" id="31" name="Picture"/>
+                    <pic:cNvPr id="31" name="Picture" descr="species_evaluation_files/figure-docx/occurrence-records-1.png"/>
                     <pic:cNvPicPr>
-                      <a:picLocks noChangeArrowheads="1" noChangeAspect="1"/>
+                      <a:picLocks noChangeAspect="1" noChangeArrowheads="1"/>
                     </pic:cNvPicPr>
                   </pic:nvPicPr>
                   <pic:blipFill>
-                    <a:blip r:embed="rId29"/>
+                    <a:blip r:embed="rId7"/>
                     <a:stretch>
                       <a:fillRect/>
                     </a:stretch>
@@ -191,7 +180,7 @@
                   <pic:spPr bwMode="auto">
                     <a:xfrm>
                       <a:off x="0" y="0"/>
-                      <a:ext cx="5943600" cy="5943600"/>
+                      <a:ext cx="5943600" cy="5800725"/>
                     </a:xfrm>
                     <a:prstGeom prst="rect">
                       <a:avLst/>
@@ -211,75 +200,17 @@
       </w:r>
     </w:p>
     <w:p>
-      <w:pPr>
-        <w:pStyle w:val="ImageCaption"/>
-      </w:pPr>
-      <w:r>
-        <w:t xml:space="preserve">North American Seasonal Ranges</w:t>
-      </w:r>
-    </w:p>
-    <w:p>
-      <w:pPr>
-        <w:pStyle w:val="CaptionedFigure"/>
-      </w:pPr>
-      <w:r>
-        <w:drawing>
-          <wp:inline>
-            <wp:extent cx="5943600" cy="5715000"/>
-            <wp:effectExtent b="0" l="0" r="0" t="0"/>
-            <wp:docPr descr="North American Seasonal Ranges" title="" id="33" name="Picture"/>
-            <a:graphic>
-              <a:graphicData uri="http://schemas.openxmlformats.org/drawingml/2006/picture">
-                <pic:pic>
-                  <pic:nvPicPr>
-                    <pic:cNvPr descr="species_evaluation_files/figure-docx/occurrence-records-1.png" id="34" name="Picture"/>
-                    <pic:cNvPicPr>
-                      <a:picLocks noChangeArrowheads="1" noChangeAspect="1"/>
-                    </pic:cNvPicPr>
-                  </pic:nvPicPr>
-                  <pic:blipFill>
-                    <a:blip r:embed="rId32"/>
-                    <a:stretch>
-                      <a:fillRect/>
-                    </a:stretch>
-                  </pic:blipFill>
-                  <pic:spPr bwMode="auto">
-                    <a:xfrm>
-                      <a:off x="0" y="0"/>
-                      <a:ext cx="5943600" cy="5715000"/>
-                    </a:xfrm>
-                    <a:prstGeom prst="rect">
-                      <a:avLst/>
-                    </a:prstGeom>
-                    <a:noFill/>
-                    <a:ln w="9525">
-                      <a:noFill/>
-                      <a:headEnd/>
-                      <a:tailEnd/>
-                    </a:ln>
-                  </pic:spPr>
-                </pic:pic>
-              </a:graphicData>
-            </a:graphic>
-          </wp:inline>
-        </w:drawing>
-      </w:r>
-    </w:p>
-    <w:p>
-      <w:pPr>
-        <w:pStyle w:val="ImageCaption"/>
-      </w:pPr>
-      <w:r>
-        <w:t xml:space="preserve">North American Seasonal Ranges</w:t>
-      </w:r>
-    </w:p>
-    <w:bookmarkStart w:id="36" w:name="is-the-species-native-and-known-to-occur"/>
+      <w:r>
+        <w:t>Occurrence records within Nebraska National Forests and Grasslands.</w:t>
+      </w:r>
+    </w:p>
     <w:p>
       <w:pPr>
         <w:pStyle w:val="Heading3"/>
       </w:pPr>
-      <w:r>
-        <w:t xml:space="preserve">Is the species native and known to occur?</w:t>
+      <w:bookmarkStart w:id="9" w:name="is-the-species-native-and-known-to-occur"/>
+      <w:r>
+        <w:t>Is the species native and known to occur?</w:t>
       </w:r>
     </w:p>
     <w:p>
@@ -287,60 +218,46 @@
         <w:pStyle w:val="BodyText"/>
       </w:pPr>
       <w:r>
-        <w:t xml:space="preserve">Yes</w:t>
-      </w:r>
-    </w:p>
-    <w:bookmarkStart w:id="35" w:name="justification-for-no"/>
+        <w:t>Yes</w:t>
+      </w:r>
+    </w:p>
     <w:p>
       <w:pPr>
         <w:pStyle w:val="Heading4"/>
       </w:pPr>
-      <w:r>
-        <w:t xml:space="preserve">Justification for</w:t>
-      </w:r>
-      <w:r>
-        <w:t xml:space="preserve"> </w:t>
-      </w:r>
-      <w:r>
-        <w:t xml:space="preserve">‘</w:t>
-      </w:r>
-      <w:r>
-        <w:t xml:space="preserve">no</w:t>
-      </w:r>
-      <w:r>
-        <w:t xml:space="preserve">’</w:t>
-      </w:r>
-      <w:r>
-        <w:t xml:space="preserve">:</w:t>
-      </w:r>
-    </w:p>
-    <w:bookmarkEnd w:id="35"/>
-    <w:bookmarkEnd w:id="36"/>
-    <w:bookmarkStart w:id="46" w:name="species-information"/>
+      <w:bookmarkStart w:id="10" w:name="justification-for-no"/>
+      <w:r>
+        <w:lastRenderedPageBreak/>
+        <w:t>Justification for ‘no’:</w:t>
+      </w:r>
+    </w:p>
     <w:p>
       <w:pPr>
         <w:pStyle w:val="Heading2"/>
       </w:pPr>
-      <w:r>
-        <w:t xml:space="preserve">Species information</w:t>
-      </w:r>
-    </w:p>
-    <w:bookmarkStart w:id="40" w:name="Xdf3812f17de77fd201ca588da0890b1731ec6f1"/>
+      <w:bookmarkStart w:id="11" w:name="species-information"/>
+      <w:bookmarkEnd w:id="9"/>
+      <w:bookmarkEnd w:id="10"/>
+      <w:r>
+        <w:t>Species information</w:t>
+      </w:r>
+    </w:p>
     <w:p>
       <w:pPr>
         <w:pStyle w:val="Heading3"/>
       </w:pPr>
-      <w:r>
-        <w:t xml:space="preserve">Species Current Range Size and Configuration</w:t>
-      </w:r>
-    </w:p>
-    <w:bookmarkStart w:id="37" w:name="what-is-the-size-of-the-species-range"/>
+      <w:bookmarkStart w:id="12" w:name="Xdf3812f17de77fd201ca588da0890b1731ec6f1"/>
+      <w:r>
+        <w:t>Species Current Range Size and Configuration</w:t>
+      </w:r>
+    </w:p>
     <w:p>
       <w:pPr>
         <w:pStyle w:val="Heading4"/>
       </w:pPr>
-      <w:r>
-        <w:t xml:space="preserve">What is the size of the species’ range?</w:t>
+      <w:bookmarkStart w:id="13" w:name="what-is-the-size-of-the-species-range"/>
+      <w:r>
+        <w:t>What is the size of the species’ range?</w:t>
       </w:r>
     </w:p>
     <w:p>
@@ -348,17 +265,17 @@
         <w:pStyle w:val="BodyText"/>
       </w:pPr>
       <w:r>
-        <w:t xml:space="preserve">[Large, Moderate, Regional Endemic, State Endemic, Local Endemic – refer to process paper for category definitions]</w:t>
-      </w:r>
-    </w:p>
-    <w:bookmarkEnd w:id="37"/>
-    <w:bookmarkStart w:id="38" w:name="X69481bff9bfa40fd55818e6663ed8c54317ba05"/>
+        <w:t>[Large, Moderate, Regional Endemic, State Endemic, Local Endemic – refer to process paper for category definitions]</w:t>
+      </w:r>
+    </w:p>
     <w:p>
       <w:pPr>
         <w:pStyle w:val="Heading4"/>
       </w:pPr>
-      <w:r>
-        <w:t xml:space="preserve">Is the portion of the species range that overlaps the plan area disjunct from the main range of the species (i.e., the range overlapping the plan area is smaller and not connected to the larger range of the species)?</w:t>
+      <w:bookmarkStart w:id="14" w:name="X69481bff9bfa40fd55818e6663ed8c54317ba05"/>
+      <w:bookmarkEnd w:id="13"/>
+      <w:r>
+        <w:t>Is the portion of the species range that overlaps the plan area disjunct from the main range of the species (i.e., the range overlapping the plan area is smaller and not connected to the larger range of the species)?</w:t>
       </w:r>
     </w:p>
     <w:p>
@@ -366,17 +283,17 @@
         <w:pStyle w:val="BodyText"/>
       </w:pPr>
       <w:r>
-        <w:t xml:space="preserve">[Yes, No, Unknown]</w:t>
-      </w:r>
-    </w:p>
-    <w:bookmarkEnd w:id="38"/>
-    <w:bookmarkStart w:id="39" w:name="X9799c4e89902b26ce0956713c9ba4ad45160b33"/>
+        <w:t>[Yes, No, Unknown]</w:t>
+      </w:r>
+    </w:p>
     <w:p>
       <w:pPr>
         <w:pStyle w:val="Heading4"/>
       </w:pPr>
-      <w:r>
-        <w:t xml:space="preserve">Based on the species’ ecology and the environmental conditions present, does the plan area overlap the edge of the species range?</w:t>
+      <w:bookmarkStart w:id="15" w:name="X3b0605ad806f297d896dc4aa18e67ea200c4d4a"/>
+      <w:bookmarkEnd w:id="14"/>
+      <w:r>
+        <w:t>What is the distance between the plan area and the closest edge of the species range?</w:t>
       </w:r>
     </w:p>
     <w:p>
@@ -384,27 +301,27 @@
         <w:pStyle w:val="BodyText"/>
       </w:pPr>
       <w:r>
-        <w:t xml:space="preserve">[Yes, No, Unknown]</w:t>
-      </w:r>
-    </w:p>
-    <w:bookmarkEnd w:id="39"/>
-    <w:bookmarkEnd w:id="40"/>
-    <w:bookmarkStart w:id="45" w:name="species-landscape-scale-habitat"/>
+        <w:t>[unknown (i.e., no known range for the species), 0 miles (i.e. species range transects the plan area), 1-50 miles, 51-150 miles, 151-500 miles, 500 or more miles.]</w:t>
+      </w:r>
+    </w:p>
     <w:p>
       <w:pPr>
         <w:pStyle w:val="Heading3"/>
       </w:pPr>
-      <w:r>
-        <w:t xml:space="preserve">Species’ Landscape-scale Habitat</w:t>
-      </w:r>
-    </w:p>
-    <w:bookmarkStart w:id="41" w:name="X4ff1efe6fb9b3ff130e81eda3ff00dbc8e52109"/>
+      <w:bookmarkStart w:id="16" w:name="species-landscape-scale-habitat"/>
+      <w:bookmarkEnd w:id="12"/>
+      <w:bookmarkEnd w:id="15"/>
+      <w:r>
+        <w:t>Species’ Landscape-scale Habitat</w:t>
+      </w:r>
+    </w:p>
     <w:p>
       <w:pPr>
         <w:pStyle w:val="Heading4"/>
       </w:pPr>
-      <w:r>
-        <w:t xml:space="preserve">What are the landscape-scale habitat types or ecosystems the species occupies based on Best Available Scientific Information (BASI), inside and out of the plan area.</w:t>
+      <w:bookmarkStart w:id="17" w:name="X41268e4c71e42da49350d70ff9de1ef6e06177f"/>
+      <w:r>
+        <w:t>What are the landscape-scale habitat types or ecosystems the species occupies based on Best Available Scientific Information (BASI), including literature from outside of the plan area?</w:t>
       </w:r>
     </w:p>
     <w:p>
@@ -412,17 +329,17 @@
         <w:pStyle w:val="BodyText"/>
       </w:pPr>
       <w:r>
-        <w:t xml:space="preserve">[Narrative description pulled in from NatureServe– will need manual review to ensure fine-scale habitat features are not mixed in with landscape, and additional BASI as appropriate; NatureServe also doesn’t capture many plants, so this may also need to be written manually]</w:t>
-      </w:r>
-    </w:p>
-    <w:bookmarkEnd w:id="41"/>
-    <w:bookmarkStart w:id="42" w:name="X308e5402261aca7f59209fdc8d88f59a4766237"/>
+        <w:t>[Narrative description pulled in from NatureServe– will need manual review to ensure fine-scale habitat features are not mixed in with landscape, and additional BASI as appropriate; NatureServe also doesn’t capture many plants, so this may also need to be written manually]</w:t>
+      </w:r>
+    </w:p>
     <w:p>
       <w:pPr>
         <w:pStyle w:val="Heading4"/>
       </w:pPr>
-      <w:r>
-        <w:t xml:space="preserve">Based on BASI , what are the landscape-scale habitat types or ecosystems in the plan area are likely to support the species?</w:t>
+      <w:bookmarkStart w:id="18" w:name="Xc5883aaaddced0c4890c94cc7ac5704f42ce0a0"/>
+      <w:bookmarkEnd w:id="17"/>
+      <w:r>
+        <w:t>Based on BASI about the landscape-scale habitat types or ecosystems the species occupies, what landscape-scale habitat types or ecosystems in the plan area are likely to support the species?</w:t>
       </w:r>
     </w:p>
     <w:p>
@@ -430,17 +347,17 @@
         <w:pStyle w:val="BodyText"/>
       </w:pPr>
       <w:r>
-        <w:t xml:space="preserve">[Checklist of categories from Ecology Group pulled in from spreadsheet – this will get pulled in automatically from Mike’s NatureServe pull + crosswalk, but will still require manual review for accuracy (especially for the plantation category)]</w:t>
-      </w:r>
-    </w:p>
-    <w:bookmarkEnd w:id="42"/>
-    <w:bookmarkStart w:id="43" w:name="X7038591b7eda5b32d9fd932385bd80ff1c94ae3"/>
+        <w:t>[Checklist of categories from Ecology Group pulled in from spreadsheet – this will get pulled in automatically from Mike’s NatureServe pull + crosswalk, but will still require manual review for accuracy (especially for the plantation category)]</w:t>
+      </w:r>
+    </w:p>
     <w:p>
       <w:pPr>
         <w:pStyle w:val="Heading4"/>
       </w:pPr>
-      <w:r>
-        <w:t xml:space="preserve">Macrohabitat Availability and Distribution</w:t>
+      <w:bookmarkStart w:id="19" w:name="X7038591b7eda5b32d9fd932385bd80ff1c94ae3"/>
+      <w:bookmarkEnd w:id="18"/>
+      <w:r>
+        <w:t>Macrohabitat Availability and Distribution</w:t>
       </w:r>
     </w:p>
     <w:p>
@@ -448,17 +365,17 @@
         <w:pStyle w:val="BodyText"/>
       </w:pPr>
       <w:r>
-        <w:t xml:space="preserve">[See Appendix.]</w:t>
-      </w:r>
-    </w:p>
-    <w:bookmarkEnd w:id="43"/>
-    <w:bookmarkStart w:id="44" w:name="Xc772ab4332e44d08532a5babdabee8abe717079"/>
+        <w:t>[See Appendix.]</w:t>
+      </w:r>
+    </w:p>
     <w:p>
       <w:pPr>
         <w:pStyle w:val="Heading4"/>
       </w:pPr>
-      <w:r>
-        <w:t xml:space="preserve">Species Response to Macrohabitat Threats and Trends</w:t>
+      <w:bookmarkStart w:id="20" w:name="Xc772ab4332e44d08532a5babdabee8abe717079"/>
+      <w:bookmarkEnd w:id="19"/>
+      <w:r>
+        <w:t>Species Response to Macrohabitat Threats and Trends</w:t>
       </w:r>
     </w:p>
     <w:p>
@@ -466,17 +383,309 @@
         <w:pStyle w:val="BodyText"/>
       </w:pPr>
       <w:r>
-        <w:t xml:space="preserve">[Intent of this section is to tier to the Appendix, but bring in any species-specific info about how the species responds to general habitat trends/threats. The appendix explains the macrohabitat availability, distribution, and threats, but this is where you would connect it to the species- e.g., if fire is a threat, but species actually needs fire for its seeds to germinate, or it actually uses roadside habitat so road development is not as much of a threat].</w:t>
-      </w:r>
-    </w:p>
-    <w:bookmarkEnd w:id="44"/>
-    <w:bookmarkEnd w:id="45"/>
-    <w:bookmarkEnd w:id="46"/>
+        <w:t>[Default: All threats and trends shown in the Appendix for this species’ macrohabitat are assumed to translate directly to this species.</w:t>
+      </w:r>
+    </w:p>
+    <w:p>
+      <w:pPr>
+        <w:pStyle w:val="BodyText"/>
+      </w:pPr>
+      <w:r>
+        <w:t xml:space="preserve">MANUALLY REVIEW AND BRING IN ANY SPECIES-SPECIFIC INFO ABOUT HOW THE SPECIES RESPONDS TO GENERAL HABITAT TRENDS/THREATS. THE APPENDIX EXPLAINS THE MACROHABITAT AVAILABILITY, DISTRIBUTION, AND THREATS, BUT THIS IS WHERE YOU WOULD CONNECT IT TO THE SPECIES- E.G., IF FIRE IS A THREAT, BUT SPECIES ACTUALLY NEEDS FIRE </w:t>
+      </w:r>
+      <w:r>
+        <w:lastRenderedPageBreak/>
+        <w:t>FOR ITS SEEDS TO GERMINATE, OR IT ACTUALLY USES ROADSIDE HABITAT SO ROAD DEVELOPMENT IS NOT AS MUCH OF A THREAT].</w:t>
+      </w:r>
+    </w:p>
+    <w:p>
+      <w:pPr>
+        <w:pStyle w:val="Heading3"/>
+      </w:pPr>
+      <w:bookmarkStart w:id="21" w:name="species-fine-scale-habitat"/>
+      <w:bookmarkEnd w:id="16"/>
+      <w:bookmarkEnd w:id="20"/>
+      <w:r>
+        <w:t>Species Fine-scale Habitat</w:t>
+      </w:r>
+    </w:p>
+    <w:p>
+      <w:pPr>
+        <w:pStyle w:val="Heading4"/>
+      </w:pPr>
+      <w:bookmarkStart w:id="22" w:name="X9b7d1ba5e5272160a1811de04c63ef952e930b4"/>
+      <w:r>
+        <w:t>What are the fine-scale habitat types or ecosystems the species occupies based on BASI, including literature from outside of the plan area?</w:t>
+      </w:r>
+    </w:p>
+    <w:p>
+      <w:pPr>
+        <w:pStyle w:val="BodyText"/>
+      </w:pPr>
+      <w:r>
+        <w:t>[NARRATIVE DESCRIPTION FROM LITERATURE. TO HELP FOCUS THE EVALUATION ON ISSUES THAT ARE LIKELY TO AFFECT A SPECIES LONG-TERM PERSISTENCE THE INCLUSION OF FINE-SCALE HABITAT CONDITIONS OR FEATURES HERE, SHOULD BE LIMITED TO CONSIDERATION OF CONDITIONS OR FEATURES THAT: 1) BASI INDICATES ARE LIMITED IN ABUNDANCE OR DISTRIBUTION, 2) BASI SUGGEST ARE DECLINING IN ABUNDANCE OR DISTRIBUTION, OR 3) BASI INDICATES HAVE A DISPROPORTIONATE VALUE TO THE POPULATION DYNAMICS AND DISTRIBUTION OF THE SPECIES BECAUSE OF THE SPECIES SPECIALIZED ASSOCIATION WITH THE FEATURE OR LIFE HISTORY DEPENDENCE (E.G., RARE NESTING SUBSTRATE, RARE SOIL TYPE, COLD WATER REFUGIA).]</w:t>
+      </w:r>
+    </w:p>
+    <w:p>
+      <w:pPr>
+        <w:pStyle w:val="Heading4"/>
+      </w:pPr>
+      <w:bookmarkStart w:id="23" w:name="X2e54fc1dff2a667cd589ee576c02a32aee01318"/>
+      <w:bookmarkEnd w:id="22"/>
+      <w:r>
+        <w:t>Fine-scale Habitat Availability and Distribution</w:t>
+      </w:r>
+    </w:p>
+    <w:p>
+      <w:pPr>
+        <w:pStyle w:val="BodyText"/>
+      </w:pPr>
+      <w:r>
+        <w:t>[FOR MANY SPECIES THIS WILL BE UNKNOWN, BUT THIS IS WHERE YOU COULD PUT INFO ON IF CERTAIN MICROHABITAT COMPONENTS ARE LIMITED IN THE PLAN AREA, SUCH AS SNAGS OR COLDWATER REFUGIA, ETC.]</w:t>
+      </w:r>
+    </w:p>
+    <w:p>
+      <w:pPr>
+        <w:pStyle w:val="Heading4"/>
+      </w:pPr>
+      <w:bookmarkStart w:id="24" w:name="fine-scale-habitat-threats-and-trends"/>
+      <w:bookmarkEnd w:id="23"/>
+      <w:r>
+        <w:t>Fine-scale Habitat Threats and Trends</w:t>
+      </w:r>
+    </w:p>
+    <w:p>
+      <w:pPr>
+        <w:pStyle w:val="BodyText"/>
+      </w:pPr>
+      <w:r>
+        <w:t>[BUT PROVIDE NARRATIVE DISCUSSING SPECIES-SPECIFIC INFORMATION]</w:t>
+      </w:r>
+    </w:p>
+    <w:p>
+      <w:pPr>
+        <w:pStyle w:val="Heading3"/>
+      </w:pPr>
+      <w:bookmarkStart w:id="25" w:name="population"/>
+      <w:bookmarkEnd w:id="21"/>
+      <w:bookmarkEnd w:id="24"/>
+      <w:r>
+        <w:t>Population</w:t>
+      </w:r>
+    </w:p>
+    <w:p>
+      <w:pPr>
+        <w:pStyle w:val="Heading4"/>
+      </w:pPr>
+      <w:bookmarkStart w:id="26" w:name="abundance-and-distribution"/>
+      <w:r>
+        <w:t>Abundance and distribution</w:t>
+      </w:r>
+    </w:p>
+    <w:p>
+      <w:pPr>
+        <w:pStyle w:val="BodyText"/>
+      </w:pPr>
+      <w:r>
+        <w:t>[Default: There are no known population estimates for the species in the plan area. BIRD TRENDS? PULL IN INFORMATION FROM SPECIES RECORDS, LITERATURE, REPORTS, SPECIES DISTRIBUTION MODELS, ETC.]</w:t>
+      </w:r>
+    </w:p>
+    <w:p>
+      <w:pPr>
+        <w:pStyle w:val="Heading4"/>
+      </w:pPr>
+      <w:bookmarkStart w:id="27" w:name="threats-and-trends"/>
+      <w:bookmarkEnd w:id="26"/>
+      <w:r>
+        <w:t>Threats and trends</w:t>
+      </w:r>
+    </w:p>
+    <w:p>
+      <w:pPr>
+        <w:pStyle w:val="BodyText"/>
+      </w:pPr>
+      <w:r>
+        <w:t>[Default: There are no known specific population trends for the species in the plan area. Beyond threats documented across the species range {CITATIONS}, there are no known unique threats to the species within the plan area.]</w:t>
+      </w:r>
+    </w:p>
+    <w:p>
+      <w:pPr>
+        <w:pStyle w:val="Heading3"/>
+      </w:pPr>
+      <w:bookmarkStart w:id="28" w:name="X3fffe9a4b71d8d5a7dbc2ac5b7485cff940c5f6"/>
+      <w:bookmarkEnd w:id="25"/>
+      <w:bookmarkEnd w:id="27"/>
+      <w:r>
+        <w:t>Natural and Life History Characteristics that Inform Species Persistence</w:t>
+      </w:r>
+    </w:p>
+    <w:p>
+      <w:pPr>
+        <w:pStyle w:val="Heading4"/>
+      </w:pPr>
+      <w:bookmarkStart w:id="29" w:name="dispersal-ability"/>
+      <w:r>
+        <w:t>Dispersal ability</w:t>
+      </w:r>
+    </w:p>
+    <w:p>
+      <w:pPr>
+        <w:pStyle w:val="BodyText"/>
+      </w:pPr>
+      <w:r>
+        <w:t>[BRIEF, ~ ONE SENTENCE DESCRIPTION OF SPECIES’ MOVEMENT SCALE AND ITS OVERALL DISPERSAL CAPACITY]</w:t>
+      </w:r>
+    </w:p>
+    <w:p>
+      <w:pPr>
+        <w:pStyle w:val="Heading4"/>
+      </w:pPr>
+      <w:bookmarkStart w:id="30" w:name="life-history-strategy"/>
+      <w:bookmarkEnd w:id="29"/>
+      <w:r>
+        <w:t>Life History Strategy</w:t>
+      </w:r>
+    </w:p>
+    <w:p>
+      <w:pPr>
+        <w:pStyle w:val="BodyText"/>
+      </w:pPr>
+      <w:r>
+        <w:t xml:space="preserve">[BRIEF, ~ ONE SENTENCE DESCRIPTION OF SPECIES’ LIFE HISTORY, RECOGNIZING SPECIES GENERALLY FIT ONE OF THESE CATEGORIES (EQUIVALENT IS ANNUAL/PERENNIAL FOR PLANTS): SLOW: LARGE BODY SIZE, LONG GENERATION, HIGH SURVIVAL, LOW </w:t>
+      </w:r>
+      <w:r>
+        <w:lastRenderedPageBreak/>
+        <w:t>REPRODUCTIVE INVESTMENT; FAST: SMALL BODY SIZE, SHORT GENERATION, LOW SURVIVAL, HIGH REPRODUCTIVE INVESTMENT]</w:t>
+      </w:r>
+    </w:p>
+    <w:p>
+      <w:pPr>
+        <w:pStyle w:val="Heading4"/>
+      </w:pPr>
+      <w:bookmarkStart w:id="31" w:name="ecological-specialization"/>
+      <w:bookmarkEnd w:id="30"/>
+      <w:r>
+        <w:t>Ecological specialization</w:t>
+      </w:r>
+    </w:p>
+    <w:p>
+      <w:pPr>
+        <w:pStyle w:val="BodyText"/>
+      </w:pPr>
+      <w:r>
+        <w:t>[HABITAT OR SUBSTRATE SPECIALIST, DIETARY SPECIALIST, SYMBIOTIC (MUTUALISTIC, PARASITIC, OR COMMENSAL)]</w:t>
+      </w:r>
+    </w:p>
+    <w:p>
+      <w:pPr>
+        <w:pStyle w:val="Heading4"/>
+      </w:pPr>
+      <w:bookmarkStart w:id="32" w:name="other-factors"/>
+      <w:bookmarkEnd w:id="31"/>
+      <w:r>
+        <w:t>Other Factors</w:t>
+      </w:r>
+    </w:p>
+    <w:p>
+      <w:pPr>
+        <w:pStyle w:val="BodyText"/>
+      </w:pPr>
+      <w:r>
+        <w:t>[Default: Unknown but review literature for things like: Inbreeding/Drift/Outbreeding/Hybridization/Density Dependence/Allee Effects]</w:t>
+      </w:r>
+    </w:p>
+    <w:p>
+      <w:pPr>
+        <w:pStyle w:val="Heading2"/>
+      </w:pPr>
+      <w:bookmarkStart w:id="33" w:name="specialist-recommendation"/>
+      <w:bookmarkEnd w:id="11"/>
+      <w:bookmarkEnd w:id="28"/>
+      <w:bookmarkEnd w:id="32"/>
+      <w:r>
+        <w:t>Specialist Recommendation:</w:t>
+      </w:r>
+    </w:p>
+    <w:p>
+      <w:pPr>
+        <w:pStyle w:val="Heading3"/>
+      </w:pPr>
+      <w:bookmarkStart w:id="34" w:name="sufficiency-of-basi"/>
+      <w:r>
+        <w:t>Sufficiency of BASI</w:t>
+      </w:r>
+    </w:p>
+    <w:p>
+      <w:pPr>
+        <w:pStyle w:val="BodyText"/>
+      </w:pPr>
+      <w:r>
+        <w:t>[LOW INFORMATION/MEDIUM INFORMATION/HIGH INFORMATION]</w:t>
+      </w:r>
+    </w:p>
+    <w:p>
+      <w:pPr>
+        <w:pStyle w:val="Heading3"/>
+      </w:pPr>
+      <w:bookmarkStart w:id="35" w:name="mpsg-specialist-recommendation"/>
+      <w:bookmarkEnd w:id="34"/>
+      <w:r>
+        <w:t>MPSG Specialist Recommendation</w:t>
+      </w:r>
+    </w:p>
+    <w:p>
+      <w:pPr>
+        <w:pStyle w:val="BodyText"/>
+      </w:pPr>
+      <w:r>
+        <w:t>[LIKELY TO BE OF CONCERN/NOT LIKELY TO BE OF CONCERN]</w:t>
+      </w:r>
+    </w:p>
+    <w:p>
+      <w:pPr>
+        <w:pStyle w:val="Heading3"/>
+      </w:pPr>
+      <w:bookmarkStart w:id="36" w:name="rationale"/>
+      <w:bookmarkEnd w:id="35"/>
+      <w:r>
+        <w:t>Rationale</w:t>
+      </w:r>
+    </w:p>
+    <w:p>
+      <w:pPr>
+        <w:pStyle w:val="BodyText"/>
+      </w:pPr>
+      <w:r>
+        <w:t>[SHORT NARRATIVE – SEE: DETERMINATION RATIONAL SUPPORT.XLSX]</w:t>
+      </w:r>
+    </w:p>
+    <w:p>
+      <w:pPr>
+        <w:pStyle w:val="Heading3"/>
+      </w:pPr>
+      <w:bookmarkStart w:id="37" w:name="date-of-initial-evaluation-completion"/>
+      <w:bookmarkEnd w:id="36"/>
+      <w:r>
+        <w:t>Date of Initial Evaluation Completion</w:t>
+      </w:r>
+    </w:p>
+    <w:p>
+      <w:pPr>
+        <w:pStyle w:val="Heading2"/>
+      </w:pPr>
+      <w:bookmarkStart w:id="38" w:name="references"/>
+      <w:bookmarkEnd w:id="33"/>
+      <w:bookmarkEnd w:id="37"/>
+      <w:r>
+        <w:t>References</w:t>
+      </w:r>
+      <w:bookmarkEnd w:id="38"/>
+    </w:p>
     <w:sectPr>
-      <w:headerReference r:id="rId9" w:type="default"/>
-      <w:footerReference r:id="rId10" w:type="default"/>
-      <w:pgSz w:h="15840" w:w="12240"/>
-      <w:pgMar w:bottom="1440" w:footer="720" w:gutter="0" w:header="720" w:left="1440" w:right="1440" w:top="1440"/>
+      <w:headerReference w:type="default" r:id="rId8"/>
+      <w:footerReference w:type="default" r:id="rId9"/>
+      <w:pgSz w:w="12240" w:h="15840"/>
+      <w:pgMar w:top="1440" w:right="1440" w:bottom="1440" w:left="1440" w:header="720" w:footer="720" w:gutter="0"/>
       <w:cols w:space="720"/>
       <w:docGrid w:linePitch="360"/>
     </w:sectPr>
@@ -484,8 +693,29 @@
 </w:document>
 </file>
 
-<file path=word/comments.xml><?xml version="1.0" encoding="utf-8"?>
-<w:comments xmlns:w="http://schemas.openxmlformats.org/wordprocessingml/2006/main" xmlns:m="http://schemas.openxmlformats.org/officeDocument/2006/math" xmlns:r="http://schemas.openxmlformats.org/officeDocument/2006/relationships" xmlns:o="urn:schemas-microsoft-com:office:office" xmlns:v="urn:schemas-microsoft-com:vml" xmlns:w10="urn:schemas-microsoft-com:office:word" xmlns:a="http://schemas.openxmlformats.org/drawingml/2006/main" xmlns:pic="http://schemas.openxmlformats.org/drawingml/2006/picture" xmlns:wp="http://schemas.openxmlformats.org/drawingml/2006/wordprocessingDrawing"/>
+<file path=word/endnotes.xml><?xml version="1.0" encoding="utf-8"?>
+<w:endnotes xmlns:wpc="http://schemas.microsoft.com/office/word/2010/wordprocessingCanvas" xmlns:cx="http://schemas.microsoft.com/office/drawing/2014/chartex" xmlns:cx1="http://schemas.microsoft.com/office/drawing/2015/9/8/chartex" xmlns:cx2="http://schemas.microsoft.com/office/drawing/2015/10/21/chartex" xmlns:cx3="http://schemas.microsoft.com/office/drawing/2016/5/9/chartex" xmlns:cx4="http://schemas.microsoft.com/office/drawing/2016/5/10/chartex" xmlns:cx5="http://schemas.microsoft.com/office/drawing/2016/5/11/chartex" xmlns:cx6="http://schemas.microsoft.com/office/drawing/2016/5/12/chartex" xmlns:cx7="http://schemas.microsoft.com/office/drawing/2016/5/13/chartex" xmlns:cx8="http://schemas.microsoft.com/office/drawing/2016/5/14/chartex" xmlns:mc="http://schemas.openxmlformats.org/markup-compatibility/2006" xmlns:aink="http://schemas.microsoft.com/office/drawing/2016/ink" xmlns:am3d="http://schemas.microsoft.com/office/drawing/2017/model3d" xmlns:o="urn:schemas-microsoft-com:office:office" xmlns:oel="http://schemas.microsoft.com/office/2019/extlst" xmlns:r="http://schemas.openxmlformats.org/officeDocument/2006/relationships" xmlns:m="http://schemas.openxmlformats.org/officeDocument/2006/math" xmlns:v="urn:schemas-microsoft-com:vml" xmlns:wp14="http://schemas.microsoft.com/office/word/2010/wordprocessingDrawing" xmlns:wp="http://schemas.openxmlformats.org/drawingml/2006/wordprocessingDrawing" xmlns:w10="urn:schemas-microsoft-com:office:word" xmlns:w="http://schemas.openxmlformats.org/wordprocessingml/2006/main" xmlns:w14="http://schemas.microsoft.com/office/word/2010/wordml" xmlns:w15="http://schemas.microsoft.com/office/word/2012/wordml" xmlns:w16cex="http://schemas.microsoft.com/office/word/2018/wordml/cex" xmlns:w16cid="http://schemas.microsoft.com/office/word/2016/wordml/cid" xmlns:w16="http://schemas.microsoft.com/office/word/2018/wordml" xmlns:w16du="http://schemas.microsoft.com/office/word/2023/wordml/word16du" xmlns:w16sdtdh="http://schemas.microsoft.com/office/word/2020/wordml/sdtdatahash" xmlns:w16se="http://schemas.microsoft.com/office/word/2015/wordml/symex" xmlns:wpg="http://schemas.microsoft.com/office/word/2010/wordprocessingGroup" xmlns:wpi="http://schemas.microsoft.com/office/word/2010/wordprocessingInk" xmlns:wne="http://schemas.microsoft.com/office/word/2006/wordml" xmlns:wps="http://schemas.microsoft.com/office/word/2010/wordprocessingShape" mc:Ignorable="w14 w15 w16se w16cid w16 w16cex w16sdtdh w16du wp14">
+  <w:endnote w:type="separator" w:id="-1">
+    <w:p>
+      <w:pPr>
+        <w:spacing w:line="240" w:lineRule="auto"/>
+      </w:pPr>
+      <w:r>
+        <w:separator/>
+      </w:r>
+    </w:p>
+  </w:endnote>
+  <w:endnote w:type="continuationSeparator" w:id="0">
+    <w:p>
+      <w:pPr>
+        <w:spacing w:line="240" w:lineRule="auto"/>
+      </w:pPr>
+      <w:r>
+        <w:continuationSeparator/>
+      </w:r>
+    </w:p>
+  </w:endnote>
+</w:endnotes>
 </file>
 
 <file path=word/footer1.xml><?xml version="1.0" encoding="utf-8"?>
@@ -544,18 +774,24 @@
 </file>
 
 <file path=word/footnotes.xml><?xml version="1.0" encoding="utf-8"?>
-<w:footnotes xmlns:w="http://schemas.openxmlformats.org/wordprocessingml/2006/main" xmlns:m="http://schemas.openxmlformats.org/officeDocument/2006/math" xmlns:r="http://schemas.openxmlformats.org/officeDocument/2006/relationships" xmlns:o="urn:schemas-microsoft-com:office:office" xmlns:v="urn:schemas-microsoft-com:vml" xmlns:w10="urn:schemas-microsoft-com:office:word" xmlns:a="http://schemas.openxmlformats.org/drawingml/2006/main" xmlns:pic="http://schemas.openxmlformats.org/drawingml/2006/picture" xmlns:wp="http://schemas.openxmlformats.org/drawingml/2006/wordprocessingDrawing">
+<w:footnotes xmlns:wpc="http://schemas.microsoft.com/office/word/2010/wordprocessingCanvas" xmlns:cx="http://schemas.microsoft.com/office/drawing/2014/chartex" xmlns:cx1="http://schemas.microsoft.com/office/drawing/2015/9/8/chartex" xmlns:cx2="http://schemas.microsoft.com/office/drawing/2015/10/21/chartex" xmlns:cx3="http://schemas.microsoft.com/office/drawing/2016/5/9/chartex" xmlns:cx4="http://schemas.microsoft.com/office/drawing/2016/5/10/chartex" xmlns:cx5="http://schemas.microsoft.com/office/drawing/2016/5/11/chartex" xmlns:cx6="http://schemas.microsoft.com/office/drawing/2016/5/12/chartex" xmlns:cx7="http://schemas.microsoft.com/office/drawing/2016/5/13/chartex" xmlns:cx8="http://schemas.microsoft.com/office/drawing/2016/5/14/chartex" xmlns:mc="http://schemas.openxmlformats.org/markup-compatibility/2006" xmlns:aink="http://schemas.microsoft.com/office/drawing/2016/ink" xmlns:am3d="http://schemas.microsoft.com/office/drawing/2017/model3d" xmlns:o="urn:schemas-microsoft-com:office:office" xmlns:oel="http://schemas.microsoft.com/office/2019/extlst" xmlns:r="http://schemas.openxmlformats.org/officeDocument/2006/relationships" xmlns:m="http://schemas.openxmlformats.org/officeDocument/2006/math" xmlns:v="urn:schemas-microsoft-com:vml" xmlns:wp14="http://schemas.microsoft.com/office/word/2010/wordprocessingDrawing" xmlns:wp="http://schemas.openxmlformats.org/drawingml/2006/wordprocessingDrawing" xmlns:w10="urn:schemas-microsoft-com:office:word" xmlns:w="http://schemas.openxmlformats.org/wordprocessingml/2006/main" xmlns:w14="http://schemas.microsoft.com/office/word/2010/wordml" xmlns:w15="http://schemas.microsoft.com/office/word/2012/wordml" xmlns:w16cex="http://schemas.microsoft.com/office/word/2018/wordml/cex" xmlns:w16cid="http://schemas.microsoft.com/office/word/2016/wordml/cid" xmlns:w16="http://schemas.microsoft.com/office/word/2018/wordml" xmlns:w16du="http://schemas.microsoft.com/office/word/2023/wordml/word16du" xmlns:w16sdtdh="http://schemas.microsoft.com/office/word/2020/wordml/sdtdatahash" xmlns:w16se="http://schemas.microsoft.com/office/word/2015/wordml/symex" xmlns:wpg="http://schemas.microsoft.com/office/word/2010/wordprocessingGroup" xmlns:wpi="http://schemas.microsoft.com/office/word/2010/wordprocessingInk" xmlns:wne="http://schemas.microsoft.com/office/word/2006/wordml" xmlns:wps="http://schemas.microsoft.com/office/word/2010/wordprocessingShape" mc:Ignorable="w14 w15 w16se w16cid w16 w16cex w16sdtdh w16du wp14">
+  <w:footnote w:type="separator" w:id="-1">
+    <w:p>
+      <w:pPr>
+        <w:spacing w:line="240" w:lineRule="auto"/>
+      </w:pPr>
+      <w:r>
+        <w:separator/>
+      </w:r>
+    </w:p>
+  </w:footnote>
   <w:footnote w:type="continuationSeparator" w:id="0">
     <w:p>
+      <w:pPr>
+        <w:spacing w:line="240" w:lineRule="auto"/>
+      </w:pPr>
       <w:r>
         <w:continuationSeparator/>
-      </w:r>
-    </w:p>
-  </w:footnote>
-  <w:footnote w:type="separator" w:id="-1">
-    <w:p>
-      <w:r>
-        <w:separator/>
       </w:r>
     </w:p>
   </w:footnote>
@@ -576,8 +812,85 @@
 </file>
 
 <file path=word/numbering.xml><?xml version="1.0" encoding="utf-8"?>
-<w:numbering xmlns:aink="http://schemas.microsoft.com/office/drawing/2016/ink" xmlns:am3d="http://schemas.microsoft.com/office/drawing/2017/model3d" xmlns:cx="http://schemas.microsoft.com/office/drawing/2014/chartex" xmlns:cx1="http://schemas.microsoft.com/office/drawing/2015/9/8/chartex" xmlns:cx2="http://schemas.microsoft.com/office/drawing/2015/10/21/chartex" xmlns:cx3="http://schemas.microsoft.com/office/drawing/2016/5/9/chartex" xmlns:cx4="http://schemas.microsoft.com/office/drawing/2016/5/10/chartex" xmlns:cx5="http://schemas.microsoft.com/office/drawing/2016/5/11/chartex" xmlns:cx6="http://schemas.microsoft.com/office/drawing/2016/5/12/chartex" xmlns:cx7="http://schemas.microsoft.com/office/drawing/2016/5/13/chartex" xmlns:cx8="http://schemas.microsoft.com/office/drawing/2016/5/14/chartex" xmlns:m="http://schemas.openxmlformats.org/officeDocument/2006/math" xmlns:mc="http://schemas.openxmlformats.org/markup-compatibility/2006" xmlns:o="urn:schemas-microsoft-com:office:office" xmlns:oel="http://schemas.microsoft.com/office/2019/extlst" xmlns:r="http://schemas.openxmlformats.org/officeDocument/2006/relationships" xmlns:v="urn:schemas-microsoft-com:vml" xmlns:w="http://schemas.openxmlformats.org/wordprocessingml/2006/main" xmlns:w10="urn:schemas-microsoft-com:office:word" xmlns:w14="http://schemas.microsoft.com/office/word/2010/wordml" xmlns:w15="http://schemas.microsoft.com/office/word/2012/wordml" xmlns:w16="http://schemas.microsoft.com/office/word/2018/wordml" xmlns:w16cex="http://schemas.microsoft.com/office/word/2018/wordml/cex" xmlns:w16cid="http://schemas.microsoft.com/office/word/2016/wordml/cid" xmlns:w16du="http://schemas.microsoft.com/office/word/2023/wordml/word16du" xmlns:w16sdtdh="http://schemas.microsoft.com/office/word/2020/wordml/sdtdatahash" xmlns:w16se="http://schemas.microsoft.com/office/word/2015/wordml/symex" xmlns:wne="http://schemas.microsoft.com/office/word/2006/wordml" xmlns:wp="http://schemas.openxmlformats.org/drawingml/2006/wordprocessingDrawing" xmlns:wp14="http://schemas.microsoft.com/office/word/2010/wordprocessingDrawing" xmlns:wpc="http://schemas.microsoft.com/office/word/2010/wordprocessingCanvas" xmlns:wpg="http://schemas.microsoft.com/office/word/2010/wordprocessingGroup" xmlns:wpi="http://schemas.microsoft.com/office/word/2010/wordprocessingInk" xmlns:wps="http://schemas.microsoft.com/office/word/2010/wordprocessingShape" mc:Ignorable="w14 w15 w16se w16cid w16 w16cex w16sdtdh w16du wp14">
-  <w:abstractNum w15:restartNumberingAfterBreak="0" w:abstractNumId="0">
+<w:numbering xmlns:wpc="http://schemas.microsoft.com/office/word/2010/wordprocessingCanvas" xmlns:cx="http://schemas.microsoft.com/office/drawing/2014/chartex" xmlns:cx1="http://schemas.microsoft.com/office/drawing/2015/9/8/chartex" xmlns:cx2="http://schemas.microsoft.com/office/drawing/2015/10/21/chartex" xmlns:cx3="http://schemas.microsoft.com/office/drawing/2016/5/9/chartex" xmlns:cx4="http://schemas.microsoft.com/office/drawing/2016/5/10/chartex" xmlns:cx5="http://schemas.microsoft.com/office/drawing/2016/5/11/chartex" xmlns:cx6="http://schemas.microsoft.com/office/drawing/2016/5/12/chartex" xmlns:cx7="http://schemas.microsoft.com/office/drawing/2016/5/13/chartex" xmlns:cx8="http://schemas.microsoft.com/office/drawing/2016/5/14/chartex" xmlns:mc="http://schemas.openxmlformats.org/markup-compatibility/2006" xmlns:aink="http://schemas.microsoft.com/office/drawing/2016/ink" xmlns:am3d="http://schemas.microsoft.com/office/drawing/2017/model3d" xmlns:o="urn:schemas-microsoft-com:office:office" xmlns:oel="http://schemas.microsoft.com/office/2019/extlst" xmlns:r="http://schemas.openxmlformats.org/officeDocument/2006/relationships" xmlns:m="http://schemas.openxmlformats.org/officeDocument/2006/math" xmlns:v="urn:schemas-microsoft-com:vml" xmlns:wp14="http://schemas.microsoft.com/office/word/2010/wordprocessingDrawing" xmlns:wp="http://schemas.openxmlformats.org/drawingml/2006/wordprocessingDrawing" xmlns:w10="urn:schemas-microsoft-com:office:word" xmlns:w="http://schemas.openxmlformats.org/wordprocessingml/2006/main" xmlns:w14="http://schemas.microsoft.com/office/word/2010/wordml" xmlns:w15="http://schemas.microsoft.com/office/word/2012/wordml" xmlns:w16cex="http://schemas.microsoft.com/office/word/2018/wordml/cex" xmlns:w16cid="http://schemas.microsoft.com/office/word/2016/wordml/cid" xmlns:w16="http://schemas.microsoft.com/office/word/2018/wordml" xmlns:w16du="http://schemas.microsoft.com/office/word/2023/wordml/word16du" xmlns:w16sdtdh="http://schemas.microsoft.com/office/word/2020/wordml/sdtdatahash" xmlns:w16se="http://schemas.microsoft.com/office/word/2015/wordml/symex" xmlns:wpg="http://schemas.microsoft.com/office/word/2010/wordprocessingGroup" xmlns:wpi="http://schemas.microsoft.com/office/word/2010/wordprocessingInk" xmlns:wne="http://schemas.microsoft.com/office/word/2006/wordml" xmlns:wps="http://schemas.microsoft.com/office/word/2010/wordprocessingShape" mc:Ignorable="w14 w15 w16se w16cid w16 w16cex w16sdtdh w16du wp14">
+  <w:abstractNum w:abstractNumId="0" w15:restartNumberingAfterBreak="0">
+    <w:nsid w:val="0000A990"/>
+    <w:multiLevelType w:val="multilevel"/>
+    <w:tmpl w:val="49F80850"/>
+    <w:lvl w:ilvl="0">
+      <w:numFmt w:val="bullet"/>
+      <w:lvlText w:val=" "/>
+      <w:lvlJc w:val="left"/>
+      <w:pPr>
+        <w:ind w:left="720" w:hanging="360"/>
+      </w:pPr>
+    </w:lvl>
+    <w:lvl w:ilvl="1">
+      <w:numFmt w:val="bullet"/>
+      <w:lvlText w:val=" "/>
+      <w:lvlJc w:val="left"/>
+      <w:pPr>
+        <w:ind w:left="1440" w:hanging="360"/>
+      </w:pPr>
+    </w:lvl>
+    <w:lvl w:ilvl="2">
+      <w:numFmt w:val="bullet"/>
+      <w:lvlText w:val=" "/>
+      <w:lvlJc w:val="left"/>
+      <w:pPr>
+        <w:ind w:left="2160" w:hanging="360"/>
+      </w:pPr>
+    </w:lvl>
+    <w:lvl w:ilvl="3">
+      <w:numFmt w:val="bullet"/>
+      <w:lvlText w:val=" "/>
+      <w:lvlJc w:val="left"/>
+      <w:pPr>
+        <w:ind w:left="2880" w:hanging="360"/>
+      </w:pPr>
+    </w:lvl>
+    <w:lvl w:ilvl="4">
+      <w:numFmt w:val="bullet"/>
+      <w:lvlText w:val=" "/>
+      <w:lvlJc w:val="left"/>
+      <w:pPr>
+        <w:ind w:left="3600" w:hanging="360"/>
+      </w:pPr>
+    </w:lvl>
+    <w:lvl w:ilvl="5">
+      <w:numFmt w:val="bullet"/>
+      <w:lvlText w:val=" "/>
+      <w:lvlJc w:val="left"/>
+      <w:pPr>
+        <w:ind w:left="4320" w:hanging="360"/>
+      </w:pPr>
+    </w:lvl>
+    <w:lvl w:ilvl="6">
+      <w:numFmt w:val="bullet"/>
+      <w:lvlText w:val=" "/>
+      <w:lvlJc w:val="left"/>
+      <w:pPr>
+        <w:ind w:left="5040" w:hanging="360"/>
+      </w:pPr>
+    </w:lvl>
+    <w:lvl w:ilvl="7">
+      <w:numFmt w:val="bullet"/>
+      <w:lvlText w:val=" "/>
+      <w:lvlJc w:val="left"/>
+      <w:pPr>
+        <w:ind w:left="5760" w:hanging="360"/>
+      </w:pPr>
+    </w:lvl>
+    <w:lvl w:ilvl="8">
+      <w:numFmt w:val="bullet"/>
+      <w:lvlText w:val=" "/>
+      <w:lvlJc w:val="left"/>
+      <w:pPr>
+        <w:ind w:left="6480" w:hanging="360"/>
+      </w:pPr>
+    </w:lvl>
+  </w:abstractNum>
+  <w:abstractNum w:abstractNumId="1" w15:restartNumberingAfterBreak="0">
     <w:nsid w:val="12D8142A"/>
     <w:multiLevelType w:val="hybridMultilevel"/>
     <w:tmpl w:val="8BB6628A"/>
@@ -589,9 +902,9 @@
       <w:lvlJc w:val="left"/>
       <w:pPr>
         <w:tabs>
-          <w:tab w:pos="360" w:val="num"/>
+          <w:tab w:val="num" w:pos="360"/>
         </w:tabs>
-        <w:ind w:hanging="360" w:left="360"/>
+        <w:ind w:left="360" w:hanging="360"/>
       </w:pPr>
       <w:rPr>
         <w:rFonts w:ascii="Symbol" w:hAnsi="Symbol" w:hint="default"/>
@@ -599,128 +912,128 @@
         <w:szCs w:val="20"/>
       </w:rPr>
     </w:lvl>
-    <w:lvl w:ilvl="1" w:tentative="1" w:tplc="04090003">
+    <w:lvl w:ilvl="1" w:tplc="04090003" w:tentative="1">
       <w:start w:val="1"/>
       <w:numFmt w:val="bullet"/>
       <w:lvlText w:val="o"/>
       <w:lvlJc w:val="left"/>
       <w:pPr>
         <w:tabs>
-          <w:tab w:pos="1440" w:val="num"/>
+          <w:tab w:val="num" w:pos="1440"/>
         </w:tabs>
-        <w:ind w:hanging="360" w:left="1440"/>
+        <w:ind w:left="1440" w:hanging="360"/>
       </w:pPr>
       <w:rPr>
-        <w:rFonts w:ascii="Courier New" w:cs="Courier New" w:hAnsi="Courier New" w:hint="default"/>
+        <w:rFonts w:ascii="Courier New" w:hAnsi="Courier New" w:cs="Courier New" w:hint="default"/>
       </w:rPr>
     </w:lvl>
-    <w:lvl w:ilvl="2" w:tentative="1" w:tplc="04090005">
+    <w:lvl w:ilvl="2" w:tplc="04090005" w:tentative="1">
       <w:start w:val="1"/>
       <w:numFmt w:val="bullet"/>
       <w:lvlText w:val=""/>
       <w:lvlJc w:val="left"/>
       <w:pPr>
         <w:tabs>
-          <w:tab w:pos="2160" w:val="num"/>
+          <w:tab w:val="num" w:pos="2160"/>
         </w:tabs>
-        <w:ind w:hanging="360" w:left="2160"/>
+        <w:ind w:left="2160" w:hanging="360"/>
       </w:pPr>
       <w:rPr>
         <w:rFonts w:ascii="Wingdings" w:hAnsi="Wingdings" w:hint="default"/>
       </w:rPr>
     </w:lvl>
-    <w:lvl w:ilvl="3" w:tentative="1" w:tplc="04090001">
+    <w:lvl w:ilvl="3" w:tplc="04090001" w:tentative="1">
       <w:start w:val="1"/>
       <w:numFmt w:val="bullet"/>
       <w:lvlText w:val=""/>
       <w:lvlJc w:val="left"/>
       <w:pPr>
         <w:tabs>
-          <w:tab w:pos="2880" w:val="num"/>
+          <w:tab w:val="num" w:pos="2880"/>
         </w:tabs>
-        <w:ind w:hanging="360" w:left="2880"/>
+        <w:ind w:left="2880" w:hanging="360"/>
       </w:pPr>
       <w:rPr>
         <w:rFonts w:ascii="Symbol" w:hAnsi="Symbol" w:hint="default"/>
       </w:rPr>
     </w:lvl>
-    <w:lvl w:ilvl="4" w:tentative="1" w:tplc="04090003">
+    <w:lvl w:ilvl="4" w:tplc="04090003" w:tentative="1">
       <w:start w:val="1"/>
       <w:numFmt w:val="bullet"/>
       <w:lvlText w:val="o"/>
       <w:lvlJc w:val="left"/>
       <w:pPr>
         <w:tabs>
-          <w:tab w:pos="3600" w:val="num"/>
+          <w:tab w:val="num" w:pos="3600"/>
         </w:tabs>
-        <w:ind w:hanging="360" w:left="3600"/>
+        <w:ind w:left="3600" w:hanging="360"/>
       </w:pPr>
       <w:rPr>
-        <w:rFonts w:ascii="Courier New" w:cs="Courier New" w:hAnsi="Courier New" w:hint="default"/>
+        <w:rFonts w:ascii="Courier New" w:hAnsi="Courier New" w:cs="Courier New" w:hint="default"/>
       </w:rPr>
     </w:lvl>
-    <w:lvl w:ilvl="5" w:tentative="1" w:tplc="04090005">
+    <w:lvl w:ilvl="5" w:tplc="04090005" w:tentative="1">
       <w:start w:val="1"/>
       <w:numFmt w:val="bullet"/>
       <w:lvlText w:val=""/>
       <w:lvlJc w:val="left"/>
       <w:pPr>
         <w:tabs>
-          <w:tab w:pos="4320" w:val="num"/>
+          <w:tab w:val="num" w:pos="4320"/>
         </w:tabs>
-        <w:ind w:hanging="360" w:left="4320"/>
+        <w:ind w:left="4320" w:hanging="360"/>
       </w:pPr>
       <w:rPr>
         <w:rFonts w:ascii="Wingdings" w:hAnsi="Wingdings" w:hint="default"/>
       </w:rPr>
     </w:lvl>
-    <w:lvl w:ilvl="6" w:tentative="1" w:tplc="04090001">
+    <w:lvl w:ilvl="6" w:tplc="04090001" w:tentative="1">
       <w:start w:val="1"/>
       <w:numFmt w:val="bullet"/>
       <w:lvlText w:val=""/>
       <w:lvlJc w:val="left"/>
       <w:pPr>
         <w:tabs>
-          <w:tab w:pos="5040" w:val="num"/>
+          <w:tab w:val="num" w:pos="5040"/>
         </w:tabs>
-        <w:ind w:hanging="360" w:left="5040"/>
+        <w:ind w:left="5040" w:hanging="360"/>
       </w:pPr>
       <w:rPr>
         <w:rFonts w:ascii="Symbol" w:hAnsi="Symbol" w:hint="default"/>
       </w:rPr>
     </w:lvl>
-    <w:lvl w:ilvl="7" w:tentative="1" w:tplc="04090003">
+    <w:lvl w:ilvl="7" w:tplc="04090003" w:tentative="1">
       <w:start w:val="1"/>
       <w:numFmt w:val="bullet"/>
       <w:lvlText w:val="o"/>
       <w:lvlJc w:val="left"/>
       <w:pPr>
         <w:tabs>
-          <w:tab w:pos="5760" w:val="num"/>
+          <w:tab w:val="num" w:pos="5760"/>
         </w:tabs>
-        <w:ind w:hanging="360" w:left="5760"/>
+        <w:ind w:left="5760" w:hanging="360"/>
       </w:pPr>
       <w:rPr>
-        <w:rFonts w:ascii="Courier New" w:cs="Courier New" w:hAnsi="Courier New" w:hint="default"/>
+        <w:rFonts w:ascii="Courier New" w:hAnsi="Courier New" w:cs="Courier New" w:hint="default"/>
       </w:rPr>
     </w:lvl>
-    <w:lvl w:ilvl="8" w:tentative="1" w:tplc="04090005">
+    <w:lvl w:ilvl="8" w:tplc="04090005" w:tentative="1">
       <w:start w:val="1"/>
       <w:numFmt w:val="bullet"/>
       <w:lvlText w:val=""/>
       <w:lvlJc w:val="left"/>
       <w:pPr>
         <w:tabs>
-          <w:tab w:pos="6480" w:val="num"/>
+          <w:tab w:val="num" w:pos="6480"/>
         </w:tabs>
-        <w:ind w:hanging="360" w:left="6480"/>
+        <w:ind w:left="6480" w:hanging="360"/>
       </w:pPr>
       <w:rPr>
         <w:rFonts w:ascii="Wingdings" w:hAnsi="Wingdings" w:hint="default"/>
       </w:rPr>
     </w:lvl>
   </w:abstractNum>
-  <w:abstractNum w15:restartNumberingAfterBreak="0" w:abstractNumId="1">
+  <w:abstractNum w:abstractNumId="2" w15:restartNumberingAfterBreak="0">
     <w:nsid w:val="2EB46D2B"/>
     <w:multiLevelType w:val="hybridMultilevel"/>
     <w:tmpl w:val="BA34E8F6"/>
@@ -731,83 +1044,83 @@
       <w:lvlText w:val="%1."/>
       <w:lvlJc w:val="left"/>
       <w:pPr>
-        <w:ind w:hanging="360" w:left="1800"/>
-      </w:pPr>
-    </w:lvl>
-    <w:lvl w:ilvl="1" w:tentative="1" w:tplc="04090019">
+        <w:ind w:left="1800" w:hanging="360"/>
+      </w:pPr>
+    </w:lvl>
+    <w:lvl w:ilvl="1" w:tplc="04090019" w:tentative="1">
       <w:start w:val="1"/>
       <w:numFmt w:val="lowerLetter"/>
       <w:lvlText w:val="%2."/>
       <w:lvlJc w:val="left"/>
       <w:pPr>
-        <w:ind w:hanging="360" w:left="2520"/>
-      </w:pPr>
-    </w:lvl>
-    <w:lvl w:ilvl="2" w:tentative="1" w:tplc="0409001B">
+        <w:ind w:left="2520" w:hanging="360"/>
+      </w:pPr>
+    </w:lvl>
+    <w:lvl w:ilvl="2" w:tplc="0409001B" w:tentative="1">
       <w:start w:val="1"/>
       <w:numFmt w:val="lowerRoman"/>
       <w:lvlText w:val="%3."/>
       <w:lvlJc w:val="right"/>
       <w:pPr>
-        <w:ind w:hanging="180" w:left="3240"/>
-      </w:pPr>
-    </w:lvl>
-    <w:lvl w:ilvl="3" w:tentative="1" w:tplc="0409000F">
+        <w:ind w:left="3240" w:hanging="180"/>
+      </w:pPr>
+    </w:lvl>
+    <w:lvl w:ilvl="3" w:tplc="0409000F" w:tentative="1">
       <w:start w:val="1"/>
       <w:numFmt w:val="decimal"/>
       <w:lvlText w:val="%4."/>
       <w:lvlJc w:val="left"/>
       <w:pPr>
-        <w:ind w:hanging="360" w:left="3960"/>
-      </w:pPr>
-    </w:lvl>
-    <w:lvl w:ilvl="4" w:tentative="1" w:tplc="04090019">
+        <w:ind w:left="3960" w:hanging="360"/>
+      </w:pPr>
+    </w:lvl>
+    <w:lvl w:ilvl="4" w:tplc="04090019" w:tentative="1">
       <w:start w:val="1"/>
       <w:numFmt w:val="lowerLetter"/>
       <w:lvlText w:val="%5."/>
       <w:lvlJc w:val="left"/>
       <w:pPr>
-        <w:ind w:hanging="360" w:left="4680"/>
-      </w:pPr>
-    </w:lvl>
-    <w:lvl w:ilvl="5" w:tentative="1" w:tplc="0409001B">
+        <w:ind w:left="4680" w:hanging="360"/>
+      </w:pPr>
+    </w:lvl>
+    <w:lvl w:ilvl="5" w:tplc="0409001B" w:tentative="1">
       <w:start w:val="1"/>
       <w:numFmt w:val="lowerRoman"/>
       <w:lvlText w:val="%6."/>
       <w:lvlJc w:val="right"/>
       <w:pPr>
-        <w:ind w:hanging="180" w:left="5400"/>
-      </w:pPr>
-    </w:lvl>
-    <w:lvl w:ilvl="6" w:tentative="1" w:tplc="0409000F">
+        <w:ind w:left="5400" w:hanging="180"/>
+      </w:pPr>
+    </w:lvl>
+    <w:lvl w:ilvl="6" w:tplc="0409000F" w:tentative="1">
       <w:start w:val="1"/>
       <w:numFmt w:val="decimal"/>
       <w:lvlText w:val="%7."/>
       <w:lvlJc w:val="left"/>
       <w:pPr>
-        <w:ind w:hanging="360" w:left="6120"/>
-      </w:pPr>
-    </w:lvl>
-    <w:lvl w:ilvl="7" w:tentative="1" w:tplc="04090019">
+        <w:ind w:left="6120" w:hanging="360"/>
+      </w:pPr>
+    </w:lvl>
+    <w:lvl w:ilvl="7" w:tplc="04090019" w:tentative="1">
       <w:start w:val="1"/>
       <w:numFmt w:val="lowerLetter"/>
       <w:lvlText w:val="%8."/>
       <w:lvlJc w:val="left"/>
       <w:pPr>
-        <w:ind w:hanging="360" w:left="6840"/>
-      </w:pPr>
-    </w:lvl>
-    <w:lvl w:ilvl="8" w:tentative="1" w:tplc="0409001B">
+        <w:ind w:left="6840" w:hanging="360"/>
+      </w:pPr>
+    </w:lvl>
+    <w:lvl w:ilvl="8" w:tplc="0409001B" w:tentative="1">
       <w:start w:val="1"/>
       <w:numFmt w:val="lowerRoman"/>
       <w:lvlText w:val="%9."/>
       <w:lvlJc w:val="right"/>
       <w:pPr>
-        <w:ind w:hanging="180" w:left="7560"/>
+        <w:ind w:left="7560" w:hanging="180"/>
       </w:pPr>
     </w:lvl>
   </w:abstractNum>
-  <w:abstractNum w15:restartNumberingAfterBreak="0" w:abstractNumId="2">
+  <w:abstractNum w:abstractNumId="3" w15:restartNumberingAfterBreak="0">
     <w:nsid w:val="46A743BC"/>
     <w:multiLevelType w:val="hybridMultilevel"/>
     <w:tmpl w:val="C5A840B8"/>
@@ -819,112 +1132,112 @@
       <w:lvlJc w:val="left"/>
       <w:pPr>
         <w:tabs>
-          <w:tab w:pos="360" w:val="num"/>
+          <w:tab w:val="num" w:pos="360"/>
         </w:tabs>
-        <w:ind w:hanging="360" w:left="360"/>
+        <w:ind w:left="360" w:hanging="360"/>
       </w:pPr>
       <w:rPr>
         <w:rFonts w:hint="default"/>
       </w:rPr>
     </w:lvl>
-    <w:lvl w:ilvl="1" w:tentative="1" w:tplc="04090019">
+    <w:lvl w:ilvl="1" w:tplc="04090019" w:tentative="1">
       <w:start w:val="1"/>
       <w:numFmt w:val="lowerLetter"/>
       <w:lvlText w:val="%2."/>
       <w:lvlJc w:val="left"/>
       <w:pPr>
         <w:tabs>
-          <w:tab w:pos="1440" w:val="num"/>
+          <w:tab w:val="num" w:pos="1440"/>
         </w:tabs>
-        <w:ind w:hanging="360" w:left="1440"/>
-      </w:pPr>
-    </w:lvl>
-    <w:lvl w:ilvl="2" w:tentative="1" w:tplc="0409001B">
+        <w:ind w:left="1440" w:hanging="360"/>
+      </w:pPr>
+    </w:lvl>
+    <w:lvl w:ilvl="2" w:tplc="0409001B" w:tentative="1">
       <w:start w:val="1"/>
       <w:numFmt w:val="lowerRoman"/>
       <w:lvlText w:val="%3."/>
       <w:lvlJc w:val="right"/>
       <w:pPr>
         <w:tabs>
-          <w:tab w:pos="2160" w:val="num"/>
+          <w:tab w:val="num" w:pos="2160"/>
         </w:tabs>
-        <w:ind w:hanging="180" w:left="2160"/>
-      </w:pPr>
-    </w:lvl>
-    <w:lvl w:ilvl="3" w:tentative="1" w:tplc="0409000F">
+        <w:ind w:left="2160" w:hanging="180"/>
+      </w:pPr>
+    </w:lvl>
+    <w:lvl w:ilvl="3" w:tplc="0409000F" w:tentative="1">
       <w:start w:val="1"/>
       <w:numFmt w:val="decimal"/>
       <w:lvlText w:val="%4."/>
       <w:lvlJc w:val="left"/>
       <w:pPr>
         <w:tabs>
-          <w:tab w:pos="2880" w:val="num"/>
+          <w:tab w:val="num" w:pos="2880"/>
         </w:tabs>
-        <w:ind w:hanging="360" w:left="2880"/>
-      </w:pPr>
-    </w:lvl>
-    <w:lvl w:ilvl="4" w:tentative="1" w:tplc="04090019">
+        <w:ind w:left="2880" w:hanging="360"/>
+      </w:pPr>
+    </w:lvl>
+    <w:lvl w:ilvl="4" w:tplc="04090019" w:tentative="1">
       <w:start w:val="1"/>
       <w:numFmt w:val="lowerLetter"/>
       <w:lvlText w:val="%5."/>
       <w:lvlJc w:val="left"/>
       <w:pPr>
         <w:tabs>
-          <w:tab w:pos="3600" w:val="num"/>
+          <w:tab w:val="num" w:pos="3600"/>
         </w:tabs>
-        <w:ind w:hanging="360" w:left="3600"/>
-      </w:pPr>
-    </w:lvl>
-    <w:lvl w:ilvl="5" w:tentative="1" w:tplc="0409001B">
+        <w:ind w:left="3600" w:hanging="360"/>
+      </w:pPr>
+    </w:lvl>
+    <w:lvl w:ilvl="5" w:tplc="0409001B" w:tentative="1">
       <w:start w:val="1"/>
       <w:numFmt w:val="lowerRoman"/>
       <w:lvlText w:val="%6."/>
       <w:lvlJc w:val="right"/>
       <w:pPr>
         <w:tabs>
-          <w:tab w:pos="4320" w:val="num"/>
+          <w:tab w:val="num" w:pos="4320"/>
         </w:tabs>
-        <w:ind w:hanging="180" w:left="4320"/>
-      </w:pPr>
-    </w:lvl>
-    <w:lvl w:ilvl="6" w:tentative="1" w:tplc="0409000F">
+        <w:ind w:left="4320" w:hanging="180"/>
+      </w:pPr>
+    </w:lvl>
+    <w:lvl w:ilvl="6" w:tplc="0409000F" w:tentative="1">
       <w:start w:val="1"/>
       <w:numFmt w:val="decimal"/>
       <w:lvlText w:val="%7."/>
       <w:lvlJc w:val="left"/>
       <w:pPr>
         <w:tabs>
-          <w:tab w:pos="5040" w:val="num"/>
+          <w:tab w:val="num" w:pos="5040"/>
         </w:tabs>
-        <w:ind w:hanging="360" w:left="5040"/>
-      </w:pPr>
-    </w:lvl>
-    <w:lvl w:ilvl="7" w:tentative="1" w:tplc="04090019">
+        <w:ind w:left="5040" w:hanging="360"/>
+      </w:pPr>
+    </w:lvl>
+    <w:lvl w:ilvl="7" w:tplc="04090019" w:tentative="1">
       <w:start w:val="1"/>
       <w:numFmt w:val="lowerLetter"/>
       <w:lvlText w:val="%8."/>
       <w:lvlJc w:val="left"/>
       <w:pPr>
         <w:tabs>
-          <w:tab w:pos="5760" w:val="num"/>
+          <w:tab w:val="num" w:pos="5760"/>
         </w:tabs>
-        <w:ind w:hanging="360" w:left="5760"/>
-      </w:pPr>
-    </w:lvl>
-    <w:lvl w:ilvl="8" w:tentative="1" w:tplc="0409001B">
+        <w:ind w:left="5760" w:hanging="360"/>
+      </w:pPr>
+    </w:lvl>
+    <w:lvl w:ilvl="8" w:tplc="0409001B" w:tentative="1">
       <w:start w:val="1"/>
       <w:numFmt w:val="lowerRoman"/>
       <w:lvlText w:val="%9."/>
       <w:lvlJc w:val="right"/>
       <w:pPr>
         <w:tabs>
-          <w:tab w:pos="6480" w:val="num"/>
+          <w:tab w:val="num" w:pos="6480"/>
         </w:tabs>
-        <w:ind w:hanging="180" w:left="6480"/>
+        <w:ind w:left="6480" w:hanging="180"/>
       </w:pPr>
     </w:lvl>
   </w:abstractNum>
-  <w:abstractNum w15:restartNumberingAfterBreak="0" w:abstractNumId="3">
+  <w:abstractNum w:abstractNumId="4" w15:restartNumberingAfterBreak="0">
     <w:nsid w:val="4C40691B"/>
     <w:multiLevelType w:val="hybridMultilevel"/>
     <w:tmpl w:val="D9A4FB6E"/>
@@ -935,10 +1248,10 @@
       <w:lvlText w:val="♦"/>
       <w:lvlJc w:val="left"/>
       <w:pPr>
-        <w:ind w:hanging="360" w:left="720"/>
+        <w:ind w:left="720" w:hanging="360"/>
       </w:pPr>
       <w:rPr>
-        <w:rFonts w:ascii="Times New Roman" w:cs="Times New Roman" w:hAnsi="Times New Roman" w:hint="default"/>
+        <w:rFonts w:ascii="Times New Roman" w:hAnsi="Times New Roman" w:cs="Times New Roman" w:hint="default"/>
         <w:sz w:val="20"/>
         <w:szCs w:val="20"/>
       </w:rPr>
@@ -950,121 +1263,121 @@
       <w:lvlJc w:val="left"/>
       <w:pPr>
         <w:tabs>
-          <w:tab w:pos="1440" w:val="num"/>
+          <w:tab w:val="num" w:pos="1440"/>
         </w:tabs>
-        <w:ind w:hanging="360" w:left="1440"/>
+        <w:ind w:left="1440" w:hanging="360"/>
       </w:pPr>
       <w:rPr>
-        <w:rFonts w:ascii="Courier New" w:cs="Courier New" w:hAnsi="Courier New" w:hint="default"/>
+        <w:rFonts w:ascii="Courier New" w:hAnsi="Courier New" w:cs="Courier New" w:hint="default"/>
       </w:rPr>
     </w:lvl>
-    <w:lvl w:ilvl="2" w:tentative="1" w:tplc="04090005">
+    <w:lvl w:ilvl="2" w:tplc="04090005" w:tentative="1">
       <w:start w:val="1"/>
       <w:numFmt w:val="bullet"/>
       <w:lvlText w:val=""/>
       <w:lvlJc w:val="left"/>
       <w:pPr>
         <w:tabs>
-          <w:tab w:pos="2160" w:val="num"/>
+          <w:tab w:val="num" w:pos="2160"/>
         </w:tabs>
-        <w:ind w:hanging="360" w:left="2160"/>
+        <w:ind w:left="2160" w:hanging="360"/>
       </w:pPr>
       <w:rPr>
         <w:rFonts w:ascii="Wingdings" w:hAnsi="Wingdings" w:hint="default"/>
       </w:rPr>
     </w:lvl>
-    <w:lvl w:ilvl="3" w:tentative="1" w:tplc="04090001">
+    <w:lvl w:ilvl="3" w:tplc="04090001" w:tentative="1">
       <w:start w:val="1"/>
       <w:numFmt w:val="bullet"/>
       <w:lvlText w:val=""/>
       <w:lvlJc w:val="left"/>
       <w:pPr>
         <w:tabs>
-          <w:tab w:pos="2880" w:val="num"/>
+          <w:tab w:val="num" w:pos="2880"/>
         </w:tabs>
-        <w:ind w:hanging="360" w:left="2880"/>
+        <w:ind w:left="2880" w:hanging="360"/>
       </w:pPr>
       <w:rPr>
         <w:rFonts w:ascii="Symbol" w:hAnsi="Symbol" w:hint="default"/>
       </w:rPr>
     </w:lvl>
-    <w:lvl w:ilvl="4" w:tentative="1" w:tplc="04090003">
+    <w:lvl w:ilvl="4" w:tplc="04090003" w:tentative="1">
       <w:start w:val="1"/>
       <w:numFmt w:val="bullet"/>
       <w:lvlText w:val="o"/>
       <w:lvlJc w:val="left"/>
       <w:pPr>
         <w:tabs>
-          <w:tab w:pos="3600" w:val="num"/>
+          <w:tab w:val="num" w:pos="3600"/>
         </w:tabs>
-        <w:ind w:hanging="360" w:left="3600"/>
+        <w:ind w:left="3600" w:hanging="360"/>
       </w:pPr>
       <w:rPr>
-        <w:rFonts w:ascii="Courier New" w:cs="Courier New" w:hAnsi="Courier New" w:hint="default"/>
+        <w:rFonts w:ascii="Courier New" w:hAnsi="Courier New" w:cs="Courier New" w:hint="default"/>
       </w:rPr>
     </w:lvl>
-    <w:lvl w:ilvl="5" w:tentative="1" w:tplc="04090005">
+    <w:lvl w:ilvl="5" w:tplc="04090005" w:tentative="1">
       <w:start w:val="1"/>
       <w:numFmt w:val="bullet"/>
       <w:lvlText w:val=""/>
       <w:lvlJc w:val="left"/>
       <w:pPr>
         <w:tabs>
-          <w:tab w:pos="4320" w:val="num"/>
+          <w:tab w:val="num" w:pos="4320"/>
         </w:tabs>
-        <w:ind w:hanging="360" w:left="4320"/>
+        <w:ind w:left="4320" w:hanging="360"/>
       </w:pPr>
       <w:rPr>
         <w:rFonts w:ascii="Wingdings" w:hAnsi="Wingdings" w:hint="default"/>
       </w:rPr>
     </w:lvl>
-    <w:lvl w:ilvl="6" w:tentative="1" w:tplc="04090001">
+    <w:lvl w:ilvl="6" w:tplc="04090001" w:tentative="1">
       <w:start w:val="1"/>
       <w:numFmt w:val="bullet"/>
       <w:lvlText w:val=""/>
       <w:lvlJc w:val="left"/>
       <w:pPr>
         <w:tabs>
-          <w:tab w:pos="5040" w:val="num"/>
+          <w:tab w:val="num" w:pos="5040"/>
         </w:tabs>
-        <w:ind w:hanging="360" w:left="5040"/>
+        <w:ind w:left="5040" w:hanging="360"/>
       </w:pPr>
       <w:rPr>
         <w:rFonts w:ascii="Symbol" w:hAnsi="Symbol" w:hint="default"/>
       </w:rPr>
     </w:lvl>
-    <w:lvl w:ilvl="7" w:tentative="1" w:tplc="04090003">
+    <w:lvl w:ilvl="7" w:tplc="04090003" w:tentative="1">
       <w:start w:val="1"/>
       <w:numFmt w:val="bullet"/>
       <w:lvlText w:val="o"/>
       <w:lvlJc w:val="left"/>
       <w:pPr>
         <w:tabs>
-          <w:tab w:pos="5760" w:val="num"/>
+          <w:tab w:val="num" w:pos="5760"/>
         </w:tabs>
-        <w:ind w:hanging="360" w:left="5760"/>
+        <w:ind w:left="5760" w:hanging="360"/>
       </w:pPr>
       <w:rPr>
-        <w:rFonts w:ascii="Courier New" w:cs="Courier New" w:hAnsi="Courier New" w:hint="default"/>
+        <w:rFonts w:ascii="Courier New" w:hAnsi="Courier New" w:cs="Courier New" w:hint="default"/>
       </w:rPr>
     </w:lvl>
-    <w:lvl w:ilvl="8" w:tentative="1" w:tplc="04090005">
+    <w:lvl w:ilvl="8" w:tplc="04090005" w:tentative="1">
       <w:start w:val="1"/>
       <w:numFmt w:val="bullet"/>
       <w:lvlText w:val=""/>
       <w:lvlJc w:val="left"/>
       <w:pPr>
         <w:tabs>
-          <w:tab w:pos="6480" w:val="num"/>
+          <w:tab w:val="num" w:pos="6480"/>
         </w:tabs>
-        <w:ind w:hanging="360" w:left="6480"/>
+        <w:ind w:left="6480" w:hanging="360"/>
       </w:pPr>
       <w:rPr>
         <w:rFonts w:ascii="Wingdings" w:hAnsi="Wingdings" w:hint="default"/>
       </w:rPr>
     </w:lvl>
   </w:abstractNum>
-  <w:abstractNum w15:restartNumberingAfterBreak="0" w:abstractNumId="4">
+  <w:abstractNum w:abstractNumId="5" w15:restartNumberingAfterBreak="0">
     <w:nsid w:val="64C05D4B"/>
     <w:multiLevelType w:val="hybridMultilevel"/>
     <w:tmpl w:val="2EEA0E70"/>
@@ -1075,7 +1388,7 @@
       <w:lvlText w:val=""/>
       <w:lvlJc w:val="left"/>
       <w:pPr>
-        <w:ind w:hanging="360" w:left="1440"/>
+        <w:ind w:left="1440" w:hanging="360"/>
       </w:pPr>
       <w:rPr>
         <w:rFonts w:ascii="Wingdings" w:hAnsi="Wingdings" w:hint="default"/>
@@ -1083,128 +1396,128 @@
         <w:szCs w:val="20"/>
       </w:rPr>
     </w:lvl>
-    <w:lvl w:ilvl="1" w:tentative="1" w:tplc="04090003">
+    <w:lvl w:ilvl="1" w:tplc="04090003" w:tentative="1">
       <w:start w:val="1"/>
       <w:numFmt w:val="bullet"/>
       <w:lvlText w:val="o"/>
       <w:lvlJc w:val="left"/>
       <w:pPr>
         <w:tabs>
-          <w:tab w:pos="1440" w:val="num"/>
+          <w:tab w:val="num" w:pos="1440"/>
         </w:tabs>
-        <w:ind w:hanging="360" w:left="1440"/>
+        <w:ind w:left="1440" w:hanging="360"/>
       </w:pPr>
       <w:rPr>
-        <w:rFonts w:ascii="Courier New" w:cs="Courier New" w:hAnsi="Courier New" w:hint="default"/>
+        <w:rFonts w:ascii="Courier New" w:hAnsi="Courier New" w:cs="Courier New" w:hint="default"/>
       </w:rPr>
     </w:lvl>
-    <w:lvl w:ilvl="2" w:tentative="1" w:tplc="04090005">
+    <w:lvl w:ilvl="2" w:tplc="04090005" w:tentative="1">
       <w:start w:val="1"/>
       <w:numFmt w:val="bullet"/>
       <w:lvlText w:val=""/>
       <w:lvlJc w:val="left"/>
       <w:pPr>
         <w:tabs>
-          <w:tab w:pos="2160" w:val="num"/>
+          <w:tab w:val="num" w:pos="2160"/>
         </w:tabs>
-        <w:ind w:hanging="360" w:left="2160"/>
+        <w:ind w:left="2160" w:hanging="360"/>
       </w:pPr>
       <w:rPr>
         <w:rFonts w:ascii="Wingdings" w:hAnsi="Wingdings" w:hint="default"/>
       </w:rPr>
     </w:lvl>
-    <w:lvl w:ilvl="3" w:tentative="1" w:tplc="04090001">
+    <w:lvl w:ilvl="3" w:tplc="04090001" w:tentative="1">
       <w:start w:val="1"/>
       <w:numFmt w:val="bullet"/>
       <w:lvlText w:val=""/>
       <w:lvlJc w:val="left"/>
       <w:pPr>
         <w:tabs>
-          <w:tab w:pos="2880" w:val="num"/>
+          <w:tab w:val="num" w:pos="2880"/>
         </w:tabs>
-        <w:ind w:hanging="360" w:left="2880"/>
+        <w:ind w:left="2880" w:hanging="360"/>
       </w:pPr>
       <w:rPr>
         <w:rFonts w:ascii="Symbol" w:hAnsi="Symbol" w:hint="default"/>
       </w:rPr>
     </w:lvl>
-    <w:lvl w:ilvl="4" w:tentative="1" w:tplc="04090003">
+    <w:lvl w:ilvl="4" w:tplc="04090003" w:tentative="1">
       <w:start w:val="1"/>
       <w:numFmt w:val="bullet"/>
       <w:lvlText w:val="o"/>
       <w:lvlJc w:val="left"/>
       <w:pPr>
         <w:tabs>
-          <w:tab w:pos="3600" w:val="num"/>
+          <w:tab w:val="num" w:pos="3600"/>
         </w:tabs>
-        <w:ind w:hanging="360" w:left="3600"/>
+        <w:ind w:left="3600" w:hanging="360"/>
       </w:pPr>
       <w:rPr>
-        <w:rFonts w:ascii="Courier New" w:cs="Courier New" w:hAnsi="Courier New" w:hint="default"/>
+        <w:rFonts w:ascii="Courier New" w:hAnsi="Courier New" w:cs="Courier New" w:hint="default"/>
       </w:rPr>
     </w:lvl>
-    <w:lvl w:ilvl="5" w:tentative="1" w:tplc="04090005">
+    <w:lvl w:ilvl="5" w:tplc="04090005" w:tentative="1">
       <w:start w:val="1"/>
       <w:numFmt w:val="bullet"/>
       <w:lvlText w:val=""/>
       <w:lvlJc w:val="left"/>
       <w:pPr>
         <w:tabs>
-          <w:tab w:pos="4320" w:val="num"/>
+          <w:tab w:val="num" w:pos="4320"/>
         </w:tabs>
-        <w:ind w:hanging="360" w:left="4320"/>
+        <w:ind w:left="4320" w:hanging="360"/>
       </w:pPr>
       <w:rPr>
         <w:rFonts w:ascii="Wingdings" w:hAnsi="Wingdings" w:hint="default"/>
       </w:rPr>
     </w:lvl>
-    <w:lvl w:ilvl="6" w:tentative="1" w:tplc="04090001">
+    <w:lvl w:ilvl="6" w:tplc="04090001" w:tentative="1">
       <w:start w:val="1"/>
       <w:numFmt w:val="bullet"/>
       <w:lvlText w:val=""/>
       <w:lvlJc w:val="left"/>
       <w:pPr>
         <w:tabs>
-          <w:tab w:pos="5040" w:val="num"/>
+          <w:tab w:val="num" w:pos="5040"/>
         </w:tabs>
-        <w:ind w:hanging="360" w:left="5040"/>
+        <w:ind w:left="5040" w:hanging="360"/>
       </w:pPr>
       <w:rPr>
         <w:rFonts w:ascii="Symbol" w:hAnsi="Symbol" w:hint="default"/>
       </w:rPr>
     </w:lvl>
-    <w:lvl w:ilvl="7" w:tentative="1" w:tplc="04090003">
+    <w:lvl w:ilvl="7" w:tplc="04090003" w:tentative="1">
       <w:start w:val="1"/>
       <w:numFmt w:val="bullet"/>
       <w:lvlText w:val="o"/>
       <w:lvlJc w:val="left"/>
       <w:pPr>
         <w:tabs>
-          <w:tab w:pos="5760" w:val="num"/>
+          <w:tab w:val="num" w:pos="5760"/>
         </w:tabs>
-        <w:ind w:hanging="360" w:left="5760"/>
+        <w:ind w:left="5760" w:hanging="360"/>
       </w:pPr>
       <w:rPr>
-        <w:rFonts w:ascii="Courier New" w:cs="Courier New" w:hAnsi="Courier New" w:hint="default"/>
+        <w:rFonts w:ascii="Courier New" w:hAnsi="Courier New" w:cs="Courier New" w:hint="default"/>
       </w:rPr>
     </w:lvl>
-    <w:lvl w:ilvl="8" w:tentative="1" w:tplc="04090005">
+    <w:lvl w:ilvl="8" w:tplc="04090005" w:tentative="1">
       <w:start w:val="1"/>
       <w:numFmt w:val="bullet"/>
       <w:lvlText w:val=""/>
       <w:lvlJc w:val="left"/>
       <w:pPr>
         <w:tabs>
-          <w:tab w:pos="6480" w:val="num"/>
+          <w:tab w:val="num" w:pos="6480"/>
         </w:tabs>
-        <w:ind w:hanging="360" w:left="6480"/>
+        <w:ind w:left="6480" w:hanging="360"/>
       </w:pPr>
       <w:rPr>
         <w:rFonts w:ascii="Wingdings" w:hAnsi="Wingdings" w:hint="default"/>
       </w:rPr>
     </w:lvl>
   </w:abstractNum>
-  <w:abstractNum w15:restartNumberingAfterBreak="0" w:abstractNumId="5">
+  <w:abstractNum w:abstractNumId="6" w15:restartNumberingAfterBreak="0">
     <w:nsid w:val="7DA15F63"/>
     <w:multiLevelType w:val="hybridMultilevel"/>
     <w:tmpl w:val="12B4CD58"/>
@@ -1215,192 +1528,116 @@
       <w:lvlText w:val="%1."/>
       <w:lvlJc w:val="right"/>
       <w:pPr>
-        <w:ind w:hanging="360" w:left="1440"/>
-      </w:pPr>
-    </w:lvl>
-    <w:lvl w:ilvl="1" w:tentative="1" w:tplc="04090019">
+        <w:ind w:left="1440" w:hanging="360"/>
+      </w:pPr>
+    </w:lvl>
+    <w:lvl w:ilvl="1" w:tplc="04090019" w:tentative="1">
       <w:start w:val="1"/>
       <w:numFmt w:val="lowerLetter"/>
       <w:lvlText w:val="%2."/>
       <w:lvlJc w:val="left"/>
       <w:pPr>
-        <w:ind w:hanging="360" w:left="2160"/>
-      </w:pPr>
-    </w:lvl>
-    <w:lvl w:ilvl="2" w:tentative="1" w:tplc="0409001B">
+        <w:ind w:left="2160" w:hanging="360"/>
+      </w:pPr>
+    </w:lvl>
+    <w:lvl w:ilvl="2" w:tplc="0409001B" w:tentative="1">
       <w:start w:val="1"/>
       <w:numFmt w:val="lowerRoman"/>
       <w:lvlText w:val="%3."/>
       <w:lvlJc w:val="right"/>
       <w:pPr>
-        <w:ind w:hanging="180" w:left="2880"/>
-      </w:pPr>
-    </w:lvl>
-    <w:lvl w:ilvl="3" w:tentative="1" w:tplc="0409000F">
+        <w:ind w:left="2880" w:hanging="180"/>
+      </w:pPr>
+    </w:lvl>
+    <w:lvl w:ilvl="3" w:tplc="0409000F" w:tentative="1">
       <w:start w:val="1"/>
       <w:numFmt w:val="decimal"/>
       <w:lvlText w:val="%4."/>
       <w:lvlJc w:val="left"/>
       <w:pPr>
-        <w:ind w:hanging="360" w:left="3600"/>
-      </w:pPr>
-    </w:lvl>
-    <w:lvl w:ilvl="4" w:tentative="1" w:tplc="04090019">
+        <w:ind w:left="3600" w:hanging="360"/>
+      </w:pPr>
+    </w:lvl>
+    <w:lvl w:ilvl="4" w:tplc="04090019" w:tentative="1">
       <w:start w:val="1"/>
       <w:numFmt w:val="lowerLetter"/>
       <w:lvlText w:val="%5."/>
       <w:lvlJc w:val="left"/>
       <w:pPr>
-        <w:ind w:hanging="360" w:left="4320"/>
-      </w:pPr>
-    </w:lvl>
-    <w:lvl w:ilvl="5" w:tentative="1" w:tplc="0409001B">
+        <w:ind w:left="4320" w:hanging="360"/>
+      </w:pPr>
+    </w:lvl>
+    <w:lvl w:ilvl="5" w:tplc="0409001B" w:tentative="1">
       <w:start w:val="1"/>
       <w:numFmt w:val="lowerRoman"/>
       <w:lvlText w:val="%6."/>
       <w:lvlJc w:val="right"/>
       <w:pPr>
-        <w:ind w:hanging="180" w:left="5040"/>
-      </w:pPr>
-    </w:lvl>
-    <w:lvl w:ilvl="6" w:tentative="1" w:tplc="0409000F">
+        <w:ind w:left="5040" w:hanging="180"/>
+      </w:pPr>
+    </w:lvl>
+    <w:lvl w:ilvl="6" w:tplc="0409000F" w:tentative="1">
       <w:start w:val="1"/>
       <w:numFmt w:val="decimal"/>
       <w:lvlText w:val="%7."/>
       <w:lvlJc w:val="left"/>
       <w:pPr>
-        <w:ind w:hanging="360" w:left="5760"/>
-      </w:pPr>
-    </w:lvl>
-    <w:lvl w:ilvl="7" w:tentative="1" w:tplc="04090019">
+        <w:ind w:left="5760" w:hanging="360"/>
+      </w:pPr>
+    </w:lvl>
+    <w:lvl w:ilvl="7" w:tplc="04090019" w:tentative="1">
       <w:start w:val="1"/>
       <w:numFmt w:val="lowerLetter"/>
       <w:lvlText w:val="%8."/>
       <w:lvlJc w:val="left"/>
       <w:pPr>
-        <w:ind w:hanging="360" w:left="6480"/>
-      </w:pPr>
-    </w:lvl>
-    <w:lvl w:ilvl="8" w:tentative="1" w:tplc="0409001B">
+        <w:ind w:left="6480" w:hanging="360"/>
+      </w:pPr>
+    </w:lvl>
+    <w:lvl w:ilvl="8" w:tplc="0409001B" w:tentative="1">
       <w:start w:val="1"/>
       <w:numFmt w:val="lowerRoman"/>
       <w:lvlText w:val="%9."/>
       <w:lvlJc w:val="right"/>
       <w:pPr>
-        <w:ind w:hanging="180" w:left="7200"/>
+        <w:ind w:left="7200" w:hanging="180"/>
       </w:pPr>
     </w:lvl>
   </w:abstractNum>
-  <w:abstractNum w:abstractNumId="990">
-    <w:nsid w:val="0000A990"/>
-    <w:multiLevelType w:val="multilevel"/>
-    <w:lvl w:ilvl="0">
-      <w:numFmt w:val="bullet"/>
-      <w:lvlText w:val=" "/>
-      <w:lvlJc w:val="left"/>
-      <w:pPr>
-        <w:ind w:left="720" w:hanging="360"/>
-      </w:pPr>
-    </w:lvl>
-    <w:lvl w:ilvl="1">
-      <w:numFmt w:val="bullet"/>
-      <w:lvlText w:val=" "/>
-      <w:lvlJc w:val="left"/>
-      <w:pPr>
-        <w:ind w:left="1440" w:hanging="360"/>
-      </w:pPr>
-    </w:lvl>
-    <w:lvl w:ilvl="2">
-      <w:numFmt w:val="bullet"/>
-      <w:lvlText w:val=" "/>
-      <w:lvlJc w:val="left"/>
-      <w:pPr>
-        <w:ind w:left="2160" w:hanging="360"/>
-      </w:pPr>
-    </w:lvl>
-    <w:lvl w:ilvl="3">
-      <w:numFmt w:val="bullet"/>
-      <w:lvlText w:val=" "/>
-      <w:lvlJc w:val="left"/>
-      <w:pPr>
-        <w:ind w:left="2880" w:hanging="360"/>
-      </w:pPr>
-    </w:lvl>
-    <w:lvl w:ilvl="4">
-      <w:numFmt w:val="bullet"/>
-      <w:lvlText w:val=" "/>
-      <w:lvlJc w:val="left"/>
-      <w:pPr>
-        <w:ind w:left="3600" w:hanging="360"/>
-      </w:pPr>
-    </w:lvl>
-    <w:lvl w:ilvl="5">
-      <w:numFmt w:val="bullet"/>
-      <w:lvlText w:val=" "/>
-      <w:lvlJc w:val="left"/>
-      <w:pPr>
-        <w:ind w:left="4320" w:hanging="360"/>
-      </w:pPr>
-    </w:lvl>
-    <w:lvl w:ilvl="6">
-      <w:numFmt w:val="bullet"/>
-      <w:lvlText w:val=" "/>
-      <w:lvlJc w:val="left"/>
-      <w:pPr>
-        <w:ind w:left="5040" w:hanging="360"/>
-      </w:pPr>
-    </w:lvl>
-    <w:lvl w:ilvl="7">
-      <w:numFmt w:val="bullet"/>
-      <w:lvlText w:val=" "/>
-      <w:lvlJc w:val="left"/>
-      <w:pPr>
-        <w:ind w:left="5760" w:hanging="360"/>
-      </w:pPr>
-    </w:lvl>
-    <w:lvl w:ilvl="8">
-      <w:numFmt w:val="bullet"/>
-      <w:lvlText w:val=" "/>
-      <w:lvlJc w:val="left"/>
-      <w:pPr>
-        <w:ind w:left="6480" w:hanging="360"/>
-      </w:pPr>
-    </w:lvl>
-  </w:abstractNum>
-  <w:num w16cid:durableId="2136094959" w:numId="1">
-    <w:abstractNumId w:val="0"/>
+  <w:num w:numId="1" w16cid:durableId="2136094959">
+    <w:abstractNumId w:val="1"/>
   </w:num>
-  <w:num w16cid:durableId="92215204" w:numId="2">
+  <w:num w:numId="2" w16cid:durableId="92215204">
+    <w:abstractNumId w:val="4"/>
+  </w:num>
+  <w:num w:numId="3" w16cid:durableId="1346135002">
+    <w:abstractNumId w:val="5"/>
+  </w:num>
+  <w:num w:numId="4" w16cid:durableId="1616255837">
     <w:abstractNumId w:val="3"/>
   </w:num>
-  <w:num w16cid:durableId="1346135002" w:numId="3">
-    <w:abstractNumId w:val="4"/>
-  </w:num>
-  <w:num w16cid:durableId="1616255837" w:numId="4">
+  <w:num w:numId="5" w16cid:durableId="177040113">
     <w:abstractNumId w:val="2"/>
   </w:num>
-  <w:num w16cid:durableId="177040113" w:numId="5">
-    <w:abstractNumId w:val="1"/>
+  <w:num w:numId="6" w16cid:durableId="2021275145">
+    <w:abstractNumId w:val="6"/>
   </w:num>
-  <w:num w16cid:durableId="2021275145" w:numId="6">
-    <w:abstractNumId w:val="5"/>
-  </w:num>
-  <w:num w:numId="1000">
-    <w:abstractNumId w:val="990"/>
+  <w:num w:numId="7" w16cid:durableId="78404978">
+    <w:abstractNumId w:val="0"/>
   </w:num>
 </w:numbering>
 </file>
 
 <file path=word/styles.xml><?xml version="1.0" encoding="utf-8"?>
-<w:styles xmlns:mc="http://schemas.openxmlformats.org/markup-compatibility/2006" xmlns:r="http://schemas.openxmlformats.org/officeDocument/2006/relationships" xmlns:w="http://schemas.openxmlformats.org/wordprocessingml/2006/main" xmlns:w14="http://schemas.microsoft.com/office/word/2010/wordml" xmlns:w15="http://schemas.microsoft.com/office/word/2012/wordml" xmlns:w16="http://schemas.microsoft.com/office/word/2018/wordml" xmlns:w16cex="http://schemas.microsoft.com/office/word/2018/wordml/cex" xmlns:w16cid="http://schemas.microsoft.com/office/word/2016/wordml/cid" xmlns:w16du="http://schemas.microsoft.com/office/word/2023/wordml/word16du" xmlns:w16sdtdh="http://schemas.microsoft.com/office/word/2020/wordml/sdtdatahash" xmlns:w16se="http://schemas.microsoft.com/office/word/2015/wordml/symex" mc:Ignorable="w14 w15 w16se w16cid w16 w16cex w16sdtdh w16du">
+<w:styles xmlns:mc="http://schemas.openxmlformats.org/markup-compatibility/2006" xmlns:r="http://schemas.openxmlformats.org/officeDocument/2006/relationships" xmlns:w="http://schemas.openxmlformats.org/wordprocessingml/2006/main" xmlns:w14="http://schemas.microsoft.com/office/word/2010/wordml" xmlns:w15="http://schemas.microsoft.com/office/word/2012/wordml" xmlns:w16cex="http://schemas.microsoft.com/office/word/2018/wordml/cex" xmlns:w16cid="http://schemas.microsoft.com/office/word/2016/wordml/cid" xmlns:w16="http://schemas.microsoft.com/office/word/2018/wordml" xmlns:w16du="http://schemas.microsoft.com/office/word/2023/wordml/word16du" xmlns:w16sdtdh="http://schemas.microsoft.com/office/word/2020/wordml/sdtdatahash" xmlns:w16se="http://schemas.microsoft.com/office/word/2015/wordml/symex" mc:Ignorable="w14 w15 w16se w16cid w16 w16cex w16sdtdh w16du">
   <w:docDefaults>
     <w:rPrDefault>
       <w:rPr>
-        <w:rFonts w:asciiTheme="minorHAnsi" w:cstheme="minorBidi" w:eastAsiaTheme="minorHAnsi" w:hAnsiTheme="minorHAnsi"/>
+        <w:rFonts w:asciiTheme="minorHAnsi" w:eastAsiaTheme="minorHAnsi" w:hAnsiTheme="minorHAnsi" w:cstheme="minorBidi"/>
         <w:kern w:val="2"/>
         <w:sz w:val="22"/>
         <w:szCs w:val="22"/>
-        <w:lang w:bidi="ar-SA" w:eastAsia="en-US" w:val="en-US"/>
+        <w:lang w:val="en-US" w:eastAsia="en-US" w:bidi="ar-SA"/>
         <w14:ligatures w14:val="standardContextual"/>
       </w:rPr>
     </w:rPrDefault>
@@ -1410,17 +1647,17 @@
       </w:pPr>
     </w:pPrDefault>
   </w:docDefaults>
-  <w:latentStyles w:count="376" w:defLockedState="0" w:defQFormat="0" w:defSemiHidden="0" w:defUIPriority="99" w:defUnhideWhenUsed="0">
-    <w:lsdException w:name="Normal" w:qFormat="1" w:uiPriority="0"/>
-    <w:lsdException w:name="heading 1" w:qFormat="1" w:uiPriority="0"/>
-    <w:lsdException w:name="heading 2" w:qFormat="1" w:semiHidden="1" w:uiPriority="0" w:unhideWhenUsed="1"/>
-    <w:lsdException w:name="heading 3" w:qFormat="1" w:semiHidden="1" w:uiPriority="0" w:unhideWhenUsed="1"/>
-    <w:lsdException w:name="heading 4" w:qFormat="1" w:semiHidden="1" w:uiPriority="0" w:unhideWhenUsed="1"/>
-    <w:lsdException w:name="heading 5" w:qFormat="1" w:semiHidden="1" w:uiPriority="0" w:unhideWhenUsed="1"/>
-    <w:lsdException w:name="heading 6" w:qFormat="1" w:semiHidden="1" w:uiPriority="0" w:unhideWhenUsed="1"/>
-    <w:lsdException w:name="heading 7" w:qFormat="1" w:semiHidden="1" w:uiPriority="9" w:unhideWhenUsed="1"/>
-    <w:lsdException w:name="heading 8" w:qFormat="1" w:semiHidden="1" w:uiPriority="9" w:unhideWhenUsed="1"/>
-    <w:lsdException w:name="heading 9" w:qFormat="1" w:semiHidden="1" w:uiPriority="9" w:unhideWhenUsed="1"/>
+  <w:latentStyles w:defLockedState="0" w:defUIPriority="99" w:defSemiHidden="0" w:defUnhideWhenUsed="0" w:defQFormat="0" w:count="376">
+    <w:lsdException w:name="Normal" w:uiPriority="0" w:qFormat="1"/>
+    <w:lsdException w:name="heading 1" w:uiPriority="0" w:qFormat="1"/>
+    <w:lsdException w:name="heading 2" w:semiHidden="1" w:uiPriority="0" w:unhideWhenUsed="1" w:qFormat="1"/>
+    <w:lsdException w:name="heading 3" w:semiHidden="1" w:uiPriority="0" w:unhideWhenUsed="1" w:qFormat="1"/>
+    <w:lsdException w:name="heading 4" w:semiHidden="1" w:uiPriority="0" w:unhideWhenUsed="1" w:qFormat="1"/>
+    <w:lsdException w:name="heading 5" w:semiHidden="1" w:uiPriority="0" w:unhideWhenUsed="1" w:qFormat="1"/>
+    <w:lsdException w:name="heading 6" w:semiHidden="1" w:uiPriority="0" w:unhideWhenUsed="1" w:qFormat="1"/>
+    <w:lsdException w:name="heading 7" w:semiHidden="1" w:uiPriority="9" w:unhideWhenUsed="1" w:qFormat="1"/>
+    <w:lsdException w:name="heading 8" w:semiHidden="1" w:uiPriority="9" w:unhideWhenUsed="1" w:qFormat="1"/>
+    <w:lsdException w:name="heading 9" w:semiHidden="1" w:uiPriority="9" w:unhideWhenUsed="1" w:qFormat="1"/>
     <w:lsdException w:name="index 1" w:semiHidden="1" w:unhideWhenUsed="1"/>
     <w:lsdException w:name="index 2" w:semiHidden="1" w:unhideWhenUsed="1"/>
     <w:lsdException w:name="index 3" w:semiHidden="1" w:unhideWhenUsed="1"/>
@@ -1431,7 +1668,7 @@
     <w:lsdException w:name="index 8" w:semiHidden="1" w:unhideWhenUsed="1"/>
     <w:lsdException w:name="index 9" w:semiHidden="1" w:unhideWhenUsed="1"/>
     <w:lsdException w:name="toc 1" w:semiHidden="1" w:uiPriority="39" w:unhideWhenUsed="1"/>
-    <w:lsdException w:name="toc 2" w:qFormat="1" w:semiHidden="1" w:uiPriority="39" w:unhideWhenUsed="1"/>
+    <w:lsdException w:name="toc 2" w:semiHidden="1" w:uiPriority="39" w:unhideWhenUsed="1" w:qFormat="1"/>
     <w:lsdException w:name="toc 3" w:semiHidden="1" w:uiPriority="39" w:unhideWhenUsed="1"/>
     <w:lsdException w:name="toc 4" w:semiHidden="1" w:uiPriority="39" w:unhideWhenUsed="1"/>
     <w:lsdException w:name="toc 5" w:semiHidden="1" w:uiPriority="39" w:unhideWhenUsed="1"/>
@@ -1445,7 +1682,7 @@
     <w:lsdException w:name="header" w:semiHidden="1" w:uiPriority="0" w:unhideWhenUsed="1"/>
     <w:lsdException w:name="footer" w:semiHidden="1" w:unhideWhenUsed="1"/>
     <w:lsdException w:name="index heading" w:semiHidden="1" w:unhideWhenUsed="1"/>
-    <w:lsdException w:name="caption" w:qFormat="1" w:semiHidden="1" w:uiPriority="35" w:unhideWhenUsed="1"/>
+    <w:lsdException w:name="caption" w:semiHidden="1" w:uiPriority="35" w:unhideWhenUsed="1" w:qFormat="1"/>
     <w:lsdException w:name="table of figures" w:semiHidden="1" w:unhideWhenUsed="1"/>
     <w:lsdException w:name="envelope address" w:semiHidden="1" w:unhideWhenUsed="1"/>
     <w:lsdException w:name="envelope return" w:semiHidden="1" w:unhideWhenUsed="1"/>
@@ -1473,11 +1710,11 @@
     <w:lsdException w:name="List Number 3" w:semiHidden="1" w:uiPriority="0" w:unhideWhenUsed="1"/>
     <w:lsdException w:name="List Number 4" w:semiHidden="1" w:unhideWhenUsed="1"/>
     <w:lsdException w:name="List Number 5" w:semiHidden="1" w:unhideWhenUsed="1"/>
-    <w:lsdException w:name="Title" w:qFormat="1" w:uiPriority="10"/>
+    <w:lsdException w:name="Title" w:uiPriority="10" w:qFormat="1"/>
     <w:lsdException w:name="Closing" w:semiHidden="1" w:unhideWhenUsed="1"/>
     <w:lsdException w:name="Signature" w:semiHidden="1" w:unhideWhenUsed="1"/>
     <w:lsdException w:name="Default Paragraph Font" w:semiHidden="1" w:uiPriority="1" w:unhideWhenUsed="1"/>
-    <w:lsdException w:name="Body Text" w:qFormat="1" w:semiHidden="1" w:uiPriority="0" w:unhideWhenUsed="1"/>
+    <w:lsdException w:name="Body Text" w:semiHidden="1" w:uiPriority="0" w:unhideWhenUsed="1" w:qFormat="1"/>
     <w:lsdException w:name="Body Text Indent" w:semiHidden="1" w:unhideWhenUsed="1"/>
     <w:lsdException w:name="List Continue" w:semiHidden="1" w:unhideWhenUsed="1"/>
     <w:lsdException w:name="List Continue 2" w:semiHidden="1" w:unhideWhenUsed="1"/>
@@ -1485,7 +1722,7 @@
     <w:lsdException w:name="List Continue 4" w:semiHidden="1" w:unhideWhenUsed="1"/>
     <w:lsdException w:name="List Continue 5" w:semiHidden="1" w:unhideWhenUsed="1"/>
     <w:lsdException w:name="Message Header" w:semiHidden="1" w:unhideWhenUsed="1"/>
-    <w:lsdException w:name="Subtitle" w:qFormat="1" w:uiPriority="11"/>
+    <w:lsdException w:name="Subtitle" w:uiPriority="11" w:qFormat="1"/>
     <w:lsdException w:name="Salutation" w:semiHidden="1" w:unhideWhenUsed="1"/>
     <w:lsdException w:name="Date" w:semiHidden="1" w:unhideWhenUsed="1"/>
     <w:lsdException w:name="Body Text First Indent" w:semiHidden="1" w:unhideWhenUsed="1"/>
@@ -1498,8 +1735,8 @@
     <w:lsdException w:name="Block Text" w:semiHidden="1" w:unhideWhenUsed="1"/>
     <w:lsdException w:name="Hyperlink" w:semiHidden="1" w:unhideWhenUsed="1"/>
     <w:lsdException w:name="FollowedHyperlink" w:semiHidden="1" w:unhideWhenUsed="1"/>
-    <w:lsdException w:name="Strong" w:qFormat="1" w:uiPriority="22"/>
-    <w:lsdException w:name="Emphasis" w:qFormat="1" w:uiPriority="20"/>
+    <w:lsdException w:name="Strong" w:uiPriority="22" w:qFormat="1"/>
+    <w:lsdException w:name="Emphasis" w:uiPriority="20" w:qFormat="1"/>
     <w:lsdException w:name="Document Map" w:semiHidden="1" w:unhideWhenUsed="1"/>
     <w:lsdException w:name="Plain Text" w:semiHidden="1" w:unhideWhenUsed="1"/>
     <w:lsdException w:name="E-mail Signature" w:semiHidden="1" w:unhideWhenUsed="1"/>
@@ -1568,7 +1805,7 @@
     <w:lsdException w:name="Table Grid" w:uiPriority="59"/>
     <w:lsdException w:name="Table Theme" w:semiHidden="1" w:unhideWhenUsed="1"/>
     <w:lsdException w:name="Placeholder Text" w:semiHidden="1"/>
-    <w:lsdException w:name="No Spacing" w:qFormat="1" w:uiPriority="1"/>
+    <w:lsdException w:name="No Spacing" w:uiPriority="1" w:qFormat="1"/>
     <w:lsdException w:name="Light Shading" w:uiPriority="60"/>
     <w:lsdException w:name="Light List" w:uiPriority="61"/>
     <w:lsdException w:name="Light Grid" w:uiPriority="62"/>
@@ -1590,9 +1827,9 @@
     <w:lsdException w:name="Medium Shading 2 Accent 1" w:uiPriority="64"/>
     <w:lsdException w:name="Medium List 1 Accent 1" w:uiPriority="65"/>
     <w:lsdException w:name="Revision" w:semiHidden="1"/>
-    <w:lsdException w:name="List Paragraph" w:qFormat="1" w:uiPriority="34"/>
-    <w:lsdException w:name="Quote" w:qFormat="1" w:uiPriority="29"/>
-    <w:lsdException w:name="Intense Quote" w:qFormat="1" w:uiPriority="30"/>
+    <w:lsdException w:name="List Paragraph" w:uiPriority="34" w:qFormat="1"/>
+    <w:lsdException w:name="Quote" w:uiPriority="29" w:qFormat="1"/>
+    <w:lsdException w:name="Intense Quote" w:uiPriority="30" w:qFormat="1"/>
     <w:lsdException w:name="Medium List 2 Accent 1" w:uiPriority="66"/>
     <w:lsdException w:name="Medium Grid 1 Accent 1" w:uiPriority="67"/>
     <w:lsdException w:name="Medium Grid 2 Accent 1" w:uiPriority="68"/>
@@ -1671,13 +1908,13 @@
     <w:lsdException w:name="Colorful Shading Accent 6" w:uiPriority="71"/>
     <w:lsdException w:name="Colorful List Accent 6" w:uiPriority="72"/>
     <w:lsdException w:name="Colorful Grid Accent 6" w:uiPriority="73"/>
-    <w:lsdException w:name="Subtle Emphasis" w:qFormat="1" w:uiPriority="19"/>
-    <w:lsdException w:name="Intense Emphasis" w:qFormat="1" w:uiPriority="21"/>
-    <w:lsdException w:name="Subtle Reference" w:qFormat="1" w:uiPriority="31"/>
-    <w:lsdException w:name="Intense Reference" w:qFormat="1" w:uiPriority="32"/>
-    <w:lsdException w:name="Book Title" w:qFormat="1" w:uiPriority="33"/>
+    <w:lsdException w:name="Subtle Emphasis" w:uiPriority="19" w:qFormat="1"/>
+    <w:lsdException w:name="Intense Emphasis" w:uiPriority="21" w:qFormat="1"/>
+    <w:lsdException w:name="Subtle Reference" w:uiPriority="31" w:qFormat="1"/>
+    <w:lsdException w:name="Intense Reference" w:uiPriority="32" w:qFormat="1"/>
+    <w:lsdException w:name="Book Title" w:uiPriority="33" w:qFormat="1"/>
     <w:lsdException w:name="Bibliography" w:semiHidden="1" w:uiPriority="37" w:unhideWhenUsed="1"/>
-    <w:lsdException w:name="TOC Heading" w:qFormat="1" w:semiHidden="1" w:uiPriority="39" w:unhideWhenUsed="1"/>
+    <w:lsdException w:name="TOC Heading" w:semiHidden="1" w:uiPriority="39" w:unhideWhenUsed="1" w:qFormat="1"/>
     <w:lsdException w:name="Plain Table 1" w:uiPriority="41"/>
     <w:lsdException w:name="Plain Table 2" w:uiPriority="42"/>
     <w:lsdException w:name="Plain Table 3" w:uiPriority="43"/>
@@ -1788,7 +2025,7 @@
     <w:lsdException w:name="Unresolved Mention" w:semiHidden="1" w:unhideWhenUsed="1"/>
     <w:lsdException w:name="Smart Link" w:semiHidden="1" w:unhideWhenUsed="1"/>
   </w:latentStyles>
-  <w:style w:default="1" w:styleId="Normal" w:type="paragraph">
+  <w:style w:type="paragraph" w:default="1" w:styleId="Normal">
     <w:name w:val="Normal"/>
     <w:qFormat/>
     <w:rsid w:val="006D2766"/>
@@ -1800,7 +2037,7 @@
       <w14:ligatures w14:val="none"/>
     </w:rPr>
   </w:style>
-  <w:style w:styleId="Heading1" w:type="paragraph">
+  <w:style w:type="paragraph" w:styleId="Heading1">
     <w:name w:val="heading 1"/>
     <w:next w:val="BodyText"/>
     <w:link w:val="Heading1Char"/>
@@ -1809,13 +2046,13 @@
     <w:pPr>
       <w:keepNext/>
       <w:pBdr>
-        <w:bottom w:color="auto" w:space="1" w:sz="4" w:val="single"/>
+        <w:bottom w:val="single" w:sz="4" w:space="1" w:color="auto"/>
       </w:pBdr>
       <w:spacing w:after="120" w:line="240" w:lineRule="auto"/>
       <w:outlineLvl w:val="0"/>
     </w:pPr>
     <w:rPr>
-      <w:rFonts w:ascii="Times New Roman" w:cs="Arial" w:eastAsia="Times New Roman" w:hAnsi="Times New Roman"/>
+      <w:rFonts w:ascii="Times New Roman" w:eastAsia="Times New Roman" w:hAnsi="Times New Roman" w:cs="Arial"/>
       <w:b/>
       <w:bCs/>
       <w:color w:val="000000"/>
@@ -1825,7 +2062,7 @@
       <w14:ligatures w14:val="none"/>
     </w:rPr>
   </w:style>
-  <w:style w:styleId="Heading2" w:type="paragraph">
+  <w:style w:type="paragraph" w:styleId="Heading2">
     <w:name w:val="heading 2"/>
     <w:next w:val="BodyText"/>
     <w:link w:val="Heading2Char"/>
@@ -1833,11 +2070,11 @@
     <w:rsid w:val="00C45B78"/>
     <w:pPr>
       <w:keepNext/>
-      <w:spacing w:after="120" w:before="240" w:line="240" w:lineRule="auto"/>
+      <w:spacing w:before="240" w:after="120" w:line="240" w:lineRule="auto"/>
       <w:outlineLvl w:val="1"/>
     </w:pPr>
     <w:rPr>
-      <w:rFonts w:ascii="Times New Roman" w:cs="Arial" w:eastAsia="Times New Roman" w:hAnsi="Times New Roman"/>
+      <w:rFonts w:ascii="Times New Roman" w:eastAsia="Times New Roman" w:hAnsi="Times New Roman" w:cs="Arial"/>
       <w:b/>
       <w:iCs/>
       <w:color w:val="000000"/>
@@ -1847,7 +2084,7 @@
       <w14:ligatures w14:val="none"/>
     </w:rPr>
   </w:style>
-  <w:style w:styleId="Heading3" w:type="paragraph">
+  <w:style w:type="paragraph" w:styleId="Heading3">
     <w:name w:val="heading 3"/>
     <w:basedOn w:val="Heading2"/>
     <w:next w:val="BodyText"/>
@@ -1865,7 +2102,7 @@
       <w:u w:val="single"/>
     </w:rPr>
   </w:style>
-  <w:style w:styleId="Heading4" w:type="paragraph">
+  <w:style w:type="paragraph" w:styleId="Heading4">
     <w:name w:val="heading 4"/>
     <w:basedOn w:val="Heading3"/>
     <w:next w:val="BodyText"/>
@@ -1876,7 +2113,7 @@
       <w:keepLines/>
       <w:widowControl w:val="0"/>
       <w:tabs>
-        <w:tab w:pos="2880" w:val="num"/>
+        <w:tab w:val="num" w:pos="2880"/>
       </w:tabs>
       <w:suppressAutoHyphens/>
       <w:autoSpaceDE w:val="0"/>
@@ -1892,7 +2129,7 @@
       <w:u w:val="none"/>
     </w:rPr>
   </w:style>
-  <w:style w:styleId="Heading5" w:type="paragraph">
+  <w:style w:type="paragraph" w:styleId="Heading5">
     <w:name w:val="heading 5"/>
     <w:next w:val="BodyText"/>
     <w:link w:val="Heading5Char"/>
@@ -1904,7 +2141,7 @@
       <w:outlineLvl w:val="4"/>
     </w:pPr>
     <w:rPr>
-      <w:rFonts w:ascii="Times New Roman" w:cs="Arial" w:eastAsia="Times New Roman" w:hAnsi="Times New Roman"/>
+      <w:rFonts w:ascii="Times New Roman" w:eastAsia="Times New Roman" w:hAnsi="Times New Roman" w:cs="Arial"/>
       <w:bCs/>
       <w:color w:val="000000"/>
       <w:kern w:val="32"/>
@@ -1914,7 +2151,7 @@
       <w14:ligatures w14:val="none"/>
     </w:rPr>
   </w:style>
-  <w:style w:styleId="Heading6" w:type="paragraph">
+  <w:style w:type="paragraph" w:styleId="Heading6">
     <w:name w:val="heading 6"/>
     <w:basedOn w:val="Heading5"/>
     <w:next w:val="BodyText"/>
@@ -1931,7 +2168,7 @@
       <w:sz w:val="23"/>
     </w:rPr>
   </w:style>
-  <w:style w:styleId="Heading7" w:type="paragraph">
+  <w:style w:type="paragraph" w:styleId="Heading7">
     <w:name w:val="heading 7"/>
     <w:basedOn w:val="Normal"/>
     <w:next w:val="Normal"/>
@@ -1945,16 +2182,16 @@
       <w:outlineLvl w:val="6"/>
     </w:pPr>
     <w:rPr>
-      <w:rFonts w:ascii="Arial" w:cstheme="majorBidi" w:eastAsiaTheme="majorEastAsia" w:hAnsi="Arial"/>
+      <w:rFonts w:ascii="Arial" w:eastAsiaTheme="majorEastAsia" w:hAnsi="Arial" w:cstheme="majorBidi"/>
       <w:b/>
       <w:iCs/>
-      <w:color w:themeColor="text1" w:val="000000"/>
+      <w:color w:val="000000" w:themeColor="text1"/>
       <w:kern w:val="24"/>
       <w:sz w:val="20"/>
       <w:szCs w:val="24"/>
     </w:rPr>
   </w:style>
-  <w:style w:styleId="Heading8" w:type="paragraph">
+  <w:style w:type="paragraph" w:styleId="Heading8">
     <w:name w:val="heading 8"/>
     <w:basedOn w:val="Normal"/>
     <w:next w:val="Normal"/>
@@ -1973,11 +2210,11 @@
       <w:rFonts w:eastAsiaTheme="majorEastAsia"/>
       <w:b/>
       <w:bCs/>
-      <w:color w:themeColor="text1" w:themeTint="D8" w:val="272727"/>
+      <w:color w:val="272727" w:themeColor="text1" w:themeTint="D8"/>
       <w:sz w:val="24"/>
     </w:rPr>
   </w:style>
-  <w:style w:styleId="Heading9" w:type="paragraph">
+  <w:style w:type="paragraph" w:styleId="Heading9">
     <w:name w:val="heading 9"/>
     <w:basedOn w:val="Normal"/>
     <w:next w:val="Normal"/>
@@ -1993,44 +2230,44 @@
       <w:outlineLvl w:val="8"/>
     </w:pPr>
     <w:rPr>
-      <w:rFonts w:cstheme="majorBidi" w:eastAsiaTheme="majorEastAsia"/>
-      <w:color w:themeColor="text1" w:themeTint="D8" w:val="272727"/>
-    </w:rPr>
-  </w:style>
-  <w:style w:default="1" w:styleId="DefaultParagraphFont" w:type="character">
+      <w:rFonts w:eastAsiaTheme="majorEastAsia" w:cstheme="majorBidi"/>
+      <w:color w:val="272727" w:themeColor="text1" w:themeTint="D8"/>
+    </w:rPr>
+  </w:style>
+  <w:style w:type="character" w:default="1" w:styleId="DefaultParagraphFont">
     <w:name w:val="Default Paragraph Font"/>
     <w:uiPriority w:val="1"/>
     <w:semiHidden/>
     <w:unhideWhenUsed/>
   </w:style>
-  <w:style w:default="1" w:styleId="TableNormal" w:type="table">
+  <w:style w:type="table" w:default="1" w:styleId="TableNormal">
     <w:name w:val="Normal Table"/>
     <w:uiPriority w:val="99"/>
     <w:semiHidden/>
     <w:unhideWhenUsed/>
     <w:tblPr>
-      <w:tblInd w:type="dxa" w:w="0"/>
+      <w:tblInd w:w="0" w:type="dxa"/>
       <w:tblCellMar>
-        <w:top w:type="dxa" w:w="0"/>
-        <w:left w:type="dxa" w:w="108"/>
-        <w:bottom w:type="dxa" w:w="0"/>
-        <w:right w:type="dxa" w:w="108"/>
+        <w:top w:w="0" w:type="dxa"/>
+        <w:left w:w="108" w:type="dxa"/>
+        <w:bottom w:w="0" w:type="dxa"/>
+        <w:right w:w="108" w:type="dxa"/>
       </w:tblCellMar>
     </w:tblPr>
   </w:style>
-  <w:style w:default="1" w:styleId="NoList" w:type="numbering">
+  <w:style w:type="numbering" w:default="1" w:styleId="NoList">
     <w:name w:val="No List"/>
     <w:uiPriority w:val="99"/>
     <w:semiHidden/>
     <w:unhideWhenUsed/>
   </w:style>
-  <w:style w:customStyle="1" w:styleId="Heading1Char" w:type="character">
+  <w:style w:type="character" w:customStyle="1" w:styleId="Heading1Char">
     <w:name w:val="Heading 1 Char"/>
     <w:basedOn w:val="DefaultParagraphFont"/>
     <w:link w:val="Heading1"/>
     <w:rsid w:val="00C45B78"/>
     <w:rPr>
-      <w:rFonts w:ascii="Times New Roman" w:cs="Arial" w:eastAsia="Times New Roman" w:hAnsi="Times New Roman"/>
+      <w:rFonts w:ascii="Times New Roman" w:eastAsia="Times New Roman" w:hAnsi="Times New Roman" w:cs="Arial"/>
       <w:b/>
       <w:bCs/>
       <w:color w:val="000000"/>
@@ -2040,13 +2277,13 @@
       <w14:ligatures w14:val="none"/>
     </w:rPr>
   </w:style>
-  <w:style w:customStyle="1" w:styleId="Heading2Char" w:type="character">
+  <w:style w:type="character" w:customStyle="1" w:styleId="Heading2Char">
     <w:name w:val="Heading 2 Char"/>
     <w:basedOn w:val="DefaultParagraphFont"/>
     <w:link w:val="Heading2"/>
     <w:rsid w:val="00C45B78"/>
     <w:rPr>
-      <w:rFonts w:ascii="Times New Roman" w:cs="Arial" w:eastAsia="Times New Roman" w:hAnsi="Times New Roman"/>
+      <w:rFonts w:ascii="Times New Roman" w:eastAsia="Times New Roman" w:hAnsi="Times New Roman" w:cs="Arial"/>
       <w:b/>
       <w:iCs/>
       <w:color w:val="000000"/>
@@ -2056,13 +2293,13 @@
       <w14:ligatures w14:val="none"/>
     </w:rPr>
   </w:style>
-  <w:style w:customStyle="1" w:styleId="Heading3Char" w:type="character">
+  <w:style w:type="character" w:customStyle="1" w:styleId="Heading3Char">
     <w:name w:val="Heading 3 Char"/>
     <w:basedOn w:val="DefaultParagraphFont"/>
     <w:link w:val="Heading3"/>
     <w:rsid w:val="00C45B78"/>
     <w:rPr>
-      <w:rFonts w:ascii="Times New Roman" w:cs="Arial" w:eastAsia="Times New Roman" w:hAnsi="Times New Roman"/>
+      <w:rFonts w:ascii="Times New Roman" w:eastAsia="Times New Roman" w:hAnsi="Times New Roman" w:cs="Arial"/>
       <w:bCs/>
       <w:iCs/>
       <w:color w:val="000000"/>
@@ -2073,13 +2310,13 @@
       <w14:ligatures w14:val="none"/>
     </w:rPr>
   </w:style>
-  <w:style w:customStyle="1" w:styleId="Heading4Char" w:type="character">
+  <w:style w:type="character" w:customStyle="1" w:styleId="Heading4Char">
     <w:name w:val="Heading 4 Char"/>
     <w:basedOn w:val="DefaultParagraphFont"/>
     <w:link w:val="Heading4"/>
     <w:rsid w:val="00C45B78"/>
     <w:rPr>
-      <w:rFonts w:ascii="Times New Roman" w:cs="Arial" w:eastAsia="Times New Roman" w:hAnsi="Times New Roman"/>
+      <w:rFonts w:ascii="Times New Roman" w:eastAsia="Times New Roman" w:hAnsi="Times New Roman" w:cs="Arial"/>
       <w:b/>
       <w:iCs/>
       <w:color w:val="000000"/>
@@ -2089,13 +2326,13 @@
       <w14:ligatures w14:val="none"/>
     </w:rPr>
   </w:style>
-  <w:style w:customStyle="1" w:styleId="Heading5Char" w:type="character">
+  <w:style w:type="character" w:customStyle="1" w:styleId="Heading5Char">
     <w:name w:val="Heading 5 Char"/>
     <w:basedOn w:val="DefaultParagraphFont"/>
     <w:link w:val="Heading5"/>
     <w:rsid w:val="00C45B78"/>
     <w:rPr>
-      <w:rFonts w:ascii="Times New Roman" w:cs="Arial" w:eastAsia="Times New Roman" w:hAnsi="Times New Roman"/>
+      <w:rFonts w:ascii="Times New Roman" w:eastAsia="Times New Roman" w:hAnsi="Times New Roman" w:cs="Arial"/>
       <w:bCs/>
       <w:color w:val="000000"/>
       <w:kern w:val="32"/>
@@ -2105,13 +2342,13 @@
       <w14:ligatures w14:val="none"/>
     </w:rPr>
   </w:style>
-  <w:style w:customStyle="1" w:styleId="Heading6Char" w:type="character">
+  <w:style w:type="character" w:customStyle="1" w:styleId="Heading6Char">
     <w:name w:val="Heading 6 Char"/>
     <w:basedOn w:val="DefaultParagraphFont"/>
     <w:link w:val="Heading6"/>
     <w:rsid w:val="00C45B78"/>
     <w:rPr>
-      <w:rFonts w:ascii="Times New Roman" w:cs="Arial" w:eastAsia="Times New Roman" w:hAnsi="Times New Roman"/>
+      <w:rFonts w:ascii="Times New Roman" w:eastAsia="Times New Roman" w:hAnsi="Times New Roman" w:cs="Arial"/>
       <w:b/>
       <w:i/>
       <w:color w:val="000000"/>
@@ -2122,24 +2359,24 @@
       <w14:ligatures w14:val="none"/>
     </w:rPr>
   </w:style>
-  <w:style w:customStyle="1" w:styleId="Heading7Char" w:type="character">
+  <w:style w:type="character" w:customStyle="1" w:styleId="Heading7Char">
     <w:name w:val="Heading 7 Char"/>
     <w:basedOn w:val="DefaultParagraphFont"/>
     <w:link w:val="Heading7"/>
     <w:uiPriority w:val="9"/>
     <w:rsid w:val="00C45B78"/>
     <w:rPr>
-      <w:rFonts w:ascii="Arial" w:cstheme="majorBidi" w:eastAsiaTheme="majorEastAsia" w:hAnsi="Arial"/>
+      <w:rFonts w:ascii="Arial" w:eastAsiaTheme="majorEastAsia" w:hAnsi="Arial" w:cstheme="majorBidi"/>
       <w:b/>
       <w:iCs/>
-      <w:color w:themeColor="text1" w:val="000000"/>
+      <w:color w:val="000000" w:themeColor="text1"/>
       <w:kern w:val="24"/>
       <w:sz w:val="20"/>
       <w:szCs w:val="24"/>
       <w14:ligatures w14:val="none"/>
     </w:rPr>
   </w:style>
-  <w:style w:customStyle="1" w:styleId="Heading8Char" w:type="character">
+  <w:style w:type="character" w:customStyle="1" w:styleId="Heading8Char">
     <w:name w:val="Heading 8 Char"/>
     <w:basedOn w:val="DefaultParagraphFont"/>
     <w:link w:val="Heading8"/>
@@ -2149,13 +2386,13 @@
       <w:rFonts w:eastAsiaTheme="majorEastAsia"/>
       <w:b/>
       <w:bCs/>
-      <w:color w:themeColor="text1" w:themeTint="D8" w:val="272727"/>
+      <w:color w:val="272727" w:themeColor="text1" w:themeTint="D8"/>
       <w:kern w:val="0"/>
       <w:sz w:val="24"/>
       <w14:ligatures w14:val="none"/>
     </w:rPr>
   </w:style>
-  <w:style w:customStyle="1" w:styleId="Heading9Char" w:type="character">
+  <w:style w:type="character" w:customStyle="1" w:styleId="Heading9Char">
     <w:name w:val="Heading 9 Char"/>
     <w:basedOn w:val="DefaultParagraphFont"/>
     <w:link w:val="Heading9"/>
@@ -2163,11 +2400,11 @@
     <w:semiHidden/>
     <w:rsid w:val="0015795F"/>
     <w:rPr>
-      <w:rFonts w:cstheme="majorBidi" w:eastAsiaTheme="majorEastAsia"/>
-      <w:color w:themeColor="text1" w:themeTint="D8" w:val="272727"/>
-    </w:rPr>
-  </w:style>
-  <w:style w:styleId="BodyText" w:type="paragraph">
+      <w:rFonts w:eastAsiaTheme="majorEastAsia" w:cstheme="majorBidi"/>
+      <w:color w:val="272727" w:themeColor="text1" w:themeTint="D8"/>
+    </w:rPr>
+  </w:style>
+  <w:style w:type="paragraph" w:styleId="BodyText">
     <w:name w:val="Body Text"/>
     <w:link w:val="BodyTextChar"/>
     <w:qFormat/>
@@ -2176,39 +2413,39 @@
       <w:spacing w:line="252" w:lineRule="auto"/>
     </w:pPr>
     <w:rPr>
-      <w:rFonts w:ascii="Arial" w:cs="Times New Roman" w:eastAsia="Times New Roman" w:hAnsi="Arial"/>
+      <w:rFonts w:ascii="Arial" w:eastAsia="Times New Roman" w:hAnsi="Arial" w:cs="Times New Roman"/>
       <w:color w:val="000000"/>
       <w:kern w:val="22"/>
       <w:sz w:val="20"/>
       <w14:ligatures w14:val="none"/>
     </w:rPr>
   </w:style>
-  <w:style w:customStyle="1" w:styleId="BodyTextChar" w:type="character">
+  <w:style w:type="character" w:customStyle="1" w:styleId="BodyTextChar">
     <w:name w:val="Body Text Char"/>
     <w:basedOn w:val="DefaultParagraphFont"/>
     <w:link w:val="BodyText"/>
     <w:rsid w:val="00C45B78"/>
     <w:rPr>
-      <w:rFonts w:ascii="Arial" w:cs="Times New Roman" w:eastAsia="Times New Roman" w:hAnsi="Arial"/>
+      <w:rFonts w:ascii="Arial" w:eastAsia="Times New Roman" w:hAnsi="Arial" w:cs="Times New Roman"/>
       <w:color w:val="000000"/>
       <w:kern w:val="22"/>
       <w:sz w:val="20"/>
       <w14:ligatures w14:val="none"/>
     </w:rPr>
   </w:style>
-  <w:style w:styleId="Header" w:type="paragraph">
+  <w:style w:type="paragraph" w:styleId="Header">
     <w:name w:val="header"/>
     <w:link w:val="HeaderChar"/>
     <w:rsid w:val="00C45B78"/>
     <w:pPr>
       <w:tabs>
-        <w:tab w:pos="8640" w:val="right"/>
+        <w:tab w:val="right" w:pos="8640"/>
       </w:tabs>
       <w:spacing w:after="0" w:line="240" w:lineRule="auto"/>
       <w:jc w:val="center"/>
     </w:pPr>
     <w:rPr>
-      <w:rFonts w:ascii="Arial" w:cs="Times New Roman" w:eastAsia="Times New Roman" w:hAnsi="Arial"/>
+      <w:rFonts w:ascii="Arial" w:eastAsia="Times New Roman" w:hAnsi="Arial" w:cs="Times New Roman"/>
       <w:bCs/>
       <w:i/>
       <w:kern w:val="18"/>
@@ -2217,13 +2454,13 @@
       <w14:ligatures w14:val="none"/>
     </w:rPr>
   </w:style>
-  <w:style w:customStyle="1" w:styleId="HeaderChar" w:type="character">
+  <w:style w:type="character" w:customStyle="1" w:styleId="HeaderChar">
     <w:name w:val="Header Char"/>
     <w:basedOn w:val="DefaultParagraphFont"/>
     <w:link w:val="Header"/>
     <w:rsid w:val="00C45B78"/>
     <w:rPr>
-      <w:rFonts w:ascii="Arial" w:cs="Times New Roman" w:eastAsia="Times New Roman" w:hAnsi="Arial"/>
+      <w:rFonts w:ascii="Arial" w:eastAsia="Times New Roman" w:hAnsi="Arial" w:cs="Times New Roman"/>
       <w:bCs/>
       <w:i/>
       <w:kern w:val="18"/>
@@ -2232,7 +2469,7 @@
       <w14:ligatures w14:val="none"/>
     </w:rPr>
   </w:style>
-  <w:style w:styleId="Footer" w:type="paragraph">
+  <w:style w:type="paragraph" w:styleId="Footer">
     <w:name w:val="footer"/>
     <w:basedOn w:val="Normal"/>
     <w:link w:val="FooterChar"/>
@@ -2243,27 +2480,27 @@
       <w:jc w:val="center"/>
     </w:pPr>
     <w:rPr>
-      <w:rFonts w:ascii="Arial" w:cs="Times New Roman" w:eastAsia="Times New Roman" w:hAnsi="Arial"/>
+      <w:rFonts w:ascii="Arial" w:eastAsia="Times New Roman" w:hAnsi="Arial" w:cs="Times New Roman"/>
       <w:kern w:val="24"/>
       <w:sz w:val="18"/>
       <w:szCs w:val="24"/>
     </w:rPr>
   </w:style>
-  <w:style w:customStyle="1" w:styleId="FooterChar" w:type="character">
+  <w:style w:type="character" w:customStyle="1" w:styleId="FooterChar">
     <w:name w:val="Footer Char"/>
     <w:basedOn w:val="DefaultParagraphFont"/>
     <w:link w:val="Footer"/>
     <w:uiPriority w:val="99"/>
     <w:rsid w:val="00C45B78"/>
     <w:rPr>
-      <w:rFonts w:ascii="Arial" w:cs="Times New Roman" w:eastAsia="Times New Roman" w:hAnsi="Arial"/>
+      <w:rFonts w:ascii="Arial" w:eastAsia="Times New Roman" w:hAnsi="Arial" w:cs="Times New Roman"/>
       <w:kern w:val="24"/>
       <w:sz w:val="18"/>
       <w:szCs w:val="24"/>
       <w14:ligatures w14:val="none"/>
     </w:rPr>
   </w:style>
-  <w:style w:styleId="PageNumber" w:type="character">
+  <w:style w:type="character" w:styleId="PageNumber">
     <w:name w:val="page number"/>
     <w:basedOn w:val="DefaultParagraphFont"/>
     <w:rsid w:val="00C45B78"/>
@@ -2272,7 +2509,7 @@
       <w:sz w:val="20"/>
     </w:rPr>
   </w:style>
-  <w:style w:styleId="Hyperlink" w:type="character">
+  <w:style w:type="character" w:styleId="Hyperlink">
     <w:name w:val="Hyperlink"/>
     <w:basedOn w:val="DefaultParagraphFont"/>
     <w:uiPriority w:val="99"/>
@@ -2283,14 +2520,14 @@
       <w:u w:val="single"/>
     </w:rPr>
   </w:style>
-  <w:style w:styleId="TOC1" w:type="paragraph">
+  <w:style w:type="paragraph" w:styleId="TOC1">
     <w:name w:val="toc 1"/>
     <w:basedOn w:val="Normal"/>
     <w:next w:val="Normal"/>
     <w:uiPriority w:val="39"/>
     <w:rsid w:val="00C45B78"/>
     <w:pPr>
-      <w:spacing w:after="120" w:before="120"/>
+      <w:spacing w:before="120" w:after="120"/>
     </w:pPr>
     <w:rPr>
       <w:rFonts w:cstheme="minorHAnsi"/>
@@ -2301,7 +2538,7 @@
       <w:szCs w:val="20"/>
     </w:rPr>
   </w:style>
-  <w:style w:styleId="TOC2" w:type="paragraph">
+  <w:style w:type="paragraph" w:styleId="TOC2">
     <w:name w:val="toc 2"/>
     <w:basedOn w:val="Normal"/>
     <w:next w:val="Normal"/>
@@ -2320,7 +2557,7 @@
       <w:szCs w:val="20"/>
     </w:rPr>
   </w:style>
-  <w:style w:customStyle="1" w:styleId="TOC2Char" w:type="character">
+  <w:style w:type="character" w:customStyle="1" w:styleId="TOC2Char">
     <w:name w:val="TOC 2 Char"/>
     <w:basedOn w:val="DefaultParagraphFont"/>
     <w:link w:val="TOC2"/>
@@ -2335,7 +2572,7 @@
       <w14:ligatures w14:val="none"/>
     </w:rPr>
   </w:style>
-  <w:style w:customStyle="1" w:styleId="TOCTitle" w:type="paragraph">
+  <w:style w:type="paragraph" w:customStyle="1" w:styleId="TOCTitle">
     <w:name w:val="TOC Title"/>
     <w:basedOn w:val="TOC1"/>
     <w:next w:val="BodyText"/>
@@ -2350,7 +2587,7 @@
       <w:szCs w:val="32"/>
     </w:rPr>
   </w:style>
-  <w:style w:styleId="CommentText" w:type="paragraph">
+  <w:style w:type="paragraph" w:styleId="CommentText">
     <w:name w:val="annotation text"/>
     <w:basedOn w:val="Normal"/>
     <w:link w:val="CommentTextChar"/>
@@ -2360,24 +2597,24 @@
       <w:spacing w:after="200" w:line="240" w:lineRule="auto"/>
     </w:pPr>
     <w:rPr>
-      <w:rFonts w:ascii="Times New Roman" w:cs="Times New Roman" w:eastAsia="Times New Roman" w:hAnsi="Times New Roman"/>
+      <w:rFonts w:ascii="Times New Roman" w:eastAsia="Times New Roman" w:hAnsi="Times New Roman" w:cs="Times New Roman"/>
       <w:kern w:val="24"/>
       <w:szCs w:val="20"/>
     </w:rPr>
   </w:style>
-  <w:style w:customStyle="1" w:styleId="CommentTextChar" w:type="character">
+  <w:style w:type="character" w:customStyle="1" w:styleId="CommentTextChar">
     <w:name w:val="Comment Text Char"/>
     <w:basedOn w:val="DefaultParagraphFont"/>
     <w:link w:val="CommentText"/>
     <w:rsid w:val="00C45B78"/>
     <w:rPr>
-      <w:rFonts w:ascii="Times New Roman" w:cs="Times New Roman" w:eastAsia="Times New Roman" w:hAnsi="Times New Roman"/>
+      <w:rFonts w:ascii="Times New Roman" w:eastAsia="Times New Roman" w:hAnsi="Times New Roman" w:cs="Times New Roman"/>
       <w:kern w:val="24"/>
       <w:szCs w:val="20"/>
       <w14:ligatures w14:val="none"/>
     </w:rPr>
   </w:style>
-  <w:style w:customStyle="1" w:styleId="BodyTextAfterTable" w:type="paragraph">
+  <w:style w:type="paragraph" w:customStyle="1" w:styleId="BodyTextAfterTable">
     <w:name w:val="Body Text After Table"/>
     <w:basedOn w:val="BodyText"/>
     <w:next w:val="BodyText"/>
@@ -2387,7 +2624,7 @@
       <w:spacing w:before="360"/>
     </w:pPr>
   </w:style>
-  <w:style w:styleId="TableGrid" w:type="table">
+  <w:style w:type="table" w:styleId="TableGrid">
     <w:name w:val="Table Grid"/>
     <w:basedOn w:val="TableNormal"/>
     <w:uiPriority w:val="59"/>
@@ -2401,16 +2638,16 @@
     </w:rPr>
     <w:tblPr>
       <w:tblBorders>
-        <w:top w:color="auto" w:space="0" w:sz="4" w:val="single"/>
-        <w:left w:color="auto" w:space="0" w:sz="4" w:val="single"/>
-        <w:bottom w:color="auto" w:space="0" w:sz="4" w:val="single"/>
-        <w:right w:color="auto" w:space="0" w:sz="4" w:val="single"/>
-        <w:insideH w:color="auto" w:space="0" w:sz="4" w:val="single"/>
-        <w:insideV w:color="auto" w:space="0" w:sz="4" w:val="single"/>
+        <w:top w:val="single" w:sz="4" w:space="0" w:color="auto"/>
+        <w:left w:val="single" w:sz="4" w:space="0" w:color="auto"/>
+        <w:bottom w:val="single" w:sz="4" w:space="0" w:color="auto"/>
+        <w:right w:val="single" w:sz="4" w:space="0" w:color="auto"/>
+        <w:insideH w:val="single" w:sz="4" w:space="0" w:color="auto"/>
+        <w:insideV w:val="single" w:sz="4" w:space="0" w:color="auto"/>
       </w:tblBorders>
     </w:tblPr>
   </w:style>
-  <w:style w:styleId="BalloonText" w:type="paragraph">
+  <w:style w:type="paragraph" w:styleId="BalloonText">
     <w:name w:val="Balloon Text"/>
     <w:basedOn w:val="Normal"/>
     <w:link w:val="BalloonTextChar"/>
@@ -2422,13 +2659,13 @@
       <w:spacing w:line="240" w:lineRule="auto"/>
     </w:pPr>
     <w:rPr>
-      <w:rFonts w:ascii="Segoe UI" w:cs="Segoe UI" w:eastAsia="Times New Roman" w:hAnsi="Segoe UI"/>
+      <w:rFonts w:ascii="Segoe UI" w:eastAsia="Times New Roman" w:hAnsi="Segoe UI" w:cs="Segoe UI"/>
       <w:kern w:val="24"/>
       <w:sz w:val="18"/>
       <w:szCs w:val="18"/>
     </w:rPr>
   </w:style>
-  <w:style w:customStyle="1" w:styleId="BalloonTextChar" w:type="character">
+  <w:style w:type="character" w:customStyle="1" w:styleId="BalloonTextChar">
     <w:name w:val="Balloon Text Char"/>
     <w:basedOn w:val="DefaultParagraphFont"/>
     <w:link w:val="BalloonText"/>
@@ -2436,14 +2673,14 @@
     <w:semiHidden/>
     <w:rsid w:val="00C45B78"/>
     <w:rPr>
-      <w:rFonts w:ascii="Segoe UI" w:cs="Segoe UI" w:eastAsia="Times New Roman" w:hAnsi="Segoe UI"/>
+      <w:rFonts w:ascii="Segoe UI" w:eastAsia="Times New Roman" w:hAnsi="Segoe UI" w:cs="Segoe UI"/>
       <w:kern w:val="24"/>
       <w:sz w:val="18"/>
       <w:szCs w:val="18"/>
       <w14:ligatures w14:val="none"/>
     </w:rPr>
   </w:style>
-  <w:style w:styleId="CommentReference" w:type="character">
+  <w:style w:type="character" w:styleId="CommentReference">
     <w:name w:val="annotation reference"/>
     <w:basedOn w:val="DefaultParagraphFont"/>
     <w:semiHidden/>
@@ -2454,7 +2691,7 @@
       <w:szCs w:val="16"/>
     </w:rPr>
   </w:style>
-  <w:style w:styleId="CommentSubject" w:type="paragraph">
+  <w:style w:type="paragraph" w:styleId="CommentSubject">
     <w:name w:val="annotation subject"/>
     <w:basedOn w:val="CommentText"/>
     <w:next w:val="CommentText"/>
@@ -2472,7 +2709,7 @@
       <w:sz w:val="20"/>
     </w:rPr>
   </w:style>
-  <w:style w:customStyle="1" w:styleId="CommentSubjectChar" w:type="character">
+  <w:style w:type="character" w:customStyle="1" w:styleId="CommentSubjectChar">
     <w:name w:val="Comment Subject Char"/>
     <w:basedOn w:val="CommentTextChar"/>
     <w:link w:val="CommentSubject"/>
@@ -2480,7 +2717,7 @@
     <w:semiHidden/>
     <w:rsid w:val="00C45B78"/>
     <w:rPr>
-      <w:rFonts w:ascii="Times New Roman" w:cs="Times New Roman" w:eastAsia="Times New Roman" w:hAnsi="Times New Roman"/>
+      <w:rFonts w:ascii="Times New Roman" w:eastAsia="Times New Roman" w:hAnsi="Times New Roman" w:cs="Times New Roman"/>
       <w:b/>
       <w:bCs/>
       <w:kern w:val="24"/>
@@ -2489,7 +2726,7 @@
       <w14:ligatures w14:val="none"/>
     </w:rPr>
   </w:style>
-  <w:style w:styleId="TOC3" w:type="paragraph">
+  <w:style w:type="paragraph" w:styleId="TOC3">
     <w:name w:val="toc 3"/>
     <w:basedOn w:val="Normal"/>
     <w:next w:val="Normal"/>
@@ -2509,7 +2746,7 @@
       <w:szCs w:val="20"/>
     </w:rPr>
   </w:style>
-  <w:style w:customStyle="1" w:styleId="TOC3Char" w:type="character">
+  <w:style w:type="character" w:customStyle="1" w:styleId="TOC3Char">
     <w:name w:val="TOC 3 Char"/>
     <w:basedOn w:val="TOC2Char"/>
     <w:link w:val="TOC3"/>
@@ -2526,7 +2763,7 @@
       <w14:ligatures w14:val="none"/>
     </w:rPr>
   </w:style>
-  <w:style w:styleId="TOC4" w:type="paragraph">
+  <w:style w:type="paragraph" w:styleId="TOC4">
     <w:name w:val="toc 4"/>
     <w:basedOn w:val="Normal"/>
     <w:next w:val="Normal"/>
@@ -2542,7 +2779,7 @@
       <w:szCs w:val="18"/>
     </w:rPr>
   </w:style>
-  <w:style w:styleId="TOC5" w:type="paragraph">
+  <w:style w:type="paragraph" w:styleId="TOC5">
     <w:name w:val="toc 5"/>
     <w:basedOn w:val="Normal"/>
     <w:next w:val="Normal"/>
@@ -2558,7 +2795,7 @@
       <w:szCs w:val="18"/>
     </w:rPr>
   </w:style>
-  <w:style w:styleId="TOC6" w:type="paragraph">
+  <w:style w:type="paragraph" w:styleId="TOC6">
     <w:name w:val="toc 6"/>
     <w:basedOn w:val="Normal"/>
     <w:next w:val="Normal"/>
@@ -2574,7 +2811,7 @@
       <w:szCs w:val="18"/>
     </w:rPr>
   </w:style>
-  <w:style w:styleId="TOC7" w:type="paragraph">
+  <w:style w:type="paragraph" w:styleId="TOC7">
     <w:name w:val="toc 7"/>
     <w:basedOn w:val="Normal"/>
     <w:next w:val="Normal"/>
@@ -2590,7 +2827,7 @@
       <w:szCs w:val="18"/>
     </w:rPr>
   </w:style>
-  <w:style w:styleId="TOC8" w:type="paragraph">
+  <w:style w:type="paragraph" w:styleId="TOC8">
     <w:name w:val="toc 8"/>
     <w:basedOn w:val="Normal"/>
     <w:next w:val="Normal"/>
@@ -2606,7 +2843,7 @@
       <w:szCs w:val="18"/>
     </w:rPr>
   </w:style>
-  <w:style w:styleId="TOC9" w:type="paragraph">
+  <w:style w:type="paragraph" w:styleId="TOC9">
     <w:name w:val="toc 9"/>
     <w:basedOn w:val="Normal"/>
     <w:next w:val="Normal"/>
@@ -2622,7 +2859,7 @@
       <w:szCs w:val="18"/>
     </w:rPr>
   </w:style>
-  <w:style w:styleId="Revision" w:type="paragraph">
+  <w:style w:type="paragraph" w:styleId="Revision">
     <w:name w:val="Revision"/>
     <w:hidden/>
     <w:uiPriority w:val="99"/>
@@ -2632,13 +2869,13 @@
       <w:spacing w:after="0" w:line="240" w:lineRule="auto"/>
     </w:pPr>
     <w:rPr>
-      <w:rFonts w:ascii="Times New Roman" w:cs="Times New Roman" w:eastAsia="Times New Roman" w:hAnsi="Times New Roman"/>
+      <w:rFonts w:ascii="Times New Roman" w:eastAsia="Times New Roman" w:hAnsi="Times New Roman" w:cs="Times New Roman"/>
       <w:kern w:val="24"/>
       <w:szCs w:val="24"/>
       <w14:ligatures w14:val="none"/>
     </w:rPr>
   </w:style>
-  <w:style w:styleId="FollowedHyperlink" w:type="character">
+  <w:style w:type="character" w:styleId="FollowedHyperlink">
     <w:name w:val="FollowedHyperlink"/>
     <w:basedOn w:val="DefaultParagraphFont"/>
     <w:uiPriority w:val="99"/>
@@ -2646,11 +2883,11 @@
     <w:unhideWhenUsed/>
     <w:rsid w:val="00C45B78"/>
     <w:rPr>
-      <w:color w:themeColor="followedHyperlink" w:val="954F72"/>
+      <w:color w:val="954F72" w:themeColor="followedHyperlink"/>
       <w:u w:val="single"/>
     </w:rPr>
   </w:style>
-  <w:style w:styleId="FootnoteText" w:type="paragraph">
+  <w:style w:type="paragraph" w:styleId="FootnoteText">
     <w:name w:val="footnote text"/>
     <w:basedOn w:val="Normal"/>
     <w:link w:val="FootnoteTextChar"/>
@@ -2663,7 +2900,7 @@
       <w:szCs w:val="20"/>
     </w:rPr>
   </w:style>
-  <w:style w:customStyle="1" w:styleId="FootnoteTextChar" w:type="character">
+  <w:style w:type="character" w:customStyle="1" w:styleId="FootnoteTextChar">
     <w:name w:val="Footnote Text Char"/>
     <w:basedOn w:val="DefaultParagraphFont"/>
     <w:link w:val="FootnoteText"/>
@@ -2677,7 +2914,7 @@
       <w14:ligatures w14:val="none"/>
     </w:rPr>
   </w:style>
-  <w:style w:styleId="FootnoteReference" w:type="character">
+  <w:style w:type="character" w:styleId="FootnoteReference">
     <w:name w:val="footnote reference"/>
     <w:basedOn w:val="DefaultParagraphFont"/>
     <w:uiPriority w:val="99"/>
@@ -2688,7 +2925,7 @@
       <w:vertAlign w:val="superscript"/>
     </w:rPr>
   </w:style>
-  <w:style w:styleId="LineNumber" w:type="character">
+  <w:style w:type="character" w:styleId="LineNumber">
     <w:name w:val="line number"/>
     <w:basedOn w:val="DefaultParagraphFont"/>
     <w:uiPriority w:val="99"/>
@@ -2696,7 +2933,7 @@
     <w:unhideWhenUsed/>
     <w:rsid w:val="00C45B78"/>
   </w:style>
-  <w:style w:styleId="TableGridLight" w:type="table">
+  <w:style w:type="table" w:styleId="TableGridLight">
     <w:name w:val="Grid Table Light"/>
     <w:basedOn w:val="TableNormal"/>
     <w:uiPriority w:val="40"/>
@@ -2710,26 +2947,26 @@
     </w:rPr>
     <w:tblPr>
       <w:tblBorders>
-        <w:top w:color="BFBFBF" w:space="0" w:sz="4" w:themeColor="background1" w:themeShade="BF" w:val="single"/>
-        <w:left w:color="BFBFBF" w:space="0" w:sz="4" w:themeColor="background1" w:themeShade="BF" w:val="single"/>
-        <w:bottom w:color="BFBFBF" w:space="0" w:sz="4" w:themeColor="background1" w:themeShade="BF" w:val="single"/>
-        <w:right w:color="BFBFBF" w:space="0" w:sz="4" w:themeColor="background1" w:themeShade="BF" w:val="single"/>
-        <w:insideH w:color="BFBFBF" w:space="0" w:sz="4" w:themeColor="background1" w:themeShade="BF" w:val="single"/>
-        <w:insideV w:color="BFBFBF" w:space="0" w:sz="4" w:themeColor="background1" w:themeShade="BF" w:val="single"/>
+        <w:top w:val="single" w:sz="4" w:space="0" w:color="BFBFBF" w:themeColor="background1" w:themeShade="BF"/>
+        <w:left w:val="single" w:sz="4" w:space="0" w:color="BFBFBF" w:themeColor="background1" w:themeShade="BF"/>
+        <w:bottom w:val="single" w:sz="4" w:space="0" w:color="BFBFBF" w:themeColor="background1" w:themeShade="BF"/>
+        <w:right w:val="single" w:sz="4" w:space="0" w:color="BFBFBF" w:themeColor="background1" w:themeShade="BF"/>
+        <w:insideH w:val="single" w:sz="4" w:space="0" w:color="BFBFBF" w:themeColor="background1" w:themeShade="BF"/>
+        <w:insideV w:val="single" w:sz="4" w:space="0" w:color="BFBFBF" w:themeColor="background1" w:themeShade="BF"/>
       </w:tblBorders>
     </w:tblPr>
   </w:style>
-  <w:style w:customStyle="1" w:styleId="TableHeading" w:type="paragraph">
+  <w:style w:type="paragraph" w:customStyle="1" w:styleId="TableHeading">
     <w:name w:val="Table Heading"/>
     <w:link w:val="TableHeadingChar"/>
     <w:rsid w:val="00C45B78"/>
     <w:pPr>
       <w:keepNext/>
-      <w:spacing w:after="40" w:before="40" w:line="240" w:lineRule="auto"/>
+      <w:spacing w:before="40" w:after="40" w:line="240" w:lineRule="auto"/>
       <w:jc w:val="center"/>
     </w:pPr>
     <w:rPr>
-      <w:rFonts w:ascii="Arial" w:cs="Times New Roman" w:eastAsia="Times New Roman" w:hAnsi="Arial"/>
+      <w:rFonts w:ascii="Arial" w:eastAsia="Times New Roman" w:hAnsi="Arial" w:cs="Times New Roman"/>
       <w:b/>
       <w:color w:val="000000"/>
       <w:kern w:val="24"/>
@@ -2737,13 +2974,13 @@
       <w14:ligatures w14:val="none"/>
     </w:rPr>
   </w:style>
-  <w:style w:customStyle="1" w:styleId="TableHeadingChar" w:type="character">
+  <w:style w:type="character" w:customStyle="1" w:styleId="TableHeadingChar">
     <w:name w:val="Table Heading Char"/>
     <w:basedOn w:val="DefaultParagraphFont"/>
     <w:link w:val="TableHeading"/>
     <w:rsid w:val="00C45B78"/>
     <w:rPr>
-      <w:rFonts w:ascii="Arial" w:cs="Times New Roman" w:eastAsia="Times New Roman" w:hAnsi="Arial"/>
+      <w:rFonts w:ascii="Arial" w:eastAsia="Times New Roman" w:hAnsi="Arial" w:cs="Times New Roman"/>
       <w:b/>
       <w:color w:val="000000"/>
       <w:kern w:val="24"/>
@@ -2751,15 +2988,15 @@
       <w14:ligatures w14:val="none"/>
     </w:rPr>
   </w:style>
-  <w:style w:customStyle="1" w:styleId="tablenote" w:type="paragraph">
+  <w:style w:type="paragraph" w:customStyle="1" w:styleId="tablenote">
     <w:name w:val="table note"/>
     <w:link w:val="tablenoteChar"/>
     <w:rsid w:val="00C45B78"/>
     <w:pPr>
-      <w:spacing w:after="0" w:before="40" w:line="240" w:lineRule="auto"/>
-    </w:pPr>
-    <w:rPr>
-      <w:rFonts w:ascii="Arial" w:cs="Times New Roman" w:eastAsia="Times New Roman" w:hAnsi="Arial"/>
+      <w:spacing w:before="40" w:after="0" w:line="240" w:lineRule="auto"/>
+    </w:pPr>
+    <w:rPr>
+      <w:rFonts w:ascii="Arial" w:eastAsia="Times New Roman" w:hAnsi="Arial" w:cs="Times New Roman"/>
       <w:color w:val="000000"/>
       <w:kern w:val="22"/>
       <w:sz w:val="18"/>
@@ -2767,12 +3004,12 @@
       <w14:ligatures w14:val="none"/>
     </w:rPr>
   </w:style>
-  <w:style w:customStyle="1" w:styleId="tablenoteChar" w:type="character">
+  <w:style w:type="character" w:customStyle="1" w:styleId="tablenoteChar">
     <w:name w:val="table note Char"/>
     <w:link w:val="tablenote"/>
     <w:rsid w:val="00C45B78"/>
     <w:rPr>
-      <w:rFonts w:ascii="Arial" w:cs="Times New Roman" w:eastAsia="Times New Roman" w:hAnsi="Arial"/>
+      <w:rFonts w:ascii="Arial" w:eastAsia="Times New Roman" w:hAnsi="Arial" w:cs="Times New Roman"/>
       <w:color w:val="000000"/>
       <w:kern w:val="22"/>
       <w:sz w:val="18"/>
@@ -2780,20 +3017,20 @@
       <w14:ligatures w14:val="none"/>
     </w:rPr>
   </w:style>
-  <w:style w:customStyle="1" w:styleId="CaptionFigure" w:type="paragraph">
+  <w:style w:type="paragraph" w:customStyle="1" w:styleId="CaptionFigure">
     <w:name w:val="Caption Figure"/>
     <w:basedOn w:val="Caption"/>
     <w:qFormat/>
     <w:rsid w:val="00C45B78"/>
     <w:pPr>
-      <w:spacing w:after="240" w:before="0"/>
+      <w:spacing w:before="0" w:after="240"/>
     </w:pPr>
     <w:rPr>
       <w:sz w:val="20"/>
       <w:szCs w:val="20"/>
     </w:rPr>
   </w:style>
-  <w:style w:styleId="Caption" w:type="paragraph">
+  <w:style w:type="paragraph" w:styleId="Caption">
     <w:name w:val="caption"/>
     <w:basedOn w:val="Normal"/>
     <w:next w:val="BodyText"/>
@@ -2802,10 +3039,10 @@
     <w:qFormat/>
     <w:rsid w:val="00C45B78"/>
     <w:pPr>
-      <w:spacing w:after="40" w:before="120" w:line="240" w:lineRule="auto"/>
-    </w:pPr>
-    <w:rPr>
-      <w:rFonts w:ascii="Arial" w:cs="Times New Roman" w:eastAsia="Times New Roman" w:hAnsi="Arial"/>
+      <w:spacing w:before="120" w:after="40" w:line="240" w:lineRule="auto"/>
+    </w:pPr>
+    <w:rPr>
+      <w:rFonts w:ascii="Arial" w:eastAsia="Times New Roman" w:hAnsi="Arial" w:cs="Times New Roman"/>
       <w:b/>
       <w:bCs/>
       <w:kern w:val="24"/>
@@ -2813,7 +3050,7 @@
       <w:szCs w:val="18"/>
     </w:rPr>
   </w:style>
-  <w:style w:customStyle="1" w:styleId="CaptionTable" w:type="paragraph">
+  <w:style w:type="paragraph" w:customStyle="1" w:styleId="CaptionTable">
     <w:name w:val="Caption Table"/>
     <w:basedOn w:val="Caption"/>
     <w:next w:val="BodyText"/>
@@ -2829,7 +3066,7 @@
       <w:szCs w:val="24"/>
     </w:rPr>
   </w:style>
-  <w:style w:styleId="ListBullet" w:type="paragraph">
+  <w:style w:type="paragraph" w:styleId="ListBullet">
     <w:name w:val="List Bullet"/>
     <w:basedOn w:val="BodyText"/>
     <w:rsid w:val="00C45B78"/>
@@ -2838,12 +3075,12 @@
         <w:numId w:val="1"/>
       </w:numPr>
       <w:tabs>
-        <w:tab w:pos="360" w:val="clear"/>
+        <w:tab w:val="clear" w:pos="360"/>
       </w:tabs>
       <w:spacing w:after="120"/>
     </w:pPr>
   </w:style>
-  <w:style w:styleId="ListBullet2" w:type="paragraph">
+  <w:style w:type="paragraph" w:styleId="ListBullet2">
     <w:name w:val="List Bullet 2"/>
     <w:basedOn w:val="ListBullet"/>
     <w:rsid w:val="00C45B78"/>
@@ -2853,7 +3090,7 @@
       </w:numPr>
     </w:pPr>
   </w:style>
-  <w:style w:styleId="ListBullet3" w:type="paragraph">
+  <w:style w:type="paragraph" w:styleId="ListBullet3">
     <w:name w:val="List Bullet 3"/>
     <w:basedOn w:val="BodyText"/>
     <w:rsid w:val="00C45B78"/>
@@ -2864,7 +3101,7 @@
       <w:spacing w:after="120"/>
     </w:pPr>
   </w:style>
-  <w:style w:styleId="ListNumber" w:type="paragraph">
+  <w:style w:type="paragraph" w:styleId="ListNumber">
     <w:name w:val="List Number"/>
     <w:basedOn w:val="BodyText"/>
     <w:rsid w:val="00C45B78"/>
@@ -2878,7 +3115,7 @@
       <w:szCs w:val="24"/>
     </w:rPr>
   </w:style>
-  <w:style w:styleId="ListNumber2" w:type="paragraph">
+  <w:style w:type="paragraph" w:styleId="ListNumber2">
     <w:name w:val="List Number 2"/>
     <w:basedOn w:val="ListNumber3"/>
     <w:rsid w:val="00C45B78"/>
@@ -2890,7 +3127,7 @@
       <w:ind w:left="1080"/>
     </w:pPr>
   </w:style>
-  <w:style w:styleId="ListNumber3" w:type="paragraph">
+  <w:style w:type="paragraph" w:styleId="ListNumber3">
     <w:name w:val="List Number 3"/>
     <w:basedOn w:val="BodyText"/>
     <w:rsid w:val="00C45B78"/>
@@ -2901,19 +3138,19 @@
       <w:spacing w:after="120"/>
     </w:pPr>
   </w:style>
-  <w:style w:customStyle="1" w:styleId="TableCell" w:type="paragraph">
+  <w:style w:type="paragraph" w:customStyle="1" w:styleId="TableCell">
     <w:name w:val="Table Cell"/>
     <w:basedOn w:val="BodyText"/>
     <w:rsid w:val="00C45B78"/>
     <w:pPr>
-      <w:spacing w:after="40" w:before="40" w:line="247" w:lineRule="auto"/>
+      <w:spacing w:before="40" w:after="40" w:line="247" w:lineRule="auto"/>
       <w:jc w:val="center"/>
     </w:pPr>
     <w:rPr>
       <w:sz w:val="18"/>
     </w:rPr>
   </w:style>
-  <w:style w:customStyle="1" w:styleId="TableCellLeft" w:type="paragraph">
+  <w:style w:type="paragraph" w:customStyle="1" w:styleId="TableCellLeft">
     <w:name w:val="Table Cell Left"/>
     <w:basedOn w:val="TableCell"/>
     <w:qFormat/>
@@ -2922,7 +3159,7 @@
       <w:jc w:val="left"/>
     </w:pPr>
   </w:style>
-  <w:style w:customStyle="1" w:styleId="EnterpriseTableStyle1" w:type="table">
+  <w:style w:type="table" w:customStyle="1" w:styleId="EnterpriseTableStyle1">
     <w:name w:val="Enterprise Table Style1"/>
     <w:basedOn w:val="TableNormal"/>
     <w:uiPriority w:val="99"/>
@@ -2931,7 +3168,7 @@
       <w:spacing w:after="0" w:line="240" w:lineRule="auto"/>
     </w:pPr>
     <w:rPr>
-      <w:rFonts w:ascii="Times" w:cs="Times New Roman" w:eastAsia="Times New Roman" w:hAnsi="Times"/>
+      <w:rFonts w:ascii="Times" w:eastAsia="Times New Roman" w:hAnsi="Times" w:cs="Times New Roman"/>
       <w:kern w:val="0"/>
       <w:sz w:val="20"/>
       <w:szCs w:val="20"/>
@@ -2939,19 +3176,19 @@
     </w:rPr>
     <w:tblPr>
       <w:tblBorders>
-        <w:top w:color="A6A6A6" w:space="0" w:sz="4" w:themeColor="background1" w:themeShade="A6" w:val="single"/>
-        <w:left w:color="A6A6A6" w:space="0" w:sz="4" w:themeColor="background1" w:themeShade="A6" w:val="single"/>
-        <w:bottom w:color="auto" w:space="0" w:sz="4" w:val="single"/>
-        <w:right w:color="A6A6A6" w:space="0" w:sz="4" w:themeColor="background1" w:themeShade="A6" w:val="single"/>
-        <w:insideH w:color="A6A6A6" w:space="0" w:sz="4" w:themeColor="background1" w:themeShade="A6" w:val="single"/>
-        <w:insideV w:color="A6A6A6" w:space="0" w:sz="4" w:themeColor="background1" w:themeShade="A6" w:val="single"/>
+        <w:top w:val="single" w:sz="4" w:space="0" w:color="A6A6A6" w:themeColor="background1" w:themeShade="A6"/>
+        <w:left w:val="single" w:sz="4" w:space="0" w:color="A6A6A6" w:themeColor="background1" w:themeShade="A6"/>
+        <w:bottom w:val="single" w:sz="4" w:space="0" w:color="auto"/>
+        <w:right w:val="single" w:sz="4" w:space="0" w:color="A6A6A6" w:themeColor="background1" w:themeShade="A6"/>
+        <w:insideH w:val="single" w:sz="4" w:space="0" w:color="A6A6A6" w:themeColor="background1" w:themeShade="A6"/>
+        <w:insideV w:val="single" w:sz="4" w:space="0" w:color="A6A6A6" w:themeColor="background1" w:themeShade="A6"/>
       </w:tblBorders>
     </w:tblPr>
     <w:trPr>
       <w:cantSplit/>
     </w:trPr>
     <w:tcPr>
-      <w:shd w:color="auto" w:fill="auto" w:val="clear"/>
+      <w:shd w:val="clear" w:color="auto" w:fill="auto"/>
     </w:tcPr>
     <w:tblStylePr w:type="firstRow">
       <w:tblPr/>
@@ -2960,8 +3197,8 @@
       </w:trPr>
       <w:tcPr>
         <w:tcBorders>
-          <w:top w:color="auto" w:space="0" w:sz="8" w:val="single"/>
-          <w:bottom w:color="auto" w:space="0" w:sz="8" w:val="single"/>
+          <w:top w:val="single" w:sz="8" w:space="0" w:color="auto"/>
+          <w:bottom w:val="single" w:sz="8" w:space="0" w:color="auto"/>
         </w:tcBorders>
       </w:tcPr>
     </w:tblStylePr>
@@ -2969,22 +3206,22 @@
       <w:tblPr/>
       <w:tcPr>
         <w:tcBorders>
-          <w:bottom w:color="auto" w:space="0" w:sz="4" w:val="single"/>
+          <w:bottom w:val="single" w:sz="4" w:space="0" w:color="auto"/>
         </w:tcBorders>
-        <w:shd w:color="auto" w:fill="auto" w:val="clear"/>
+        <w:shd w:val="clear" w:color="auto" w:fill="auto"/>
       </w:tcPr>
     </w:tblStylePr>
   </w:style>
-  <w:style w:customStyle="1" w:styleId="reference" w:type="paragraph">
+  <w:style w:type="paragraph" w:customStyle="1" w:styleId="reference">
     <w:name w:val="reference"/>
     <w:basedOn w:val="BodyText"/>
     <w:locked/>
     <w:rsid w:val="00C45B78"/>
     <w:pPr>
-      <w:ind w:hanging="720" w:left="720"/>
-    </w:pPr>
-  </w:style>
-  <w:style w:styleId="BodyTextIndent" w:type="paragraph">
+      <w:ind w:left="720" w:hanging="720"/>
+    </w:pPr>
+  </w:style>
+  <w:style w:type="paragraph" w:styleId="BodyTextIndent">
     <w:name w:val="Body Text Indent"/>
     <w:basedOn w:val="Normal"/>
     <w:link w:val="BodyTextIndentChar"/>
@@ -2999,26 +3236,26 @@
       <w:ind w:left="360"/>
     </w:pPr>
     <w:rPr>
-      <w:rFonts w:ascii="Arial" w:cs="Calibri" w:eastAsia="Calibri" w:hAnsi="Arial"/>
+      <w:rFonts w:ascii="Arial" w:eastAsia="Calibri" w:hAnsi="Arial" w:cs="Calibri"/>
       <w:sz w:val="20"/>
       <w:szCs w:val="20"/>
     </w:rPr>
   </w:style>
-  <w:style w:customStyle="1" w:styleId="BodyTextIndentChar" w:type="character">
+  <w:style w:type="character" w:customStyle="1" w:styleId="BodyTextIndentChar">
     <w:name w:val="Body Text Indent Char"/>
     <w:basedOn w:val="DefaultParagraphFont"/>
     <w:link w:val="BodyTextIndent"/>
     <w:uiPriority w:val="99"/>
     <w:rsid w:val="00C45B78"/>
     <w:rPr>
-      <w:rFonts w:ascii="Arial" w:cs="Calibri" w:eastAsia="Calibri" w:hAnsi="Arial"/>
+      <w:rFonts w:ascii="Arial" w:eastAsia="Calibri" w:hAnsi="Arial" w:cs="Calibri"/>
       <w:kern w:val="0"/>
       <w:sz w:val="20"/>
       <w:szCs w:val="20"/>
       <w14:ligatures w14:val="none"/>
     </w:rPr>
   </w:style>
-  <w:style w:styleId="UnresolvedMention" w:type="character">
+  <w:style w:type="character" w:styleId="UnresolvedMention">
     <w:name w:val="Unresolved Mention"/>
     <w:basedOn w:val="DefaultParagraphFont"/>
     <w:uiPriority w:val="99"/>
@@ -3027,10 +3264,10 @@
     <w:rsid w:val="00C45B78"/>
     <w:rPr>
       <w:color w:val="605E5C"/>
-      <w:shd w:color="auto" w:fill="E1DFDD" w:val="clear"/>
-    </w:rPr>
-  </w:style>
-  <w:style w:customStyle="1" w:styleId="BlockQuote" w:type="paragraph">
+      <w:shd w:val="clear" w:color="auto" w:fill="E1DFDD"/>
+    </w:rPr>
+  </w:style>
+  <w:style w:type="paragraph" w:customStyle="1" w:styleId="BlockQuote">
     <w:name w:val="Block Quote"/>
     <w:basedOn w:val="BodyText"/>
     <w:next w:val="BodyText"/>
@@ -3047,263 +3284,231 @@
   <w:style w:type="paragraph" w:customStyle="1" w:styleId="SourceCode">
     <w:name w:val="Source Code"/>
     <w:basedOn w:val="Normal"/>
-    <w:link w:val="VerbatimChar"/>
-    <w:pPr>
-      <w:wordWrap w:val="off"/>
-      <w:shd w:val="clear" w:fill="f1f3f5"/>
+    <w:pPr>
+      <w:shd w:val="clear" w:color="auto" w:fill="F1F3F5"/>
+      <w:wordWrap w:val="0"/>
     </w:pPr>
   </w:style>
   <w:style w:type="character" w:customStyle="1" w:styleId="KeywordTok">
     <w:name w:val="KeywordTok"/>
-    <w:basedOn w:val="VerbatimChar"/>
     <w:rPr>
       <w:b/>
-      <w:color w:val="003b4f"/>
-      <w:shd w:val="clear" w:fill="f1f3f5"/>
+      <w:color w:val="003B4F"/>
+      <w:shd w:val="clear" w:color="auto" w:fill="F1F3F5"/>
     </w:rPr>
   </w:style>
   <w:style w:type="character" w:customStyle="1" w:styleId="DataTypeTok">
     <w:name w:val="DataTypeTok"/>
-    <w:basedOn w:val="VerbatimChar"/>
-    <w:rPr>
-      <w:color w:val="ad0000"/>
-      <w:shd w:val="clear" w:fill="f1f3f5"/>
+    <w:rPr>
+      <w:color w:val="AD0000"/>
+      <w:shd w:val="clear" w:color="auto" w:fill="F1F3F5"/>
     </w:rPr>
   </w:style>
   <w:style w:type="character" w:customStyle="1" w:styleId="DecValTok">
     <w:name w:val="DecValTok"/>
-    <w:basedOn w:val="VerbatimChar"/>
-    <w:rPr>
-      <w:color w:val="ad0000"/>
-      <w:shd w:val="clear" w:fill="f1f3f5"/>
+    <w:rPr>
+      <w:color w:val="AD0000"/>
+      <w:shd w:val="clear" w:color="auto" w:fill="F1F3F5"/>
     </w:rPr>
   </w:style>
   <w:style w:type="character" w:customStyle="1" w:styleId="BaseNTok">
     <w:name w:val="BaseNTok"/>
-    <w:basedOn w:val="VerbatimChar"/>
-    <w:rPr>
-      <w:color w:val="ad0000"/>
-      <w:shd w:val="clear" w:fill="f1f3f5"/>
+    <w:rPr>
+      <w:color w:val="AD0000"/>
+      <w:shd w:val="clear" w:color="auto" w:fill="F1F3F5"/>
     </w:rPr>
   </w:style>
   <w:style w:type="character" w:customStyle="1" w:styleId="FloatTok">
     <w:name w:val="FloatTok"/>
-    <w:basedOn w:val="VerbatimChar"/>
-    <w:rPr>
-      <w:color w:val="ad0000"/>
-      <w:shd w:val="clear" w:fill="f1f3f5"/>
+    <w:rPr>
+      <w:color w:val="AD0000"/>
+      <w:shd w:val="clear" w:color="auto" w:fill="F1F3F5"/>
     </w:rPr>
   </w:style>
   <w:style w:type="character" w:customStyle="1" w:styleId="ConstantTok">
     <w:name w:val="ConstantTok"/>
-    <w:basedOn w:val="VerbatimChar"/>
-    <w:rPr>
-      <w:color w:val="8f5902"/>
-      <w:shd w:val="clear" w:fill="f1f3f5"/>
+    <w:rPr>
+      <w:color w:val="8F5902"/>
+      <w:shd w:val="clear" w:color="auto" w:fill="F1F3F5"/>
     </w:rPr>
   </w:style>
   <w:style w:type="character" w:customStyle="1" w:styleId="CharTok">
     <w:name w:val="CharTok"/>
-    <w:basedOn w:val="VerbatimChar"/>
-    <w:rPr>
-      <w:color w:val="20794d"/>
-      <w:shd w:val="clear" w:fill="f1f3f5"/>
+    <w:rPr>
+      <w:color w:val="20794D"/>
+      <w:shd w:val="clear" w:color="auto" w:fill="F1F3F5"/>
     </w:rPr>
   </w:style>
   <w:style w:type="character" w:customStyle="1" w:styleId="SpecialCharTok">
     <w:name w:val="SpecialCharTok"/>
-    <w:basedOn w:val="VerbatimChar"/>
-    <w:rPr>
-      <w:color w:val="5e5e5e"/>
-      <w:shd w:val="clear" w:fill="f1f3f5"/>
+    <w:rPr>
+      <w:color w:val="5E5E5E"/>
+      <w:shd w:val="clear" w:color="auto" w:fill="F1F3F5"/>
     </w:rPr>
   </w:style>
   <w:style w:type="character" w:customStyle="1" w:styleId="StringTok">
     <w:name w:val="StringTok"/>
-    <w:basedOn w:val="VerbatimChar"/>
-    <w:rPr>
-      <w:color w:val="20794d"/>
-      <w:shd w:val="clear" w:fill="f1f3f5"/>
+    <w:rPr>
+      <w:color w:val="20794D"/>
+      <w:shd w:val="clear" w:color="auto" w:fill="F1F3F5"/>
     </w:rPr>
   </w:style>
   <w:style w:type="character" w:customStyle="1" w:styleId="VerbatimStringTok">
     <w:name w:val="VerbatimStringTok"/>
-    <w:basedOn w:val="VerbatimChar"/>
-    <w:rPr>
-      <w:color w:val="20794d"/>
-      <w:shd w:val="clear" w:fill="f1f3f5"/>
+    <w:rPr>
+      <w:color w:val="20794D"/>
+      <w:shd w:val="clear" w:color="auto" w:fill="F1F3F5"/>
     </w:rPr>
   </w:style>
   <w:style w:type="character" w:customStyle="1" w:styleId="SpecialStringTok">
     <w:name w:val="SpecialStringTok"/>
-    <w:basedOn w:val="VerbatimChar"/>
-    <w:rPr>
-      <w:color w:val="20794d"/>
-      <w:shd w:val="clear" w:fill="f1f3f5"/>
+    <w:rPr>
+      <w:color w:val="20794D"/>
+      <w:shd w:val="clear" w:color="auto" w:fill="F1F3F5"/>
     </w:rPr>
   </w:style>
   <w:style w:type="character" w:customStyle="1" w:styleId="ImportTok">
     <w:name w:val="ImportTok"/>
-    <w:basedOn w:val="VerbatimChar"/>
-    <w:rPr>
-      <w:color w:val="00769e"/>
-      <w:shd w:val="clear" w:fill="f1f3f5"/>
+    <w:rPr>
+      <w:color w:val="00769E"/>
+      <w:shd w:val="clear" w:color="auto" w:fill="F1F3F5"/>
     </w:rPr>
   </w:style>
   <w:style w:type="character" w:customStyle="1" w:styleId="CommentTok">
     <w:name w:val="CommentTok"/>
-    <w:basedOn w:val="VerbatimChar"/>
-    <w:rPr>
-      <w:color w:val="5e5e5e"/>
-      <w:shd w:val="clear" w:fill="f1f3f5"/>
+    <w:rPr>
+      <w:color w:val="5E5E5E"/>
+      <w:shd w:val="clear" w:color="auto" w:fill="F1F3F5"/>
     </w:rPr>
   </w:style>
   <w:style w:type="character" w:customStyle="1" w:styleId="DocumentationTok">
     <w:name w:val="DocumentationTok"/>
-    <w:basedOn w:val="VerbatimChar"/>
     <w:rPr>
       <w:i/>
-      <w:color w:val="5e5e5e"/>
-      <w:shd w:val="clear" w:fill="f1f3f5"/>
+      <w:color w:val="5E5E5E"/>
+      <w:shd w:val="clear" w:color="auto" w:fill="F1F3F5"/>
     </w:rPr>
   </w:style>
   <w:style w:type="character" w:customStyle="1" w:styleId="AnnotationTok">
     <w:name w:val="AnnotationTok"/>
-    <w:basedOn w:val="VerbatimChar"/>
-    <w:rPr>
-      <w:color w:val="5e5e5e"/>
-      <w:shd w:val="clear" w:fill="f1f3f5"/>
+    <w:rPr>
+      <w:color w:val="5E5E5E"/>
+      <w:shd w:val="clear" w:color="auto" w:fill="F1F3F5"/>
     </w:rPr>
   </w:style>
   <w:style w:type="character" w:customStyle="1" w:styleId="CommentVarTok">
     <w:name w:val="CommentVarTok"/>
-    <w:basedOn w:val="VerbatimChar"/>
     <w:rPr>
       <w:i/>
-      <w:color w:val="5e5e5e"/>
-      <w:shd w:val="clear" w:fill="f1f3f5"/>
+      <w:color w:val="5E5E5E"/>
+      <w:shd w:val="clear" w:color="auto" w:fill="F1F3F5"/>
     </w:rPr>
   </w:style>
   <w:style w:type="character" w:customStyle="1" w:styleId="OtherTok">
     <w:name w:val="OtherTok"/>
-    <w:basedOn w:val="VerbatimChar"/>
-    <w:rPr>
-      <w:color w:val="003b4f"/>
-      <w:shd w:val="clear" w:fill="f1f3f5"/>
+    <w:rPr>
+      <w:color w:val="003B4F"/>
+      <w:shd w:val="clear" w:color="auto" w:fill="F1F3F5"/>
     </w:rPr>
   </w:style>
   <w:style w:type="character" w:customStyle="1" w:styleId="FunctionTok">
     <w:name w:val="FunctionTok"/>
-    <w:basedOn w:val="VerbatimChar"/>
-    <w:rPr>
-      <w:color w:val="4758ab"/>
-      <w:shd w:val="clear" w:fill="f1f3f5"/>
+    <w:rPr>
+      <w:color w:val="4758AB"/>
+      <w:shd w:val="clear" w:color="auto" w:fill="F1F3F5"/>
     </w:rPr>
   </w:style>
   <w:style w:type="character" w:customStyle="1" w:styleId="VariableTok">
     <w:name w:val="VariableTok"/>
-    <w:basedOn w:val="VerbatimChar"/>
     <w:rPr>
       <w:color w:val="111111"/>
-      <w:shd w:val="clear" w:fill="f1f3f5"/>
+      <w:shd w:val="clear" w:color="auto" w:fill="F1F3F5"/>
     </w:rPr>
   </w:style>
   <w:style w:type="character" w:customStyle="1" w:styleId="ControlFlowTok">
     <w:name w:val="ControlFlowTok"/>
-    <w:basedOn w:val="VerbatimChar"/>
     <w:rPr>
       <w:b/>
-      <w:color w:val="003b4f"/>
-      <w:shd w:val="clear" w:fill="f1f3f5"/>
+      <w:color w:val="003B4F"/>
+      <w:shd w:val="clear" w:color="auto" w:fill="F1F3F5"/>
     </w:rPr>
   </w:style>
   <w:style w:type="character" w:customStyle="1" w:styleId="OperatorTok">
     <w:name w:val="OperatorTok"/>
-    <w:basedOn w:val="VerbatimChar"/>
-    <w:rPr>
-      <w:color w:val="5e5e5e"/>
-      <w:shd w:val="clear" w:fill="f1f3f5"/>
+    <w:rPr>
+      <w:color w:val="5E5E5E"/>
+      <w:shd w:val="clear" w:color="auto" w:fill="F1F3F5"/>
     </w:rPr>
   </w:style>
   <w:style w:type="character" w:customStyle="1" w:styleId="BuiltInTok">
     <w:name w:val="BuiltInTok"/>
-    <w:basedOn w:val="VerbatimChar"/>
-    <w:rPr>
-      <w:color w:val="003b4f"/>
-      <w:shd w:val="clear" w:fill="f1f3f5"/>
+    <w:rPr>
+      <w:color w:val="003B4F"/>
+      <w:shd w:val="clear" w:color="auto" w:fill="F1F3F5"/>
     </w:rPr>
   </w:style>
   <w:style w:type="character" w:customStyle="1" w:styleId="ExtensionTok">
     <w:name w:val="ExtensionTok"/>
-    <w:basedOn w:val="VerbatimChar"/>
-    <w:rPr>
-      <w:color w:val="003b4f"/>
-      <w:shd w:val="clear" w:fill="f1f3f5"/>
+    <w:rPr>
+      <w:color w:val="003B4F"/>
+      <w:shd w:val="clear" w:color="auto" w:fill="F1F3F5"/>
     </w:rPr>
   </w:style>
   <w:style w:type="character" w:customStyle="1" w:styleId="PreprocessorTok">
     <w:name w:val="PreprocessorTok"/>
-    <w:basedOn w:val="VerbatimChar"/>
-    <w:rPr>
-      <w:color w:val="ad0000"/>
-      <w:shd w:val="clear" w:fill="f1f3f5"/>
+    <w:rPr>
+      <w:color w:val="AD0000"/>
+      <w:shd w:val="clear" w:color="auto" w:fill="F1F3F5"/>
     </w:rPr>
   </w:style>
   <w:style w:type="character" w:customStyle="1" w:styleId="AttributeTok">
     <w:name w:val="AttributeTok"/>
-    <w:basedOn w:val="VerbatimChar"/>
     <w:rPr>
       <w:color w:val="657422"/>
-      <w:shd w:val="clear" w:fill="f1f3f5"/>
+      <w:shd w:val="clear" w:color="auto" w:fill="F1F3F5"/>
     </w:rPr>
   </w:style>
   <w:style w:type="character" w:customStyle="1" w:styleId="RegionMarkerTok">
     <w:name w:val="RegionMarkerTok"/>
-    <w:basedOn w:val="VerbatimChar"/>
-    <w:rPr>
-      <w:color w:val="003b4f"/>
-      <w:shd w:val="clear" w:fill="f1f3f5"/>
+    <w:rPr>
+      <w:color w:val="003B4F"/>
+      <w:shd w:val="clear" w:color="auto" w:fill="F1F3F5"/>
     </w:rPr>
   </w:style>
   <w:style w:type="character" w:customStyle="1" w:styleId="InformationTok">
     <w:name w:val="InformationTok"/>
-    <w:basedOn w:val="VerbatimChar"/>
-    <w:rPr>
-      <w:color w:val="5e5e5e"/>
-      <w:shd w:val="clear" w:fill="f1f3f5"/>
+    <w:rPr>
+      <w:color w:val="5E5E5E"/>
+      <w:shd w:val="clear" w:color="auto" w:fill="F1F3F5"/>
     </w:rPr>
   </w:style>
   <w:style w:type="character" w:customStyle="1" w:styleId="WarningTok">
     <w:name w:val="WarningTok"/>
-    <w:basedOn w:val="VerbatimChar"/>
     <w:rPr>
       <w:i/>
-      <w:color w:val="5e5e5e"/>
-      <w:shd w:val="clear" w:fill="f1f3f5"/>
+      <w:color w:val="5E5E5E"/>
+      <w:shd w:val="clear" w:color="auto" w:fill="F1F3F5"/>
     </w:rPr>
   </w:style>
   <w:style w:type="character" w:customStyle="1" w:styleId="AlertTok">
     <w:name w:val="AlertTok"/>
-    <w:basedOn w:val="VerbatimChar"/>
-    <w:rPr>
-      <w:color w:val="ad0000"/>
-      <w:shd w:val="clear" w:fill="f1f3f5"/>
+    <w:rPr>
+      <w:color w:val="AD0000"/>
+      <w:shd w:val="clear" w:color="auto" w:fill="F1F3F5"/>
     </w:rPr>
   </w:style>
   <w:style w:type="character" w:customStyle="1" w:styleId="ErrorTok">
     <w:name w:val="ErrorTok"/>
-    <w:basedOn w:val="VerbatimChar"/>
-    <w:rPr>
-      <w:color w:val="ad0000"/>
-      <w:shd w:val="clear" w:fill="f1f3f5"/>
+    <w:rPr>
+      <w:color w:val="AD0000"/>
+      <w:shd w:val="clear" w:color="auto" w:fill="F1F3F5"/>
     </w:rPr>
   </w:style>
   <w:style w:type="character" w:customStyle="1" w:styleId="NormalTok">
     <w:name w:val="NormalTok"/>
-    <w:basedOn w:val="VerbatimChar"/>
-    <w:rPr>
-      <w:color w:val="003b4f"/>
-      <w:shd w:val="clear" w:fill="f1f3f5"/>
+    <w:rPr>
+      <w:color w:val="003B4F"/>
+      <w:shd w:val="clear" w:color="auto" w:fill="F1F3F5"/>
     </w:rPr>
   </w:style>
 </w:styles>

</xml_diff>